<commit_message>
Updating main navbar link
</commit_message>
<xml_diff>
--- a/documentation/Kosovo Mosaic Visualization Documentation.docx
+++ b/documentation/Kosovo Mosaic Visualization Documentation.docx
@@ -253,6 +253,14 @@
       <w:r>
         <w:t>The Kosovo Mosaic visualization</w:t>
       </w:r>
+      <w:r>
+        <w:t xml:space="preserve"> is a tool designed to help users understand and explore data collected as part of the Kosovo Mosaic project. This data contains a variety of data points reflecting the level of satisfaction or dissatisfaction of citizens for a range of public services and processes. </w:t>
+      </w:r>
+    </w:p>
+    <w:p>
+      <w:r>
+        <w:t>The visualization is designed to provide access to this data in a user-friendly way while also allowing even basic users the ability to drill down to the detailed statistics relevant to their municipality.</w:t>
+      </w:r>
     </w:p>
     <w:p>
       <w:pPr>
@@ -264,200 +272,218 @@
     </w:p>
     <w:p>
       <w:r>
-        <w:t xml:space="preserve">The visualization is structured as </w:t>
-      </w:r>
-      <w:proofErr w:type="spellStart"/>
-      <w:r>
-        <w:t>javascript</w:t>
-      </w:r>
-      <w:proofErr w:type="spellEnd"/>
-      <w:r>
-        <w:t xml:space="preserve"> and html </w:t>
-      </w:r>
-    </w:p>
-    <w:p>
-      <w:r>
-        <w:t xml:space="preserve">Incorporates 5 individual charts (4 of them distinct). These includes a </w:t>
-      </w:r>
-    </w:p>
-    <w:p>
-      <w:r>
-        <w:t xml:space="preserve">A </w:t>
-      </w:r>
-      <w:proofErr w:type="spellStart"/>
-      <w:r>
-        <w:t>Highcharts</w:t>
-      </w:r>
-      <w:proofErr w:type="spellEnd"/>
-      <w:r>
-        <w:t xml:space="preserve"> map</w:t>
-      </w:r>
-    </w:p>
-    <w:p>
-      <w:r>
-        <w:t>A D3.js Aster Chart (used in 2 separate locations)</w:t>
-      </w:r>
-    </w:p>
-    <w:p>
-      <w:r>
-        <w:t xml:space="preserve">A </w:t>
-      </w:r>
-      <w:proofErr w:type="spellStart"/>
-      <w:r>
-        <w:t>Highcharts</w:t>
-      </w:r>
-      <w:proofErr w:type="spellEnd"/>
-      <w:r>
-        <w:t xml:space="preserve"> stacked column chart</w:t>
-      </w:r>
-    </w:p>
-    <w:p>
-      <w:r>
-        <w:t xml:space="preserve">A </w:t>
-      </w:r>
-      <w:proofErr w:type="spellStart"/>
-      <w:r>
-        <w:t>Highcharts</w:t>
-      </w:r>
-      <w:proofErr w:type="spellEnd"/>
-      <w:r>
-        <w:t xml:space="preserve"> line chart</w:t>
-      </w:r>
-    </w:p>
-    <w:p/>
-    <w:p/>
-    <w:p>
-      <w:pPr>
-        <w:pStyle w:val="Heading1"/>
-      </w:pPr>
-      <w:r>
-        <w:t>Updating</w:t>
-      </w:r>
-    </w:p>
-    <w:p>
-      <w:r>
-        <w:t xml:space="preserve">The Kosovo Mosaic visualization has been designed in such a way that the visualization is completely dynamic. </w:t>
-      </w:r>
-      <w:r>
-        <w:t xml:space="preserve">All information should render correctly on the page provided any new data is provided in the correct structure, and is processed correctly. </w:t>
-      </w:r>
-    </w:p>
-    <w:p/>
-    <w:p>
-      <w:pPr>
-        <w:pStyle w:val="Heading2"/>
-      </w:pPr>
-      <w:r>
-        <w:t xml:space="preserve">Introduction </w:t>
-      </w:r>
-      <w:r>
-        <w:t xml:space="preserve">to </w:t>
-      </w:r>
-      <w:proofErr w:type="spellStart"/>
-      <w:r>
-        <w:t>Github</w:t>
-      </w:r>
-      <w:proofErr w:type="spellEnd"/>
-    </w:p>
-    <w:p>
-      <w:r>
-        <w:t xml:space="preserve">Currently, the entire visualization is being hosted, free of charge using </w:t>
-      </w:r>
-      <w:proofErr w:type="spellStart"/>
-      <w:r>
-        <w:t>GitHub</w:t>
-      </w:r>
-      <w:proofErr w:type="spellEnd"/>
-      <w:r>
-        <w:t xml:space="preserve">. </w:t>
-      </w:r>
-      <w:proofErr w:type="spellStart"/>
-      <w:r>
-        <w:t>Github</w:t>
-      </w:r>
-      <w:proofErr w:type="spellEnd"/>
-      <w:r>
-        <w:t xml:space="preserve"> is a service that allows users to create public ‘repositories’ to store code, free of charge. As of 2015, </w:t>
-      </w:r>
-      <w:proofErr w:type="spellStart"/>
-      <w:r>
-        <w:t>GitHub</w:t>
-      </w:r>
-      <w:proofErr w:type="spellEnd"/>
-      <w:r>
-        <w:t xml:space="preserve"> added a new service named ‘</w:t>
-      </w:r>
-      <w:proofErr w:type="spellStart"/>
-      <w:r>
-        <w:t>gh</w:t>
-      </w:r>
-      <w:proofErr w:type="spellEnd"/>
-      <w:r>
-        <w:t xml:space="preserve">-pages’. This service provides users with free hosting if the repository is a web site/app and the repository is structured in a certain way. </w:t>
-      </w:r>
-    </w:p>
-    <w:p>
-      <w:proofErr w:type="spellStart"/>
-      <w:r>
-        <w:t>Assemblio</w:t>
-      </w:r>
-      <w:proofErr w:type="spellEnd"/>
-      <w:r>
-        <w:t xml:space="preserve">, in creating this visualization, has utilized this service as a way of guaranteeing free hosting and easy maintainability. </w:t>
-      </w:r>
-    </w:p>
-    <w:p>
-      <w:pPr>
-        <w:pStyle w:val="Heading3"/>
-      </w:pPr>
-      <w:r>
-        <w:t>Accessing the Repository</w:t>
-      </w:r>
-    </w:p>
-    <w:p/>
-    <w:p>
-      <w:pPr>
-        <w:pStyle w:val="Heading3"/>
-      </w:pPr>
-      <w:r>
-        <w:t>Cloning the Repository</w:t>
-      </w:r>
-    </w:p>
-    <w:p/>
-    <w:p>
-      <w:pPr>
-        <w:pStyle w:val="Heading2"/>
-      </w:pPr>
-      <w:r>
-        <w:t>Updating the Data</w:t>
-      </w:r>
-    </w:p>
-    <w:p/>
-    <w:p>
-      <w:pPr>
-        <w:pStyle w:val="Heading3"/>
-      </w:pPr>
-      <w:r>
-        <w:t>Data Structure</w:t>
-      </w:r>
-    </w:p>
-    <w:p/>
-    <w:p>
-      <w:pPr>
-        <w:pStyle w:val="Heading2"/>
-      </w:pPr>
-      <w:r>
-        <w:t>Converting the Files</w:t>
-      </w:r>
-    </w:p>
-    <w:p>
-      <w:r>
-        <w:t>Run the python script which will recrea</w:t>
+        <w:t xml:space="preserve">The visualization is </w:t>
+      </w:r>
+      <w:r>
+        <w:t xml:space="preserve">built almost entirely with </w:t>
       </w:r>
       <w:bookmarkStart w:id="0" w:name="_GoBack"/>
       <w:bookmarkEnd w:id="0"/>
       <w:r>
-        <w:t xml:space="preserve">te all the files as needed for the application. </w:t>
+        <w:t xml:space="preserve">structured as </w:t>
+      </w:r>
+      <w:proofErr w:type="spellStart"/>
+      <w:r>
+        <w:t>javascript</w:t>
+      </w:r>
+      <w:proofErr w:type="spellEnd"/>
+      <w:r>
+        <w:t xml:space="preserve"> and html </w:t>
+      </w:r>
+    </w:p>
+    <w:p>
+      <w:r>
+        <w:t xml:space="preserve">Incorporates 5 individual charts (4 of them distinct). These includes a </w:t>
+      </w:r>
+    </w:p>
+    <w:p>
+      <w:r>
+        <w:t xml:space="preserve">A </w:t>
+      </w:r>
+      <w:proofErr w:type="spellStart"/>
+      <w:r>
+        <w:t>Highcharts</w:t>
+      </w:r>
+      <w:proofErr w:type="spellEnd"/>
+      <w:r>
+        <w:t xml:space="preserve"> map</w:t>
+      </w:r>
+    </w:p>
+    <w:p>
+      <w:r>
+        <w:t>A D3.js Aster Chart (used in 2 separate locations)</w:t>
+      </w:r>
+    </w:p>
+    <w:p>
+      <w:r>
+        <w:t xml:space="preserve">A </w:t>
+      </w:r>
+      <w:proofErr w:type="spellStart"/>
+      <w:r>
+        <w:t>Highcharts</w:t>
+      </w:r>
+      <w:proofErr w:type="spellEnd"/>
+      <w:r>
+        <w:t xml:space="preserve"> stacked column chart</w:t>
+      </w:r>
+    </w:p>
+    <w:p>
+      <w:r>
+        <w:t xml:space="preserve">A </w:t>
+      </w:r>
+      <w:proofErr w:type="spellStart"/>
+      <w:r>
+        <w:t>Highcharts</w:t>
+      </w:r>
+      <w:proofErr w:type="spellEnd"/>
+      <w:r>
+        <w:t xml:space="preserve"> line chart</w:t>
+      </w:r>
+    </w:p>
+    <w:p/>
+    <w:p/>
+    <w:p>
+      <w:pPr>
+        <w:pStyle w:val="Heading1"/>
+      </w:pPr>
+      <w:r>
+        <w:t>Updating</w:t>
+      </w:r>
+    </w:p>
+    <w:p>
+      <w:r>
+        <w:t xml:space="preserve">The Kosovo Mosaic visualization has been designed in such a way that the visualization is </w:t>
+      </w:r>
+      <w:r>
+        <w:t>as</w:t>
+      </w:r>
+      <w:r>
+        <w:t xml:space="preserve"> dynamic</w:t>
+      </w:r>
+      <w:r>
+        <w:t xml:space="preserve"> as possible</w:t>
+      </w:r>
+      <w:r>
+        <w:t xml:space="preserve">. </w:t>
+      </w:r>
+      <w:r>
+        <w:t xml:space="preserve">In practical terms, this means that by updating the underlying data files, the visualization should also update and render correctly. </w:t>
+      </w:r>
+      <w:r>
+        <w:t xml:space="preserve">All information should render correctly on the page provided any new data is provided in the correct structure, and is processed correctly. </w:t>
+      </w:r>
+    </w:p>
+    <w:p/>
+    <w:p>
+      <w:pPr>
+        <w:pStyle w:val="Heading2"/>
+      </w:pPr>
+      <w:r>
+        <w:t xml:space="preserve">Introduction </w:t>
+      </w:r>
+      <w:r>
+        <w:t xml:space="preserve">to </w:t>
+      </w:r>
+      <w:proofErr w:type="spellStart"/>
+      <w:r>
+        <w:t>Github</w:t>
+      </w:r>
+      <w:proofErr w:type="spellEnd"/>
+    </w:p>
+    <w:p>
+      <w:r>
+        <w:t xml:space="preserve">Currently, the entire visualization is being hosted, free of charge using </w:t>
+      </w:r>
+      <w:proofErr w:type="spellStart"/>
+      <w:r>
+        <w:t>GitHub</w:t>
+      </w:r>
+      <w:proofErr w:type="spellEnd"/>
+      <w:r>
+        <w:t xml:space="preserve">. </w:t>
+      </w:r>
+      <w:proofErr w:type="spellStart"/>
+      <w:r>
+        <w:t>Github</w:t>
+      </w:r>
+      <w:proofErr w:type="spellEnd"/>
+      <w:r>
+        <w:t xml:space="preserve"> is a service that allows users to create public ‘repositories’ to store code, free of charge. As of 2015, </w:t>
+      </w:r>
+      <w:proofErr w:type="spellStart"/>
+      <w:r>
+        <w:t>GitHub</w:t>
+      </w:r>
+      <w:proofErr w:type="spellEnd"/>
+      <w:r>
+        <w:t xml:space="preserve"> added a new service named ‘</w:t>
+      </w:r>
+      <w:proofErr w:type="spellStart"/>
+      <w:r>
+        <w:t>gh</w:t>
+      </w:r>
+      <w:proofErr w:type="spellEnd"/>
+      <w:r>
+        <w:t xml:space="preserve">-pages’. This service provides users with free hosting if the repository is a web site/app and the repository is structured in a certain way. </w:t>
+      </w:r>
+    </w:p>
+    <w:p>
+      <w:proofErr w:type="spellStart"/>
+      <w:r>
+        <w:t>Assemblio</w:t>
+      </w:r>
+      <w:proofErr w:type="spellEnd"/>
+      <w:r>
+        <w:t xml:space="preserve">, in creating this visualization, has utilized this service as a way of guaranteeing free hosting and easy maintainability. </w:t>
+      </w:r>
+    </w:p>
+    <w:p>
+      <w:pPr>
+        <w:pStyle w:val="Heading3"/>
+      </w:pPr>
+      <w:r>
+        <w:t>Accessing the Repository</w:t>
+      </w:r>
+    </w:p>
+    <w:p/>
+    <w:p>
+      <w:pPr>
+        <w:pStyle w:val="Heading3"/>
+      </w:pPr>
+      <w:r>
+        <w:t>Cloning the Repository</w:t>
+      </w:r>
+    </w:p>
+    <w:p/>
+    <w:p>
+      <w:pPr>
+        <w:pStyle w:val="Heading2"/>
+      </w:pPr>
+      <w:r>
+        <w:t>Updating the Data</w:t>
+      </w:r>
+    </w:p>
+    <w:p/>
+    <w:p>
+      <w:pPr>
+        <w:pStyle w:val="Heading3"/>
+      </w:pPr>
+      <w:r>
+        <w:t>Data Structure</w:t>
+      </w:r>
+    </w:p>
+    <w:p/>
+    <w:p>
+      <w:pPr>
+        <w:pStyle w:val="Heading2"/>
+      </w:pPr>
+      <w:r>
+        <w:t>Converting the Files</w:t>
+      </w:r>
+    </w:p>
+    <w:p>
+      <w:r>
+        <w:t xml:space="preserve">Run the python script which will recreate all the files as needed for the application. </w:t>
       </w:r>
     </w:p>
     <w:p>
@@ -1558,7 +1584,7 @@
 </file>
 
 <file path=customXml/itemProps1.xml><?xml version="1.0" encoding="utf-8"?>
-<ds:datastoreItem xmlns:ds="http://schemas.openxmlformats.org/officeDocument/2006/customXml" ds:itemID="{32415F23-4DB3-E840-9B15-8C46A084DB4A}">
+<ds:datastoreItem xmlns:ds="http://schemas.openxmlformats.org/officeDocument/2006/customXml" ds:itemID="{21E620EC-8379-594A-9489-5946D1625D89}">
   <ds:schemaRefs>
     <ds:schemaRef ds:uri="http://schemas.openxmlformats.org/officeDocument/2006/bibliography"/>
   </ds:schemaRefs>

</xml_diff>

<commit_message>
restructuring repo + additions to documentation
</commit_message>
<xml_diff>
--- a/documentation/Kosovo Mosaic Visualization Documentation.docx
+++ b/documentation/Kosovo Mosaic Visualization Documentation.docx
@@ -179,7 +179,16 @@
               <w:jc w:val="right"/>
             </w:pPr>
             <w:r>
-              <w:t>27 November 2015</w:t>
+              <w:t>10</w:t>
+            </w:r>
+            <w:r>
+              <w:t xml:space="preserve"> </w:t>
+            </w:r>
+            <w:r>
+              <w:t>Dec</w:t>
+            </w:r>
+            <w:r>
+              <w:t>ember 2015</w:t>
             </w:r>
           </w:p>
         </w:tc>
@@ -262,7 +271,7 @@
     </w:p>
     <w:p>
       <w:r>
-        <w:t>The visualization is designed to provide access to this data in a user-friendly way while also allowing even basic users the ability to drill down to the detailed statistics relevant to their municipality.</w:t>
+        <w:t>The visualization is designed to provide access to this data in a user-friendly way while also allowing even basic users to drill down to the detailed statistics relevant to their municipality.</w:t>
       </w:r>
     </w:p>
     <w:p>
@@ -270,24 +279,2095 @@
         <w:pStyle w:val="Heading1"/>
       </w:pPr>
       <w:r>
+        <w:t>Data</w:t>
+      </w:r>
+    </w:p>
+    <w:p>
+      <w:pPr>
+        <w:pStyle w:val="Heading2"/>
+      </w:pPr>
+      <w:r>
+        <w:t>Indicators</w:t>
+      </w:r>
+    </w:p>
+    <w:p>
+      <w:r>
+        <w:t>The data used in the visualization is primarily based around a set of 36 indicators (see Table 1). These indicators reflect a range of public services, processes and areas of public responsibility. The values reflected in the dataset represent (based on the users selections) either the percentage of citizens (</w:t>
+      </w:r>
+      <w:proofErr w:type="gramStart"/>
+      <w:r>
+        <w:t>dis)satisfied</w:t>
+      </w:r>
+      <w:proofErr w:type="gramEnd"/>
+      <w:r>
+        <w:t xml:space="preserve"> or very (dis)satisfied with the particular service/process/area of responsibility. </w:t>
+      </w:r>
+      <w:r>
+        <w:t>The satisfied and dissatisfied percentages are the inverse of each other, with the difference resulting from the people who responded ‘</w:t>
+      </w:r>
+      <w:proofErr w:type="gramStart"/>
+      <w:r>
+        <w:t>Don’t</w:t>
+      </w:r>
+      <w:proofErr w:type="gramEnd"/>
+      <w:r>
+        <w:t xml:space="preserve"> know”.</w:t>
+      </w:r>
+    </w:p>
+    <w:p>
+      <w:r>
+        <w:t>Please note that n</w:t>
+      </w:r>
+      <w:r>
+        <w:t xml:space="preserve">ot all indicators were used in all years. </w:t>
+      </w:r>
+    </w:p>
+    <w:p>
+      <w:pPr>
+        <w:pStyle w:val="Heading4"/>
+      </w:pPr>
+      <w:r>
+        <w:t>Table 1 – 36 Indicators</w:t>
+      </w:r>
+    </w:p>
+    <w:tbl>
+      <w:tblPr>
+        <w:tblStyle w:val="TableGrid"/>
+        <w:tblW w:w="0" w:type="auto"/>
+        <w:tblLook w:val="04A0" w:firstRow="1" w:lastRow="0" w:firstColumn="1" w:lastColumn="0" w:noHBand="0" w:noVBand="1"/>
+      </w:tblPr>
+      <w:tblGrid>
+        <w:gridCol w:w="468"/>
+        <w:gridCol w:w="6210"/>
+      </w:tblGrid>
+      <w:tr>
+        <w:trPr>
+          <w:trHeight w:val="275"/>
+        </w:trPr>
+        <w:tc>
+          <w:tcPr>
+            <w:tcW w:w="468" w:type="dxa"/>
+            <w:vAlign w:val="center"/>
+          </w:tcPr>
+          <w:p>
+            <w:pPr>
+              <w:spacing w:before="0" w:after="0"/>
+              <w:rPr>
+                <w:rFonts w:ascii="Arial" w:hAnsi="Arial" w:cs="Arial"/>
+                <w:sz w:val="20"/>
+                <w:szCs w:val="20"/>
+              </w:rPr>
+            </w:pPr>
+            <w:r>
+              <w:rPr>
+                <w:rFonts w:ascii="Arial" w:hAnsi="Arial" w:cs="Arial"/>
+                <w:sz w:val="20"/>
+                <w:szCs w:val="20"/>
+              </w:rPr>
+              <w:t>1</w:t>
+            </w:r>
+          </w:p>
+        </w:tc>
+        <w:tc>
+          <w:tcPr>
+            <w:tcW w:w="6210" w:type="dxa"/>
+            <w:noWrap/>
+            <w:vAlign w:val="center"/>
+            <w:hideMark/>
+          </w:tcPr>
+          <w:p>
+            <w:pPr>
+              <w:spacing w:before="0" w:after="0"/>
+              <w:rPr>
+                <w:rFonts w:ascii="Arial" w:hAnsi="Arial" w:cs="Arial"/>
+                <w:sz w:val="20"/>
+                <w:szCs w:val="20"/>
+              </w:rPr>
+            </w:pPr>
+            <w:r>
+              <w:rPr>
+                <w:rFonts w:ascii="Arial" w:hAnsi="Arial" w:cs="Arial"/>
+                <w:sz w:val="20"/>
+                <w:szCs w:val="20"/>
+              </w:rPr>
+              <w:t>Access to and quality of preschool education</w:t>
+            </w:r>
+          </w:p>
+        </w:tc>
+      </w:tr>
+      <w:tr>
+        <w:trPr>
+          <w:trHeight w:val="275"/>
+        </w:trPr>
+        <w:tc>
+          <w:tcPr>
+            <w:tcW w:w="468" w:type="dxa"/>
+            <w:vAlign w:val="center"/>
+          </w:tcPr>
+          <w:p>
+            <w:pPr>
+              <w:spacing w:before="0" w:after="0"/>
+              <w:rPr>
+                <w:rFonts w:ascii="Arial" w:hAnsi="Arial" w:cs="Arial"/>
+                <w:sz w:val="20"/>
+                <w:szCs w:val="20"/>
+              </w:rPr>
+            </w:pPr>
+            <w:r>
+              <w:rPr>
+                <w:rFonts w:ascii="Arial" w:hAnsi="Arial" w:cs="Arial"/>
+                <w:sz w:val="20"/>
+                <w:szCs w:val="20"/>
+              </w:rPr>
+              <w:t>2</w:t>
+            </w:r>
+          </w:p>
+        </w:tc>
+        <w:tc>
+          <w:tcPr>
+            <w:tcW w:w="6210" w:type="dxa"/>
+            <w:noWrap/>
+            <w:vAlign w:val="center"/>
+            <w:hideMark/>
+          </w:tcPr>
+          <w:p>
+            <w:pPr>
+              <w:spacing w:before="0" w:after="0"/>
+              <w:rPr>
+                <w:rFonts w:ascii="Arial" w:hAnsi="Arial" w:cs="Arial"/>
+                <w:sz w:val="20"/>
+                <w:szCs w:val="20"/>
+              </w:rPr>
+            </w:pPr>
+            <w:r>
+              <w:rPr>
+                <w:rFonts w:ascii="Arial" w:hAnsi="Arial" w:cs="Arial"/>
+                <w:sz w:val="20"/>
+                <w:szCs w:val="20"/>
+              </w:rPr>
+              <w:t>Cemetery maintenance</w:t>
+            </w:r>
+          </w:p>
+        </w:tc>
+      </w:tr>
+      <w:tr>
+        <w:trPr>
+          <w:trHeight w:val="275"/>
+        </w:trPr>
+        <w:tc>
+          <w:tcPr>
+            <w:tcW w:w="468" w:type="dxa"/>
+            <w:vAlign w:val="center"/>
+          </w:tcPr>
+          <w:p>
+            <w:pPr>
+              <w:spacing w:before="0" w:after="0"/>
+              <w:rPr>
+                <w:rFonts w:ascii="Arial" w:hAnsi="Arial" w:cs="Arial"/>
+                <w:sz w:val="20"/>
+                <w:szCs w:val="20"/>
+              </w:rPr>
+            </w:pPr>
+            <w:r>
+              <w:rPr>
+                <w:rFonts w:ascii="Arial" w:hAnsi="Arial" w:cs="Arial"/>
+                <w:sz w:val="20"/>
+                <w:szCs w:val="20"/>
+              </w:rPr>
+              <w:t>3</w:t>
+            </w:r>
+          </w:p>
+        </w:tc>
+        <w:tc>
+          <w:tcPr>
+            <w:tcW w:w="6210" w:type="dxa"/>
+            <w:noWrap/>
+            <w:vAlign w:val="center"/>
+            <w:hideMark/>
+          </w:tcPr>
+          <w:p>
+            <w:pPr>
+              <w:spacing w:before="0" w:after="0"/>
+              <w:rPr>
+                <w:rFonts w:ascii="Arial" w:hAnsi="Arial" w:cs="Arial"/>
+                <w:sz w:val="20"/>
+                <w:szCs w:val="20"/>
+              </w:rPr>
+            </w:pPr>
+            <w:r>
+              <w:rPr>
+                <w:rFonts w:ascii="Arial" w:hAnsi="Arial" w:cs="Arial"/>
+                <w:sz w:val="20"/>
+                <w:szCs w:val="20"/>
+              </w:rPr>
+              <w:t>Cultural activities</w:t>
+            </w:r>
+          </w:p>
+        </w:tc>
+      </w:tr>
+      <w:tr>
+        <w:trPr>
+          <w:trHeight w:val="275"/>
+        </w:trPr>
+        <w:tc>
+          <w:tcPr>
+            <w:tcW w:w="468" w:type="dxa"/>
+            <w:vAlign w:val="center"/>
+          </w:tcPr>
+          <w:p>
+            <w:pPr>
+              <w:spacing w:before="0" w:after="0"/>
+              <w:rPr>
+                <w:rFonts w:ascii="Arial" w:hAnsi="Arial" w:cs="Arial"/>
+                <w:sz w:val="20"/>
+                <w:szCs w:val="20"/>
+              </w:rPr>
+            </w:pPr>
+            <w:r>
+              <w:rPr>
+                <w:rFonts w:ascii="Arial" w:hAnsi="Arial" w:cs="Arial"/>
+                <w:sz w:val="20"/>
+                <w:szCs w:val="20"/>
+              </w:rPr>
+              <w:t>4</w:t>
+            </w:r>
+          </w:p>
+        </w:tc>
+        <w:tc>
+          <w:tcPr>
+            <w:tcW w:w="6210" w:type="dxa"/>
+            <w:noWrap/>
+            <w:vAlign w:val="center"/>
+            <w:hideMark/>
+          </w:tcPr>
+          <w:p>
+            <w:pPr>
+              <w:spacing w:before="0" w:after="0"/>
+              <w:rPr>
+                <w:rFonts w:ascii="Arial" w:hAnsi="Arial" w:cs="Arial"/>
+                <w:sz w:val="20"/>
+                <w:szCs w:val="20"/>
+              </w:rPr>
+            </w:pPr>
+            <w:r>
+              <w:rPr>
+                <w:rFonts w:ascii="Arial" w:hAnsi="Arial" w:cs="Arial"/>
+                <w:sz w:val="20"/>
+                <w:szCs w:val="20"/>
+              </w:rPr>
+              <w:t>Electricity supply</w:t>
+            </w:r>
+          </w:p>
+        </w:tc>
+      </w:tr>
+      <w:tr>
+        <w:trPr>
+          <w:trHeight w:val="275"/>
+        </w:trPr>
+        <w:tc>
+          <w:tcPr>
+            <w:tcW w:w="468" w:type="dxa"/>
+            <w:vAlign w:val="center"/>
+          </w:tcPr>
+          <w:p>
+            <w:pPr>
+              <w:spacing w:before="0" w:after="0"/>
+              <w:rPr>
+                <w:rFonts w:ascii="Arial" w:hAnsi="Arial" w:cs="Arial"/>
+                <w:sz w:val="20"/>
+                <w:szCs w:val="20"/>
+              </w:rPr>
+            </w:pPr>
+            <w:r>
+              <w:rPr>
+                <w:rFonts w:ascii="Arial" w:hAnsi="Arial" w:cs="Arial"/>
+                <w:sz w:val="20"/>
+                <w:szCs w:val="20"/>
+              </w:rPr>
+              <w:t>5</w:t>
+            </w:r>
+          </w:p>
+        </w:tc>
+        <w:tc>
+          <w:tcPr>
+            <w:tcW w:w="6210" w:type="dxa"/>
+            <w:noWrap/>
+            <w:vAlign w:val="center"/>
+            <w:hideMark/>
+          </w:tcPr>
+          <w:p>
+            <w:pPr>
+              <w:spacing w:before="0" w:after="0"/>
+              <w:rPr>
+                <w:rFonts w:ascii="Arial" w:hAnsi="Arial" w:cs="Arial"/>
+                <w:sz w:val="20"/>
+                <w:szCs w:val="20"/>
+              </w:rPr>
+            </w:pPr>
+            <w:r>
+              <w:rPr>
+                <w:rFonts w:ascii="Arial" w:hAnsi="Arial" w:cs="Arial"/>
+                <w:sz w:val="20"/>
+                <w:szCs w:val="20"/>
+              </w:rPr>
+              <w:t>Environmental protection</w:t>
+            </w:r>
+          </w:p>
+        </w:tc>
+      </w:tr>
+      <w:tr>
+        <w:trPr>
+          <w:trHeight w:val="275"/>
+        </w:trPr>
+        <w:tc>
+          <w:tcPr>
+            <w:tcW w:w="468" w:type="dxa"/>
+            <w:vAlign w:val="center"/>
+          </w:tcPr>
+          <w:p>
+            <w:pPr>
+              <w:spacing w:before="0" w:after="0"/>
+              <w:rPr>
+                <w:rFonts w:ascii="Arial" w:hAnsi="Arial" w:cs="Arial"/>
+                <w:sz w:val="20"/>
+                <w:szCs w:val="20"/>
+              </w:rPr>
+            </w:pPr>
+            <w:r>
+              <w:rPr>
+                <w:rFonts w:ascii="Arial" w:hAnsi="Arial" w:cs="Arial"/>
+                <w:sz w:val="20"/>
+                <w:szCs w:val="20"/>
+              </w:rPr>
+              <w:t>6</w:t>
+            </w:r>
+          </w:p>
+        </w:tc>
+        <w:tc>
+          <w:tcPr>
+            <w:tcW w:w="6210" w:type="dxa"/>
+            <w:noWrap/>
+            <w:vAlign w:val="center"/>
+            <w:hideMark/>
+          </w:tcPr>
+          <w:p>
+            <w:pPr>
+              <w:spacing w:before="0" w:after="0"/>
+              <w:rPr>
+                <w:rFonts w:ascii="Arial" w:hAnsi="Arial" w:cs="Arial"/>
+                <w:sz w:val="20"/>
+                <w:szCs w:val="20"/>
+              </w:rPr>
+            </w:pPr>
+            <w:r>
+              <w:rPr>
+                <w:rFonts w:ascii="Arial" w:hAnsi="Arial" w:cs="Arial"/>
+                <w:sz w:val="20"/>
+                <w:szCs w:val="20"/>
+              </w:rPr>
+              <w:t>Family medical centers</w:t>
+            </w:r>
+          </w:p>
+        </w:tc>
+      </w:tr>
+      <w:tr>
+        <w:trPr>
+          <w:trHeight w:val="275"/>
+        </w:trPr>
+        <w:tc>
+          <w:tcPr>
+            <w:tcW w:w="468" w:type="dxa"/>
+            <w:vAlign w:val="center"/>
+          </w:tcPr>
+          <w:p>
+            <w:pPr>
+              <w:spacing w:before="0" w:after="0"/>
+              <w:rPr>
+                <w:rFonts w:ascii="Arial" w:hAnsi="Arial" w:cs="Arial"/>
+                <w:sz w:val="20"/>
+                <w:szCs w:val="20"/>
+              </w:rPr>
+            </w:pPr>
+            <w:r>
+              <w:rPr>
+                <w:rFonts w:ascii="Arial" w:hAnsi="Arial" w:cs="Arial"/>
+                <w:sz w:val="20"/>
+                <w:szCs w:val="20"/>
+              </w:rPr>
+              <w:t>7</w:t>
+            </w:r>
+          </w:p>
+        </w:tc>
+        <w:tc>
+          <w:tcPr>
+            <w:tcW w:w="6210" w:type="dxa"/>
+            <w:noWrap/>
+            <w:vAlign w:val="center"/>
+            <w:hideMark/>
+          </w:tcPr>
+          <w:p>
+            <w:pPr>
+              <w:spacing w:before="0" w:after="0"/>
+              <w:rPr>
+                <w:rFonts w:ascii="Arial" w:hAnsi="Arial" w:cs="Arial"/>
+                <w:sz w:val="20"/>
+                <w:szCs w:val="20"/>
+              </w:rPr>
+            </w:pPr>
+            <w:r>
+              <w:rPr>
+                <w:rFonts w:ascii="Arial" w:hAnsi="Arial" w:cs="Arial"/>
+                <w:sz w:val="20"/>
+                <w:szCs w:val="20"/>
+              </w:rPr>
+              <w:t>Fire and emergency services</w:t>
+            </w:r>
+          </w:p>
+        </w:tc>
+      </w:tr>
+      <w:tr>
+        <w:trPr>
+          <w:trHeight w:val="275"/>
+        </w:trPr>
+        <w:tc>
+          <w:tcPr>
+            <w:tcW w:w="468" w:type="dxa"/>
+            <w:vAlign w:val="center"/>
+          </w:tcPr>
+          <w:p>
+            <w:pPr>
+              <w:spacing w:before="0" w:after="0"/>
+              <w:rPr>
+                <w:rFonts w:ascii="Arial" w:hAnsi="Arial" w:cs="Arial"/>
+                <w:sz w:val="20"/>
+                <w:szCs w:val="20"/>
+              </w:rPr>
+            </w:pPr>
+            <w:r>
+              <w:rPr>
+                <w:rFonts w:ascii="Arial" w:hAnsi="Arial" w:cs="Arial"/>
+                <w:sz w:val="20"/>
+                <w:szCs w:val="20"/>
+              </w:rPr>
+              <w:t>8</w:t>
+            </w:r>
+          </w:p>
+        </w:tc>
+        <w:tc>
+          <w:tcPr>
+            <w:tcW w:w="6210" w:type="dxa"/>
+            <w:noWrap/>
+            <w:vAlign w:val="center"/>
+            <w:hideMark/>
+          </w:tcPr>
+          <w:p>
+            <w:pPr>
+              <w:spacing w:before="0" w:after="0"/>
+              <w:rPr>
+                <w:rFonts w:ascii="Arial" w:hAnsi="Arial" w:cs="Arial"/>
+                <w:sz w:val="20"/>
+                <w:szCs w:val="20"/>
+              </w:rPr>
+            </w:pPr>
+            <w:r>
+              <w:rPr>
+                <w:rFonts w:ascii="Arial" w:hAnsi="Arial" w:cs="Arial"/>
+                <w:sz w:val="20"/>
+                <w:szCs w:val="20"/>
+              </w:rPr>
+              <w:t>Hospitals</w:t>
+            </w:r>
+          </w:p>
+        </w:tc>
+      </w:tr>
+      <w:tr>
+        <w:trPr>
+          <w:trHeight w:val="275"/>
+        </w:trPr>
+        <w:tc>
+          <w:tcPr>
+            <w:tcW w:w="468" w:type="dxa"/>
+            <w:vAlign w:val="center"/>
+          </w:tcPr>
+          <w:p>
+            <w:pPr>
+              <w:spacing w:before="0" w:after="0"/>
+              <w:rPr>
+                <w:rFonts w:ascii="Arial" w:hAnsi="Arial" w:cs="Arial"/>
+                <w:sz w:val="20"/>
+                <w:szCs w:val="20"/>
+              </w:rPr>
+            </w:pPr>
+            <w:r>
+              <w:rPr>
+                <w:rFonts w:ascii="Arial" w:hAnsi="Arial" w:cs="Arial"/>
+                <w:sz w:val="20"/>
+                <w:szCs w:val="20"/>
+              </w:rPr>
+              <w:t>9</w:t>
+            </w:r>
+          </w:p>
+        </w:tc>
+        <w:tc>
+          <w:tcPr>
+            <w:tcW w:w="6210" w:type="dxa"/>
+            <w:noWrap/>
+            <w:vAlign w:val="center"/>
+            <w:hideMark/>
+          </w:tcPr>
+          <w:p>
+            <w:pPr>
+              <w:spacing w:before="0" w:after="0"/>
+              <w:rPr>
+                <w:rFonts w:ascii="Arial" w:hAnsi="Arial" w:cs="Arial"/>
+                <w:sz w:val="20"/>
+                <w:szCs w:val="20"/>
+              </w:rPr>
+            </w:pPr>
+            <w:r>
+              <w:rPr>
+                <w:rFonts w:ascii="Arial" w:hAnsi="Arial" w:cs="Arial"/>
+                <w:sz w:val="20"/>
+                <w:szCs w:val="20"/>
+              </w:rPr>
+              <w:t>Local road maintenance</w:t>
+            </w:r>
+          </w:p>
+        </w:tc>
+      </w:tr>
+      <w:tr>
+        <w:trPr>
+          <w:trHeight w:val="275"/>
+        </w:trPr>
+        <w:tc>
+          <w:tcPr>
+            <w:tcW w:w="468" w:type="dxa"/>
+            <w:vAlign w:val="center"/>
+          </w:tcPr>
+          <w:p>
+            <w:pPr>
+              <w:spacing w:before="0" w:after="0"/>
+              <w:rPr>
+                <w:rFonts w:ascii="Arial" w:hAnsi="Arial" w:cs="Arial"/>
+                <w:sz w:val="20"/>
+                <w:szCs w:val="20"/>
+              </w:rPr>
+            </w:pPr>
+            <w:r>
+              <w:rPr>
+                <w:rFonts w:ascii="Arial" w:hAnsi="Arial" w:cs="Arial"/>
+                <w:sz w:val="20"/>
+                <w:szCs w:val="20"/>
+              </w:rPr>
+              <w:t>10</w:t>
+            </w:r>
+          </w:p>
+        </w:tc>
+        <w:tc>
+          <w:tcPr>
+            <w:tcW w:w="6210" w:type="dxa"/>
+            <w:noWrap/>
+            <w:vAlign w:val="center"/>
+            <w:hideMark/>
+          </w:tcPr>
+          <w:p>
+            <w:pPr>
+              <w:spacing w:before="0" w:after="0"/>
+              <w:rPr>
+                <w:rFonts w:ascii="Arial" w:hAnsi="Arial" w:cs="Arial"/>
+                <w:sz w:val="20"/>
+                <w:szCs w:val="20"/>
+              </w:rPr>
+            </w:pPr>
+            <w:r>
+              <w:rPr>
+                <w:rFonts w:ascii="Arial" w:hAnsi="Arial" w:cs="Arial"/>
+                <w:sz w:val="20"/>
+                <w:szCs w:val="20"/>
+              </w:rPr>
+              <w:t>Maintenance of inter-municipal roads and highways</w:t>
+            </w:r>
+          </w:p>
+        </w:tc>
+      </w:tr>
+      <w:tr>
+        <w:trPr>
+          <w:trHeight w:val="275"/>
+        </w:trPr>
+        <w:tc>
+          <w:tcPr>
+            <w:tcW w:w="468" w:type="dxa"/>
+            <w:vAlign w:val="center"/>
+          </w:tcPr>
+          <w:p>
+            <w:pPr>
+              <w:spacing w:before="0" w:after="0"/>
+              <w:rPr>
+                <w:rFonts w:ascii="Arial" w:hAnsi="Arial" w:cs="Arial"/>
+                <w:sz w:val="20"/>
+                <w:szCs w:val="20"/>
+              </w:rPr>
+            </w:pPr>
+            <w:r>
+              <w:rPr>
+                <w:rFonts w:ascii="Arial" w:hAnsi="Arial" w:cs="Arial"/>
+                <w:sz w:val="20"/>
+                <w:szCs w:val="20"/>
+              </w:rPr>
+              <w:t>11</w:t>
+            </w:r>
+          </w:p>
+        </w:tc>
+        <w:tc>
+          <w:tcPr>
+            <w:tcW w:w="6210" w:type="dxa"/>
+            <w:noWrap/>
+            <w:vAlign w:val="center"/>
+            <w:hideMark/>
+          </w:tcPr>
+          <w:p>
+            <w:pPr>
+              <w:spacing w:before="0" w:after="0"/>
+              <w:rPr>
+                <w:rFonts w:ascii="Arial" w:hAnsi="Arial" w:cs="Arial"/>
+                <w:sz w:val="20"/>
+                <w:szCs w:val="20"/>
+              </w:rPr>
+            </w:pPr>
+            <w:r>
+              <w:rPr>
+                <w:rFonts w:ascii="Arial" w:hAnsi="Arial" w:cs="Arial"/>
+                <w:sz w:val="20"/>
+                <w:szCs w:val="20"/>
+              </w:rPr>
+              <w:t>Management of municipal funds</w:t>
+            </w:r>
+          </w:p>
+        </w:tc>
+      </w:tr>
+      <w:tr>
+        <w:trPr>
+          <w:trHeight w:val="275"/>
+        </w:trPr>
+        <w:tc>
+          <w:tcPr>
+            <w:tcW w:w="468" w:type="dxa"/>
+            <w:vAlign w:val="center"/>
+          </w:tcPr>
+          <w:p>
+            <w:pPr>
+              <w:spacing w:before="0" w:after="0"/>
+              <w:rPr>
+                <w:rFonts w:ascii="Arial" w:hAnsi="Arial" w:cs="Arial"/>
+                <w:sz w:val="20"/>
+                <w:szCs w:val="20"/>
+              </w:rPr>
+            </w:pPr>
+            <w:r>
+              <w:rPr>
+                <w:rFonts w:ascii="Arial" w:hAnsi="Arial" w:cs="Arial"/>
+                <w:sz w:val="20"/>
+                <w:szCs w:val="20"/>
+              </w:rPr>
+              <w:t>12</w:t>
+            </w:r>
+          </w:p>
+        </w:tc>
+        <w:tc>
+          <w:tcPr>
+            <w:tcW w:w="6210" w:type="dxa"/>
+            <w:noWrap/>
+            <w:vAlign w:val="center"/>
+            <w:hideMark/>
+          </w:tcPr>
+          <w:p>
+            <w:pPr>
+              <w:spacing w:before="0" w:after="0"/>
+              <w:rPr>
+                <w:rFonts w:ascii="Arial" w:hAnsi="Arial" w:cs="Arial"/>
+                <w:sz w:val="20"/>
+                <w:szCs w:val="20"/>
+              </w:rPr>
+            </w:pPr>
+            <w:r>
+              <w:rPr>
+                <w:rFonts w:ascii="Arial" w:hAnsi="Arial" w:cs="Arial"/>
+                <w:sz w:val="20"/>
+                <w:szCs w:val="20"/>
+              </w:rPr>
+              <w:t>Municipal administration</w:t>
+            </w:r>
+          </w:p>
+        </w:tc>
+      </w:tr>
+      <w:tr>
+        <w:trPr>
+          <w:trHeight w:val="275"/>
+        </w:trPr>
+        <w:tc>
+          <w:tcPr>
+            <w:tcW w:w="468" w:type="dxa"/>
+            <w:vAlign w:val="center"/>
+          </w:tcPr>
+          <w:p>
+            <w:pPr>
+              <w:spacing w:before="0" w:after="0"/>
+              <w:rPr>
+                <w:rFonts w:ascii="Arial" w:hAnsi="Arial" w:cs="Arial"/>
+                <w:sz w:val="20"/>
+                <w:szCs w:val="20"/>
+              </w:rPr>
+            </w:pPr>
+            <w:r>
+              <w:rPr>
+                <w:rFonts w:ascii="Arial" w:hAnsi="Arial" w:cs="Arial"/>
+                <w:sz w:val="20"/>
+                <w:szCs w:val="20"/>
+              </w:rPr>
+              <w:t>13</w:t>
+            </w:r>
+          </w:p>
+        </w:tc>
+        <w:tc>
+          <w:tcPr>
+            <w:tcW w:w="6210" w:type="dxa"/>
+            <w:noWrap/>
+            <w:vAlign w:val="center"/>
+            <w:hideMark/>
+          </w:tcPr>
+          <w:p>
+            <w:pPr>
+              <w:spacing w:before="0" w:after="0"/>
+              <w:rPr>
+                <w:rFonts w:ascii="Arial" w:hAnsi="Arial" w:cs="Arial"/>
+                <w:sz w:val="20"/>
+                <w:szCs w:val="20"/>
+              </w:rPr>
+            </w:pPr>
+            <w:r>
+              <w:rPr>
+                <w:rFonts w:ascii="Arial" w:hAnsi="Arial" w:cs="Arial"/>
+                <w:sz w:val="20"/>
+                <w:szCs w:val="20"/>
+              </w:rPr>
+              <w:t>Municipal assembly</w:t>
+            </w:r>
+          </w:p>
+        </w:tc>
+      </w:tr>
+      <w:tr>
+        <w:trPr>
+          <w:trHeight w:val="275"/>
+        </w:trPr>
+        <w:tc>
+          <w:tcPr>
+            <w:tcW w:w="468" w:type="dxa"/>
+            <w:vAlign w:val="center"/>
+          </w:tcPr>
+          <w:p>
+            <w:pPr>
+              <w:spacing w:before="0" w:after="0"/>
+              <w:rPr>
+                <w:rFonts w:ascii="Arial" w:hAnsi="Arial" w:cs="Arial"/>
+                <w:sz w:val="20"/>
+                <w:szCs w:val="20"/>
+              </w:rPr>
+            </w:pPr>
+            <w:r>
+              <w:rPr>
+                <w:rFonts w:ascii="Arial" w:hAnsi="Arial" w:cs="Arial"/>
+                <w:sz w:val="20"/>
+                <w:szCs w:val="20"/>
+              </w:rPr>
+              <w:t>14</w:t>
+            </w:r>
+          </w:p>
+        </w:tc>
+        <w:tc>
+          <w:tcPr>
+            <w:tcW w:w="6210" w:type="dxa"/>
+            <w:noWrap/>
+            <w:vAlign w:val="center"/>
+            <w:hideMark/>
+          </w:tcPr>
+          <w:p>
+            <w:pPr>
+              <w:spacing w:before="0" w:after="0"/>
+              <w:rPr>
+                <w:rFonts w:ascii="Arial" w:hAnsi="Arial" w:cs="Arial"/>
+                <w:sz w:val="20"/>
+                <w:szCs w:val="20"/>
+              </w:rPr>
+            </w:pPr>
+            <w:r>
+              <w:rPr>
+                <w:rFonts w:ascii="Arial" w:hAnsi="Arial" w:cs="Arial"/>
+                <w:sz w:val="20"/>
+                <w:szCs w:val="20"/>
+              </w:rPr>
+              <w:t>Municipal parks and squares</w:t>
+            </w:r>
+          </w:p>
+        </w:tc>
+      </w:tr>
+      <w:tr>
+        <w:trPr>
+          <w:trHeight w:val="275"/>
+        </w:trPr>
+        <w:tc>
+          <w:tcPr>
+            <w:tcW w:w="468" w:type="dxa"/>
+            <w:vAlign w:val="center"/>
+          </w:tcPr>
+          <w:p>
+            <w:pPr>
+              <w:spacing w:before="0" w:after="0"/>
+              <w:rPr>
+                <w:rFonts w:ascii="Arial" w:hAnsi="Arial" w:cs="Arial"/>
+                <w:sz w:val="20"/>
+                <w:szCs w:val="20"/>
+              </w:rPr>
+            </w:pPr>
+            <w:r>
+              <w:rPr>
+                <w:rFonts w:ascii="Arial" w:hAnsi="Arial" w:cs="Arial"/>
+                <w:sz w:val="20"/>
+                <w:szCs w:val="20"/>
+              </w:rPr>
+              <w:t>15</w:t>
+            </w:r>
+          </w:p>
+        </w:tc>
+        <w:tc>
+          <w:tcPr>
+            <w:tcW w:w="6210" w:type="dxa"/>
+            <w:noWrap/>
+            <w:vAlign w:val="center"/>
+            <w:hideMark/>
+          </w:tcPr>
+          <w:p>
+            <w:pPr>
+              <w:spacing w:before="0" w:after="0"/>
+              <w:rPr>
+                <w:rFonts w:ascii="Arial" w:hAnsi="Arial" w:cs="Arial"/>
+                <w:sz w:val="20"/>
+                <w:szCs w:val="20"/>
+              </w:rPr>
+            </w:pPr>
+            <w:r>
+              <w:rPr>
+                <w:rFonts w:ascii="Arial" w:hAnsi="Arial" w:cs="Arial"/>
+                <w:sz w:val="20"/>
+                <w:szCs w:val="20"/>
+              </w:rPr>
+              <w:t>Nature and species conservation</w:t>
+            </w:r>
+          </w:p>
+        </w:tc>
+      </w:tr>
+      <w:tr>
+        <w:trPr>
+          <w:trHeight w:val="275"/>
+        </w:trPr>
+        <w:tc>
+          <w:tcPr>
+            <w:tcW w:w="468" w:type="dxa"/>
+            <w:vAlign w:val="center"/>
+          </w:tcPr>
+          <w:p>
+            <w:pPr>
+              <w:spacing w:before="0" w:after="0"/>
+              <w:rPr>
+                <w:rFonts w:ascii="Arial" w:hAnsi="Arial" w:cs="Arial"/>
+                <w:sz w:val="20"/>
+                <w:szCs w:val="20"/>
+              </w:rPr>
+            </w:pPr>
+            <w:r>
+              <w:rPr>
+                <w:rFonts w:ascii="Arial" w:hAnsi="Arial" w:cs="Arial"/>
+                <w:sz w:val="20"/>
+                <w:szCs w:val="20"/>
+              </w:rPr>
+              <w:t>16</w:t>
+            </w:r>
+          </w:p>
+        </w:tc>
+        <w:tc>
+          <w:tcPr>
+            <w:tcW w:w="6210" w:type="dxa"/>
+            <w:noWrap/>
+            <w:vAlign w:val="center"/>
+            <w:hideMark/>
+          </w:tcPr>
+          <w:p>
+            <w:pPr>
+              <w:spacing w:before="0" w:after="0"/>
+              <w:rPr>
+                <w:rFonts w:ascii="Arial" w:hAnsi="Arial" w:cs="Arial"/>
+                <w:sz w:val="20"/>
+                <w:szCs w:val="20"/>
+              </w:rPr>
+            </w:pPr>
+            <w:r>
+              <w:rPr>
+                <w:rFonts w:ascii="Arial" w:hAnsi="Arial" w:cs="Arial"/>
+                <w:sz w:val="20"/>
+                <w:szCs w:val="20"/>
+              </w:rPr>
+              <w:t>Phone and postal services</w:t>
+            </w:r>
+          </w:p>
+        </w:tc>
+      </w:tr>
+      <w:tr>
+        <w:trPr>
+          <w:trHeight w:val="275"/>
+        </w:trPr>
+        <w:tc>
+          <w:tcPr>
+            <w:tcW w:w="468" w:type="dxa"/>
+            <w:vAlign w:val="center"/>
+          </w:tcPr>
+          <w:p>
+            <w:pPr>
+              <w:spacing w:before="0" w:after="0"/>
+              <w:rPr>
+                <w:rFonts w:ascii="Arial" w:hAnsi="Arial" w:cs="Arial"/>
+                <w:sz w:val="20"/>
+                <w:szCs w:val="20"/>
+              </w:rPr>
+            </w:pPr>
+            <w:r>
+              <w:rPr>
+                <w:rFonts w:ascii="Arial" w:hAnsi="Arial" w:cs="Arial"/>
+                <w:sz w:val="20"/>
+                <w:szCs w:val="20"/>
+              </w:rPr>
+              <w:t>17</w:t>
+            </w:r>
+          </w:p>
+        </w:tc>
+        <w:tc>
+          <w:tcPr>
+            <w:tcW w:w="6210" w:type="dxa"/>
+            <w:noWrap/>
+            <w:vAlign w:val="center"/>
+            <w:hideMark/>
+          </w:tcPr>
+          <w:p>
+            <w:pPr>
+              <w:spacing w:before="0" w:after="0"/>
+              <w:rPr>
+                <w:rFonts w:ascii="Arial" w:hAnsi="Arial" w:cs="Arial"/>
+                <w:sz w:val="20"/>
+                <w:szCs w:val="20"/>
+              </w:rPr>
+            </w:pPr>
+            <w:r>
+              <w:rPr>
+                <w:rFonts w:ascii="Arial" w:hAnsi="Arial" w:cs="Arial"/>
+                <w:sz w:val="20"/>
+                <w:szCs w:val="20"/>
+              </w:rPr>
+              <w:t>Primary and secondary schools/education</w:t>
+            </w:r>
+          </w:p>
+        </w:tc>
+      </w:tr>
+      <w:tr>
+        <w:trPr>
+          <w:trHeight w:val="275"/>
+        </w:trPr>
+        <w:tc>
+          <w:tcPr>
+            <w:tcW w:w="468" w:type="dxa"/>
+            <w:vAlign w:val="center"/>
+          </w:tcPr>
+          <w:p>
+            <w:pPr>
+              <w:spacing w:before="0" w:after="0"/>
+              <w:rPr>
+                <w:rFonts w:ascii="Arial" w:hAnsi="Arial" w:cs="Arial"/>
+                <w:sz w:val="20"/>
+                <w:szCs w:val="20"/>
+              </w:rPr>
+            </w:pPr>
+            <w:r>
+              <w:rPr>
+                <w:rFonts w:ascii="Arial" w:hAnsi="Arial" w:cs="Arial"/>
+                <w:sz w:val="20"/>
+                <w:szCs w:val="20"/>
+              </w:rPr>
+              <w:t>18</w:t>
+            </w:r>
+          </w:p>
+        </w:tc>
+        <w:tc>
+          <w:tcPr>
+            <w:tcW w:w="6210" w:type="dxa"/>
+            <w:noWrap/>
+            <w:vAlign w:val="center"/>
+            <w:hideMark/>
+          </w:tcPr>
+          <w:p>
+            <w:pPr>
+              <w:spacing w:before="0" w:after="0"/>
+              <w:rPr>
+                <w:rFonts w:ascii="Arial" w:hAnsi="Arial" w:cs="Arial"/>
+                <w:sz w:val="20"/>
+                <w:szCs w:val="20"/>
+              </w:rPr>
+            </w:pPr>
+            <w:r>
+              <w:rPr>
+                <w:rFonts w:ascii="Arial" w:hAnsi="Arial" w:cs="Arial"/>
+                <w:sz w:val="20"/>
+                <w:szCs w:val="20"/>
+              </w:rPr>
+              <w:t>Procedures for tax payment</w:t>
+            </w:r>
+          </w:p>
+        </w:tc>
+      </w:tr>
+      <w:tr>
+        <w:trPr>
+          <w:trHeight w:val="275"/>
+        </w:trPr>
+        <w:tc>
+          <w:tcPr>
+            <w:tcW w:w="468" w:type="dxa"/>
+            <w:vAlign w:val="center"/>
+          </w:tcPr>
+          <w:p>
+            <w:pPr>
+              <w:spacing w:before="0" w:after="0"/>
+              <w:rPr>
+                <w:rFonts w:ascii="Arial" w:hAnsi="Arial" w:cs="Arial"/>
+                <w:sz w:val="20"/>
+                <w:szCs w:val="20"/>
+              </w:rPr>
+            </w:pPr>
+            <w:r>
+              <w:rPr>
+                <w:rFonts w:ascii="Arial" w:hAnsi="Arial" w:cs="Arial"/>
+                <w:sz w:val="20"/>
+                <w:szCs w:val="20"/>
+              </w:rPr>
+              <w:t>19</w:t>
+            </w:r>
+          </w:p>
+        </w:tc>
+        <w:tc>
+          <w:tcPr>
+            <w:tcW w:w="6210" w:type="dxa"/>
+            <w:noWrap/>
+            <w:vAlign w:val="center"/>
+            <w:hideMark/>
+          </w:tcPr>
+          <w:p>
+            <w:pPr>
+              <w:spacing w:before="0" w:after="0"/>
+              <w:rPr>
+                <w:rFonts w:ascii="Arial" w:hAnsi="Arial" w:cs="Arial"/>
+                <w:sz w:val="20"/>
+                <w:szCs w:val="20"/>
+              </w:rPr>
+            </w:pPr>
+            <w:r>
+              <w:rPr>
+                <w:rFonts w:ascii="Arial" w:hAnsi="Arial" w:cs="Arial"/>
+                <w:sz w:val="20"/>
+                <w:szCs w:val="20"/>
+              </w:rPr>
+              <w:t>Protection of cultural heritage</w:t>
+            </w:r>
+          </w:p>
+        </w:tc>
+      </w:tr>
+      <w:tr>
+        <w:trPr>
+          <w:trHeight w:val="275"/>
+        </w:trPr>
+        <w:tc>
+          <w:tcPr>
+            <w:tcW w:w="468" w:type="dxa"/>
+            <w:vAlign w:val="center"/>
+          </w:tcPr>
+          <w:p>
+            <w:pPr>
+              <w:spacing w:before="0" w:after="0"/>
+              <w:rPr>
+                <w:rFonts w:ascii="Arial" w:hAnsi="Arial" w:cs="Arial"/>
+                <w:sz w:val="20"/>
+                <w:szCs w:val="20"/>
+              </w:rPr>
+            </w:pPr>
+            <w:r>
+              <w:rPr>
+                <w:rFonts w:ascii="Arial" w:hAnsi="Arial" w:cs="Arial"/>
+                <w:sz w:val="20"/>
+                <w:szCs w:val="20"/>
+              </w:rPr>
+              <w:t>20</w:t>
+            </w:r>
+          </w:p>
+        </w:tc>
+        <w:tc>
+          <w:tcPr>
+            <w:tcW w:w="6210" w:type="dxa"/>
+            <w:noWrap/>
+            <w:vAlign w:val="center"/>
+            <w:hideMark/>
+          </w:tcPr>
+          <w:p>
+            <w:pPr>
+              <w:spacing w:before="0" w:after="0"/>
+              <w:rPr>
+                <w:rFonts w:ascii="Arial" w:hAnsi="Arial" w:cs="Arial"/>
+                <w:sz w:val="20"/>
+                <w:szCs w:val="20"/>
+              </w:rPr>
+            </w:pPr>
+            <w:r>
+              <w:rPr>
+                <w:rFonts w:ascii="Arial" w:hAnsi="Arial" w:cs="Arial"/>
+                <w:sz w:val="20"/>
+                <w:szCs w:val="20"/>
+              </w:rPr>
+              <w:t>Public health</w:t>
+            </w:r>
+          </w:p>
+        </w:tc>
+      </w:tr>
+      <w:tr>
+        <w:trPr>
+          <w:trHeight w:val="275"/>
+        </w:trPr>
+        <w:tc>
+          <w:tcPr>
+            <w:tcW w:w="468" w:type="dxa"/>
+            <w:vAlign w:val="center"/>
+          </w:tcPr>
+          <w:p>
+            <w:pPr>
+              <w:spacing w:before="0" w:after="0"/>
+              <w:rPr>
+                <w:rFonts w:ascii="Arial" w:hAnsi="Arial" w:cs="Arial"/>
+                <w:sz w:val="20"/>
+                <w:szCs w:val="20"/>
+              </w:rPr>
+            </w:pPr>
+            <w:r>
+              <w:rPr>
+                <w:rFonts w:ascii="Arial" w:hAnsi="Arial" w:cs="Arial"/>
+                <w:sz w:val="20"/>
+                <w:szCs w:val="20"/>
+              </w:rPr>
+              <w:t>21</w:t>
+            </w:r>
+          </w:p>
+        </w:tc>
+        <w:tc>
+          <w:tcPr>
+            <w:tcW w:w="6210" w:type="dxa"/>
+            <w:noWrap/>
+            <w:vAlign w:val="center"/>
+            <w:hideMark/>
+          </w:tcPr>
+          <w:p>
+            <w:pPr>
+              <w:spacing w:before="0" w:after="0"/>
+              <w:rPr>
+                <w:rFonts w:ascii="Arial" w:hAnsi="Arial" w:cs="Arial"/>
+                <w:sz w:val="20"/>
+                <w:szCs w:val="20"/>
+              </w:rPr>
+            </w:pPr>
+            <w:r>
+              <w:rPr>
+                <w:rFonts w:ascii="Arial" w:hAnsi="Arial" w:cs="Arial"/>
+                <w:sz w:val="20"/>
+                <w:szCs w:val="20"/>
+              </w:rPr>
+              <w:t>Public lighting</w:t>
+            </w:r>
+          </w:p>
+        </w:tc>
+      </w:tr>
+      <w:tr>
+        <w:trPr>
+          <w:trHeight w:val="275"/>
+        </w:trPr>
+        <w:tc>
+          <w:tcPr>
+            <w:tcW w:w="468" w:type="dxa"/>
+            <w:vAlign w:val="center"/>
+          </w:tcPr>
+          <w:p>
+            <w:pPr>
+              <w:spacing w:before="0" w:after="0"/>
+              <w:rPr>
+                <w:rFonts w:ascii="Arial" w:hAnsi="Arial" w:cs="Arial"/>
+                <w:sz w:val="20"/>
+                <w:szCs w:val="20"/>
+              </w:rPr>
+            </w:pPr>
+            <w:r>
+              <w:rPr>
+                <w:rFonts w:ascii="Arial" w:hAnsi="Arial" w:cs="Arial"/>
+                <w:sz w:val="20"/>
+                <w:szCs w:val="20"/>
+              </w:rPr>
+              <w:t>22</w:t>
+            </w:r>
+          </w:p>
+        </w:tc>
+        <w:tc>
+          <w:tcPr>
+            <w:tcW w:w="6210" w:type="dxa"/>
+            <w:noWrap/>
+            <w:vAlign w:val="center"/>
+            <w:hideMark/>
+          </w:tcPr>
+          <w:p>
+            <w:pPr>
+              <w:spacing w:before="0" w:after="0"/>
+              <w:rPr>
+                <w:rFonts w:ascii="Arial" w:hAnsi="Arial" w:cs="Arial"/>
+                <w:sz w:val="20"/>
+                <w:szCs w:val="20"/>
+              </w:rPr>
+            </w:pPr>
+            <w:r>
+              <w:rPr>
+                <w:rFonts w:ascii="Arial" w:hAnsi="Arial" w:cs="Arial"/>
+                <w:sz w:val="20"/>
+                <w:szCs w:val="20"/>
+              </w:rPr>
+              <w:t>Public procurement/tenders</w:t>
+            </w:r>
+          </w:p>
+        </w:tc>
+      </w:tr>
+      <w:tr>
+        <w:trPr>
+          <w:trHeight w:val="275"/>
+        </w:trPr>
+        <w:tc>
+          <w:tcPr>
+            <w:tcW w:w="468" w:type="dxa"/>
+            <w:vAlign w:val="center"/>
+          </w:tcPr>
+          <w:p>
+            <w:pPr>
+              <w:spacing w:before="0" w:after="0"/>
+              <w:rPr>
+                <w:rFonts w:ascii="Arial" w:hAnsi="Arial" w:cs="Arial"/>
+                <w:sz w:val="20"/>
+                <w:szCs w:val="20"/>
+              </w:rPr>
+            </w:pPr>
+            <w:r>
+              <w:rPr>
+                <w:rFonts w:ascii="Arial" w:hAnsi="Arial" w:cs="Arial"/>
+                <w:sz w:val="20"/>
+                <w:szCs w:val="20"/>
+              </w:rPr>
+              <w:t>23</w:t>
+            </w:r>
+          </w:p>
+        </w:tc>
+        <w:tc>
+          <w:tcPr>
+            <w:tcW w:w="6210" w:type="dxa"/>
+            <w:noWrap/>
+            <w:vAlign w:val="center"/>
+            <w:hideMark/>
+          </w:tcPr>
+          <w:p>
+            <w:pPr>
+              <w:spacing w:before="0" w:after="0"/>
+              <w:rPr>
+                <w:rFonts w:ascii="Arial" w:hAnsi="Arial" w:cs="Arial"/>
+                <w:sz w:val="20"/>
+                <w:szCs w:val="20"/>
+              </w:rPr>
+            </w:pPr>
+            <w:r>
+              <w:rPr>
+                <w:rFonts w:ascii="Arial" w:hAnsi="Arial" w:cs="Arial"/>
+                <w:sz w:val="20"/>
+                <w:szCs w:val="20"/>
+              </w:rPr>
+              <w:t>Public transport</w:t>
+            </w:r>
+          </w:p>
+        </w:tc>
+      </w:tr>
+      <w:tr>
+        <w:trPr>
+          <w:trHeight w:val="275"/>
+        </w:trPr>
+        <w:tc>
+          <w:tcPr>
+            <w:tcW w:w="468" w:type="dxa"/>
+            <w:vAlign w:val="center"/>
+          </w:tcPr>
+          <w:p>
+            <w:pPr>
+              <w:spacing w:before="0" w:after="0"/>
+              <w:rPr>
+                <w:rFonts w:ascii="Arial" w:hAnsi="Arial" w:cs="Arial"/>
+                <w:sz w:val="20"/>
+                <w:szCs w:val="20"/>
+              </w:rPr>
+            </w:pPr>
+            <w:r>
+              <w:rPr>
+                <w:rFonts w:ascii="Arial" w:hAnsi="Arial" w:cs="Arial"/>
+                <w:sz w:val="20"/>
+                <w:szCs w:val="20"/>
+              </w:rPr>
+              <w:t>24</w:t>
+            </w:r>
+          </w:p>
+        </w:tc>
+        <w:tc>
+          <w:tcPr>
+            <w:tcW w:w="6210" w:type="dxa"/>
+            <w:noWrap/>
+            <w:vAlign w:val="center"/>
+            <w:hideMark/>
+          </w:tcPr>
+          <w:p>
+            <w:pPr>
+              <w:spacing w:before="0" w:after="0"/>
+              <w:rPr>
+                <w:rFonts w:ascii="Arial" w:hAnsi="Arial" w:cs="Arial"/>
+                <w:sz w:val="20"/>
+                <w:szCs w:val="20"/>
+              </w:rPr>
+            </w:pPr>
+            <w:r>
+              <w:rPr>
+                <w:rFonts w:ascii="Arial" w:hAnsi="Arial" w:cs="Arial"/>
+                <w:sz w:val="20"/>
+                <w:szCs w:val="20"/>
+              </w:rPr>
+              <w:t>Recruitment of local staff</w:t>
+            </w:r>
+          </w:p>
+        </w:tc>
+      </w:tr>
+      <w:tr>
+        <w:trPr>
+          <w:trHeight w:val="275"/>
+        </w:trPr>
+        <w:tc>
+          <w:tcPr>
+            <w:tcW w:w="468" w:type="dxa"/>
+            <w:vAlign w:val="center"/>
+          </w:tcPr>
+          <w:p>
+            <w:pPr>
+              <w:spacing w:before="0" w:after="0"/>
+              <w:rPr>
+                <w:rFonts w:ascii="Arial" w:hAnsi="Arial" w:cs="Arial"/>
+                <w:sz w:val="20"/>
+                <w:szCs w:val="20"/>
+              </w:rPr>
+            </w:pPr>
+            <w:r>
+              <w:rPr>
+                <w:rFonts w:ascii="Arial" w:hAnsi="Arial" w:cs="Arial"/>
+                <w:sz w:val="20"/>
+                <w:szCs w:val="20"/>
+              </w:rPr>
+              <w:t>25</w:t>
+            </w:r>
+          </w:p>
+        </w:tc>
+        <w:tc>
+          <w:tcPr>
+            <w:tcW w:w="6210" w:type="dxa"/>
+            <w:noWrap/>
+            <w:vAlign w:val="center"/>
+            <w:hideMark/>
+          </w:tcPr>
+          <w:p>
+            <w:pPr>
+              <w:spacing w:before="0" w:after="0"/>
+              <w:rPr>
+                <w:rFonts w:ascii="Arial" w:hAnsi="Arial" w:cs="Arial"/>
+                <w:sz w:val="20"/>
+                <w:szCs w:val="20"/>
+              </w:rPr>
+            </w:pPr>
+            <w:r>
+              <w:rPr>
+                <w:rFonts w:ascii="Arial" w:hAnsi="Arial" w:cs="Arial"/>
+                <w:sz w:val="20"/>
+                <w:szCs w:val="20"/>
+              </w:rPr>
+              <w:t>Representation of ethnic minorities</w:t>
+            </w:r>
+          </w:p>
+        </w:tc>
+      </w:tr>
+      <w:tr>
+        <w:trPr>
+          <w:trHeight w:val="275"/>
+        </w:trPr>
+        <w:tc>
+          <w:tcPr>
+            <w:tcW w:w="468" w:type="dxa"/>
+            <w:vAlign w:val="center"/>
+          </w:tcPr>
+          <w:p>
+            <w:pPr>
+              <w:spacing w:before="0" w:after="0"/>
+              <w:rPr>
+                <w:rFonts w:ascii="Arial" w:hAnsi="Arial" w:cs="Arial"/>
+                <w:sz w:val="20"/>
+                <w:szCs w:val="20"/>
+              </w:rPr>
+            </w:pPr>
+            <w:r>
+              <w:rPr>
+                <w:rFonts w:ascii="Arial" w:hAnsi="Arial" w:cs="Arial"/>
+                <w:sz w:val="20"/>
+                <w:szCs w:val="20"/>
+              </w:rPr>
+              <w:t>26</w:t>
+            </w:r>
+          </w:p>
+        </w:tc>
+        <w:tc>
+          <w:tcPr>
+            <w:tcW w:w="6210" w:type="dxa"/>
+            <w:noWrap/>
+            <w:vAlign w:val="center"/>
+            <w:hideMark/>
+          </w:tcPr>
+          <w:p>
+            <w:pPr>
+              <w:spacing w:before="0" w:after="0"/>
+              <w:rPr>
+                <w:rFonts w:ascii="Arial" w:hAnsi="Arial" w:cs="Arial"/>
+                <w:sz w:val="20"/>
+                <w:szCs w:val="20"/>
+              </w:rPr>
+            </w:pPr>
+            <w:r>
+              <w:rPr>
+                <w:rFonts w:ascii="Arial" w:hAnsi="Arial" w:cs="Arial"/>
+                <w:sz w:val="20"/>
+                <w:szCs w:val="20"/>
+              </w:rPr>
+              <w:t>Representation of women</w:t>
+            </w:r>
+          </w:p>
+        </w:tc>
+      </w:tr>
+      <w:tr>
+        <w:trPr>
+          <w:trHeight w:val="275"/>
+        </w:trPr>
+        <w:tc>
+          <w:tcPr>
+            <w:tcW w:w="468" w:type="dxa"/>
+            <w:vAlign w:val="center"/>
+          </w:tcPr>
+          <w:p>
+            <w:pPr>
+              <w:spacing w:before="0" w:after="0"/>
+              <w:rPr>
+                <w:rFonts w:ascii="Arial" w:hAnsi="Arial" w:cs="Arial"/>
+                <w:sz w:val="20"/>
+                <w:szCs w:val="20"/>
+              </w:rPr>
+            </w:pPr>
+            <w:r>
+              <w:rPr>
+                <w:rFonts w:ascii="Arial" w:hAnsi="Arial" w:cs="Arial"/>
+                <w:sz w:val="20"/>
+                <w:szCs w:val="20"/>
+              </w:rPr>
+              <w:t>27</w:t>
+            </w:r>
+          </w:p>
+        </w:tc>
+        <w:tc>
+          <w:tcPr>
+            <w:tcW w:w="6210" w:type="dxa"/>
+            <w:noWrap/>
+            <w:vAlign w:val="center"/>
+            <w:hideMark/>
+          </w:tcPr>
+          <w:p>
+            <w:pPr>
+              <w:spacing w:before="0" w:after="0"/>
+              <w:rPr>
+                <w:rFonts w:ascii="Arial" w:hAnsi="Arial" w:cs="Arial"/>
+                <w:sz w:val="20"/>
+                <w:szCs w:val="20"/>
+              </w:rPr>
+            </w:pPr>
+            <w:r>
+              <w:rPr>
+                <w:rFonts w:ascii="Arial" w:hAnsi="Arial" w:cs="Arial"/>
+                <w:sz w:val="20"/>
+                <w:szCs w:val="20"/>
+              </w:rPr>
+              <w:t>Sewage and sanitation</w:t>
+            </w:r>
+          </w:p>
+        </w:tc>
+      </w:tr>
+      <w:tr>
+        <w:trPr>
+          <w:trHeight w:val="275"/>
+        </w:trPr>
+        <w:tc>
+          <w:tcPr>
+            <w:tcW w:w="468" w:type="dxa"/>
+            <w:vAlign w:val="center"/>
+          </w:tcPr>
+          <w:p>
+            <w:pPr>
+              <w:spacing w:before="0" w:after="0"/>
+              <w:rPr>
+                <w:rFonts w:ascii="Arial" w:hAnsi="Arial" w:cs="Arial"/>
+                <w:sz w:val="20"/>
+                <w:szCs w:val="20"/>
+              </w:rPr>
+            </w:pPr>
+            <w:r>
+              <w:rPr>
+                <w:rFonts w:ascii="Arial" w:hAnsi="Arial" w:cs="Arial"/>
+                <w:sz w:val="20"/>
+                <w:szCs w:val="20"/>
+              </w:rPr>
+              <w:t>28</w:t>
+            </w:r>
+          </w:p>
+        </w:tc>
+        <w:tc>
+          <w:tcPr>
+            <w:tcW w:w="6210" w:type="dxa"/>
+            <w:noWrap/>
+            <w:vAlign w:val="center"/>
+            <w:hideMark/>
+          </w:tcPr>
+          <w:p>
+            <w:pPr>
+              <w:spacing w:before="0" w:after="0"/>
+              <w:rPr>
+                <w:rFonts w:ascii="Arial" w:hAnsi="Arial" w:cs="Arial"/>
+                <w:sz w:val="20"/>
+                <w:szCs w:val="20"/>
+              </w:rPr>
+            </w:pPr>
+            <w:r>
+              <w:rPr>
+                <w:rFonts w:ascii="Arial" w:hAnsi="Arial" w:cs="Arial"/>
+                <w:sz w:val="20"/>
+                <w:szCs w:val="20"/>
+              </w:rPr>
+              <w:t>Sidewalks</w:t>
+            </w:r>
+          </w:p>
+        </w:tc>
+      </w:tr>
+      <w:tr>
+        <w:trPr>
+          <w:trHeight w:val="275"/>
+        </w:trPr>
+        <w:tc>
+          <w:tcPr>
+            <w:tcW w:w="468" w:type="dxa"/>
+            <w:vAlign w:val="center"/>
+          </w:tcPr>
+          <w:p>
+            <w:pPr>
+              <w:spacing w:before="0" w:after="0"/>
+              <w:rPr>
+                <w:rFonts w:ascii="Arial" w:hAnsi="Arial" w:cs="Arial"/>
+                <w:sz w:val="20"/>
+                <w:szCs w:val="20"/>
+              </w:rPr>
+            </w:pPr>
+            <w:r>
+              <w:rPr>
+                <w:rFonts w:ascii="Arial" w:hAnsi="Arial" w:cs="Arial"/>
+                <w:sz w:val="20"/>
+                <w:szCs w:val="20"/>
+              </w:rPr>
+              <w:t>29</w:t>
+            </w:r>
+          </w:p>
+        </w:tc>
+        <w:tc>
+          <w:tcPr>
+            <w:tcW w:w="6210" w:type="dxa"/>
+            <w:noWrap/>
+            <w:vAlign w:val="center"/>
+            <w:hideMark/>
+          </w:tcPr>
+          <w:p>
+            <w:pPr>
+              <w:spacing w:before="0" w:after="0"/>
+              <w:rPr>
+                <w:rFonts w:ascii="Arial" w:hAnsi="Arial" w:cs="Arial"/>
+                <w:sz w:val="20"/>
+                <w:szCs w:val="20"/>
+              </w:rPr>
+            </w:pPr>
+            <w:r>
+              <w:rPr>
+                <w:rFonts w:ascii="Arial" w:hAnsi="Arial" w:cs="Arial"/>
+                <w:sz w:val="20"/>
+                <w:szCs w:val="20"/>
+              </w:rPr>
+              <w:t>Social services</w:t>
+            </w:r>
+          </w:p>
+        </w:tc>
+      </w:tr>
+      <w:tr>
+        <w:trPr>
+          <w:trHeight w:val="275"/>
+        </w:trPr>
+        <w:tc>
+          <w:tcPr>
+            <w:tcW w:w="468" w:type="dxa"/>
+            <w:vAlign w:val="center"/>
+          </w:tcPr>
+          <w:p>
+            <w:pPr>
+              <w:spacing w:before="0" w:after="0"/>
+              <w:rPr>
+                <w:rFonts w:ascii="Arial" w:hAnsi="Arial" w:cs="Arial"/>
+                <w:sz w:val="20"/>
+                <w:szCs w:val="20"/>
+              </w:rPr>
+            </w:pPr>
+            <w:r>
+              <w:rPr>
+                <w:rFonts w:ascii="Arial" w:hAnsi="Arial" w:cs="Arial"/>
+                <w:sz w:val="20"/>
+                <w:szCs w:val="20"/>
+              </w:rPr>
+              <w:t>30</w:t>
+            </w:r>
+          </w:p>
+        </w:tc>
+        <w:tc>
+          <w:tcPr>
+            <w:tcW w:w="6210" w:type="dxa"/>
+            <w:noWrap/>
+            <w:vAlign w:val="center"/>
+            <w:hideMark/>
+          </w:tcPr>
+          <w:p>
+            <w:pPr>
+              <w:spacing w:before="0" w:after="0"/>
+              <w:rPr>
+                <w:rFonts w:ascii="Arial" w:hAnsi="Arial" w:cs="Arial"/>
+                <w:sz w:val="20"/>
+                <w:szCs w:val="20"/>
+              </w:rPr>
+            </w:pPr>
+            <w:r>
+              <w:rPr>
+                <w:rFonts w:ascii="Arial" w:hAnsi="Arial" w:cs="Arial"/>
+                <w:sz w:val="20"/>
+                <w:szCs w:val="20"/>
+              </w:rPr>
+              <w:t>Sports activities</w:t>
+            </w:r>
+          </w:p>
+        </w:tc>
+      </w:tr>
+      <w:tr>
+        <w:trPr>
+          <w:trHeight w:val="275"/>
+        </w:trPr>
+        <w:tc>
+          <w:tcPr>
+            <w:tcW w:w="468" w:type="dxa"/>
+            <w:vAlign w:val="center"/>
+          </w:tcPr>
+          <w:p>
+            <w:pPr>
+              <w:spacing w:before="0" w:after="0"/>
+              <w:rPr>
+                <w:rFonts w:ascii="Arial" w:hAnsi="Arial" w:cs="Arial"/>
+                <w:sz w:val="20"/>
+                <w:szCs w:val="20"/>
+              </w:rPr>
+            </w:pPr>
+            <w:r>
+              <w:rPr>
+                <w:rFonts w:ascii="Arial" w:hAnsi="Arial" w:cs="Arial"/>
+                <w:sz w:val="20"/>
+                <w:szCs w:val="20"/>
+              </w:rPr>
+              <w:t>31</w:t>
+            </w:r>
+          </w:p>
+        </w:tc>
+        <w:tc>
+          <w:tcPr>
+            <w:tcW w:w="6210" w:type="dxa"/>
+            <w:noWrap/>
+            <w:vAlign w:val="center"/>
+            <w:hideMark/>
+          </w:tcPr>
+          <w:p>
+            <w:pPr>
+              <w:spacing w:before="0" w:after="0"/>
+              <w:rPr>
+                <w:rFonts w:ascii="Arial" w:hAnsi="Arial" w:cs="Arial"/>
+                <w:sz w:val="20"/>
+                <w:szCs w:val="20"/>
+              </w:rPr>
+            </w:pPr>
+            <w:r>
+              <w:rPr>
+                <w:rFonts w:ascii="Arial" w:hAnsi="Arial" w:cs="Arial"/>
+                <w:sz w:val="20"/>
+                <w:szCs w:val="20"/>
+              </w:rPr>
+              <w:t>The mayor</w:t>
+            </w:r>
+          </w:p>
+        </w:tc>
+      </w:tr>
+      <w:tr>
+        <w:trPr>
+          <w:trHeight w:val="275"/>
+        </w:trPr>
+        <w:tc>
+          <w:tcPr>
+            <w:tcW w:w="468" w:type="dxa"/>
+            <w:vAlign w:val="center"/>
+          </w:tcPr>
+          <w:p>
+            <w:pPr>
+              <w:spacing w:before="0" w:after="0"/>
+              <w:rPr>
+                <w:rFonts w:ascii="Arial" w:hAnsi="Arial" w:cs="Arial"/>
+                <w:sz w:val="20"/>
+                <w:szCs w:val="20"/>
+              </w:rPr>
+            </w:pPr>
+            <w:r>
+              <w:rPr>
+                <w:rFonts w:ascii="Arial" w:hAnsi="Arial" w:cs="Arial"/>
+                <w:sz w:val="20"/>
+                <w:szCs w:val="20"/>
+              </w:rPr>
+              <w:t>32</w:t>
+            </w:r>
+          </w:p>
+        </w:tc>
+        <w:tc>
+          <w:tcPr>
+            <w:tcW w:w="6210" w:type="dxa"/>
+            <w:noWrap/>
+            <w:vAlign w:val="center"/>
+            <w:hideMark/>
+          </w:tcPr>
+          <w:p>
+            <w:pPr>
+              <w:spacing w:before="0" w:after="0"/>
+              <w:rPr>
+                <w:rFonts w:ascii="Arial" w:hAnsi="Arial" w:cs="Arial"/>
+                <w:sz w:val="20"/>
+                <w:szCs w:val="20"/>
+              </w:rPr>
+            </w:pPr>
+            <w:r>
+              <w:rPr>
+                <w:rFonts w:ascii="Arial" w:hAnsi="Arial" w:cs="Arial"/>
+                <w:sz w:val="20"/>
+                <w:szCs w:val="20"/>
+              </w:rPr>
+              <w:t>Traffic and parking control and regulation</w:t>
+            </w:r>
+          </w:p>
+        </w:tc>
+      </w:tr>
+      <w:tr>
+        <w:trPr>
+          <w:trHeight w:val="275"/>
+        </w:trPr>
+        <w:tc>
+          <w:tcPr>
+            <w:tcW w:w="468" w:type="dxa"/>
+            <w:vAlign w:val="center"/>
+          </w:tcPr>
+          <w:p>
+            <w:pPr>
+              <w:spacing w:before="0" w:after="0"/>
+              <w:rPr>
+                <w:rFonts w:ascii="Arial" w:hAnsi="Arial" w:cs="Arial"/>
+                <w:sz w:val="20"/>
+                <w:szCs w:val="20"/>
+              </w:rPr>
+            </w:pPr>
+            <w:r>
+              <w:rPr>
+                <w:rFonts w:ascii="Arial" w:hAnsi="Arial" w:cs="Arial"/>
+                <w:sz w:val="20"/>
+                <w:szCs w:val="20"/>
+              </w:rPr>
+              <w:t>33</w:t>
+            </w:r>
+          </w:p>
+        </w:tc>
+        <w:tc>
+          <w:tcPr>
+            <w:tcW w:w="6210" w:type="dxa"/>
+            <w:noWrap/>
+            <w:vAlign w:val="center"/>
+            <w:hideMark/>
+          </w:tcPr>
+          <w:p>
+            <w:pPr>
+              <w:spacing w:before="0" w:after="0"/>
+              <w:rPr>
+                <w:rFonts w:ascii="Arial" w:hAnsi="Arial" w:cs="Arial"/>
+                <w:sz w:val="20"/>
+                <w:szCs w:val="20"/>
+              </w:rPr>
+            </w:pPr>
+            <w:r>
+              <w:rPr>
+                <w:rFonts w:ascii="Arial" w:hAnsi="Arial" w:cs="Arial"/>
+                <w:sz w:val="20"/>
+                <w:szCs w:val="20"/>
+              </w:rPr>
+              <w:t>Urban and rural planning</w:t>
+            </w:r>
+          </w:p>
+        </w:tc>
+      </w:tr>
+      <w:tr>
+        <w:trPr>
+          <w:trHeight w:val="275"/>
+        </w:trPr>
+        <w:tc>
+          <w:tcPr>
+            <w:tcW w:w="468" w:type="dxa"/>
+            <w:vAlign w:val="center"/>
+          </w:tcPr>
+          <w:p>
+            <w:pPr>
+              <w:spacing w:before="0" w:after="0"/>
+              <w:rPr>
+                <w:rFonts w:ascii="Arial" w:hAnsi="Arial" w:cs="Arial"/>
+                <w:sz w:val="20"/>
+                <w:szCs w:val="20"/>
+              </w:rPr>
+            </w:pPr>
+            <w:r>
+              <w:rPr>
+                <w:rFonts w:ascii="Arial" w:hAnsi="Arial" w:cs="Arial"/>
+                <w:sz w:val="20"/>
+                <w:szCs w:val="20"/>
+              </w:rPr>
+              <w:t>34</w:t>
+            </w:r>
+          </w:p>
+        </w:tc>
+        <w:tc>
+          <w:tcPr>
+            <w:tcW w:w="6210" w:type="dxa"/>
+            <w:noWrap/>
+            <w:vAlign w:val="center"/>
+            <w:hideMark/>
+          </w:tcPr>
+          <w:p>
+            <w:pPr>
+              <w:spacing w:before="0" w:after="0"/>
+              <w:rPr>
+                <w:rFonts w:ascii="Arial" w:hAnsi="Arial" w:cs="Arial"/>
+                <w:sz w:val="20"/>
+                <w:szCs w:val="20"/>
+              </w:rPr>
+            </w:pPr>
+            <w:r>
+              <w:rPr>
+                <w:rFonts w:ascii="Arial" w:hAnsi="Arial" w:cs="Arial"/>
+                <w:sz w:val="20"/>
+                <w:szCs w:val="20"/>
+              </w:rPr>
+              <w:t>Waste collection services</w:t>
+            </w:r>
+          </w:p>
+        </w:tc>
+      </w:tr>
+      <w:tr>
+        <w:trPr>
+          <w:trHeight w:val="275"/>
+        </w:trPr>
+        <w:tc>
+          <w:tcPr>
+            <w:tcW w:w="468" w:type="dxa"/>
+            <w:vAlign w:val="center"/>
+          </w:tcPr>
+          <w:p>
+            <w:pPr>
+              <w:spacing w:before="0" w:after="0"/>
+              <w:rPr>
+                <w:rFonts w:ascii="Arial" w:hAnsi="Arial" w:cs="Arial"/>
+                <w:sz w:val="20"/>
+                <w:szCs w:val="20"/>
+              </w:rPr>
+            </w:pPr>
+            <w:r>
+              <w:rPr>
+                <w:rFonts w:ascii="Arial" w:hAnsi="Arial" w:cs="Arial"/>
+                <w:sz w:val="20"/>
+                <w:szCs w:val="20"/>
+              </w:rPr>
+              <w:t>35</w:t>
+            </w:r>
+          </w:p>
+        </w:tc>
+        <w:tc>
+          <w:tcPr>
+            <w:tcW w:w="6210" w:type="dxa"/>
+            <w:noWrap/>
+            <w:vAlign w:val="center"/>
+            <w:hideMark/>
+          </w:tcPr>
+          <w:p>
+            <w:pPr>
+              <w:spacing w:before="0" w:after="0"/>
+              <w:rPr>
+                <w:rFonts w:ascii="Arial" w:hAnsi="Arial" w:cs="Arial"/>
+                <w:sz w:val="20"/>
+                <w:szCs w:val="20"/>
+              </w:rPr>
+            </w:pPr>
+            <w:r>
+              <w:rPr>
+                <w:rFonts w:ascii="Arial" w:hAnsi="Arial" w:cs="Arial"/>
+                <w:sz w:val="20"/>
+                <w:szCs w:val="20"/>
+              </w:rPr>
+              <w:t>Water supply</w:t>
+            </w:r>
+          </w:p>
+        </w:tc>
+      </w:tr>
+      <w:tr>
+        <w:trPr>
+          <w:trHeight w:val="275"/>
+        </w:trPr>
+        <w:tc>
+          <w:tcPr>
+            <w:tcW w:w="468" w:type="dxa"/>
+            <w:vAlign w:val="center"/>
+          </w:tcPr>
+          <w:p>
+            <w:pPr>
+              <w:spacing w:before="0" w:after="0"/>
+              <w:rPr>
+                <w:rFonts w:ascii="Arial" w:hAnsi="Arial" w:cs="Arial"/>
+                <w:sz w:val="20"/>
+                <w:szCs w:val="20"/>
+              </w:rPr>
+            </w:pPr>
+            <w:r>
+              <w:rPr>
+                <w:rFonts w:ascii="Arial" w:hAnsi="Arial" w:cs="Arial"/>
+                <w:sz w:val="20"/>
+                <w:szCs w:val="20"/>
+              </w:rPr>
+              <w:t>36</w:t>
+            </w:r>
+          </w:p>
+        </w:tc>
+        <w:tc>
+          <w:tcPr>
+            <w:tcW w:w="6210" w:type="dxa"/>
+            <w:noWrap/>
+            <w:vAlign w:val="center"/>
+            <w:hideMark/>
+          </w:tcPr>
+          <w:p>
+            <w:pPr>
+              <w:spacing w:before="0" w:after="0"/>
+              <w:rPr>
+                <w:rFonts w:ascii="Arial" w:hAnsi="Arial" w:cs="Arial"/>
+                <w:sz w:val="20"/>
+                <w:szCs w:val="20"/>
+              </w:rPr>
+            </w:pPr>
+            <w:r>
+              <w:rPr>
+                <w:rFonts w:ascii="Arial" w:hAnsi="Arial" w:cs="Arial"/>
+                <w:sz w:val="20"/>
+                <w:szCs w:val="20"/>
+              </w:rPr>
+              <w:t>Youth activities</w:t>
+            </w:r>
+          </w:p>
+        </w:tc>
+      </w:tr>
+    </w:tbl>
+    <w:p>
+      <w:pPr>
+        <w:pStyle w:val="Heading2"/>
+      </w:pPr>
+      <w:r>
+        <w:t>Main Problems</w:t>
+      </w:r>
+    </w:p>
+    <w:p>
+      <w:r>
+        <w:t xml:space="preserve">In addition to the indicator data, data on what citizens perceived to be the major problems in their municipality is also shown in the visualization. The data reflects </w:t>
+      </w:r>
+      <w:r>
+        <w:t xml:space="preserve">a survey question that asked respondents what they perceived to be the bigger problems in their municipality. These results were then aggregated and the data shows the 3 most commonly identified problems in each municipality. </w:t>
+      </w:r>
+    </w:p>
+    <w:p>
+      <w:pPr>
+        <w:pStyle w:val="Heading1"/>
+      </w:pPr>
+      <w:r>
+        <w:t xml:space="preserve">Visualization </w:t>
+      </w:r>
+      <w:r>
         <w:t>Structure</w:t>
       </w:r>
     </w:p>
     <w:p>
-      <w:r>
-        <w:t xml:space="preserve">There are </w:t>
-      </w:r>
-      <w:r>
-        <w:t>three</w:t>
-      </w:r>
-      <w:r>
-        <w:t xml:space="preserve"> different dimensions along which the user</w:t>
-      </w:r>
-      <w:r>
-        <w:t xml:space="preserve"> can interact with the data. These are</w:t>
-      </w:r>
-      <w:r>
-        <w:t>:</w:t>
+      <w:pPr>
+        <w:pStyle w:val="Heading2"/>
+      </w:pPr>
+      <w:r>
+        <w:t>Variables</w:t>
+      </w:r>
+    </w:p>
+    <w:p>
+      <w:r>
+        <w:t>Throughout the visualization t</w:t>
+      </w:r>
+      <w:r>
+        <w:t xml:space="preserve">here are </w:t>
+      </w:r>
+      <w:r>
+        <w:t>four</w:t>
+      </w:r>
+      <w:r>
+        <w:t xml:space="preserve"> different dimensions along which the user can interact with the data throughout the visualization. These are:</w:t>
       </w:r>
     </w:p>
     <w:p>
@@ -299,10 +2379,7 @@
         </w:numPr>
       </w:pPr>
       <w:r>
-        <w:t>The survey year – 2003, 2006, 2009, 2012 and 2015 (at the time of writing)</w:t>
-      </w:r>
-      <w:r>
-        <w:t>.</w:t>
+        <w:t>The survey year – 2003, 2006, 2009, 2012 and 2015 (at the time of writing).</w:t>
       </w:r>
     </w:p>
     <w:p>
@@ -314,10 +2391,7 @@
         </w:numPr>
       </w:pPr>
       <w:r>
-        <w:t>Satisfied/dissatisfied – The possible responses for respondents were ‘Very Satisfied’, ‘Somewhat Satisfied’, ‘Don’t Know’, ‘Somewhat Dissatisfied’ and ‘Very Dissatisfied’. The ‘Satisfied percentage’ reflects the percentage of people who were ‘Somewhat’ or ‘Very Satisfied’. The ‘Dissatisfied percentage’ reflects the percentage of people who were ‘Somewhat’ or ‘Very Dissatisfied’. They are typically the inverse of each other, with the difference resulting from the people who responded ‘Don’t know”</w:t>
-      </w:r>
-      <w:r>
-        <w:t>.</w:t>
+        <w:t xml:space="preserve">Satisfied/dissatisfied – The possible responses for respondents were ‘Very Satisfied’, ‘Somewhat Satisfied’, ‘Don’t Know’, ‘Somewhat Dissatisfied’ and ‘Very Dissatisfied’. The ‘Satisfied percentage’ reflects the percentage of people who were ‘Somewhat’ or ‘Very Satisfied’. The ‘Dissatisfied percentage’ reflects the percentage of people who were ‘Somewhat’ or ‘Very Dissatisfied’. </w:t>
       </w:r>
     </w:p>
     <w:p>
@@ -329,16 +2403,19 @@
         </w:numPr>
       </w:pPr>
       <w:r>
-        <w:t xml:space="preserve">The indicator – </w:t>
-      </w:r>
-      <w:r>
-        <w:t>The indicators are a</w:t>
-      </w:r>
-      <w:r>
-        <w:t xml:space="preserve"> list of public services and processes about which citizens were asked to provide their level of satisfaction or dissatisfaction</w:t>
-      </w:r>
-      <w:r>
-        <w:t>.</w:t>
+        <w:t>The indicator – The indicators are a list of public services and processes about which citizens were asked to provide their level of satisfaction or dissatisfaction.</w:t>
+      </w:r>
+    </w:p>
+    <w:p>
+      <w:pPr>
+        <w:pStyle w:val="ListParagraph"/>
+        <w:numPr>
+          <w:ilvl w:val="0"/>
+          <w:numId w:val="2"/>
+        </w:numPr>
+      </w:pPr>
+      <w:r>
+        <w:t>The municipality – The user can view municipality specific data for available municipalities, provided the municipality was involved in that survey.</w:t>
       </w:r>
     </w:p>
     <w:p>
@@ -351,7 +2428,13 @@
     </w:p>
     <w:p>
       <w:r>
-        <w:t>The landing page provides the user with options to change the selections for all of the dimensions mentioned above</w:t>
+        <w:t xml:space="preserve">The landing page provides the user with options to change the selections for </w:t>
+      </w:r>
+      <w:r>
+        <w:t>three</w:t>
+      </w:r>
+      <w:r>
+        <w:t xml:space="preserve"> of the dimensions mentioned above</w:t>
       </w:r>
       <w:r>
         <w:t>:</w:t>
@@ -381,7 +2464,10 @@
         </w:numPr>
       </w:pPr>
       <w:r>
-        <w:t xml:space="preserve">To switch between the satisfied (the default) and dissatisfied percentages, the option is provided with </w:t>
+        <w:t>To switch between the satisfied (the default) an</w:t>
+      </w:r>
+      <w:r>
+        <w:t xml:space="preserve">d dissatisfied percentages, there are </w:t>
       </w:r>
       <w:r>
         <w:t xml:space="preserve">two face buttons, one happy and one angry, at the top center of the page. Clicking these buttons will switch between the two views. </w:t>
@@ -404,14 +2490,28 @@
     </w:p>
     <w:p>
       <w:r>
-        <w:t>To display this data, th</w:t>
-      </w:r>
-      <w:r>
-        <w:t xml:space="preserve">e visualization incorporates </w:t>
-      </w:r>
-      <w:r>
-        <w:t xml:space="preserve">5 individual charts (4 of them distinct). </w:t>
-      </w:r>
+        <w:t>Municipality specific data cannot be view</w:t>
+      </w:r>
+      <w:r>
+        <w:t>ed</w:t>
+      </w:r>
+      <w:r>
+        <w:t xml:space="preserve"> directly from this page </w:t>
+      </w:r>
+      <w:r>
+        <w:t xml:space="preserve">for more than one indicator at a time </w:t>
+      </w:r>
+      <w:r>
+        <w:t xml:space="preserve">but, as is detailed below, by clicking a municipality on the map, the user can access </w:t>
+      </w:r>
+      <w:r>
+        <w:t xml:space="preserve">more detailed </w:t>
+      </w:r>
+      <w:r>
+        <w:t xml:space="preserve">municipality specific information. </w:t>
+      </w:r>
+    </w:p>
+    <w:p>
       <w:r>
         <w:t>On the</w:t>
       </w:r>
@@ -425,19 +2525,13 @@
         <w:t>anding page</w:t>
       </w:r>
       <w:r>
-        <w:t>,</w:t>
+        <w:t xml:space="preserve"> this data is displayed using</w:t>
       </w:r>
       <w:r>
         <w:t xml:space="preserve"> </w:t>
       </w:r>
       <w:r>
         <w:t>two charts</w:t>
-      </w:r>
-      <w:r>
-        <w:t xml:space="preserve"> are</w:t>
-      </w:r>
-      <w:r>
-        <w:t xml:space="preserve"> displayed</w:t>
       </w:r>
       <w:r>
         <w:t>:</w:t>
@@ -499,11 +2593,6 @@
       <w:r>
         <w:t>ied citizens for each municipality through varying shades of green or red respectively.</w:t>
       </w:r>
-    </w:p>
-    <w:p>
-      <w:pPr>
-        <w:pStyle w:val="ListParagraph"/>
-      </w:pPr>
     </w:p>
     <w:p>
       <w:pPr>
@@ -538,7 +2627,7 @@
                     <pic:cNvPicPr/>
                   </pic:nvPicPr>
                   <pic:blipFill>
-                    <a:blip r:embed="rId7">
+                    <a:blip r:embed="rId9">
                       <a:extLst>
                         <a:ext uri="{28A0092B-C50C-407E-A947-70E740481C1C}">
                           <a14:useLocalDpi xmlns:a14="http://schemas.microsoft.com/office/drawing/2010/main" val="0"/>
@@ -583,6 +2672,7 @@
     <w:p>
       <w:pPr>
         <w:pStyle w:val="ListParagraph"/>
+        <w:keepNext/>
         <w:numPr>
           <w:ilvl w:val="0"/>
           <w:numId w:val="1"/>
@@ -631,7 +2721,15 @@
         <w:t>The other view displays the Kosovo average level of satisfaction/dissatisfaction across all indicators for the selected year.</w:t>
       </w:r>
       <w:r>
-        <w:t xml:space="preserve"> It should be noted that in this view, selecting an indicator will update the selection as would occur if the user selected it from the dropdown box. </w:t>
+        <w:t xml:space="preserve"> It should be noted that in this view, selecting an indicator </w:t>
+      </w:r>
+      <w:proofErr w:type="gramStart"/>
+      <w:r>
+        <w:t>will</w:t>
+      </w:r>
+      <w:proofErr w:type="gramEnd"/>
+      <w:r>
+        <w:t xml:space="preserve"> update the selection as would occur if the user selected it from the dropdown box. </w:t>
       </w:r>
     </w:p>
     <w:p>
@@ -669,7 +2767,7 @@
                     <pic:cNvPicPr/>
                   </pic:nvPicPr>
                   <pic:blipFill>
-                    <a:blip r:embed="rId8">
+                    <a:blip r:embed="rId10">
                       <a:extLst>
                         <a:ext uri="{28A0092B-C50C-407E-A947-70E740481C1C}">
                           <a14:useLocalDpi xmlns:a14="http://schemas.microsoft.com/office/drawing/2010/main" val="0"/>
@@ -744,7 +2842,7 @@
         <w:t xml:space="preserve"> (see below for details)</w:t>
       </w:r>
       <w:r>
-        <w:t xml:space="preserve"> for the selected indicator.</w:t>
+        <w:t>.</w:t>
       </w:r>
     </w:p>
     <w:p>
@@ -767,16 +2865,19 @@
         </w:numPr>
       </w:pPr>
       <w:r>
-        <w:t xml:space="preserve">A new version of the Aster Chart from the </w:t>
-      </w:r>
-      <w:r>
-        <w:t>L</w:t>
-      </w:r>
-      <w:r>
-        <w:t>anding page. This chart now displays the levels of satisfaction/dissatisfaction across all indicators for the selected year.</w:t>
+        <w:t>A new version of the Aster Chart. This chart now displays the levels of satisfaction/dissatisfaction across all indicators for the selected year</w:t>
+      </w:r>
+      <w:r>
+        <w:t xml:space="preserve"> for that municipality</w:t>
+      </w:r>
+      <w:r>
+        <w:t>.</w:t>
       </w:r>
       <w:r>
         <w:t xml:space="preserve"> As mentioned above, clicking an indicator on this chart will update</w:t>
+      </w:r>
+      <w:r>
+        <w:t xml:space="preserve"> the indicator selected in the Line chart. </w:t>
       </w:r>
     </w:p>
     <w:p>
@@ -808,7 +2909,7 @@
                     <pic:cNvPicPr/>
                   </pic:nvPicPr>
                   <pic:blipFill>
-                    <a:blip r:embed="rId9">
+                    <a:blip r:embed="rId11">
                       <a:extLst>
                         <a:ext uri="{28A0092B-C50C-407E-A947-70E740481C1C}">
                           <a14:useLocalDpi xmlns:a14="http://schemas.microsoft.com/office/drawing/2010/main" val="0"/>
@@ -857,22 +2958,25 @@
         <w:t xml:space="preserve">A </w:t>
       </w:r>
       <w:r>
-        <w:t>stacked column chart. This chart displays data from a diffe</w:t>
-      </w:r>
-      <w:r>
-        <w:t xml:space="preserve">rent dataset </w:t>
-      </w:r>
-      <w:r>
-        <w:t>that</w:t>
-      </w:r>
-      <w:r>
-        <w:t xml:space="preserve"> details the three</w:t>
-      </w:r>
-      <w:r>
-        <w:t xml:space="preserve"> main things that people perceived to problems in their municipality. </w:t>
-      </w:r>
-      <w:r>
-        <w:t xml:space="preserve">The column chart represents these problems and the percentage of people who listed them. This is then compared to the Kosovo average for all years available. </w:t>
+        <w:t xml:space="preserve">stacked column chart. This chart displays data from </w:t>
+      </w:r>
+      <w:r>
+        <w:t>the problems</w:t>
+      </w:r>
+      <w:r>
+        <w:t xml:space="preserve"> dataset </w:t>
+      </w:r>
+      <w:r>
+        <w:t>and shows</w:t>
+      </w:r>
+      <w:r>
+        <w:t xml:space="preserve"> the three</w:t>
+      </w:r>
+      <w:r>
+        <w:t xml:space="preserve"> main things that people perceived to problems in their municipality</w:t>
+      </w:r>
+      <w:r>
+        <w:t xml:space="preserve"> and the percentage of people who listed them. This is then compared to the Kosovo average for all years available. </w:t>
       </w:r>
     </w:p>
     <w:p>
@@ -919,7 +3023,7 @@
                     <pic:cNvPicPr/>
                   </pic:nvPicPr>
                   <pic:blipFill>
-                    <a:blip r:embed="rId10">
+                    <a:blip r:embed="rId12">
                       <a:extLst>
                         <a:ext uri="{28A0092B-C50C-407E-A947-70E740481C1C}">
                           <a14:useLocalDpi xmlns:a14="http://schemas.microsoft.com/office/drawing/2010/main" val="0"/>
@@ -997,7 +3101,7 @@
                     <pic:cNvPicPr/>
                   </pic:nvPicPr>
                   <pic:blipFill>
-                    <a:blip r:embed="rId11">
+                    <a:blip r:embed="rId13">
                       <a:extLst>
                         <a:ext uri="{28A0092B-C50C-407E-A947-70E740481C1C}">
                           <a14:useLocalDpi xmlns:a14="http://schemas.microsoft.com/office/drawing/2010/main" val="0"/>
@@ -1034,112 +3138,344 @@
         <w:pStyle w:val="Heading1"/>
       </w:pPr>
       <w:r>
+        <w:t>Other Features</w:t>
+      </w:r>
+    </w:p>
+    <w:p>
+      <w:pPr>
+        <w:pStyle w:val="Heading2"/>
+      </w:pPr>
+      <w:r>
         <w:t>Information Pages</w:t>
       </w:r>
     </w:p>
     <w:p>
       <w:pPr>
+        <w:pStyle w:val="Heading3"/>
+      </w:pPr>
+      <w:r>
+        <w:t>Indicators Page</w:t>
+      </w:r>
+    </w:p>
+    <w:p/>
+    <w:p>
+      <w:pPr>
+        <w:pStyle w:val="Heading3"/>
+      </w:pPr>
+      <w:r>
+        <w:t>Problems Page</w:t>
+      </w:r>
+    </w:p>
+    <w:p/>
+    <w:p>
+      <w:pPr>
         <w:pStyle w:val="Heading2"/>
       </w:pPr>
       <w:r>
-        <w:t>Indicators Page</w:t>
+        <w:t>Languages</w:t>
+      </w:r>
+    </w:p>
+    <w:p>
+      <w:r>
+        <w:t xml:space="preserve">The visualization is available in English, Serbian and Albanian. </w:t>
+      </w:r>
+      <w:proofErr w:type="gramStart"/>
+      <w:r>
+        <w:t>The language can be changed by using the language buttons on the right hand side of the navigation bar</w:t>
+      </w:r>
+      <w:proofErr w:type="gramEnd"/>
+      <w:r>
+        <w:t xml:space="preserve">. </w:t>
+      </w:r>
+    </w:p>
+    <w:p>
+      <w:pPr>
+        <w:pStyle w:val="Heading2"/>
+      </w:pPr>
+      <w:r>
+        <w:t>Download the Data</w:t>
+      </w:r>
+    </w:p>
+    <w:p>
+      <w:r>
+        <w:t xml:space="preserve">Clicking the download button </w:t>
+      </w:r>
+      <w:r>
+        <w:t>on the far right of the navigation bar will download all data relevant for the visualization. This includes:</w:t>
+      </w:r>
+    </w:p>
+    <w:p>
+      <w:pPr>
+        <w:pStyle w:val="ListParagraph"/>
+        <w:numPr>
+          <w:ilvl w:val="0"/>
+          <w:numId w:val="11"/>
+        </w:numPr>
+      </w:pPr>
+      <w:r>
+        <w:t>Satisfied percentages across all indicators, municipalities and years</w:t>
+      </w:r>
+    </w:p>
+    <w:p>
+      <w:pPr>
+        <w:pStyle w:val="ListParagraph"/>
+        <w:numPr>
+          <w:ilvl w:val="0"/>
+          <w:numId w:val="11"/>
+        </w:numPr>
+      </w:pPr>
+      <w:r>
+        <w:t>Dissatisfied percentages across all indicators</w:t>
+      </w:r>
+      <w:r>
+        <w:t>, municipalities and years</w:t>
+      </w:r>
+    </w:p>
+    <w:p>
+      <w:pPr>
+        <w:pStyle w:val="ListParagraph"/>
+        <w:numPr>
+          <w:ilvl w:val="0"/>
+          <w:numId w:val="11"/>
+        </w:numPr>
+      </w:pPr>
+      <w:r>
+        <w:t xml:space="preserve">Problem data across all </w:t>
+      </w:r>
+      <w:r>
+        <w:t>municipalities and years</w:t>
+      </w:r>
+    </w:p>
+    <w:p>
+      <w:pPr>
+        <w:pStyle w:val="ListParagraph"/>
+        <w:numPr>
+          <w:ilvl w:val="0"/>
+          <w:numId w:val="11"/>
+        </w:numPr>
+      </w:pPr>
+      <w:r>
+        <w:t>The standard lists and translations used for:</w:t>
+      </w:r>
+    </w:p>
+    <w:p>
+      <w:pPr>
+        <w:pStyle w:val="ListParagraph"/>
+        <w:numPr>
+          <w:ilvl w:val="1"/>
+          <w:numId w:val="11"/>
+        </w:numPr>
+      </w:pPr>
+      <w:r>
+        <w:t>Municipalities</w:t>
+      </w:r>
+    </w:p>
+    <w:p>
+      <w:pPr>
+        <w:pStyle w:val="ListParagraph"/>
+        <w:numPr>
+          <w:ilvl w:val="1"/>
+          <w:numId w:val="11"/>
+        </w:numPr>
+      </w:pPr>
+      <w:r>
+        <w:t>Indicators</w:t>
+      </w:r>
+    </w:p>
+    <w:p>
+      <w:pPr>
+        <w:pStyle w:val="ListParagraph"/>
+        <w:numPr>
+          <w:ilvl w:val="1"/>
+          <w:numId w:val="11"/>
+        </w:numPr>
+      </w:pPr>
+      <w:r>
+        <w:t>Problems</w:t>
+      </w:r>
+    </w:p>
+    <w:p>
+      <w:pPr>
+        <w:pStyle w:val="Heading1"/>
+      </w:pPr>
+      <w:r>
+        <w:t>Technology</w:t>
+      </w:r>
+    </w:p>
+    <w:p>
+      <w:r>
+        <w:t xml:space="preserve">Visualization runs on HTML and </w:t>
+      </w:r>
+      <w:proofErr w:type="spellStart"/>
+      <w:r>
+        <w:t>javascript</w:t>
+      </w:r>
+      <w:proofErr w:type="spellEnd"/>
+      <w:r>
+        <w:t xml:space="preserve">. </w:t>
+      </w:r>
+    </w:p>
+    <w:p>
+      <w:r>
+        <w:t xml:space="preserve">Repository also includes a Python class and script that is used for processing data. </w:t>
+      </w:r>
+    </w:p>
+    <w:p>
+      <w:pPr>
+        <w:pStyle w:val="Heading1"/>
+      </w:pPr>
+      <w:r>
+        <w:t>Updating</w:t>
+      </w:r>
+    </w:p>
+    <w:p>
+      <w:r>
+        <w:t xml:space="preserve">The Kosovo Mosaic visualization has been designed in such a way that </w:t>
+      </w:r>
+      <w:r>
+        <w:t>it</w:t>
+      </w:r>
+      <w:r>
+        <w:t xml:space="preserve"> is </w:t>
+      </w:r>
+      <w:r>
+        <w:t>as</w:t>
+      </w:r>
+      <w:r>
+        <w:t xml:space="preserve"> dynamic</w:t>
+      </w:r>
+      <w:r>
+        <w:t xml:space="preserve"> as possible</w:t>
+      </w:r>
+      <w:r>
+        <w:t xml:space="preserve">. </w:t>
+      </w:r>
+      <w:r>
+        <w:t>In practical terms, this means that by updating the underlying data files, the visualization should also update and rende</w:t>
+      </w:r>
+      <w:r>
+        <w:t xml:space="preserve">r correctly, </w:t>
+      </w:r>
+      <w:r>
+        <w:t xml:space="preserve">provided </w:t>
+      </w:r>
+      <w:r>
+        <w:t>it is in the correct structure</w:t>
+      </w:r>
+      <w:r>
+        <w:t xml:space="preserve"> and is processed correctly. </w:t>
+      </w:r>
+      <w:r>
+        <w:t xml:space="preserve">The following section provides a guide on how to update the visualization. </w:t>
+      </w:r>
+    </w:p>
+    <w:p>
+      <w:pPr>
+        <w:pStyle w:val="Heading2"/>
+      </w:pPr>
+      <w:r>
+        <w:t xml:space="preserve">Introduction </w:t>
+      </w:r>
+      <w:r>
+        <w:t xml:space="preserve">to </w:t>
+      </w:r>
+      <w:proofErr w:type="spellStart"/>
+      <w:r>
+        <w:t>Github</w:t>
+      </w:r>
+      <w:proofErr w:type="spellEnd"/>
+    </w:p>
+    <w:p>
+      <w:r>
+        <w:t xml:space="preserve">Currently, the entire visualization is being hosted, free of charge using </w:t>
+      </w:r>
+      <w:proofErr w:type="spellStart"/>
+      <w:r>
+        <w:t>GitHub</w:t>
+      </w:r>
+      <w:proofErr w:type="spellEnd"/>
+      <w:r>
+        <w:t xml:space="preserve">. </w:t>
+      </w:r>
+      <w:proofErr w:type="spellStart"/>
+      <w:r>
+        <w:t>Github</w:t>
+      </w:r>
+      <w:proofErr w:type="spellEnd"/>
+      <w:r>
+        <w:t xml:space="preserve"> is a service that allows users to create public ‘repositories’ </w:t>
+      </w:r>
+      <w:r>
+        <w:t xml:space="preserve">or ‘repos’ </w:t>
+      </w:r>
+      <w:r>
+        <w:t xml:space="preserve">to store code, free of charge. As of 2015, </w:t>
+      </w:r>
+      <w:proofErr w:type="spellStart"/>
+      <w:r>
+        <w:t>GitHub</w:t>
+      </w:r>
+      <w:proofErr w:type="spellEnd"/>
+      <w:r>
+        <w:t xml:space="preserve"> added a new service named ‘</w:t>
+      </w:r>
+      <w:proofErr w:type="spellStart"/>
+      <w:r>
+        <w:t>gh</w:t>
+      </w:r>
+      <w:proofErr w:type="spellEnd"/>
+      <w:r>
+        <w:t xml:space="preserve">-pages’. This service provides users with free hosting if the repository is a web site/app and the repository is structured in a certain way. </w:t>
+      </w:r>
+    </w:p>
+    <w:p>
+      <w:proofErr w:type="spellStart"/>
+      <w:r>
+        <w:t>Assemblio</w:t>
+      </w:r>
+      <w:proofErr w:type="spellEnd"/>
+      <w:r>
+        <w:t xml:space="preserve">, in creating this visualization, has utilized this service as a way of guaranteeing free hosting and easy maintainability. </w:t>
+      </w:r>
+    </w:p>
+    <w:p>
+      <w:pPr>
+        <w:pStyle w:val="Heading3"/>
+      </w:pPr>
+      <w:r>
+        <w:t>Accessing the Repository</w:t>
       </w:r>
     </w:p>
     <w:p/>
     <w:p>
       <w:pPr>
+        <w:pStyle w:val="Heading3"/>
+      </w:pPr>
+      <w:r>
+        <w:t>Cloning the Repository</w:t>
+      </w:r>
+    </w:p>
+    <w:p>
+      <w:bookmarkStart w:id="0" w:name="_GoBack"/>
+      <w:bookmarkEnd w:id="0"/>
+    </w:p>
+    <w:p>
+      <w:pPr>
         <w:pStyle w:val="Heading2"/>
       </w:pPr>
       <w:r>
-        <w:t>Problems Page</w:t>
-      </w:r>
-    </w:p>
-    <w:p>
-      <w:pPr>
-        <w:pStyle w:val="Heading1"/>
-      </w:pPr>
-      <w:r>
-        <w:t>Technology</w:t>
-      </w:r>
-    </w:p>
-    <w:p>
-      <w:r>
-        <w:t xml:space="preserve">Visualization runs on HTML and javascript. </w:t>
-      </w:r>
-    </w:p>
-    <w:p>
-      <w:r>
-        <w:t xml:space="preserve">Repository also includes a Python class and script that is used for processing data. </w:t>
-      </w:r>
-    </w:p>
-    <w:p>
-      <w:pPr>
-        <w:pStyle w:val="Heading1"/>
-      </w:pPr>
-      <w:r>
-        <w:t>Updating</w:t>
-      </w:r>
-    </w:p>
-    <w:p>
-      <w:r>
-        <w:t xml:space="preserve">The Kosovo Mosaic visualization has been designed in such a way that </w:t>
-      </w:r>
-      <w:r>
-        <w:t>it</w:t>
-      </w:r>
-      <w:r>
-        <w:t xml:space="preserve"> is </w:t>
-      </w:r>
-      <w:r>
-        <w:t>as</w:t>
-      </w:r>
-      <w:r>
-        <w:t xml:space="preserve"> dynamic</w:t>
-      </w:r>
-      <w:r>
-        <w:t xml:space="preserve"> as possible</w:t>
-      </w:r>
-      <w:r>
-        <w:t xml:space="preserve">. </w:t>
-      </w:r>
-      <w:r>
-        <w:t>In practical terms, this means that by updating the underlying data files, the visualization should also update and rende</w:t>
-      </w:r>
-      <w:r>
-        <w:t xml:space="preserve">r correctly, </w:t>
-      </w:r>
-      <w:r>
-        <w:t xml:space="preserve">provided </w:t>
-      </w:r>
-      <w:r>
-        <w:t>it is in the correct structure</w:t>
-      </w:r>
-      <w:r>
-        <w:t xml:space="preserve"> and is processed correctly. </w:t>
-      </w:r>
-      <w:r>
-        <w:t xml:space="preserve">The following section provides a guide on how to update the visualization. </w:t>
-      </w:r>
-    </w:p>
-    <w:p>
-      <w:pPr>
-        <w:pStyle w:val="Heading2"/>
-      </w:pPr>
-      <w:r>
-        <w:t xml:space="preserve">Introduction </w:t>
-      </w:r>
-      <w:r>
-        <w:t>to Github</w:t>
-      </w:r>
-    </w:p>
-    <w:p>
-      <w:r>
-        <w:t xml:space="preserve">Currently, the entire visualization is being hosted, free of charge using GitHub. Github is a service that allows users to create public ‘repositories’ to store code, free of charge. As of 2015, GitHub added a new service named ‘gh-pages’. This service provides users with free hosting if the repository is a web site/app and the repository is structured in a certain way. </w:t>
-      </w:r>
-    </w:p>
-    <w:p>
-      <w:r>
-        <w:t xml:space="preserve">Assemblio, in creating this visualization, has utilized this service as a way of guaranteeing free hosting and easy maintainability. </w:t>
+        <w:t>Updating the Data</w:t>
+      </w:r>
+    </w:p>
+    <w:p>
+      <w:r>
+        <w:t>Generally</w:t>
+      </w:r>
+      <w:r>
+        <w:t xml:space="preserve">, the current files should serve as templates for the format of any new updated data added. However, there are certain additions that can be made to the files that will update the visualization in the expected format. </w:t>
+      </w:r>
+      <w:r>
+        <w:t xml:space="preserve">Broadly, there are three files that need to be updated to update the visualization. </w:t>
       </w:r>
     </w:p>
     <w:p>
@@ -1147,54 +3483,41 @@
         <w:pStyle w:val="Heading3"/>
       </w:pPr>
       <w:r>
-        <w:t>Accessing the Repository</w:t>
-      </w:r>
-    </w:p>
-    <w:p/>
-    <w:p>
-      <w:pPr>
-        <w:pStyle w:val="Heading3"/>
-      </w:pPr>
-      <w:r>
-        <w:t>Cloning the Repository</w:t>
-      </w:r>
-    </w:p>
-    <w:p/>
-    <w:p>
-      <w:pPr>
-        <w:pStyle w:val="Heading2"/>
-      </w:pPr>
-      <w:r>
-        <w:t>Updating the Data</w:t>
-      </w:r>
-    </w:p>
-    <w:p>
-      <w:r>
-        <w:t>Generally</w:t>
-      </w:r>
-      <w:r>
-        <w:t xml:space="preserve">, the current files should serve as templates for the format of any new updated data added. However, there are certain additions that can be made to the files that will update the visualization in the expected format. </w:t>
-      </w:r>
-      <w:r>
-        <w:t xml:space="preserve">Broadly, there are three files that need to be updated to update the visualization. </w:t>
-      </w:r>
-    </w:p>
-    <w:p>
-      <w:pPr>
-        <w:pStyle w:val="Heading3"/>
-      </w:pPr>
-      <w:r>
         <w:t>Satisfied/Dissatisfied Data</w:t>
       </w:r>
     </w:p>
     <w:p>
       <w:r>
-        <w:t xml:space="preserve">The satisfied/dissatisfied datasets are saved in the data/raw_data file location and are saved, separately, as CSVs. The file name (except the extension) is flexible – they will be handled in the processing step. </w:t>
-      </w:r>
-    </w:p>
-    <w:p>
-      <w:r>
-        <w:t>Using the current files as templates (data/raw_data /satisfied.csv and data/raw_data /dissatisfied.csv), the files can be effectively added to or modified by:</w:t>
+        <w:t>The satisfied/dissatisfied datasets are saved in the data/</w:t>
+      </w:r>
+      <w:proofErr w:type="spellStart"/>
+      <w:r>
+        <w:t>raw_data</w:t>
+      </w:r>
+      <w:proofErr w:type="spellEnd"/>
+      <w:r>
+        <w:t xml:space="preserve"> file location and are saved, separately, as CSVs. The file name (except the extension) is flexible – they will be handled in the processing step. </w:t>
+      </w:r>
+    </w:p>
+    <w:p>
+      <w:r>
+        <w:t>Using the current files as templates (data/</w:t>
+      </w:r>
+      <w:proofErr w:type="spellStart"/>
+      <w:r>
+        <w:t>raw_data</w:t>
+      </w:r>
+      <w:proofErr w:type="spellEnd"/>
+      <w:r>
+        <w:t xml:space="preserve"> /satisfied.csv and data/</w:t>
+      </w:r>
+      <w:proofErr w:type="spellStart"/>
+      <w:r>
+        <w:t>raw_data</w:t>
+      </w:r>
+      <w:proofErr w:type="spellEnd"/>
+      <w:r>
+        <w:t xml:space="preserve"> /dissatisfied.csv), the files can be effectively added to or modified by:</w:t>
       </w:r>
     </w:p>
     <w:p>
@@ -1353,12 +3676,7 @@
     </w:p>
     <w:p>
       <w:r>
-        <w:t>The process for updating/modifying the problems data is very similar to the process for updating the satisf</w:t>
-      </w:r>
-      <w:bookmarkStart w:id="0" w:name="_GoBack"/>
-      <w:bookmarkEnd w:id="0"/>
-      <w:r>
-        <w:t xml:space="preserve">ied/dissatisfied data. </w:t>
+        <w:t xml:space="preserve">The process for updating/modifying the problems data is very similar to the process for updating the satisfied/dissatisfied data. </w:t>
       </w:r>
       <w:r>
         <w:t xml:space="preserve">The </w:t>
@@ -1373,7 +3691,15 @@
         <w:t>is</w:t>
       </w:r>
       <w:r>
-        <w:t xml:space="preserve"> saved in the data/raw_data file location and </w:t>
+        <w:t xml:space="preserve"> saved in the data/</w:t>
+      </w:r>
+      <w:proofErr w:type="spellStart"/>
+      <w:r>
+        <w:t>raw_data</w:t>
+      </w:r>
+      <w:proofErr w:type="spellEnd"/>
+      <w:r>
+        <w:t xml:space="preserve"> file location and </w:t>
       </w:r>
       <w:r>
         <w:t>is saved</w:t>
@@ -1405,7 +3731,15 @@
         <w:t>a template</w:t>
       </w:r>
       <w:r>
-        <w:t xml:space="preserve"> (data/raw_data /</w:t>
+        <w:t xml:space="preserve"> (data/</w:t>
+      </w:r>
+      <w:proofErr w:type="spellStart"/>
+      <w:r>
+        <w:t>raw_data</w:t>
+      </w:r>
+      <w:proofErr w:type="spellEnd"/>
+      <w:r>
+        <w:t xml:space="preserve"> /</w:t>
       </w:r>
       <w:r>
         <w:t>problems</w:t>
@@ -1479,19 +3813,7 @@
         <w:t>strongly</w:t>
       </w:r>
       <w:r>
-        <w:t xml:space="preserve"> recommended that you modify a copy of the original </w:t>
-      </w:r>
-      <w:r>
-        <w:t>problem.csv file</w:t>
-      </w:r>
-      <w:r>
-        <w:t>. This will ensure you can check the forma</w:t>
-      </w:r>
-      <w:r>
-        <w:t>t and structure of the original</w:t>
-      </w:r>
-      <w:r>
-        <w:t xml:space="preserve"> if your updates are not working as expected. </w:t>
+        <w:t xml:space="preserve"> recommended that you modify a copy of the original problem.csv file. This will ensure you can check the format and structure of the original if your updates are not working as expected. </w:t>
       </w:r>
     </w:p>
     <w:p>
@@ -1539,25 +3861,7 @@
         </w:numPr>
       </w:pPr>
       <w:r>
-        <w:t xml:space="preserve">Additional </w:t>
-      </w:r>
-      <w:r>
-        <w:t>problems</w:t>
-      </w:r>
-      <w:r>
-        <w:t xml:space="preserve"> also need to be added to the standard list files (see below). If new </w:t>
-      </w:r>
-      <w:r>
-        <w:t>problems</w:t>
-      </w:r>
-      <w:r>
-        <w:t xml:space="preserve"> are added to the </w:t>
-      </w:r>
-      <w:r>
-        <w:t>problems</w:t>
-      </w:r>
-      <w:r>
-        <w:t xml:space="preserve"> data </w:t>
+        <w:t xml:space="preserve">Additional problems also need to be added to the standard list files (see below). If new problems are added to the problems data </w:t>
       </w:r>
       <w:r>
         <w:rPr>
@@ -1657,7 +3961,15 @@
         <w:t>is</w:t>
       </w:r>
       <w:r>
-        <w:t xml:space="preserve"> in the following location in the file structure: data/standard_lists/whitelist.xlsx</w:t>
+        <w:t xml:space="preserve"> in the following location in the file structure: data/</w:t>
+      </w:r>
+      <w:proofErr w:type="spellStart"/>
+      <w:r>
+        <w:t>standard_lists</w:t>
+      </w:r>
+      <w:proofErr w:type="spellEnd"/>
+      <w:r>
+        <w:t>/whitelist.xlsx</w:t>
       </w:r>
     </w:p>
     <w:p>
@@ -1742,8 +4054,13 @@
           <w:numId w:val="7"/>
         </w:numPr>
       </w:pPr>
-      <w:r>
-        <w:t xml:space="preserve">Name_albanian – this is the name of the indicator that will display </w:t>
+      <w:proofErr w:type="spellStart"/>
+      <w:r>
+        <w:t>Name_albanian</w:t>
+      </w:r>
+      <w:proofErr w:type="spellEnd"/>
+      <w:r>
+        <w:t xml:space="preserve"> – this is the name of the indicator that will display </w:t>
       </w:r>
       <w:r>
         <w:t xml:space="preserve">in the visualization when the user has the Albanian language selected. </w:t>
@@ -1757,20 +4074,13 @@
           <w:numId w:val="7"/>
         </w:numPr>
       </w:pPr>
-      <w:r>
-        <w:t>Name_</w:t>
-      </w:r>
-      <w:r>
-        <w:t>serbian</w:t>
-      </w:r>
-      <w:r>
-        <w:t xml:space="preserve"> – this is the name of the indicator that will display in the visualization when the user has the </w:t>
-      </w:r>
-      <w:r>
-        <w:t>Serbian</w:t>
-      </w:r>
-      <w:r>
-        <w:t xml:space="preserve"> language selected. </w:t>
+      <w:proofErr w:type="spellStart"/>
+      <w:r>
+        <w:t>Name_serbian</w:t>
+      </w:r>
+      <w:proofErr w:type="spellEnd"/>
+      <w:r>
+        <w:t xml:space="preserve"> – this is the name of the indicator that will display in the visualization when the user has the Serbian language selected. </w:t>
       </w:r>
     </w:p>
     <w:p>
@@ -1781,8 +4091,13 @@
           <w:numId w:val="7"/>
         </w:numPr>
       </w:pPr>
-      <w:r>
-        <w:t xml:space="preserve">Description_albanian – This is the description of the </w:t>
+      <w:proofErr w:type="spellStart"/>
+      <w:r>
+        <w:t>Description_albanian</w:t>
+      </w:r>
+      <w:proofErr w:type="spellEnd"/>
+      <w:r>
+        <w:t xml:space="preserve"> – This is the description of the </w:t>
       </w:r>
       <w:r>
         <w:t>indicator that will display on the Indicators page when viewed in Albanian.</w:t>
@@ -1796,20 +4111,13 @@
           <w:numId w:val="7"/>
         </w:numPr>
       </w:pPr>
-      <w:r>
-        <w:t>Description_</w:t>
-      </w:r>
-      <w:r>
-        <w:t>serb</w:t>
-      </w:r>
-      <w:r>
-        <w:t xml:space="preserve">ian – This is the description of the indicator that will display on the Indicators page when viewed in </w:t>
-      </w:r>
-      <w:r>
-        <w:t>Serbian</w:t>
-      </w:r>
-      <w:r>
-        <w:t>.</w:t>
+      <w:proofErr w:type="spellStart"/>
+      <w:r>
+        <w:t>Description_serbian</w:t>
+      </w:r>
+      <w:proofErr w:type="spellEnd"/>
+      <w:r>
+        <w:t xml:space="preserve"> – This is the description of the indicator that will display on the Indicators page when viewed in Serbian.</w:t>
       </w:r>
     </w:p>
     <w:p>
@@ -1835,30 +4143,12 @@
     </w:p>
     <w:p>
       <w:r>
-        <w:t xml:space="preserve">If new </w:t>
-      </w:r>
-      <w:r>
-        <w:t>problems</w:t>
-      </w:r>
-      <w:r>
-        <w:t xml:space="preserve"> have been added or existing </w:t>
-      </w:r>
-      <w:r>
-        <w:t>problems</w:t>
-      </w:r>
-      <w:r>
-        <w:t xml:space="preserve"> modified, then those changes will need to be reflected in the lists file used by the visualization. </w:t>
-      </w:r>
-    </w:p>
-    <w:p>
-      <w:r>
-        <w:t>In this file you will find the three standard lists used by the application. For this section the tab of concern is the ‘</w:t>
-      </w:r>
-      <w:r>
-        <w:t>problems’</w:t>
-      </w:r>
-      <w:r>
-        <w:t xml:space="preserve"> tab. </w:t>
+        <w:t xml:space="preserve">If new problems have been added or existing problems modified, then those changes will need to be reflected in the lists file used by the visualization. </w:t>
+      </w:r>
+    </w:p>
+    <w:p>
+      <w:r>
+        <w:t xml:space="preserve">In this file you will find the three standard lists used by the application. For this section the tab of concern is the ‘problems’ tab. </w:t>
       </w:r>
     </w:p>
     <w:p>
@@ -1884,19 +4174,7 @@
         <w:t>internal</w:t>
       </w:r>
       <w:r>
-        <w:t xml:space="preserve"> name of the </w:t>
-      </w:r>
-      <w:r>
-        <w:t>problem</w:t>
-      </w:r>
-      <w:r>
-        <w:t xml:space="preserve">. This name MUST match the name of the </w:t>
-      </w:r>
-      <w:r>
-        <w:t>problem</w:t>
-      </w:r>
-      <w:r>
-        <w:t xml:space="preserve"> used in the satisfied/dissatisfied files.</w:t>
+        <w:t xml:space="preserve"> name of the problem. This name MUST match the name of the problem used in the satisfied/dissatisfied files.</w:t>
       </w:r>
     </w:p>
     <w:p>
@@ -1907,14 +4185,13 @@
           <w:numId w:val="8"/>
         </w:numPr>
       </w:pPr>
-      <w:r>
-        <w:t xml:space="preserve">Name_albanian – this is the name of the </w:t>
-      </w:r>
-      <w:r>
-        <w:t>problem</w:t>
-      </w:r>
-      <w:r>
-        <w:t xml:space="preserve"> that will display in the visualization when the user has the Albanian language selected. </w:t>
+      <w:proofErr w:type="spellStart"/>
+      <w:r>
+        <w:t>Name_albanian</w:t>
+      </w:r>
+      <w:proofErr w:type="spellEnd"/>
+      <w:r>
+        <w:t xml:space="preserve"> – this is the name of the problem that will display in the visualization when the user has the Albanian language selected. </w:t>
       </w:r>
     </w:p>
     <w:p>
@@ -1925,14 +4202,13 @@
           <w:numId w:val="8"/>
         </w:numPr>
       </w:pPr>
-      <w:r>
-        <w:t xml:space="preserve">Name_serbian – this is the name of the </w:t>
-      </w:r>
-      <w:r>
-        <w:t>problem</w:t>
-      </w:r>
-      <w:r>
-        <w:t xml:space="preserve"> that will display in the visualization when the user has the Serbian language selected. </w:t>
+      <w:proofErr w:type="spellStart"/>
+      <w:r>
+        <w:t>Name_serbian</w:t>
+      </w:r>
+      <w:proofErr w:type="spellEnd"/>
+      <w:r>
+        <w:t xml:space="preserve"> – this is the name of the problem that will display in the visualization when the user has the Serbian language selected. </w:t>
       </w:r>
     </w:p>
     <w:p>
@@ -1943,20 +4219,13 @@
           <w:numId w:val="8"/>
         </w:numPr>
       </w:pPr>
-      <w:r>
-        <w:t xml:space="preserve">Description_albanian – This is the description of the </w:t>
-      </w:r>
-      <w:r>
-        <w:t>problem</w:t>
-      </w:r>
-      <w:r>
-        <w:t xml:space="preserve"> that will display on the </w:t>
-      </w:r>
-      <w:r>
-        <w:t>Problems</w:t>
-      </w:r>
-      <w:r>
-        <w:t xml:space="preserve"> page when viewed in Albanian.</w:t>
+      <w:proofErr w:type="spellStart"/>
+      <w:r>
+        <w:t>Description_albanian</w:t>
+      </w:r>
+      <w:proofErr w:type="spellEnd"/>
+      <w:r>
+        <w:t xml:space="preserve"> – This is the description of the problem that will display on the Problems page when viewed in Albanian.</w:t>
       </w:r>
     </w:p>
     <w:p>
@@ -1967,20 +4236,13 @@
           <w:numId w:val="8"/>
         </w:numPr>
       </w:pPr>
-      <w:r>
-        <w:t xml:space="preserve">Description_serbian – This is the description of the </w:t>
-      </w:r>
-      <w:r>
-        <w:t>problem</w:t>
-      </w:r>
-      <w:r>
-        <w:t xml:space="preserve"> that will display on the </w:t>
-      </w:r>
-      <w:r>
-        <w:t>Problems</w:t>
-      </w:r>
-      <w:r>
-        <w:t xml:space="preserve"> page when viewed in Serbian.</w:t>
+      <w:proofErr w:type="spellStart"/>
+      <w:r>
+        <w:t>Description_serbian</w:t>
+      </w:r>
+      <w:proofErr w:type="spellEnd"/>
+      <w:r>
+        <w:t xml:space="preserve"> – This is the description of the problem that will display on the Problems page when viewed in Serbian.</w:t>
       </w:r>
     </w:p>
     <w:p>
@@ -2026,12 +4288,28 @@
     </w:p>
     <w:p>
       <w:r>
-        <w:t xml:space="preserve">The command that will be run is calling a script that will in turn run a custom built Python class called MosaicData. This command will specify for the script </w:t>
-      </w:r>
-    </w:p>
-    <w:p>
-      <w:r>
-        <w:t xml:space="preserve">Run the python script which will recreate all the files as needed for the application. </w:t>
+        <w:t xml:space="preserve">The command that will be run is calling a script that will in turn run a custom built Python class called </w:t>
+      </w:r>
+      <w:proofErr w:type="spellStart"/>
+      <w:r>
+        <w:t>MosaicData</w:t>
+      </w:r>
+      <w:proofErr w:type="spellEnd"/>
+      <w:r>
+        <w:t xml:space="preserve">. This command will specify for the script </w:t>
+      </w:r>
+    </w:p>
+    <w:p>
+      <w:r>
+        <w:t xml:space="preserve">Run the python </w:t>
+      </w:r>
+      <w:proofErr w:type="gramStart"/>
+      <w:r>
+        <w:t>script which</w:t>
+      </w:r>
+      <w:proofErr w:type="gramEnd"/>
+      <w:r>
+        <w:t xml:space="preserve"> will recreate all the files as needed for the application. </w:t>
       </w:r>
     </w:p>
     <w:p>
@@ -2049,20 +4327,204 @@
     </w:p>
     <w:p>
       <w:r>
-        <w:t>Push to gh-pages</w:t>
+        <w:t xml:space="preserve">Push to </w:t>
+      </w:r>
+      <w:proofErr w:type="spellStart"/>
+      <w:r>
+        <w:t>gh</w:t>
+      </w:r>
+      <w:proofErr w:type="spellEnd"/>
+      <w:r>
+        <w:t>-pages</w:t>
       </w:r>
     </w:p>
     <w:p/>
     <w:p/>
     <w:p/>
     <w:sectPr>
+      <w:headerReference w:type="default" r:id="rId14"/>
+      <w:footerReference w:type="default" r:id="rId15"/>
       <w:pgSz w:w="12240" w:h="15840"/>
       <w:pgMar w:top="1440" w:right="1800" w:bottom="1440" w:left="1800" w:header="720" w:footer="720" w:gutter="0"/>
       <w:cols w:space="720"/>
+      <w:titlePg/>
       <w:docGrid w:linePitch="360"/>
     </w:sectPr>
   </w:body>
 </w:document>
+</file>
+
+<file path=word/endnotes.xml><?xml version="1.0" encoding="utf-8"?>
+<w:endnotes xmlns:wpc="http://schemas.microsoft.com/office/word/2010/wordprocessingCanvas" xmlns:mo="http://schemas.microsoft.com/office/mac/office/2008/main" xmlns:mc="http://schemas.openxmlformats.org/markup-compatibility/2006" xmlns:mv="urn:schemas-microsoft-com:mac:vml" xmlns:o="urn:schemas-microsoft-com:office:office" xmlns:r="http://schemas.openxmlformats.org/officeDocument/2006/relationships" xmlns:m="http://schemas.openxmlformats.org/officeDocument/2006/math" xmlns:v="urn:schemas-microsoft-com:vml" xmlns:wp14="http://schemas.microsoft.com/office/word/2010/wordprocessingDrawing" xmlns:wp="http://schemas.openxmlformats.org/drawingml/2006/wordprocessingDrawing" xmlns:w10="urn:schemas-microsoft-com:office:word" xmlns:w="http://schemas.openxmlformats.org/wordprocessingml/2006/main" xmlns:w14="http://schemas.microsoft.com/office/word/2010/wordml" xmlns:wpg="http://schemas.microsoft.com/office/word/2010/wordprocessingGroup" xmlns:wpi="http://schemas.microsoft.com/office/word/2010/wordprocessingInk" xmlns:wne="http://schemas.microsoft.com/office/word/2006/wordml" xmlns:wps="http://schemas.microsoft.com/office/word/2010/wordprocessingShape" mc:Ignorable="w14 wp14">
+  <w:endnote w:type="separator" w:id="-1">
+    <w:p>
+      <w:pPr>
+        <w:spacing w:before="0" w:after="0"/>
+      </w:pPr>
+      <w:r>
+        <w:separator/>
+      </w:r>
+    </w:p>
+  </w:endnote>
+  <w:endnote w:type="continuationSeparator" w:id="0">
+    <w:p>
+      <w:pPr>
+        <w:spacing w:before="0" w:after="0"/>
+      </w:pPr>
+      <w:r>
+        <w:continuationSeparator/>
+      </w:r>
+    </w:p>
+  </w:endnote>
+</w:endnotes>
+</file>
+
+<file path=word/footer1.xml><?xml version="1.0" encoding="utf-8"?>
+<w:ftr xmlns:wpc="http://schemas.microsoft.com/office/word/2010/wordprocessingCanvas" xmlns:mo="http://schemas.microsoft.com/office/mac/office/2008/main" xmlns:mc="http://schemas.openxmlformats.org/markup-compatibility/2006" xmlns:mv="urn:schemas-microsoft-com:mac:vml" xmlns:o="urn:schemas-microsoft-com:office:office" xmlns:r="http://schemas.openxmlformats.org/officeDocument/2006/relationships" xmlns:m="http://schemas.openxmlformats.org/officeDocument/2006/math" xmlns:v="urn:schemas-microsoft-com:vml" xmlns:wp14="http://schemas.microsoft.com/office/word/2010/wordprocessingDrawing" xmlns:wp="http://schemas.openxmlformats.org/drawingml/2006/wordprocessingDrawing" xmlns:w10="urn:schemas-microsoft-com:office:word" xmlns:w="http://schemas.openxmlformats.org/wordprocessingml/2006/main" xmlns:w14="http://schemas.microsoft.com/office/word/2010/wordml" xmlns:wpg="http://schemas.microsoft.com/office/word/2010/wordprocessingGroup" xmlns:wpi="http://schemas.microsoft.com/office/word/2010/wordprocessingInk" xmlns:wne="http://schemas.microsoft.com/office/word/2006/wordml" xmlns:wps="http://schemas.microsoft.com/office/word/2010/wordprocessingShape" mc:Ignorable="w14 wp14">
+  <w:p>
+    <w:pPr>
+      <w:pStyle w:val="Footer"/>
+      <w:jc w:val="center"/>
+      <w:rPr>
+        <w:rFonts w:ascii="Helvetica" w:hAnsi="Helvetica" w:cs="Times New Roman"/>
+        <w:sz w:val="20"/>
+      </w:rPr>
+    </w:pPr>
+    <w:r>
+      <w:rPr>
+        <w:rFonts w:ascii="Helvetica" w:hAnsi="Helvetica" w:cs="Times New Roman"/>
+        <w:sz w:val="20"/>
+      </w:rPr>
+      <w:t xml:space="preserve">Page </w:t>
+    </w:r>
+    <w:r>
+      <w:rPr>
+        <w:rFonts w:ascii="Helvetica" w:hAnsi="Helvetica" w:cs="Times New Roman"/>
+        <w:sz w:val="20"/>
+      </w:rPr>
+      <w:fldChar w:fldCharType="begin"/>
+    </w:r>
+    <w:r>
+      <w:rPr>
+        <w:rFonts w:ascii="Helvetica" w:hAnsi="Helvetica" w:cs="Times New Roman"/>
+        <w:sz w:val="20"/>
+      </w:rPr>
+      <w:instrText xml:space="preserve"> PAGE </w:instrText>
+    </w:r>
+    <w:r>
+      <w:rPr>
+        <w:rFonts w:ascii="Helvetica" w:hAnsi="Helvetica" w:cs="Times New Roman"/>
+        <w:sz w:val="20"/>
+      </w:rPr>
+      <w:fldChar w:fldCharType="separate"/>
+    </w:r>
+    <w:r>
+      <w:rPr>
+        <w:rFonts w:ascii="Helvetica" w:hAnsi="Helvetica" w:cs="Times New Roman"/>
+        <w:noProof/>
+        <w:sz w:val="20"/>
+      </w:rPr>
+      <w:t>9</w:t>
+    </w:r>
+    <w:r>
+      <w:rPr>
+        <w:rFonts w:ascii="Helvetica" w:hAnsi="Helvetica" w:cs="Times New Roman"/>
+        <w:sz w:val="20"/>
+      </w:rPr>
+      <w:fldChar w:fldCharType="end"/>
+    </w:r>
+    <w:r>
+      <w:rPr>
+        <w:rFonts w:ascii="Helvetica" w:hAnsi="Helvetica" w:cs="Times New Roman"/>
+        <w:sz w:val="20"/>
+      </w:rPr>
+      <w:t xml:space="preserve"> of </w:t>
+    </w:r>
+    <w:r>
+      <w:rPr>
+        <w:rFonts w:ascii="Helvetica" w:hAnsi="Helvetica" w:cs="Times New Roman"/>
+        <w:sz w:val="20"/>
+      </w:rPr>
+      <w:fldChar w:fldCharType="begin"/>
+    </w:r>
+    <w:r>
+      <w:rPr>
+        <w:rFonts w:ascii="Helvetica" w:hAnsi="Helvetica" w:cs="Times New Roman"/>
+        <w:sz w:val="20"/>
+      </w:rPr>
+      <w:instrText xml:space="preserve"> NUMPAGES </w:instrText>
+    </w:r>
+    <w:r>
+      <w:rPr>
+        <w:rFonts w:ascii="Helvetica" w:hAnsi="Helvetica" w:cs="Times New Roman"/>
+        <w:sz w:val="20"/>
+      </w:rPr>
+      <w:fldChar w:fldCharType="separate"/>
+    </w:r>
+    <w:r>
+      <w:rPr>
+        <w:rFonts w:ascii="Helvetica" w:hAnsi="Helvetica" w:cs="Times New Roman"/>
+        <w:noProof/>
+        <w:sz w:val="20"/>
+      </w:rPr>
+      <w:t>11</w:t>
+    </w:r>
+    <w:r>
+      <w:rPr>
+        <w:rFonts w:ascii="Helvetica" w:hAnsi="Helvetica" w:cs="Times New Roman"/>
+        <w:sz w:val="20"/>
+      </w:rPr>
+      <w:fldChar w:fldCharType="end"/>
+    </w:r>
+  </w:p>
+</w:ftr>
+</file>
+
+<file path=word/footnotes.xml><?xml version="1.0" encoding="utf-8"?>
+<w:footnotes xmlns:wpc="http://schemas.microsoft.com/office/word/2010/wordprocessingCanvas" xmlns:mo="http://schemas.microsoft.com/office/mac/office/2008/main" xmlns:mc="http://schemas.openxmlformats.org/markup-compatibility/2006" xmlns:mv="urn:schemas-microsoft-com:mac:vml" xmlns:o="urn:schemas-microsoft-com:office:office" xmlns:r="http://schemas.openxmlformats.org/officeDocument/2006/relationships" xmlns:m="http://schemas.openxmlformats.org/officeDocument/2006/math" xmlns:v="urn:schemas-microsoft-com:vml" xmlns:wp14="http://schemas.microsoft.com/office/word/2010/wordprocessingDrawing" xmlns:wp="http://schemas.openxmlformats.org/drawingml/2006/wordprocessingDrawing" xmlns:w10="urn:schemas-microsoft-com:office:word" xmlns:w="http://schemas.openxmlformats.org/wordprocessingml/2006/main" xmlns:w14="http://schemas.microsoft.com/office/word/2010/wordml" xmlns:wpg="http://schemas.microsoft.com/office/word/2010/wordprocessingGroup" xmlns:wpi="http://schemas.microsoft.com/office/word/2010/wordprocessingInk" xmlns:wne="http://schemas.microsoft.com/office/word/2006/wordml" xmlns:wps="http://schemas.microsoft.com/office/word/2010/wordprocessingShape" mc:Ignorable="w14 wp14">
+  <w:footnote w:type="separator" w:id="-1">
+    <w:p>
+      <w:pPr>
+        <w:spacing w:before="0" w:after="0"/>
+      </w:pPr>
+      <w:r>
+        <w:separator/>
+      </w:r>
+    </w:p>
+  </w:footnote>
+  <w:footnote w:type="continuationSeparator" w:id="0">
+    <w:p>
+      <w:pPr>
+        <w:spacing w:before="0" w:after="0"/>
+      </w:pPr>
+      <w:r>
+        <w:continuationSeparator/>
+      </w:r>
+    </w:p>
+  </w:footnote>
+</w:footnotes>
+</file>
+
+<file path=word/header1.xml><?xml version="1.0" encoding="utf-8"?>
+<w:hdr xmlns:wpc="http://schemas.microsoft.com/office/word/2010/wordprocessingCanvas" xmlns:mo="http://schemas.microsoft.com/office/mac/office/2008/main" xmlns:mc="http://schemas.openxmlformats.org/markup-compatibility/2006" xmlns:mv="urn:schemas-microsoft-com:mac:vml" xmlns:o="urn:schemas-microsoft-com:office:office" xmlns:r="http://schemas.openxmlformats.org/officeDocument/2006/relationships" xmlns:m="http://schemas.openxmlformats.org/officeDocument/2006/math" xmlns:v="urn:schemas-microsoft-com:vml" xmlns:wp14="http://schemas.microsoft.com/office/word/2010/wordprocessingDrawing" xmlns:wp="http://schemas.openxmlformats.org/drawingml/2006/wordprocessingDrawing" xmlns:w10="urn:schemas-microsoft-com:office:word" xmlns:w="http://schemas.openxmlformats.org/wordprocessingml/2006/main" xmlns:w14="http://schemas.microsoft.com/office/word/2010/wordml" xmlns:wpg="http://schemas.microsoft.com/office/word/2010/wordprocessingGroup" xmlns:wpi="http://schemas.microsoft.com/office/word/2010/wordprocessingInk" xmlns:wne="http://schemas.microsoft.com/office/word/2006/wordml" xmlns:wps="http://schemas.microsoft.com/office/word/2010/wordprocessingShape" mc:Ignorable="w14 wp14">
+  <w:p>
+    <w:pPr>
+      <w:pStyle w:val="Header"/>
+      <w:jc w:val="right"/>
+      <w:rPr>
+        <w:b/>
+        <w:sz w:val="18"/>
+      </w:rPr>
+    </w:pPr>
+    <w:r>
+      <w:rPr>
+        <w:b/>
+        <w:sz w:val="20"/>
+      </w:rPr>
+      <w:t>Kosovo Mosaic Visualizer Documentation</w:t>
+    </w:r>
+  </w:p>
+</w:hdr>
 </file>
 
 <file path=word/numbering.xml><?xml version="1.0" encoding="utf-8"?>
@@ -2759,6 +5221,95 @@
     </w:lvl>
   </w:abstractNum>
   <w:abstractNum w:abstractNumId="8">
+    <w:nsid w:val="4783254A"/>
+    <w:multiLevelType w:val="hybridMultilevel"/>
+    <w:tmpl w:val="A5AEA17E"/>
+    <w:lvl w:ilvl="0" w:tplc="0409000F">
+      <w:start w:val="1"/>
+      <w:numFmt w:val="decimal"/>
+      <w:lvlText w:val="%1."/>
+      <w:lvlJc w:val="left"/>
+      <w:pPr>
+        <w:ind w:left="720" w:hanging="360"/>
+      </w:pPr>
+      <w:rPr>
+        <w:rFonts w:hint="default"/>
+      </w:rPr>
+    </w:lvl>
+    <w:lvl w:ilvl="1" w:tplc="04090019">
+      <w:start w:val="1"/>
+      <w:numFmt w:val="lowerLetter"/>
+      <w:lvlText w:val="%2."/>
+      <w:lvlJc w:val="left"/>
+      <w:pPr>
+        <w:ind w:left="1440" w:hanging="360"/>
+      </w:pPr>
+    </w:lvl>
+    <w:lvl w:ilvl="2" w:tplc="0409001B" w:tentative="1">
+      <w:start w:val="1"/>
+      <w:numFmt w:val="lowerRoman"/>
+      <w:lvlText w:val="%3."/>
+      <w:lvlJc w:val="right"/>
+      <w:pPr>
+        <w:ind w:left="2160" w:hanging="180"/>
+      </w:pPr>
+    </w:lvl>
+    <w:lvl w:ilvl="3" w:tplc="0409000F" w:tentative="1">
+      <w:start w:val="1"/>
+      <w:numFmt w:val="decimal"/>
+      <w:lvlText w:val="%4."/>
+      <w:lvlJc w:val="left"/>
+      <w:pPr>
+        <w:ind w:left="2880" w:hanging="360"/>
+      </w:pPr>
+    </w:lvl>
+    <w:lvl w:ilvl="4" w:tplc="04090019" w:tentative="1">
+      <w:start w:val="1"/>
+      <w:numFmt w:val="lowerLetter"/>
+      <w:lvlText w:val="%5."/>
+      <w:lvlJc w:val="left"/>
+      <w:pPr>
+        <w:ind w:left="3600" w:hanging="360"/>
+      </w:pPr>
+    </w:lvl>
+    <w:lvl w:ilvl="5" w:tplc="0409001B" w:tentative="1">
+      <w:start w:val="1"/>
+      <w:numFmt w:val="lowerRoman"/>
+      <w:lvlText w:val="%6."/>
+      <w:lvlJc w:val="right"/>
+      <w:pPr>
+        <w:ind w:left="4320" w:hanging="180"/>
+      </w:pPr>
+    </w:lvl>
+    <w:lvl w:ilvl="6" w:tplc="0409000F" w:tentative="1">
+      <w:start w:val="1"/>
+      <w:numFmt w:val="decimal"/>
+      <w:lvlText w:val="%7."/>
+      <w:lvlJc w:val="left"/>
+      <w:pPr>
+        <w:ind w:left="5040" w:hanging="360"/>
+      </w:pPr>
+    </w:lvl>
+    <w:lvl w:ilvl="7" w:tplc="04090019" w:tentative="1">
+      <w:start w:val="1"/>
+      <w:numFmt w:val="lowerLetter"/>
+      <w:lvlText w:val="%8."/>
+      <w:lvlJc w:val="left"/>
+      <w:pPr>
+        <w:ind w:left="5760" w:hanging="360"/>
+      </w:pPr>
+    </w:lvl>
+    <w:lvl w:ilvl="8" w:tplc="0409001B" w:tentative="1">
+      <w:start w:val="1"/>
+      <w:numFmt w:val="lowerRoman"/>
+      <w:lvlText w:val="%9."/>
+      <w:lvlJc w:val="right"/>
+      <w:pPr>
+        <w:ind w:left="6480" w:hanging="180"/>
+      </w:pPr>
+    </w:lvl>
+  </w:abstractNum>
+  <w:abstractNum w:abstractNumId="9">
     <w:nsid w:val="6B3F2AC9"/>
     <w:multiLevelType w:val="hybridMultilevel"/>
     <w:tmpl w:val="5F6406EA"/>
@@ -2847,7 +5398,7 @@
       </w:pPr>
     </w:lvl>
   </w:abstractNum>
-  <w:abstractNum w:abstractNumId="9">
+  <w:abstractNum w:abstractNumId="10">
     <w:nsid w:val="6C177B02"/>
     <w:multiLevelType w:val="hybridMultilevel"/>
     <w:tmpl w:val="B240F8F4"/>
@@ -2937,7 +5488,7 @@
     <w:abstractNumId w:val="2"/>
   </w:num>
   <w:num w:numId="2">
-    <w:abstractNumId w:val="9"/>
+    <w:abstractNumId w:val="10"/>
   </w:num>
   <w:num w:numId="3">
     <w:abstractNumId w:val="6"/>
@@ -2946,7 +5497,7 @@
     <w:abstractNumId w:val="4"/>
   </w:num>
   <w:num w:numId="5">
-    <w:abstractNumId w:val="8"/>
+    <w:abstractNumId w:val="9"/>
   </w:num>
   <w:num w:numId="6">
     <w:abstractNumId w:val="0"/>
@@ -2962,6 +5513,9 @@
   </w:num>
   <w:num w:numId="10">
     <w:abstractNumId w:val="1"/>
+  </w:num>
+  <w:num w:numId="11">
+    <w:abstractNumId w:val="8"/>
   </w:num>
 </w:numbering>
 </file>
@@ -3268,7 +5822,6 @@
   <w:style w:type="character" w:default="1" w:styleId="DefaultParagraphFont">
     <w:name w:val="Default Paragraph Font"/>
     <w:uiPriority w:val="1"/>
-    <w:semiHidden/>
     <w:unhideWhenUsed/>
   </w:style>
   <w:style w:type="table" w:default="1" w:styleId="TableNormal">
@@ -3485,6 +6038,56 @@
       <w:i/>
       <w:iCs/>
       <w:color w:val="243F60" w:themeColor="accent1" w:themeShade="7F"/>
+    </w:rPr>
+  </w:style>
+  <w:style w:type="paragraph" w:styleId="Header">
+    <w:name w:val="header"/>
+    <w:basedOn w:val="Normal"/>
+    <w:link w:val="HeaderChar"/>
+    <w:uiPriority w:val="99"/>
+    <w:unhideWhenUsed/>
+    <w:rsid w:val="00123775"/>
+    <w:pPr>
+      <w:tabs>
+        <w:tab w:val="center" w:pos="4320"/>
+        <w:tab w:val="right" w:pos="8640"/>
+      </w:tabs>
+      <w:spacing w:before="0" w:after="0"/>
+    </w:pPr>
+  </w:style>
+  <w:style w:type="character" w:customStyle="1" w:styleId="HeaderChar">
+    <w:name w:val="Header Char"/>
+    <w:basedOn w:val="DefaultParagraphFont"/>
+    <w:link w:val="Header"/>
+    <w:uiPriority w:val="99"/>
+    <w:rsid w:val="00123775"/>
+    <w:rPr>
+      <w:rFonts w:ascii="Eurostile" w:hAnsi="Eurostile"/>
+    </w:rPr>
+  </w:style>
+  <w:style w:type="paragraph" w:styleId="Footer">
+    <w:name w:val="footer"/>
+    <w:basedOn w:val="Normal"/>
+    <w:link w:val="FooterChar"/>
+    <w:uiPriority w:val="99"/>
+    <w:unhideWhenUsed/>
+    <w:rsid w:val="00123775"/>
+    <w:pPr>
+      <w:tabs>
+        <w:tab w:val="center" w:pos="4320"/>
+        <w:tab w:val="right" w:pos="8640"/>
+      </w:tabs>
+      <w:spacing w:before="0" w:after="0"/>
+    </w:pPr>
+  </w:style>
+  <w:style w:type="character" w:customStyle="1" w:styleId="FooterChar">
+    <w:name w:val="Footer Char"/>
+    <w:basedOn w:val="DefaultParagraphFont"/>
+    <w:link w:val="Footer"/>
+    <w:uiPriority w:val="99"/>
+    <w:rsid w:val="00123775"/>
+    <w:rPr>
+      <w:rFonts w:ascii="Eurostile" w:hAnsi="Eurostile"/>
     </w:rPr>
   </w:style>
 </w:styles>
@@ -3792,7 +6395,6 @@
   <w:style w:type="character" w:default="1" w:styleId="DefaultParagraphFont">
     <w:name w:val="Default Paragraph Font"/>
     <w:uiPriority w:val="1"/>
-    <w:semiHidden/>
     <w:unhideWhenUsed/>
   </w:style>
   <w:style w:type="table" w:default="1" w:styleId="TableNormal">
@@ -4009,6 +6611,56 @@
       <w:i/>
       <w:iCs/>
       <w:color w:val="243F60" w:themeColor="accent1" w:themeShade="7F"/>
+    </w:rPr>
+  </w:style>
+  <w:style w:type="paragraph" w:styleId="Header">
+    <w:name w:val="header"/>
+    <w:basedOn w:val="Normal"/>
+    <w:link w:val="HeaderChar"/>
+    <w:uiPriority w:val="99"/>
+    <w:unhideWhenUsed/>
+    <w:rsid w:val="00123775"/>
+    <w:pPr>
+      <w:tabs>
+        <w:tab w:val="center" w:pos="4320"/>
+        <w:tab w:val="right" w:pos="8640"/>
+      </w:tabs>
+      <w:spacing w:before="0" w:after="0"/>
+    </w:pPr>
+  </w:style>
+  <w:style w:type="character" w:customStyle="1" w:styleId="HeaderChar">
+    <w:name w:val="Header Char"/>
+    <w:basedOn w:val="DefaultParagraphFont"/>
+    <w:link w:val="Header"/>
+    <w:uiPriority w:val="99"/>
+    <w:rsid w:val="00123775"/>
+    <w:rPr>
+      <w:rFonts w:ascii="Eurostile" w:hAnsi="Eurostile"/>
+    </w:rPr>
+  </w:style>
+  <w:style w:type="paragraph" w:styleId="Footer">
+    <w:name w:val="footer"/>
+    <w:basedOn w:val="Normal"/>
+    <w:link w:val="FooterChar"/>
+    <w:uiPriority w:val="99"/>
+    <w:unhideWhenUsed/>
+    <w:rsid w:val="00123775"/>
+    <w:pPr>
+      <w:tabs>
+        <w:tab w:val="center" w:pos="4320"/>
+        <w:tab w:val="right" w:pos="8640"/>
+      </w:tabs>
+      <w:spacing w:before="0" w:after="0"/>
+    </w:pPr>
+  </w:style>
+  <w:style w:type="character" w:customStyle="1" w:styleId="FooterChar">
+    <w:name w:val="Footer Char"/>
+    <w:basedOn w:val="DefaultParagraphFont"/>
+    <w:link w:val="Footer"/>
+    <w:uiPriority w:val="99"/>
+    <w:rsid w:val="00123775"/>
+    <w:rPr>
+      <w:rFonts w:ascii="Eurostile" w:hAnsi="Eurostile"/>
     </w:rPr>
   </w:style>
 </w:styles>
@@ -4339,7 +6991,7 @@
 </file>
 
 <file path=customXml/itemProps1.xml><?xml version="1.0" encoding="utf-8"?>
-<ds:datastoreItem xmlns:ds="http://schemas.openxmlformats.org/officeDocument/2006/customXml" ds:itemID="{B2826533-3763-4845-A4DF-BB6441C49813}">
+<ds:datastoreItem xmlns:ds="http://schemas.openxmlformats.org/officeDocument/2006/customXml" ds:itemID="{3729F28A-5C8E-BA40-A089-8158A4562551}">
   <ds:schemaRefs>
     <ds:schemaRef ds:uri="http://schemas.openxmlformats.org/officeDocument/2006/bibliography"/>
   </ds:schemaRefs>

</xml_diff>

<commit_message>
parameterized create data script
</commit_message>
<xml_diff>
--- a/documentation/Kosovo Mosaic Visualization Documentation.docx
+++ b/documentation/Kosovo Mosaic Visualization Documentation.docx
@@ -3225,10 +3225,7 @@
         </w:numPr>
       </w:pPr>
       <w:r>
-        <w:t>Dissatisfied percentages across all indicators</w:t>
-      </w:r>
-      <w:r>
-        <w:t>, municipalities and years</w:t>
+        <w:t>Dissatisfied percentages across all indicators, municipalities and years</w:t>
       </w:r>
     </w:p>
     <w:p>
@@ -3240,10 +3237,7 @@
         </w:numPr>
       </w:pPr>
       <w:r>
-        <w:t xml:space="preserve">Problem data across all </w:t>
-      </w:r>
-      <w:r>
-        <w:t>municipalities and years</w:t>
+        <w:t>Problem data across all municipalities and years</w:t>
       </w:r>
     </w:p>
     <w:p>
@@ -3455,10 +3449,7 @@
         <w:t>Cloning the Repository</w:t>
       </w:r>
     </w:p>
-    <w:p>
-      <w:bookmarkStart w:id="0" w:name="_GoBack"/>
-      <w:bookmarkEnd w:id="0"/>
-    </w:p>
+    <w:p/>
     <w:p>
       <w:pPr>
         <w:pStyle w:val="Heading2"/>
@@ -3496,12 +3487,30 @@
       </w:r>
       <w:proofErr w:type="spellEnd"/>
       <w:r>
-        <w:t xml:space="preserve"> file location and are saved, separately, as CSVs. The file name (except the extension) is flexible – they will be handled in the processing step. </w:t>
-      </w:r>
-    </w:p>
-    <w:p>
-      <w:r>
-        <w:t>Using the current files as templates (data/</w:t>
+        <w:t xml:space="preserve"> file location and are saved, separately, as CSVs. </w:t>
+      </w:r>
+      <w:r>
+        <w:t>The current files are in the following locations:</w:t>
+      </w:r>
+    </w:p>
+    <w:p>
+      <w:pPr>
+        <w:pStyle w:val="ListParagraph"/>
+        <w:numPr>
+          <w:ilvl w:val="0"/>
+          <w:numId w:val="12"/>
+        </w:numPr>
+      </w:pPr>
+      <w:proofErr w:type="gramStart"/>
+      <w:r>
+        <w:t>d</w:t>
+      </w:r>
+      <w:r>
+        <w:t>ata</w:t>
+      </w:r>
+      <w:proofErr w:type="gramEnd"/>
+      <w:r>
+        <w:t>/</w:t>
       </w:r>
       <w:proofErr w:type="spellStart"/>
       <w:r>
@@ -3509,7 +3518,27 @@
       </w:r>
       <w:proofErr w:type="spellEnd"/>
       <w:r>
-        <w:t xml:space="preserve"> /satisfied.csv and data/</w:t>
+        <w:t xml:space="preserve"> /satisfied.csv</w:t>
+      </w:r>
+    </w:p>
+    <w:p>
+      <w:pPr>
+        <w:pStyle w:val="ListParagraph"/>
+        <w:numPr>
+          <w:ilvl w:val="0"/>
+          <w:numId w:val="12"/>
+        </w:numPr>
+      </w:pPr>
+      <w:proofErr w:type="gramStart"/>
+      <w:r>
+        <w:t>da</w:t>
+      </w:r>
+      <w:r>
+        <w:t>ta</w:t>
+      </w:r>
+      <w:proofErr w:type="gramEnd"/>
+      <w:r>
+        <w:t>/</w:t>
       </w:r>
       <w:proofErr w:type="spellStart"/>
       <w:r>
@@ -3517,7 +3546,15 @@
       </w:r>
       <w:proofErr w:type="spellEnd"/>
       <w:r>
-        <w:t xml:space="preserve"> /dissatisfied.csv), the files can be effectively added to or modified by:</w:t>
+        <w:t xml:space="preserve"> /dissatisfied.csv</w:t>
+      </w:r>
+    </w:p>
+    <w:p>
+      <w:r>
+        <w:t>T</w:t>
+      </w:r>
+      <w:r>
+        <w:t>he files can be effectively added to or modified by:</w:t>
       </w:r>
     </w:p>
     <w:p>
@@ -3547,7 +3584,25 @@
         <w:t>Modifying existing rows. The values, indicators and years can be modified</w:t>
       </w:r>
       <w:r>
-        <w:t>. Again, if indicators are being modified, corresponding changes will also need to be made to the standard lists file.</w:t>
+        <w:t xml:space="preserve">. Again, if </w:t>
+      </w:r>
+      <w:r>
+        <w:t xml:space="preserve">the names of existing </w:t>
+      </w:r>
+      <w:r>
+        <w:t>indicator</w:t>
+      </w:r>
+      <w:r>
+        <w:t xml:space="preserve">s </w:t>
+      </w:r>
+      <w:r>
+        <w:t>are being modified, corresponding changes will also need to be made to the standard lists file</w:t>
+      </w:r>
+      <w:r>
+        <w:t xml:space="preserve"> (see Standard Lists below)</w:t>
+      </w:r>
+      <w:r>
+        <w:t>.</w:t>
       </w:r>
     </w:p>
     <w:p>
@@ -3591,7 +3646,15 @@
         </w:numPr>
       </w:pPr>
       <w:r>
-        <w:t>Changing the names of the municipalities from the names currently in the file will cause the data for the changed municipalities to not display (the names are required to match names used to generate the Map visualization).</w:t>
+        <w:t xml:space="preserve">The file names (except the extension) for the new files </w:t>
+      </w:r>
+      <w:proofErr w:type="gramStart"/>
+      <w:r>
+        <w:t>is</w:t>
+      </w:r>
+      <w:proofErr w:type="gramEnd"/>
+      <w:r>
+        <w:t xml:space="preserve"> flexible – the new names will be handled in the processing step (see Converting). </w:t>
       </w:r>
     </w:p>
     <w:p>
@@ -3603,19 +3666,7 @@
         </w:numPr>
       </w:pPr>
       <w:r>
-        <w:t>Do not use merged cells. Merged</w:t>
-      </w:r>
-      <w:r>
-        <w:t xml:space="preserve"> cells will not work in a CSV </w:t>
-      </w:r>
-      <w:r>
-        <w:t xml:space="preserve">file, but please ensure that you simply repeat the value in the column for all the rows you would </w:t>
-      </w:r>
-      <w:r>
-        <w:t>typically merge</w:t>
-      </w:r>
-      <w:r>
-        <w:t xml:space="preserve">. </w:t>
+        <w:t>Changing the names of the municipalities from the names currently in the file will cause the data for the changed municipalities to not display (the names are required to match names used to generate the Map visualization).</w:t>
       </w:r>
     </w:p>
     <w:p>
@@ -3627,7 +3678,19 @@
         </w:numPr>
       </w:pPr>
       <w:r>
-        <w:t xml:space="preserve">Format the numbers as decimals rather than as percentages. For example, format the numbers as 0.157, not 15.7%. </w:t>
+        <w:t>Do not use merged cells. Merged</w:t>
+      </w:r>
+      <w:r>
+        <w:t xml:space="preserve"> cells will not work in a CSV </w:t>
+      </w:r>
+      <w:r>
+        <w:t xml:space="preserve">file, but please ensure that you simply repeat the value in the column for all the rows you would </w:t>
+      </w:r>
+      <w:r>
+        <w:t>typically merge</w:t>
+      </w:r>
+      <w:r>
+        <w:t xml:space="preserve">. </w:t>
       </w:r>
     </w:p>
     <w:p>
@@ -3639,16 +3702,7 @@
         </w:numPr>
       </w:pPr>
       <w:r>
-        <w:t xml:space="preserve">Additional indicators also need to be added to the standard list files (see below). If new indicators are added to the satisfied/dissatisfied data </w:t>
-      </w:r>
-      <w:r>
-        <w:rPr>
-          <w:i/>
-        </w:rPr>
-        <w:t>without</w:t>
-      </w:r>
-      <w:r>
-        <w:t xml:space="preserve"> adding them to the standard lists, the visualization will not update correctly. </w:t>
+        <w:t xml:space="preserve">Format the numbers as decimals rather than as percentages. For example, format the numbers as 0.157, not 15.7%. </w:t>
       </w:r>
     </w:p>
     <w:p>
@@ -3660,6 +3714,27 @@
         </w:numPr>
       </w:pPr>
       <w:r>
+        <w:t xml:space="preserve">Additional indicators also need to be added to the standard list files (see below). If new indicators are added to the satisfied/dissatisfied data </w:t>
+      </w:r>
+      <w:r>
+        <w:rPr>
+          <w:i/>
+        </w:rPr>
+        <w:t>without</w:t>
+      </w:r>
+      <w:r>
+        <w:t xml:space="preserve"> adding them to the standard lists, the visualization will not update correctly. </w:t>
+      </w:r>
+    </w:p>
+    <w:p>
+      <w:pPr>
+        <w:pStyle w:val="ListParagraph"/>
+        <w:numPr>
+          <w:ilvl w:val="0"/>
+          <w:numId w:val="5"/>
+        </w:numPr>
+      </w:pPr>
+      <w:r>
         <w:t xml:space="preserve">Adding “satisfaction with” or “dissatisfaction with” to the name of the indicator is unnecessary. These are added automatically by the visualization. </w:t>
       </w:r>
     </w:p>
@@ -3691,7 +3766,30 @@
         <w:t>is</w:t>
       </w:r>
       <w:r>
-        <w:t xml:space="preserve"> saved in the data/</w:t>
+        <w:t xml:space="preserve"> </w:t>
+      </w:r>
+      <w:r>
+        <w:t>currently saved in the following location:</w:t>
+      </w:r>
+      <w:r>
+        <w:t xml:space="preserve"> </w:t>
+      </w:r>
+    </w:p>
+    <w:p>
+      <w:pPr>
+        <w:pStyle w:val="ListParagraph"/>
+        <w:numPr>
+          <w:ilvl w:val="0"/>
+          <w:numId w:val="13"/>
+        </w:numPr>
+      </w:pPr>
+      <w:proofErr w:type="gramStart"/>
+      <w:r>
+        <w:t>data</w:t>
+      </w:r>
+      <w:proofErr w:type="gramEnd"/>
+      <w:r>
+        <w:t>/</w:t>
       </w:r>
       <w:proofErr w:type="spellStart"/>
       <w:r>
@@ -3699,53 +3797,21 @@
       </w:r>
       <w:proofErr w:type="spellEnd"/>
       <w:r>
-        <w:t xml:space="preserve"> file location and </w:t>
-      </w:r>
-      <w:r>
-        <w:t>is saved</w:t>
-      </w:r>
-      <w:r>
-        <w:t xml:space="preserve"> as </w:t>
-      </w:r>
-      <w:r>
-        <w:t>a CSV</w:t>
-      </w:r>
-      <w:r>
-        <w:t xml:space="preserve">. The file name (except the extension) is flexible – </w:t>
-      </w:r>
-      <w:r>
-        <w:t>it</w:t>
-      </w:r>
-      <w:r>
-        <w:t xml:space="preserve"> will be handled in the processing step. </w:t>
-      </w:r>
-    </w:p>
-    <w:p>
-      <w:r>
-        <w:t>Using the current file</w:t>
-      </w:r>
-      <w:r>
-        <w:t xml:space="preserve"> as </w:t>
-      </w:r>
-      <w:r>
-        <w:t>a template</w:t>
-      </w:r>
-      <w:r>
-        <w:t xml:space="preserve"> (data/</w:t>
-      </w:r>
-      <w:proofErr w:type="spellStart"/>
-      <w:r>
-        <w:t>raw_data</w:t>
-      </w:r>
-      <w:proofErr w:type="spellEnd"/>
-      <w:r>
         <w:t xml:space="preserve"> /</w:t>
       </w:r>
       <w:r>
         <w:t>problems</w:t>
       </w:r>
       <w:r>
-        <w:t>.csv), the file can be effectively added to or modified by:</w:t>
+        <w:t>.csv</w:t>
+      </w:r>
+    </w:p>
+    <w:p>
+      <w:r>
+        <w:t>T</w:t>
+      </w:r>
+      <w:r>
+        <w:t>he file can be effectively added to or modified by:</w:t>
       </w:r>
     </w:p>
     <w:p>
@@ -3825,7 +3891,7 @@
         </w:numPr>
       </w:pPr>
       <w:r>
-        <w:t>Changing the names of the municipalities from the names currently in the file will cause the data for the changed municipalities to not display (the names are required to match names used to generate the Map visualization).</w:t>
+        <w:t>The file name (except the extension) is flexible – it will be handled in the processing step.</w:t>
       </w:r>
     </w:p>
     <w:p>
@@ -3837,7 +3903,7 @@
         </w:numPr>
       </w:pPr>
       <w:r>
-        <w:t xml:space="preserve">Do not use merged cells. Merged cells will not work in a CSV file, but please ensure that you simply repeat the value in the column for all the rows you would typically merge. </w:t>
+        <w:t>Changing the names of the municipalities from the names currently in the file will cause the data for the changed municipalities to not display (the names are required to match names used to generate the Map visualization).</w:t>
       </w:r>
     </w:p>
     <w:p>
@@ -3849,7 +3915,7 @@
         </w:numPr>
       </w:pPr>
       <w:r>
-        <w:t xml:space="preserve">Format the numbers as decimals rather than as percentages. For example, format the numbers as 0.157, not 15.7%. </w:t>
+        <w:t xml:space="preserve">Do not use merged cells. Merged cells will not work in a CSV file, but please ensure that you simply repeat the value in the column for all the rows you would typically merge. </w:t>
       </w:r>
     </w:p>
     <w:p>
@@ -3861,6 +3927,18 @@
         </w:numPr>
       </w:pPr>
       <w:r>
+        <w:t xml:space="preserve">Format the numbers as decimals rather than as percentages. For example, format the numbers as 0.157, not 15.7%. </w:t>
+      </w:r>
+    </w:p>
+    <w:p>
+      <w:pPr>
+        <w:pStyle w:val="ListParagraph"/>
+        <w:numPr>
+          <w:ilvl w:val="0"/>
+          <w:numId w:val="10"/>
+        </w:numPr>
+      </w:pPr>
+      <w:r>
         <w:t xml:space="preserve">Additional problems also need to be added to the standard list files (see below). If new problems are added to the problems data </w:t>
       </w:r>
       <w:r>
@@ -3909,7 +3987,19 @@
         <w:t>respective</w:t>
       </w:r>
       <w:r>
-        <w:t xml:space="preserve"> datasets, or existing indicators</w:t>
+        <w:t xml:space="preserve"> datasets, or</w:t>
+      </w:r>
+      <w:r>
+        <w:t xml:space="preserve"> the names</w:t>
+      </w:r>
+      <w:r>
+        <w:t xml:space="preserve"> </w:t>
+      </w:r>
+      <w:r>
+        <w:t xml:space="preserve">of </w:t>
+      </w:r>
+      <w:r>
+        <w:t>existing indicators</w:t>
       </w:r>
       <w:r>
         <w:t>/problems</w:t>
@@ -3933,13 +4023,13 @@
         <w:rPr>
           <w:i/>
         </w:rPr>
-        <w:t xml:space="preserve"> indicators</w:t>
+        <w:t xml:space="preserve"> indicator</w:t>
       </w:r>
       <w:r>
         <w:rPr>
           <w:i/>
         </w:rPr>
-        <w:t xml:space="preserve"> or problems</w:t>
+        <w:t xml:space="preserve"> or problem names</w:t>
       </w:r>
       <w:r>
         <w:rPr>
@@ -3949,19 +4039,34 @@
       </w:r>
     </w:p>
     <w:p>
-      <w:pPr>
+      <w:r>
+        <w:t xml:space="preserve">This file that needs to be modified in this section </w:t>
+      </w:r>
+      <w:r>
+        <w:t>is</w:t>
+      </w:r>
+      <w:r>
+        <w:t xml:space="preserve"> in the following location in the file structure: </w:t>
+      </w:r>
+    </w:p>
+    <w:p>
+      <w:pPr>
+        <w:pStyle w:val="ListParagraph"/>
+        <w:numPr>
+          <w:ilvl w:val="0"/>
+          <w:numId w:val="13"/>
+        </w:numPr>
         <w:rPr>
           <w:i/>
         </w:rPr>
       </w:pPr>
-      <w:r>
-        <w:t xml:space="preserve">This file that needs to be modified in this section </w:t>
-      </w:r>
-      <w:r>
-        <w:t>is</w:t>
-      </w:r>
-      <w:r>
-        <w:t xml:space="preserve"> in the following location in the file structure: data/</w:t>
+      <w:proofErr w:type="gramStart"/>
+      <w:r>
+        <w:t>data</w:t>
+      </w:r>
+      <w:proofErr w:type="gramEnd"/>
+      <w:r>
+        <w:t>/</w:t>
       </w:r>
       <w:proofErr w:type="spellStart"/>
       <w:r>
@@ -3985,13 +4090,28 @@
       <w:r>
         <w:t xml:space="preserve"> Indicators</w:t>
       </w:r>
-    </w:p>
-    <w:p>
-      <w:r>
-        <w:t xml:space="preserve">If new indicators have been added or </w:t>
-      </w:r>
-      <w:r>
-        <w:t xml:space="preserve">existing indicators modified, then those changes will need to be reflected </w:t>
+      <w:r>
+        <w:t xml:space="preserve"> and/or Problems</w:t>
+      </w:r>
+    </w:p>
+    <w:p>
+      <w:r>
+        <w:t>If new indicators</w:t>
+      </w:r>
+      <w:r>
+        <w:t>/problems</w:t>
+      </w:r>
+      <w:r>
+        <w:t xml:space="preserve"> have been added or </w:t>
+      </w:r>
+      <w:r>
+        <w:t>existing indicators</w:t>
+      </w:r>
+      <w:r>
+        <w:t>/problems</w:t>
+      </w:r>
+      <w:r>
+        <w:t xml:space="preserve"> modified, then those changes will need to be reflected </w:t>
       </w:r>
       <w:r>
         <w:t xml:space="preserve">in the lists file used by the visualization. </w:t>
@@ -4002,7 +4122,25 @@
         <w:t xml:space="preserve">In this file you will find the three standard lists used by the application. </w:t>
       </w:r>
       <w:r>
-        <w:t>For this section the tab of concern is the</w:t>
+        <w:t xml:space="preserve">For this section the </w:t>
+      </w:r>
+      <w:r>
+        <w:t xml:space="preserve">two </w:t>
+      </w:r>
+      <w:r>
+        <w:t>tab</w:t>
+      </w:r>
+      <w:r>
+        <w:t>s</w:t>
+      </w:r>
+      <w:r>
+        <w:t xml:space="preserve"> of concern </w:t>
+      </w:r>
+      <w:r>
+        <w:t>are</w:t>
+      </w:r>
+      <w:r>
+        <w:t xml:space="preserve"> the</w:t>
       </w:r>
       <w:r>
         <w:t xml:space="preserve"> </w:t>
@@ -4017,12 +4155,45 @@
         <w:t>’</w:t>
       </w:r>
       <w:r>
-        <w:t xml:space="preserve"> tab. </w:t>
-      </w:r>
-    </w:p>
-    <w:p>
-      <w:r>
-        <w:t>The data in this tab reflects the list of all indicators in the visualization and contains the following columns:</w:t>
+        <w:t xml:space="preserve"> and ‘problems’ </w:t>
+      </w:r>
+      <w:r>
+        <w:t>tab</w:t>
+      </w:r>
+      <w:r>
+        <w:t>s</w:t>
+      </w:r>
+      <w:r>
+        <w:t xml:space="preserve">. </w:t>
+      </w:r>
+    </w:p>
+    <w:p>
+      <w:r>
+        <w:t>The data in th</w:t>
+      </w:r>
+      <w:r>
+        <w:t>e</w:t>
+      </w:r>
+      <w:r>
+        <w:t>s</w:t>
+      </w:r>
+      <w:r>
+        <w:t>e</w:t>
+      </w:r>
+      <w:r>
+        <w:t xml:space="preserve"> tab</w:t>
+      </w:r>
+      <w:r>
+        <w:t>s</w:t>
+      </w:r>
+      <w:r>
+        <w:t xml:space="preserve"> reflects the list of all indicators</w:t>
+      </w:r>
+      <w:r>
+        <w:t>/problems</w:t>
+      </w:r>
+      <w:r>
+        <w:t xml:space="preserve"> in the visualization and contains the following columns:</w:t>
       </w:r>
     </w:p>
     <w:p>
@@ -4034,7 +4205,13 @@
         </w:numPr>
       </w:pPr>
       <w:r>
-        <w:t xml:space="preserve">Index – this column contains the </w:t>
+        <w:rPr>
+          <w:b/>
+        </w:rPr>
+        <w:t>Index</w:t>
+      </w:r>
+      <w:r>
+        <w:t xml:space="preserve"> – this column contains the </w:t>
       </w:r>
       <w:r>
         <w:rPr>
@@ -4054,16 +4231,23 @@
           <w:numId w:val="7"/>
         </w:numPr>
       </w:pPr>
-      <w:proofErr w:type="spellStart"/>
-      <w:r>
-        <w:t>Name_albanian</w:t>
-      </w:r>
-      <w:proofErr w:type="spellEnd"/>
-      <w:r>
-        <w:t xml:space="preserve"> – this is the name of the indicator that will display </w:t>
-      </w:r>
-      <w:r>
-        <w:t xml:space="preserve">in the visualization when the user has the Albanian language selected. </w:t>
+      <w:r>
+        <w:rPr>
+          <w:b/>
+        </w:rPr>
+        <w:t>english_short</w:t>
+      </w:r>
+      <w:r>
+        <w:t xml:space="preserve"> - (</w:t>
+      </w:r>
+      <w:r>
+        <w:rPr>
+          <w:i/>
+        </w:rPr>
+        <w:t>indicators tab only</w:t>
+      </w:r>
+      <w:r>
+        <w:t>) – this is the short form English name for the indicator that will display in the Aster charts</w:t>
       </w:r>
     </w:p>
     <w:p>
@@ -4074,13 +4258,17 @@
           <w:numId w:val="7"/>
         </w:numPr>
       </w:pPr>
-      <w:proofErr w:type="spellStart"/>
-      <w:r>
-        <w:t>Name_serbian</w:t>
-      </w:r>
-      <w:proofErr w:type="spellEnd"/>
-      <w:r>
-        <w:t xml:space="preserve"> – this is the name of the indicator that will display in the visualization when the user has the Serbian language selected. </w:t>
+      <w:r>
+        <w:rPr>
+          <w:b/>
+        </w:rPr>
+        <w:t>albanian</w:t>
+      </w:r>
+      <w:r>
+        <w:t xml:space="preserve"> – this is the name of the indicator that will display </w:t>
+      </w:r>
+      <w:r>
+        <w:t xml:space="preserve">in the visualization when the user has the Albanian language selected. </w:t>
       </w:r>
     </w:p>
     <w:p>
@@ -4091,16 +4279,29 @@
           <w:numId w:val="7"/>
         </w:numPr>
       </w:pPr>
-      <w:proofErr w:type="spellStart"/>
-      <w:r>
-        <w:t>Description_albanian</w:t>
-      </w:r>
-      <w:proofErr w:type="spellEnd"/>
-      <w:r>
-        <w:t xml:space="preserve"> – This is the description of the </w:t>
-      </w:r>
-      <w:r>
-        <w:t>indicator that will display on the Indicators page when viewed in Albanian.</w:t>
+      <w:r>
+        <w:rPr>
+          <w:b/>
+        </w:rPr>
+        <w:t>albanian_short</w:t>
+      </w:r>
+      <w:r>
+        <w:t xml:space="preserve"> (</w:t>
+      </w:r>
+      <w:r>
+        <w:rPr>
+          <w:i/>
+        </w:rPr>
+        <w:t>indicators tab only</w:t>
+      </w:r>
+      <w:r>
+        <w:t xml:space="preserve">) – this is the short form </w:t>
+      </w:r>
+      <w:r>
+        <w:t>A</w:t>
+      </w:r>
+      <w:r>
+        <w:t>lbanian name for the indicator that will display in the Aster charts</w:t>
       </w:r>
     </w:p>
     <w:p>
@@ -4111,157 +4312,111 @@
           <w:numId w:val="7"/>
         </w:numPr>
       </w:pPr>
-      <w:proofErr w:type="spellStart"/>
-      <w:r>
-        <w:t>Description_serbian</w:t>
-      </w:r>
-      <w:proofErr w:type="spellEnd"/>
-      <w:r>
-        <w:t xml:space="preserve"> – This is the description of the indicator that will display on the Indicators page when viewed in Serbian.</w:t>
-      </w:r>
-    </w:p>
-    <w:p>
-      <w:pPr>
+      <w:r>
+        <w:rPr>
+          <w:b/>
+        </w:rPr>
+        <w:t>serbian</w:t>
+      </w:r>
+      <w:r>
+        <w:t xml:space="preserve"> – this is the name of the indicator that will display in the visualization when the user has the Serbian language selected. </w:t>
+      </w:r>
+    </w:p>
+    <w:p>
+      <w:pPr>
+        <w:pStyle w:val="ListParagraph"/>
+        <w:numPr>
+          <w:ilvl w:val="0"/>
+          <w:numId w:val="7"/>
+        </w:numPr>
+      </w:pPr>
+      <w:r>
+        <w:rPr>
+          <w:b/>
+        </w:rPr>
+        <w:t>serbian_short</w:t>
+      </w:r>
+      <w:r>
+        <w:t xml:space="preserve"> (</w:t>
+      </w:r>
+      <w:r>
         <w:rPr>
           <w:i/>
         </w:rPr>
-      </w:pPr>
-      <w:r>
+        <w:t>indicators tab only</w:t>
+      </w:r>
+      <w:r>
+        <w:t>) – this is the short form Serbian name for the indicator that will display in the Aster charts</w:t>
+      </w:r>
+    </w:p>
+    <w:p>
+      <w:pPr>
+        <w:pStyle w:val="ListParagraph"/>
+        <w:numPr>
+          <w:ilvl w:val="0"/>
+          <w:numId w:val="7"/>
+        </w:numPr>
+      </w:pPr>
+      <w:r>
+        <w:rPr>
+          <w:b/>
+        </w:rPr>
+        <w:t>a</w:t>
+      </w:r>
+      <w:r>
+        <w:rPr>
+          <w:b/>
+        </w:rPr>
+        <w:t>lbanian_desc</w:t>
+      </w:r>
+      <w:r>
+        <w:t xml:space="preserve"> – This is the description of the </w:t>
+      </w:r>
+      <w:r>
+        <w:t>indicator that will display on the Indicators page when viewed in Albanian.</w:t>
+      </w:r>
+    </w:p>
+    <w:p>
+      <w:pPr>
+        <w:pStyle w:val="ListParagraph"/>
+        <w:numPr>
+          <w:ilvl w:val="0"/>
+          <w:numId w:val="7"/>
+        </w:numPr>
+      </w:pPr>
+      <w:r>
+        <w:rPr>
+          <w:b/>
+        </w:rPr>
+        <w:t>s</w:t>
+      </w:r>
+      <w:r>
+        <w:rPr>
+          <w:b/>
+        </w:rPr>
+        <w:t>erbian_desc</w:t>
+      </w:r>
+      <w:r>
+        <w:t xml:space="preserve"> – This is the description of the indicator that will display on the Indicators page when viewed in Serbian.</w:t>
+      </w:r>
+    </w:p>
+    <w:p>
+      <w:pPr>
         <w:rPr>
           <w:i/>
         </w:rPr>
-        <w:t xml:space="preserve">If you are modifying an existing indicator, please remember to update the existing row in the list rather than creating a new row. </w:t>
-      </w:r>
-    </w:p>
-    <w:p>
-      <w:pPr>
-        <w:pStyle w:val="Heading5"/>
-      </w:pPr>
-      <w:r>
-        <w:t>New/Modified Problems</w:t>
-      </w:r>
-    </w:p>
-    <w:p>
-      <w:r>
-        <w:t xml:space="preserve">If new problems have been added or existing problems modified, then those changes will need to be reflected in the lists file used by the visualization. </w:t>
-      </w:r>
-    </w:p>
-    <w:p>
-      <w:r>
-        <w:t xml:space="preserve">In this file you will find the three standard lists used by the application. For this section the tab of concern is the ‘problems’ tab. </w:t>
-      </w:r>
-    </w:p>
-    <w:p>
-      <w:r>
-        <w:t>The data in this tab reflects the list of all indicators in the visualization and contains the following columns:</w:t>
-      </w:r>
-    </w:p>
-    <w:p>
-      <w:pPr>
-        <w:pStyle w:val="ListParagraph"/>
-        <w:numPr>
-          <w:ilvl w:val="0"/>
-          <w:numId w:val="8"/>
-        </w:numPr>
-      </w:pPr>
-      <w:r>
-        <w:t xml:space="preserve">Index – this column contains the </w:t>
-      </w:r>
+      </w:pPr>
       <w:r>
         <w:rPr>
           <w:i/>
         </w:rPr>
-        <w:t>internal</w:t>
-      </w:r>
-      <w:r>
-        <w:t xml:space="preserve"> name of the problem. This name MUST match the name of the problem used in the satisfied/dissatisfied files.</w:t>
-      </w:r>
-    </w:p>
-    <w:p>
-      <w:pPr>
-        <w:pStyle w:val="ListParagraph"/>
-        <w:numPr>
-          <w:ilvl w:val="0"/>
-          <w:numId w:val="8"/>
-        </w:numPr>
-      </w:pPr>
-      <w:proofErr w:type="spellStart"/>
-      <w:r>
-        <w:t>Name_albanian</w:t>
-      </w:r>
-      <w:proofErr w:type="spellEnd"/>
-      <w:r>
-        <w:t xml:space="preserve"> – this is the name of the problem that will display in the visualization when the user has the Albanian language selected. </w:t>
-      </w:r>
-    </w:p>
-    <w:p>
-      <w:pPr>
-        <w:pStyle w:val="ListParagraph"/>
-        <w:numPr>
-          <w:ilvl w:val="0"/>
-          <w:numId w:val="8"/>
-        </w:numPr>
-      </w:pPr>
-      <w:proofErr w:type="spellStart"/>
-      <w:r>
-        <w:t>Name_serbian</w:t>
-      </w:r>
-      <w:proofErr w:type="spellEnd"/>
-      <w:r>
-        <w:t xml:space="preserve"> – this is the name of the problem that will display in the visualization when the user has the Serbian language selected. </w:t>
-      </w:r>
-    </w:p>
-    <w:p>
-      <w:pPr>
-        <w:pStyle w:val="ListParagraph"/>
-        <w:numPr>
-          <w:ilvl w:val="0"/>
-          <w:numId w:val="8"/>
-        </w:numPr>
-      </w:pPr>
-      <w:proofErr w:type="spellStart"/>
-      <w:r>
-        <w:t>Description_albanian</w:t>
-      </w:r>
-      <w:proofErr w:type="spellEnd"/>
-      <w:r>
-        <w:t xml:space="preserve"> – This is the description of the problem that will display on the Problems page when viewed in Albanian.</w:t>
-      </w:r>
-    </w:p>
-    <w:p>
-      <w:pPr>
-        <w:pStyle w:val="ListParagraph"/>
-        <w:numPr>
-          <w:ilvl w:val="0"/>
-          <w:numId w:val="8"/>
-        </w:numPr>
-      </w:pPr>
-      <w:proofErr w:type="spellStart"/>
-      <w:r>
-        <w:t>Description_serbian</w:t>
-      </w:r>
-      <w:proofErr w:type="spellEnd"/>
-      <w:r>
-        <w:t xml:space="preserve"> – This is the description of the problem that will display on the Problems page when viewed in Serbian.</w:t>
-      </w:r>
-    </w:p>
-    <w:p>
-      <w:pPr>
+        <w:t>If you are modifying an existing indicator</w:t>
+      </w:r>
+      <w:r>
         <w:rPr>
           <w:i/>
         </w:rPr>
-      </w:pPr>
-      <w:r>
-        <w:rPr>
-          <w:i/>
-        </w:rPr>
-        <w:t xml:space="preserve">If you are modifying an existing </w:t>
-      </w:r>
-      <w:r>
-        <w:rPr>
-          <w:i/>
-        </w:rPr>
-        <w:t>problem</w:t>
+        <w:t>/problem</w:t>
       </w:r>
       <w:r>
         <w:rPr>
@@ -4288,7 +4443,21 @@
     </w:p>
     <w:p>
       <w:r>
-        <w:t xml:space="preserve">The command that will be run is calling a script that will in turn run a custom built Python class called </w:t>
+        <w:t xml:space="preserve">This step is required in order to convert the data provided in the files above to the format that the visualization requires. </w:t>
+      </w:r>
+    </w:p>
+    <w:p>
+      <w:r>
+        <w:t xml:space="preserve">The </w:t>
+      </w:r>
+      <w:r>
+        <w:t xml:space="preserve">command that will be run is calling a </w:t>
+      </w:r>
+      <w:r>
+        <w:t xml:space="preserve">Python </w:t>
+      </w:r>
+      <w:r>
+        <w:t xml:space="preserve">script that will in turn run a custom built Python class called </w:t>
       </w:r>
       <w:proofErr w:type="spellStart"/>
       <w:r>
@@ -4296,8 +4465,23 @@
       </w:r>
       <w:proofErr w:type="spellEnd"/>
       <w:r>
-        <w:t xml:space="preserve">. This command will specify for the script </w:t>
-      </w:r>
+        <w:t xml:space="preserve">. This command will specify for the </w:t>
+      </w:r>
+      <w:proofErr w:type="gramStart"/>
+      <w:r>
+        <w:t xml:space="preserve">script </w:t>
+      </w:r>
+      <w:r>
+        <w:t xml:space="preserve"> where</w:t>
+      </w:r>
+      <w:proofErr w:type="gramEnd"/>
+      <w:r>
+        <w:t xml:space="preserve"> the files are that it needs to convert. </w:t>
+      </w:r>
+    </w:p>
+    <w:p>
+      <w:bookmarkStart w:id="0" w:name="_GoBack"/>
+      <w:bookmarkEnd w:id="0"/>
     </w:p>
     <w:p>
       <w:r>
@@ -4424,7 +4608,7 @@
         <w:noProof/>
         <w:sz w:val="20"/>
       </w:rPr>
-      <w:t>9</w:t>
+      <w:t>11</w:t>
     </w:r>
     <w:r>
       <w:rPr>
@@ -4705,6 +4889,119 @@
     </w:lvl>
   </w:abstractNum>
   <w:abstractNum w:abstractNumId="2">
+    <w:nsid w:val="24672E09"/>
+    <w:multiLevelType w:val="hybridMultilevel"/>
+    <w:tmpl w:val="B84842CC"/>
+    <w:lvl w:ilvl="0" w:tplc="04090001">
+      <w:start w:val="1"/>
+      <w:numFmt w:val="bullet"/>
+      <w:lvlText w:val=""/>
+      <w:lvlJc w:val="left"/>
+      <w:pPr>
+        <w:ind w:left="720" w:hanging="360"/>
+      </w:pPr>
+      <w:rPr>
+        <w:rFonts w:ascii="Symbol" w:hAnsi="Symbol" w:hint="default"/>
+      </w:rPr>
+    </w:lvl>
+    <w:lvl w:ilvl="1" w:tplc="04090003" w:tentative="1">
+      <w:start w:val="1"/>
+      <w:numFmt w:val="bullet"/>
+      <w:lvlText w:val="o"/>
+      <w:lvlJc w:val="left"/>
+      <w:pPr>
+        <w:ind w:left="1440" w:hanging="360"/>
+      </w:pPr>
+      <w:rPr>
+        <w:rFonts w:ascii="Courier New" w:hAnsi="Courier New" w:cs="Courier New" w:hint="default"/>
+      </w:rPr>
+    </w:lvl>
+    <w:lvl w:ilvl="2" w:tplc="04090005" w:tentative="1">
+      <w:start w:val="1"/>
+      <w:numFmt w:val="bullet"/>
+      <w:lvlText w:val=""/>
+      <w:lvlJc w:val="left"/>
+      <w:pPr>
+        <w:ind w:left="2160" w:hanging="360"/>
+      </w:pPr>
+      <w:rPr>
+        <w:rFonts w:ascii="Wingdings" w:hAnsi="Wingdings" w:hint="default"/>
+      </w:rPr>
+    </w:lvl>
+    <w:lvl w:ilvl="3" w:tplc="04090001" w:tentative="1">
+      <w:start w:val="1"/>
+      <w:numFmt w:val="bullet"/>
+      <w:lvlText w:val=""/>
+      <w:lvlJc w:val="left"/>
+      <w:pPr>
+        <w:ind w:left="2880" w:hanging="360"/>
+      </w:pPr>
+      <w:rPr>
+        <w:rFonts w:ascii="Symbol" w:hAnsi="Symbol" w:hint="default"/>
+      </w:rPr>
+    </w:lvl>
+    <w:lvl w:ilvl="4" w:tplc="04090003" w:tentative="1">
+      <w:start w:val="1"/>
+      <w:numFmt w:val="bullet"/>
+      <w:lvlText w:val="o"/>
+      <w:lvlJc w:val="left"/>
+      <w:pPr>
+        <w:ind w:left="3600" w:hanging="360"/>
+      </w:pPr>
+      <w:rPr>
+        <w:rFonts w:ascii="Courier New" w:hAnsi="Courier New" w:cs="Courier New" w:hint="default"/>
+      </w:rPr>
+    </w:lvl>
+    <w:lvl w:ilvl="5" w:tplc="04090005" w:tentative="1">
+      <w:start w:val="1"/>
+      <w:numFmt w:val="bullet"/>
+      <w:lvlText w:val=""/>
+      <w:lvlJc w:val="left"/>
+      <w:pPr>
+        <w:ind w:left="4320" w:hanging="360"/>
+      </w:pPr>
+      <w:rPr>
+        <w:rFonts w:ascii="Wingdings" w:hAnsi="Wingdings" w:hint="default"/>
+      </w:rPr>
+    </w:lvl>
+    <w:lvl w:ilvl="6" w:tplc="04090001" w:tentative="1">
+      <w:start w:val="1"/>
+      <w:numFmt w:val="bullet"/>
+      <w:lvlText w:val=""/>
+      <w:lvlJc w:val="left"/>
+      <w:pPr>
+        <w:ind w:left="5040" w:hanging="360"/>
+      </w:pPr>
+      <w:rPr>
+        <w:rFonts w:ascii="Symbol" w:hAnsi="Symbol" w:hint="default"/>
+      </w:rPr>
+    </w:lvl>
+    <w:lvl w:ilvl="7" w:tplc="04090003" w:tentative="1">
+      <w:start w:val="1"/>
+      <w:numFmt w:val="bullet"/>
+      <w:lvlText w:val="o"/>
+      <w:lvlJc w:val="left"/>
+      <w:pPr>
+        <w:ind w:left="5760" w:hanging="360"/>
+      </w:pPr>
+      <w:rPr>
+        <w:rFonts w:ascii="Courier New" w:hAnsi="Courier New" w:cs="Courier New" w:hint="default"/>
+      </w:rPr>
+    </w:lvl>
+    <w:lvl w:ilvl="8" w:tplc="04090005" w:tentative="1">
+      <w:start w:val="1"/>
+      <w:numFmt w:val="bullet"/>
+      <w:lvlText w:val=""/>
+      <w:lvlJc w:val="left"/>
+      <w:pPr>
+        <w:ind w:left="6480" w:hanging="360"/>
+      </w:pPr>
+      <w:rPr>
+        <w:rFonts w:ascii="Wingdings" w:hAnsi="Wingdings" w:hint="default"/>
+      </w:rPr>
+    </w:lvl>
+  </w:abstractNum>
+  <w:abstractNum w:abstractNumId="3">
     <w:nsid w:val="27F46749"/>
     <w:multiLevelType w:val="hybridMultilevel"/>
     <w:tmpl w:val="34F62EA2"/>
@@ -4790,7 +5087,7 @@
       </w:pPr>
     </w:lvl>
   </w:abstractNum>
-  <w:abstractNum w:abstractNumId="3">
+  <w:abstractNum w:abstractNumId="4">
     <w:nsid w:val="2CEB7457"/>
     <w:multiLevelType w:val="hybridMultilevel"/>
     <w:tmpl w:val="BAAA81CC"/>
@@ -4876,7 +5173,7 @@
       </w:pPr>
     </w:lvl>
   </w:abstractNum>
-  <w:abstractNum w:abstractNumId="4">
+  <w:abstractNum w:abstractNumId="5">
     <w:nsid w:val="361A31D4"/>
     <w:multiLevelType w:val="hybridMultilevel"/>
     <w:tmpl w:val="951CD2F0"/>
@@ -4962,7 +5259,7 @@
       </w:pPr>
     </w:lvl>
   </w:abstractNum>
-  <w:abstractNum w:abstractNumId="5">
+  <w:abstractNum w:abstractNumId="6">
     <w:nsid w:val="3B4209D7"/>
     <w:multiLevelType w:val="hybridMultilevel"/>
     <w:tmpl w:val="55C00B60"/>
@@ -5048,7 +5345,7 @@
       </w:pPr>
     </w:lvl>
   </w:abstractNum>
-  <w:abstractNum w:abstractNumId="6">
+  <w:abstractNum w:abstractNumId="7">
     <w:nsid w:val="3C6E1592"/>
     <w:multiLevelType w:val="hybridMultilevel"/>
     <w:tmpl w:val="BAAA81CC"/>
@@ -5134,7 +5431,7 @@
       </w:pPr>
     </w:lvl>
   </w:abstractNum>
-  <w:abstractNum w:abstractNumId="7">
+  <w:abstractNum w:abstractNumId="8">
     <w:nsid w:val="436D5EE4"/>
     <w:multiLevelType w:val="hybridMultilevel"/>
     <w:tmpl w:val="55C00B60"/>
@@ -5220,7 +5517,120 @@
       </w:pPr>
     </w:lvl>
   </w:abstractNum>
-  <w:abstractNum w:abstractNumId="8">
+  <w:abstractNum w:abstractNumId="9">
+    <w:nsid w:val="447579C7"/>
+    <w:multiLevelType w:val="hybridMultilevel"/>
+    <w:tmpl w:val="40B6FF90"/>
+    <w:lvl w:ilvl="0" w:tplc="04090001">
+      <w:start w:val="1"/>
+      <w:numFmt w:val="bullet"/>
+      <w:lvlText w:val=""/>
+      <w:lvlJc w:val="left"/>
+      <w:pPr>
+        <w:ind w:left="720" w:hanging="360"/>
+      </w:pPr>
+      <w:rPr>
+        <w:rFonts w:ascii="Symbol" w:hAnsi="Symbol" w:hint="default"/>
+      </w:rPr>
+    </w:lvl>
+    <w:lvl w:ilvl="1" w:tplc="04090003" w:tentative="1">
+      <w:start w:val="1"/>
+      <w:numFmt w:val="bullet"/>
+      <w:lvlText w:val="o"/>
+      <w:lvlJc w:val="left"/>
+      <w:pPr>
+        <w:ind w:left="1440" w:hanging="360"/>
+      </w:pPr>
+      <w:rPr>
+        <w:rFonts w:ascii="Courier New" w:hAnsi="Courier New" w:cs="Courier New" w:hint="default"/>
+      </w:rPr>
+    </w:lvl>
+    <w:lvl w:ilvl="2" w:tplc="04090005" w:tentative="1">
+      <w:start w:val="1"/>
+      <w:numFmt w:val="bullet"/>
+      <w:lvlText w:val=""/>
+      <w:lvlJc w:val="left"/>
+      <w:pPr>
+        <w:ind w:left="2160" w:hanging="360"/>
+      </w:pPr>
+      <w:rPr>
+        <w:rFonts w:ascii="Wingdings" w:hAnsi="Wingdings" w:hint="default"/>
+      </w:rPr>
+    </w:lvl>
+    <w:lvl w:ilvl="3" w:tplc="04090001" w:tentative="1">
+      <w:start w:val="1"/>
+      <w:numFmt w:val="bullet"/>
+      <w:lvlText w:val=""/>
+      <w:lvlJc w:val="left"/>
+      <w:pPr>
+        <w:ind w:left="2880" w:hanging="360"/>
+      </w:pPr>
+      <w:rPr>
+        <w:rFonts w:ascii="Symbol" w:hAnsi="Symbol" w:hint="default"/>
+      </w:rPr>
+    </w:lvl>
+    <w:lvl w:ilvl="4" w:tplc="04090003" w:tentative="1">
+      <w:start w:val="1"/>
+      <w:numFmt w:val="bullet"/>
+      <w:lvlText w:val="o"/>
+      <w:lvlJc w:val="left"/>
+      <w:pPr>
+        <w:ind w:left="3600" w:hanging="360"/>
+      </w:pPr>
+      <w:rPr>
+        <w:rFonts w:ascii="Courier New" w:hAnsi="Courier New" w:cs="Courier New" w:hint="default"/>
+      </w:rPr>
+    </w:lvl>
+    <w:lvl w:ilvl="5" w:tplc="04090005" w:tentative="1">
+      <w:start w:val="1"/>
+      <w:numFmt w:val="bullet"/>
+      <w:lvlText w:val=""/>
+      <w:lvlJc w:val="left"/>
+      <w:pPr>
+        <w:ind w:left="4320" w:hanging="360"/>
+      </w:pPr>
+      <w:rPr>
+        <w:rFonts w:ascii="Wingdings" w:hAnsi="Wingdings" w:hint="default"/>
+      </w:rPr>
+    </w:lvl>
+    <w:lvl w:ilvl="6" w:tplc="04090001" w:tentative="1">
+      <w:start w:val="1"/>
+      <w:numFmt w:val="bullet"/>
+      <w:lvlText w:val=""/>
+      <w:lvlJc w:val="left"/>
+      <w:pPr>
+        <w:ind w:left="5040" w:hanging="360"/>
+      </w:pPr>
+      <w:rPr>
+        <w:rFonts w:ascii="Symbol" w:hAnsi="Symbol" w:hint="default"/>
+      </w:rPr>
+    </w:lvl>
+    <w:lvl w:ilvl="7" w:tplc="04090003" w:tentative="1">
+      <w:start w:val="1"/>
+      <w:numFmt w:val="bullet"/>
+      <w:lvlText w:val="o"/>
+      <w:lvlJc w:val="left"/>
+      <w:pPr>
+        <w:ind w:left="5760" w:hanging="360"/>
+      </w:pPr>
+      <w:rPr>
+        <w:rFonts w:ascii="Courier New" w:hAnsi="Courier New" w:cs="Courier New" w:hint="default"/>
+      </w:rPr>
+    </w:lvl>
+    <w:lvl w:ilvl="8" w:tplc="04090005" w:tentative="1">
+      <w:start w:val="1"/>
+      <w:numFmt w:val="bullet"/>
+      <w:lvlText w:val=""/>
+      <w:lvlJc w:val="left"/>
+      <w:pPr>
+        <w:ind w:left="6480" w:hanging="360"/>
+      </w:pPr>
+      <w:rPr>
+        <w:rFonts w:ascii="Wingdings" w:hAnsi="Wingdings" w:hint="default"/>
+      </w:rPr>
+    </w:lvl>
+  </w:abstractNum>
+  <w:abstractNum w:abstractNumId="10">
     <w:nsid w:val="4783254A"/>
     <w:multiLevelType w:val="hybridMultilevel"/>
     <w:tmpl w:val="A5AEA17E"/>
@@ -5309,7 +5719,7 @@
       </w:pPr>
     </w:lvl>
   </w:abstractNum>
-  <w:abstractNum w:abstractNumId="9">
+  <w:abstractNum w:abstractNumId="11">
     <w:nsid w:val="6B3F2AC9"/>
     <w:multiLevelType w:val="hybridMultilevel"/>
     <w:tmpl w:val="5F6406EA"/>
@@ -5398,7 +5808,7 @@
       </w:pPr>
     </w:lvl>
   </w:abstractNum>
-  <w:abstractNum w:abstractNumId="10">
+  <w:abstractNum w:abstractNumId="12">
     <w:nsid w:val="6C177B02"/>
     <w:multiLevelType w:val="hybridMultilevel"/>
     <w:tmpl w:val="B240F8F4"/>
@@ -5485,37 +5895,43 @@
     </w:lvl>
   </w:abstractNum>
   <w:num w:numId="1">
-    <w:abstractNumId w:val="2"/>
+    <w:abstractNumId w:val="3"/>
   </w:num>
   <w:num w:numId="2">
-    <w:abstractNumId w:val="10"/>
+    <w:abstractNumId w:val="12"/>
   </w:num>
   <w:num w:numId="3">
-    <w:abstractNumId w:val="6"/>
+    <w:abstractNumId w:val="7"/>
   </w:num>
   <w:num w:numId="4">
-    <w:abstractNumId w:val="4"/>
+    <w:abstractNumId w:val="5"/>
   </w:num>
   <w:num w:numId="5">
-    <w:abstractNumId w:val="9"/>
+    <w:abstractNumId w:val="11"/>
   </w:num>
   <w:num w:numId="6">
     <w:abstractNumId w:val="0"/>
   </w:num>
   <w:num w:numId="7">
-    <w:abstractNumId w:val="7"/>
+    <w:abstractNumId w:val="8"/>
   </w:num>
   <w:num w:numId="8">
-    <w:abstractNumId w:val="5"/>
+    <w:abstractNumId w:val="6"/>
   </w:num>
   <w:num w:numId="9">
-    <w:abstractNumId w:val="3"/>
+    <w:abstractNumId w:val="4"/>
   </w:num>
   <w:num w:numId="10">
     <w:abstractNumId w:val="1"/>
   </w:num>
   <w:num w:numId="11">
-    <w:abstractNumId w:val="8"/>
+    <w:abstractNumId w:val="10"/>
+  </w:num>
+  <w:num w:numId="12">
+    <w:abstractNumId w:val="9"/>
+  </w:num>
+  <w:num w:numId="13">
+    <w:abstractNumId w:val="2"/>
   </w:num>
 </w:numbering>
 </file>
@@ -5822,6 +6238,7 @@
   <w:style w:type="character" w:default="1" w:styleId="DefaultParagraphFont">
     <w:name w:val="Default Paragraph Font"/>
     <w:uiPriority w:val="1"/>
+    <w:semiHidden/>
     <w:unhideWhenUsed/>
   </w:style>
   <w:style w:type="table" w:default="1" w:styleId="TableNormal">
@@ -6395,6 +6812,7 @@
   <w:style w:type="character" w:default="1" w:styleId="DefaultParagraphFont">
     <w:name w:val="Default Paragraph Font"/>
     <w:uiPriority w:val="1"/>
+    <w:semiHidden/>
     <w:unhideWhenUsed/>
   </w:style>
   <w:style w:type="table" w:default="1" w:styleId="TableNormal">
@@ -6991,7 +7409,7 @@
 </file>
 
 <file path=customXml/itemProps1.xml><?xml version="1.0" encoding="utf-8"?>
-<ds:datastoreItem xmlns:ds="http://schemas.openxmlformats.org/officeDocument/2006/customXml" ds:itemID="{3729F28A-5C8E-BA40-A089-8158A4562551}">
+<ds:datastoreItem xmlns:ds="http://schemas.openxmlformats.org/officeDocument/2006/customXml" ds:itemID="{9C14E466-6EC2-5243-BFDE-66AFC3DF2C69}">
   <ds:schemaRefs>
     <ds:schemaRef ds:uri="http://schemas.openxmlformats.org/officeDocument/2006/bibliography"/>
   </ds:schemaRefs>

</xml_diff>

<commit_message>
Added parameter help and basic error handling to create_data.py
</commit_message>
<xml_diff>
--- a/documentation/Kosovo Mosaic Visualization Documentation.docx
+++ b/documentation/Kosovo Mosaic Visualization Documentation.docx
@@ -48,7 +48,6 @@
         <w:t xml:space="preserve"> Documentation</w:t>
       </w:r>
     </w:p>
-    <w:p/>
     <w:p/>
     <w:p/>
     <w:p/>
@@ -57,14 +56,14 @@
     <w:tbl>
       <w:tblPr>
         <w:tblStyle w:val="TableGrid"/>
-        <w:tblW w:w="7197" w:type="dxa"/>
+        <w:tblW w:w="7088" w:type="dxa"/>
         <w:jc w:val="center"/>
         <w:tblInd w:w="1368" w:type="dxa"/>
         <w:tblLook w:val="04A0" w:firstRow="1" w:lastRow="0" w:firstColumn="1" w:lastColumn="0" w:noHBand="0" w:noVBand="1"/>
       </w:tblPr>
       <w:tblGrid>
-        <w:gridCol w:w="2450"/>
-        <w:gridCol w:w="4747"/>
+        <w:gridCol w:w="1993"/>
+        <w:gridCol w:w="5095"/>
       </w:tblGrid>
       <w:tr>
         <w:trPr>
@@ -73,7 +72,7 @@
         </w:trPr>
         <w:tc>
           <w:tcPr>
-            <w:tcW w:w="2450" w:type="dxa"/>
+            <w:tcW w:w="1993" w:type="dxa"/>
             <w:vAlign w:val="center"/>
           </w:tcPr>
           <w:p>
@@ -92,7 +91,7 @@
         </w:tc>
         <w:tc>
           <w:tcPr>
-            <w:tcW w:w="4747" w:type="dxa"/>
+            <w:tcW w:w="5095" w:type="dxa"/>
             <w:vAlign w:val="center"/>
           </w:tcPr>
           <w:p>
@@ -113,7 +112,7 @@
         </w:trPr>
         <w:tc>
           <w:tcPr>
-            <w:tcW w:w="2450" w:type="dxa"/>
+            <w:tcW w:w="1993" w:type="dxa"/>
             <w:vAlign w:val="center"/>
           </w:tcPr>
           <w:p>
@@ -132,7 +131,7 @@
         </w:tc>
         <w:tc>
           <w:tcPr>
-            <w:tcW w:w="4747" w:type="dxa"/>
+            <w:tcW w:w="5095" w:type="dxa"/>
             <w:vAlign w:val="center"/>
           </w:tcPr>
           <w:p>
@@ -152,7 +151,7 @@
         </w:trPr>
         <w:tc>
           <w:tcPr>
-            <w:tcW w:w="2450" w:type="dxa"/>
+            <w:tcW w:w="1993" w:type="dxa"/>
             <w:vAlign w:val="center"/>
           </w:tcPr>
           <w:p>
@@ -171,7 +170,7 @@
         </w:tc>
         <w:tc>
           <w:tcPr>
-            <w:tcW w:w="4747" w:type="dxa"/>
+            <w:tcW w:w="5095" w:type="dxa"/>
             <w:vAlign w:val="center"/>
           </w:tcPr>
           <w:p>
@@ -200,7 +199,7 @@
         </w:trPr>
         <w:tc>
           <w:tcPr>
-            <w:tcW w:w="2450" w:type="dxa"/>
+            <w:tcW w:w="1993" w:type="dxa"/>
             <w:vAlign w:val="center"/>
           </w:tcPr>
           <w:p>
@@ -219,7 +218,7 @@
         </w:tc>
         <w:tc>
           <w:tcPr>
-            <w:tcW w:w="4747" w:type="dxa"/>
+            <w:tcW w:w="5095" w:type="dxa"/>
             <w:vAlign w:val="center"/>
           </w:tcPr>
           <w:p>
@@ -2339,6 +2338,22 @@
     </w:p>
     <w:p>
       <w:pPr>
+        <w:spacing w:before="0" w:after="0"/>
+        <w:rPr>
+          <w:rFonts w:asciiTheme="minorHAnsi" w:eastAsiaTheme="majorEastAsia" w:hAnsiTheme="minorHAnsi" w:cstheme="majorBidi"/>
+          <w:b/>
+          <w:bCs/>
+          <w:color w:val="345A8A" w:themeColor="accent1" w:themeShade="B5"/>
+          <w:sz w:val="40"/>
+          <w:szCs w:val="32"/>
+        </w:rPr>
+      </w:pPr>
+      <w:r>
+        <w:br w:type="page"/>
+      </w:r>
+    </w:p>
+    <w:p>
+      <w:pPr>
         <w:pStyle w:val="Heading1"/>
       </w:pPr>
       <w:r>
@@ -2512,6 +2527,14 @@
       </w:r>
     </w:p>
     <w:p>
+      <w:pPr>
+        <w:spacing w:before="0" w:after="0"/>
+      </w:pPr>
+      <w:r>
+        <w:br w:type="page"/>
+      </w:r>
+    </w:p>
+    <w:p>
       <w:r>
         <w:t>On the</w:t>
       </w:r>
@@ -2612,9 +2635,9 @@
           <w:noProof/>
         </w:rPr>
         <w:drawing>
-          <wp:inline distT="0" distB="0" distL="0" distR="0" wp14:anchorId="47C58A1F" wp14:editId="092A4CDB">
-            <wp:extent cx="5486400" cy="5124450"/>
-            <wp:effectExtent l="25400" t="25400" r="25400" b="31750"/>
+          <wp:inline distT="0" distB="0" distL="0" distR="0" wp14:anchorId="47C58A1F" wp14:editId="66A04720">
+            <wp:extent cx="4765040" cy="4450680"/>
+            <wp:effectExtent l="25400" t="25400" r="35560" b="20320"/>
             <wp:docPr id="1" name="Picture 1"/>
             <wp:cNvGraphicFramePr>
               <a:graphicFrameLocks xmlns:a="http://schemas.openxmlformats.org/drawingml/2006/main" noChangeAspect="1"/>
@@ -2641,7 +2664,7 @@
                   <pic:spPr>
                     <a:xfrm>
                       <a:off x="0" y="0"/>
-                      <a:ext cx="5486400" cy="5124450"/>
+                      <a:ext cx="4765040" cy="4450680"/>
                     </a:xfrm>
                     <a:prstGeom prst="rect">
                       <a:avLst/>
@@ -2668,6 +2691,14 @@
       <w:pPr>
         <w:pStyle w:val="ListParagraph"/>
       </w:pPr>
+    </w:p>
+    <w:p>
+      <w:pPr>
+        <w:spacing w:before="0" w:after="0"/>
+      </w:pPr>
+      <w:r>
+        <w:br w:type="page"/>
+      </w:r>
     </w:p>
     <w:p>
       <w:pPr>
@@ -2802,6 +2833,22 @@
     <w:p/>
     <w:p>
       <w:pPr>
+        <w:spacing w:before="0" w:after="0"/>
+        <w:rPr>
+          <w:rFonts w:asciiTheme="majorHAnsi" w:eastAsiaTheme="majorEastAsia" w:hAnsiTheme="majorHAnsi" w:cstheme="majorBidi"/>
+          <w:b/>
+          <w:bCs/>
+          <w:color w:val="4F81BD" w:themeColor="accent1"/>
+          <w:sz w:val="32"/>
+          <w:szCs w:val="26"/>
+        </w:rPr>
+      </w:pPr>
+      <w:r>
+        <w:br w:type="page"/>
+      </w:r>
+    </w:p>
+    <w:p>
+      <w:pPr>
         <w:pStyle w:val="Heading2"/>
       </w:pPr>
       <w:r>
@@ -3316,6 +3363,22 @@
     </w:p>
     <w:p>
       <w:pPr>
+        <w:spacing w:before="0" w:after="0"/>
+        <w:rPr>
+          <w:rFonts w:asciiTheme="minorHAnsi" w:eastAsiaTheme="majorEastAsia" w:hAnsiTheme="minorHAnsi" w:cstheme="majorBidi"/>
+          <w:b/>
+          <w:bCs/>
+          <w:color w:val="345A8A" w:themeColor="accent1" w:themeShade="B5"/>
+          <w:sz w:val="40"/>
+          <w:szCs w:val="32"/>
+        </w:rPr>
+      </w:pPr>
+      <w:r>
+        <w:br w:type="page"/>
+      </w:r>
+    </w:p>
+    <w:p>
+      <w:pPr>
         <w:pStyle w:val="Heading1"/>
       </w:pPr>
       <w:r>
@@ -3479,7 +3542,10 @@
     </w:p>
     <w:p>
       <w:r>
-        <w:t>The satisfied/dissatisfied datasets are saved in the data/</w:t>
+        <w:t>The satisfied/dissatisfied</w:t>
+      </w:r>
+      <w:r>
+        <w:t xml:space="preserve"> datasets are saved in the </w:t>
       </w:r>
       <w:proofErr w:type="spellStart"/>
       <w:r>
@@ -3487,7 +3553,13 @@
       </w:r>
       <w:proofErr w:type="spellEnd"/>
       <w:r>
-        <w:t xml:space="preserve"> file location and are saved, separately, as CSVs. </w:t>
+        <w:t xml:space="preserve"> </w:t>
+      </w:r>
+      <w:r>
+        <w:t>folder</w:t>
+      </w:r>
+      <w:r>
+        <w:t xml:space="preserve"> and are saved, separately, as CSVs. </w:t>
       </w:r>
       <w:r>
         <w:t>The current files are in the following locations:</w:t>
@@ -3518,7 +3590,7 @@
       </w:r>
       <w:proofErr w:type="spellEnd"/>
       <w:r>
-        <w:t xml:space="preserve"> /satisfied.csv</w:t>
+        <w:t>/satisfied.csv</w:t>
       </w:r>
     </w:p>
     <w:p>
@@ -3546,7 +3618,7 @@
       </w:r>
       <w:proofErr w:type="spellEnd"/>
       <w:r>
-        <w:t xml:space="preserve"> /dissatisfied.csv</w:t>
+        <w:t>/dissatisfied.csv</w:t>
       </w:r>
     </w:p>
     <w:p>
@@ -3646,15 +3718,29 @@
         </w:numPr>
       </w:pPr>
       <w:r>
-        <w:t xml:space="preserve">The file names (except the extension) for the new files </w:t>
+        <w:t xml:space="preserve">The file names (except the </w:t>
+      </w:r>
+      <w:r>
+        <w:t>‘</w:t>
       </w:r>
       <w:proofErr w:type="gramStart"/>
       <w:r>
-        <w:t>is</w:t>
+        <w:t>.</w:t>
+      </w:r>
+      <w:proofErr w:type="spellStart"/>
+      <w:r>
+        <w:t>csv</w:t>
+      </w:r>
+      <w:proofErr w:type="spellEnd"/>
+      <w:r>
+        <w:t>’</w:t>
       </w:r>
       <w:proofErr w:type="gramEnd"/>
       <w:r>
-        <w:t xml:space="preserve"> flexible – the new names will be handled in the processing step (see Converting). </w:t>
+        <w:t xml:space="preserve"> </w:t>
+      </w:r>
+      <w:r>
+        <w:t xml:space="preserve">extension) for the new files is flexible – the new names will be handled in the processing step (see Converting). </w:t>
       </w:r>
     </w:p>
     <w:p>
@@ -3797,7 +3883,7 @@
       </w:r>
       <w:proofErr w:type="spellEnd"/>
       <w:r>
-        <w:t xml:space="preserve"> /</w:t>
+        <w:t>/</w:t>
       </w:r>
       <w:r>
         <w:t>problems</w:t>
@@ -3891,7 +3977,29 @@
         </w:numPr>
       </w:pPr>
       <w:r>
-        <w:t>The file name (except the extension) is flexible – it will be handled in the processing step.</w:t>
+        <w:t xml:space="preserve">The file name (except the </w:t>
+      </w:r>
+      <w:r>
+        <w:t>‘</w:t>
+      </w:r>
+      <w:proofErr w:type="gramStart"/>
+      <w:r>
+        <w:t>.</w:t>
+      </w:r>
+      <w:proofErr w:type="spellStart"/>
+      <w:r>
+        <w:t>csv</w:t>
+      </w:r>
+      <w:proofErr w:type="spellEnd"/>
+      <w:r>
+        <w:t>’</w:t>
+      </w:r>
+      <w:proofErr w:type="gramEnd"/>
+      <w:r>
+        <w:t xml:space="preserve"> </w:t>
+      </w:r>
+      <w:r>
+        <w:t>extension) is flexible – it will be handled in the processing step.</w:t>
       </w:r>
     </w:p>
     <w:p>
@@ -4040,7 +4148,13 @@
     </w:p>
     <w:p>
       <w:r>
-        <w:t xml:space="preserve">This file that needs to be modified in this section </w:t>
+        <w:t>Th</w:t>
+      </w:r>
+      <w:r>
+        <w:t>e</w:t>
+      </w:r>
+      <w:r>
+        <w:t xml:space="preserve"> file that needs to be modified in this section </w:t>
       </w:r>
       <w:r>
         <w:t>is</w:t>
@@ -4082,6 +4196,108 @@
         <w:pStyle w:val="Heading5"/>
       </w:pPr>
       <w:r>
+        <w:t>Important</w:t>
+      </w:r>
+      <w:r>
+        <w:t xml:space="preserve"> Notes</w:t>
+      </w:r>
+    </w:p>
+    <w:p>
+      <w:pPr>
+        <w:pStyle w:val="ListParagraph"/>
+        <w:numPr>
+          <w:ilvl w:val="0"/>
+          <w:numId w:val="14"/>
+        </w:numPr>
+      </w:pPr>
+      <w:r>
+        <w:t xml:space="preserve">It is </w:t>
+      </w:r>
+      <w:r>
+        <w:rPr>
+          <w:b/>
+        </w:rPr>
+        <w:t>strongly</w:t>
+      </w:r>
+      <w:r>
+        <w:t xml:space="preserve"> recommended that you </w:t>
+      </w:r>
+      <w:r>
+        <w:t>make changes to</w:t>
+      </w:r>
+      <w:r>
+        <w:t xml:space="preserve"> a copy of the original </w:t>
+      </w:r>
+      <w:r>
+        <w:t>whitelist.xlsx</w:t>
+      </w:r>
+      <w:r>
+        <w:t xml:space="preserve"> file. This will ensure you can check the format and structure of the original if your updates are not working as expected. </w:t>
+      </w:r>
+    </w:p>
+    <w:p>
+      <w:pPr>
+        <w:pStyle w:val="ListParagraph"/>
+        <w:numPr>
+          <w:ilvl w:val="0"/>
+          <w:numId w:val="14"/>
+        </w:numPr>
+      </w:pPr>
+      <w:r>
+        <w:t xml:space="preserve">The file name (except the </w:t>
+      </w:r>
+      <w:r>
+        <w:t>‘</w:t>
+      </w:r>
+      <w:proofErr w:type="gramStart"/>
+      <w:r>
+        <w:t>.</w:t>
+      </w:r>
+      <w:proofErr w:type="spellStart"/>
+      <w:r>
+        <w:t>xlsx</w:t>
+      </w:r>
+      <w:proofErr w:type="spellEnd"/>
+      <w:r>
+        <w:t>’</w:t>
+      </w:r>
+      <w:proofErr w:type="gramEnd"/>
+      <w:r>
+        <w:t xml:space="preserve"> </w:t>
+      </w:r>
+      <w:r>
+        <w:t>extension) is flexible – it will be handled in the processing step.</w:t>
+      </w:r>
+    </w:p>
+    <w:p>
+      <w:pPr>
+        <w:pStyle w:val="ListParagraph"/>
+        <w:numPr>
+          <w:ilvl w:val="0"/>
+          <w:numId w:val="14"/>
+        </w:numPr>
+      </w:pPr>
+      <w:r>
+        <w:t>Changing the names of the municipalities from the names currently in the file will cause the data for the changed municipalities to not display (the names are required to match names used to generate the Map visualization).</w:t>
+      </w:r>
+    </w:p>
+    <w:p>
+      <w:pPr>
+        <w:pStyle w:val="ListParagraph"/>
+        <w:numPr>
+          <w:ilvl w:val="0"/>
+          <w:numId w:val="14"/>
+        </w:numPr>
+      </w:pPr>
+      <w:r>
+        <w:t xml:space="preserve">Do not change the names of the tabs. They should remain as they are in the original whitelist.xlsx file. </w:t>
+      </w:r>
+    </w:p>
+    <w:p>
+      <w:pPr>
+        <w:pStyle w:val="Heading5"/>
+      </w:pPr>
+      <w:r>
         <w:t>New</w:t>
       </w:r>
       <w:r>
@@ -4438,16 +4654,111 @@
         <w:t xml:space="preserve">After all the required files have been updated as described above – the next step is to run a command from the command line that will convert all those files to the formats required for the visualization. </w:t>
       </w:r>
       <w:r>
-        <w:t xml:space="preserve">In order to do this, you will need Python 3.1 or higher installed on your machine. </w:t>
-      </w:r>
-    </w:p>
-    <w:p>
-      <w:r>
         <w:t xml:space="preserve">This step is required in order to convert the data provided in the files above to the format that the visualization requires. </w:t>
       </w:r>
     </w:p>
     <w:p>
       <w:r>
+        <w:t>In order to run this command successfully</w:t>
+      </w:r>
+      <w:r>
+        <w:t>, you will need Python 3.1 or higher installed on your machine</w:t>
+      </w:r>
+      <w:r>
+        <w:t>, as well as access to the following python packages:</w:t>
+      </w:r>
+    </w:p>
+    <w:p>
+      <w:pPr>
+        <w:pStyle w:val="ListParagraph"/>
+        <w:numPr>
+          <w:ilvl w:val="0"/>
+          <w:numId w:val="13"/>
+        </w:numPr>
+      </w:pPr>
+      <w:proofErr w:type="gramStart"/>
+      <w:r>
+        <w:t>pandas</w:t>
+      </w:r>
+      <w:proofErr w:type="gramEnd"/>
+    </w:p>
+    <w:p>
+      <w:pPr>
+        <w:pStyle w:val="ListParagraph"/>
+        <w:numPr>
+          <w:ilvl w:val="0"/>
+          <w:numId w:val="13"/>
+        </w:numPr>
+      </w:pPr>
+      <w:proofErr w:type="spellStart"/>
+      <w:proofErr w:type="gramStart"/>
+      <w:r>
+        <w:t>argparse</w:t>
+      </w:r>
+      <w:proofErr w:type="spellEnd"/>
+      <w:proofErr w:type="gramEnd"/>
+    </w:p>
+    <w:p>
+      <w:pPr>
+        <w:pStyle w:val="ListParagraph"/>
+        <w:numPr>
+          <w:ilvl w:val="0"/>
+          <w:numId w:val="13"/>
+        </w:numPr>
+      </w:pPr>
+      <w:proofErr w:type="spellStart"/>
+      <w:proofErr w:type="gramStart"/>
+      <w:r>
+        <w:t>json</w:t>
+      </w:r>
+      <w:proofErr w:type="spellEnd"/>
+      <w:proofErr w:type="gramEnd"/>
+    </w:p>
+    <w:p>
+      <w:pPr>
+        <w:pStyle w:val="ListParagraph"/>
+        <w:numPr>
+          <w:ilvl w:val="0"/>
+          <w:numId w:val="13"/>
+        </w:numPr>
+      </w:pPr>
+      <w:proofErr w:type="spellStart"/>
+      <w:proofErr w:type="gramStart"/>
+      <w:r>
+        <w:t>os</w:t>
+      </w:r>
+      <w:proofErr w:type="spellEnd"/>
+      <w:proofErr w:type="gramEnd"/>
+    </w:p>
+    <w:p>
+      <w:pPr>
+        <w:pStyle w:val="ListParagraph"/>
+        <w:numPr>
+          <w:ilvl w:val="0"/>
+          <w:numId w:val="13"/>
+        </w:numPr>
+      </w:pPr>
+      <w:proofErr w:type="spellStart"/>
+      <w:proofErr w:type="gramStart"/>
+      <w:r>
+        <w:t>shutil</w:t>
+      </w:r>
+      <w:proofErr w:type="spellEnd"/>
+      <w:proofErr w:type="gramEnd"/>
+    </w:p>
+    <w:p>
+      <w:r>
+        <w:t>Depending on your version of pandas, you may also need to install additional packages (these will be listed in the error message if required</w:t>
+      </w:r>
+      <w:r>
+        <w:t>)</w:t>
+      </w:r>
+      <w:r>
+        <w:t xml:space="preserve">. </w:t>
+      </w:r>
+    </w:p>
+    <w:p>
+      <w:r>
         <w:t xml:space="preserve">The </w:t>
       </w:r>
       <w:r>
@@ -4457,7 +4768,13 @@
         <w:t xml:space="preserve">Python </w:t>
       </w:r>
       <w:r>
-        <w:t xml:space="preserve">script that will in turn run a custom built Python class called </w:t>
+        <w:t xml:space="preserve">script that will in turn run a </w:t>
+      </w:r>
+      <w:r>
+        <w:t>purpose</w:t>
+      </w:r>
+      <w:r>
+        <w:t xml:space="preserve"> built Python class called </w:t>
       </w:r>
       <w:proofErr w:type="spellStart"/>
       <w:r>
@@ -4465,38 +4782,653 @@
       </w:r>
       <w:proofErr w:type="spellEnd"/>
       <w:r>
-        <w:t xml:space="preserve">. This command will specify for the </w:t>
+        <w:t xml:space="preserve">. This command will specify </w:t>
+      </w:r>
+      <w:r>
+        <w:t xml:space="preserve">which files to refresh and </w:t>
+      </w:r>
+      <w:r>
+        <w:t xml:space="preserve">where the files are that it needs to convert. </w:t>
+      </w:r>
+    </w:p>
+    <w:p>
+      <w:pPr>
+        <w:pStyle w:val="Heading4"/>
+      </w:pPr>
+      <w:r>
+        <w:t>Table 2 – create_data.py Parameters</w:t>
+      </w:r>
+    </w:p>
+    <w:tbl>
+      <w:tblPr>
+        <w:tblStyle w:val="TableGrid"/>
+        <w:tblW w:w="8838" w:type="dxa"/>
+        <w:tblLook w:val="04A0" w:firstRow="1" w:lastRow="0" w:firstColumn="1" w:lastColumn="0" w:noHBand="0" w:noVBand="1"/>
+      </w:tblPr>
+      <w:tblGrid>
+        <w:gridCol w:w="1548"/>
+        <w:gridCol w:w="7290"/>
+      </w:tblGrid>
+      <w:tr>
+        <w:tc>
+          <w:tcPr>
+            <w:tcW w:w="1548" w:type="dxa"/>
+            <w:shd w:val="clear" w:color="auto" w:fill="DBE5F1" w:themeFill="accent1" w:themeFillTint="33"/>
+          </w:tcPr>
+          <w:p>
+            <w:pPr>
+              <w:rPr>
+                <w:b/>
+              </w:rPr>
+            </w:pPr>
+            <w:r>
+              <w:rPr>
+                <w:b/>
+              </w:rPr>
+              <w:t>Parameter</w:t>
+            </w:r>
+          </w:p>
+        </w:tc>
+        <w:tc>
+          <w:tcPr>
+            <w:tcW w:w="7290" w:type="dxa"/>
+            <w:shd w:val="clear" w:color="auto" w:fill="DBE5F1" w:themeFill="accent1" w:themeFillTint="33"/>
+          </w:tcPr>
+          <w:p>
+            <w:pPr>
+              <w:rPr>
+                <w:b/>
+              </w:rPr>
+            </w:pPr>
+            <w:r>
+              <w:rPr>
+                <w:b/>
+              </w:rPr>
+              <w:t>Description</w:t>
+            </w:r>
+          </w:p>
+        </w:tc>
+      </w:tr>
+      <w:tr>
+        <w:tc>
+          <w:tcPr>
+            <w:tcW w:w="1548" w:type="dxa"/>
+            <w:vAlign w:val="center"/>
+          </w:tcPr>
+          <w:p>
+            <w:pPr>
+              <w:jc w:val="center"/>
+            </w:pPr>
+            <w:r>
+              <w:t>--</w:t>
+            </w:r>
+            <w:proofErr w:type="gramStart"/>
+            <w:r>
+              <w:t>s</w:t>
+            </w:r>
+            <w:proofErr w:type="gramEnd"/>
+          </w:p>
+        </w:tc>
+        <w:tc>
+          <w:tcPr>
+            <w:tcW w:w="7290" w:type="dxa"/>
+          </w:tcPr>
+          <w:p>
+            <w:pPr>
+              <w:rPr>
+                <w:sz w:val="20"/>
+              </w:rPr>
+            </w:pPr>
+            <w:r>
+              <w:rPr>
+                <w:sz w:val="20"/>
+              </w:rPr>
+              <w:t xml:space="preserve">Including this parameter will </w:t>
+            </w:r>
+            <w:r>
+              <w:rPr>
+                <w:sz w:val="20"/>
+              </w:rPr>
+              <w:t xml:space="preserve">cause the script to refresh the satisfied indicators data. The </w:t>
+            </w:r>
+            <w:proofErr w:type="gramStart"/>
+            <w:r>
+              <w:rPr>
+                <w:sz w:val="20"/>
+              </w:rPr>
+              <w:t>parameter should immediately be followed by the file path of the file with the new satisfied indicators data</w:t>
+            </w:r>
+            <w:proofErr w:type="gramEnd"/>
+            <w:r>
+              <w:rPr>
+                <w:sz w:val="20"/>
+              </w:rPr>
+              <w:t xml:space="preserve">. This file should be a </w:t>
+            </w:r>
+            <w:proofErr w:type="spellStart"/>
+            <w:r>
+              <w:rPr>
+                <w:sz w:val="20"/>
+              </w:rPr>
+              <w:t>csv</w:t>
+            </w:r>
+            <w:proofErr w:type="spellEnd"/>
+            <w:r>
+              <w:rPr>
+                <w:sz w:val="20"/>
+              </w:rPr>
+              <w:t xml:space="preserve"> in the same format as satisfied.csv. </w:t>
+            </w:r>
+          </w:p>
+        </w:tc>
+      </w:tr>
+      <w:tr>
+        <w:tc>
+          <w:tcPr>
+            <w:tcW w:w="1548" w:type="dxa"/>
+            <w:vAlign w:val="center"/>
+          </w:tcPr>
+          <w:p>
+            <w:pPr>
+              <w:jc w:val="center"/>
+            </w:pPr>
+            <w:r>
+              <w:t>--</w:t>
+            </w:r>
+            <w:proofErr w:type="gramStart"/>
+            <w:r>
+              <w:t>d</w:t>
+            </w:r>
+            <w:proofErr w:type="gramEnd"/>
+          </w:p>
+        </w:tc>
+        <w:tc>
+          <w:tcPr>
+            <w:tcW w:w="7290" w:type="dxa"/>
+          </w:tcPr>
+          <w:p>
+            <w:pPr>
+              <w:rPr>
+                <w:sz w:val="20"/>
+              </w:rPr>
+            </w:pPr>
+            <w:r>
+              <w:rPr>
+                <w:sz w:val="20"/>
+              </w:rPr>
+              <w:t xml:space="preserve">Including this parameter will cause the script to refresh the </w:t>
+            </w:r>
+            <w:r>
+              <w:rPr>
+                <w:sz w:val="20"/>
+              </w:rPr>
+              <w:t>dis</w:t>
+            </w:r>
+            <w:r>
+              <w:rPr>
+                <w:sz w:val="20"/>
+              </w:rPr>
+              <w:t xml:space="preserve">satisfied </w:t>
+            </w:r>
+            <w:r>
+              <w:rPr>
+                <w:sz w:val="20"/>
+              </w:rPr>
+              <w:t>indicators</w:t>
+            </w:r>
+            <w:r>
+              <w:rPr>
+                <w:sz w:val="20"/>
+              </w:rPr>
+              <w:t xml:space="preserve"> data. The </w:t>
+            </w:r>
+            <w:proofErr w:type="gramStart"/>
+            <w:r>
+              <w:rPr>
+                <w:sz w:val="20"/>
+              </w:rPr>
+              <w:t xml:space="preserve">parameter should immediately be followed by the file path of the file with the new </w:t>
+            </w:r>
+            <w:r>
+              <w:rPr>
+                <w:sz w:val="20"/>
+              </w:rPr>
+              <w:t>dis</w:t>
+            </w:r>
+            <w:r>
+              <w:rPr>
+                <w:sz w:val="20"/>
+              </w:rPr>
+              <w:t xml:space="preserve">satisfied </w:t>
+            </w:r>
+            <w:r>
+              <w:rPr>
+                <w:sz w:val="20"/>
+              </w:rPr>
+              <w:t>indicators</w:t>
+            </w:r>
+            <w:r>
+              <w:rPr>
+                <w:sz w:val="20"/>
+              </w:rPr>
+              <w:t xml:space="preserve"> data</w:t>
+            </w:r>
+            <w:proofErr w:type="gramEnd"/>
+            <w:r>
+              <w:rPr>
+                <w:sz w:val="20"/>
+              </w:rPr>
+              <w:t xml:space="preserve">. This file should be a </w:t>
+            </w:r>
+            <w:proofErr w:type="spellStart"/>
+            <w:r>
+              <w:rPr>
+                <w:sz w:val="20"/>
+              </w:rPr>
+              <w:t>csv</w:t>
+            </w:r>
+            <w:proofErr w:type="spellEnd"/>
+            <w:r>
+              <w:rPr>
+                <w:sz w:val="20"/>
+              </w:rPr>
+              <w:t xml:space="preserve"> in the same format as </w:t>
+            </w:r>
+            <w:r>
+              <w:rPr>
+                <w:sz w:val="20"/>
+              </w:rPr>
+              <w:t>dis</w:t>
+            </w:r>
+            <w:r>
+              <w:rPr>
+                <w:sz w:val="20"/>
+              </w:rPr>
+              <w:t>satisfied.csv.</w:t>
+            </w:r>
+          </w:p>
+        </w:tc>
+      </w:tr>
+      <w:tr>
+        <w:tc>
+          <w:tcPr>
+            <w:tcW w:w="1548" w:type="dxa"/>
+            <w:vAlign w:val="center"/>
+          </w:tcPr>
+          <w:p>
+            <w:pPr>
+              <w:jc w:val="center"/>
+            </w:pPr>
+            <w:r>
+              <w:t>--</w:t>
+            </w:r>
+            <w:proofErr w:type="gramStart"/>
+            <w:r>
+              <w:t>p</w:t>
+            </w:r>
+            <w:proofErr w:type="gramEnd"/>
+          </w:p>
+        </w:tc>
+        <w:tc>
+          <w:tcPr>
+            <w:tcW w:w="7290" w:type="dxa"/>
+          </w:tcPr>
+          <w:p>
+            <w:pPr>
+              <w:rPr>
+                <w:sz w:val="20"/>
+              </w:rPr>
+            </w:pPr>
+            <w:r>
+              <w:rPr>
+                <w:sz w:val="20"/>
+              </w:rPr>
+              <w:t xml:space="preserve">Including this parameter will cause the script to refresh the </w:t>
+            </w:r>
+            <w:r>
+              <w:rPr>
+                <w:sz w:val="20"/>
+              </w:rPr>
+              <w:t>problems</w:t>
+            </w:r>
+            <w:r>
+              <w:rPr>
+                <w:sz w:val="20"/>
+              </w:rPr>
+              <w:t xml:space="preserve"> data. The </w:t>
+            </w:r>
+            <w:proofErr w:type="gramStart"/>
+            <w:r>
+              <w:rPr>
+                <w:sz w:val="20"/>
+              </w:rPr>
+              <w:t xml:space="preserve">parameter should immediately be followed by the file path of the file with the new </w:t>
+            </w:r>
+            <w:r>
+              <w:rPr>
+                <w:sz w:val="20"/>
+              </w:rPr>
+              <w:t>problems</w:t>
+            </w:r>
+            <w:r>
+              <w:rPr>
+                <w:sz w:val="20"/>
+              </w:rPr>
+              <w:t xml:space="preserve"> data</w:t>
+            </w:r>
+            <w:proofErr w:type="gramEnd"/>
+            <w:r>
+              <w:rPr>
+                <w:sz w:val="20"/>
+              </w:rPr>
+              <w:t xml:space="preserve">. This file should be a </w:t>
+            </w:r>
+            <w:proofErr w:type="spellStart"/>
+            <w:r>
+              <w:rPr>
+                <w:sz w:val="20"/>
+              </w:rPr>
+              <w:t>csv</w:t>
+            </w:r>
+            <w:proofErr w:type="spellEnd"/>
+            <w:r>
+              <w:rPr>
+                <w:sz w:val="20"/>
+              </w:rPr>
+              <w:t xml:space="preserve"> </w:t>
+            </w:r>
+            <w:r>
+              <w:rPr>
+                <w:sz w:val="20"/>
+              </w:rPr>
+              <w:t xml:space="preserve">file </w:t>
+            </w:r>
+            <w:r>
+              <w:rPr>
+                <w:sz w:val="20"/>
+              </w:rPr>
+              <w:t xml:space="preserve">in the same format as </w:t>
+            </w:r>
+            <w:r>
+              <w:rPr>
+                <w:sz w:val="20"/>
+              </w:rPr>
+              <w:t>problems</w:t>
+            </w:r>
+            <w:r>
+              <w:rPr>
+                <w:sz w:val="20"/>
+              </w:rPr>
+              <w:t>.csv.</w:t>
+            </w:r>
+          </w:p>
+        </w:tc>
+      </w:tr>
+      <w:tr>
+        <w:tc>
+          <w:tcPr>
+            <w:tcW w:w="1548" w:type="dxa"/>
+            <w:vAlign w:val="center"/>
+          </w:tcPr>
+          <w:p>
+            <w:pPr>
+              <w:jc w:val="center"/>
+            </w:pPr>
+            <w:r>
+              <w:t>--</w:t>
+            </w:r>
+            <w:proofErr w:type="gramStart"/>
+            <w:r>
+              <w:t>w</w:t>
+            </w:r>
+            <w:proofErr w:type="gramEnd"/>
+          </w:p>
+        </w:tc>
+        <w:tc>
+          <w:tcPr>
+            <w:tcW w:w="7290" w:type="dxa"/>
+          </w:tcPr>
+          <w:p>
+            <w:pPr>
+              <w:rPr>
+                <w:sz w:val="20"/>
+              </w:rPr>
+            </w:pPr>
+            <w:r>
+              <w:rPr>
+                <w:sz w:val="20"/>
+              </w:rPr>
+              <w:t>Including this parameter will cause the script to refresh the</w:t>
+            </w:r>
+            <w:r>
+              <w:rPr>
+                <w:sz w:val="20"/>
+              </w:rPr>
+              <w:t xml:space="preserve"> standard lists used by the visualization</w:t>
+            </w:r>
+            <w:r>
+              <w:rPr>
+                <w:sz w:val="20"/>
+              </w:rPr>
+              <w:t xml:space="preserve">. The </w:t>
+            </w:r>
+            <w:proofErr w:type="gramStart"/>
+            <w:r>
+              <w:rPr>
+                <w:sz w:val="20"/>
+              </w:rPr>
+              <w:t xml:space="preserve">parameter should immediately be followed by the file path of the file with the new </w:t>
+            </w:r>
+            <w:r>
+              <w:rPr>
+                <w:sz w:val="20"/>
+              </w:rPr>
+              <w:t>standard lists</w:t>
+            </w:r>
+            <w:proofErr w:type="gramEnd"/>
+            <w:r>
+              <w:rPr>
+                <w:sz w:val="20"/>
+              </w:rPr>
+              <w:t xml:space="preserve">. This file should be an </w:t>
+            </w:r>
+            <w:proofErr w:type="spellStart"/>
+            <w:r>
+              <w:rPr>
+                <w:sz w:val="20"/>
+              </w:rPr>
+              <w:t>xlsx</w:t>
+            </w:r>
+            <w:proofErr w:type="spellEnd"/>
+            <w:r>
+              <w:rPr>
+                <w:sz w:val="20"/>
+              </w:rPr>
+              <w:t xml:space="preserve"> </w:t>
+            </w:r>
+            <w:r>
+              <w:rPr>
+                <w:sz w:val="20"/>
+              </w:rPr>
+              <w:t xml:space="preserve">file </w:t>
+            </w:r>
+            <w:r>
+              <w:rPr>
+                <w:sz w:val="20"/>
+              </w:rPr>
+              <w:t xml:space="preserve">in the same format as </w:t>
+            </w:r>
+            <w:r>
+              <w:rPr>
+                <w:sz w:val="20"/>
+              </w:rPr>
+              <w:t>whitelist</w:t>
+            </w:r>
+            <w:r>
+              <w:rPr>
+                <w:sz w:val="20"/>
+              </w:rPr>
+              <w:t>.</w:t>
+            </w:r>
+            <w:r>
+              <w:rPr>
+                <w:sz w:val="20"/>
+              </w:rPr>
+              <w:t>xlsx</w:t>
+            </w:r>
+            <w:r>
+              <w:rPr>
+                <w:sz w:val="20"/>
+              </w:rPr>
+              <w:t>.</w:t>
+            </w:r>
+          </w:p>
+        </w:tc>
+      </w:tr>
+    </w:tbl>
+    <w:p>
+      <w:r>
+        <w:t xml:space="preserve">Please note that all the parameters above are optional. The script can be run to update one file only if needed. Below is an example script that updates all the files based on the current default names of the raw </w:t>
       </w:r>
       <w:proofErr w:type="gramStart"/>
       <w:r>
-        <w:t xml:space="preserve">script </w:t>
-      </w:r>
-      <w:r>
-        <w:t xml:space="preserve"> where</w:t>
+        <w:t>files.</w:t>
       </w:r>
       <w:proofErr w:type="gramEnd"/>
       <w:r>
-        <w:t xml:space="preserve"> the files are that it needs to convert. </w:t>
-      </w:r>
-    </w:p>
+        <w:t xml:space="preserve"> </w:t>
+      </w:r>
+    </w:p>
+    <w:p>
+      <w:pPr>
+        <w:pStyle w:val="Heading4"/>
+      </w:pPr>
+      <w:r>
+        <w:t>Sample Call</w:t>
+      </w:r>
+    </w:p>
+    <w:tbl>
+      <w:tblPr>
+        <w:tblStyle w:val="TableGrid"/>
+        <w:tblW w:w="0" w:type="auto"/>
+        <w:shd w:val="clear" w:color="auto" w:fill="262626" w:themeFill="text1" w:themeFillTint="D9"/>
+        <w:tblLook w:val="04A0" w:firstRow="1" w:lastRow="0" w:firstColumn="1" w:lastColumn="0" w:noHBand="0" w:noVBand="1"/>
+      </w:tblPr>
+      <w:tblGrid>
+        <w:gridCol w:w="8856"/>
+      </w:tblGrid>
+      <w:tr>
+        <w:tc>
+          <w:tcPr>
+            <w:tcW w:w="8856" w:type="dxa"/>
+            <w:shd w:val="clear" w:color="auto" w:fill="262626" w:themeFill="text1" w:themeFillTint="D9"/>
+          </w:tcPr>
+          <w:p>
+            <w:pPr>
+              <w:rPr>
+                <w:rFonts w:ascii="Consolas" w:hAnsi="Consolas"/>
+                <w:color w:val="EEECE1" w:themeColor="background2"/>
+              </w:rPr>
+            </w:pPr>
+            <w:proofErr w:type="gramStart"/>
+            <w:r>
+              <w:rPr>
+                <w:rFonts w:ascii="Consolas" w:hAnsi="Consolas"/>
+                <w:color w:val="EEECE1" w:themeColor="background2"/>
+                <w:sz w:val="20"/>
+              </w:rPr>
+              <w:t>python</w:t>
+            </w:r>
+            <w:proofErr w:type="gramEnd"/>
+            <w:r>
+              <w:rPr>
+                <w:rFonts w:ascii="Consolas" w:hAnsi="Consolas"/>
+                <w:color w:val="EEECE1" w:themeColor="background2"/>
+                <w:sz w:val="20"/>
+              </w:rPr>
+              <w:t xml:space="preserve"> bin/create_data.py --s data/</w:t>
+            </w:r>
+            <w:proofErr w:type="spellStart"/>
+            <w:r>
+              <w:rPr>
+                <w:rFonts w:ascii="Consolas" w:hAnsi="Consolas"/>
+                <w:color w:val="EEECE1" w:themeColor="background2"/>
+                <w:sz w:val="20"/>
+              </w:rPr>
+              <w:t>raw_data</w:t>
+            </w:r>
+            <w:proofErr w:type="spellEnd"/>
+            <w:r>
+              <w:rPr>
+                <w:rFonts w:ascii="Consolas" w:hAnsi="Consolas"/>
+                <w:color w:val="EEECE1" w:themeColor="background2"/>
+                <w:sz w:val="20"/>
+              </w:rPr>
+              <w:t>/satisfied.csv --d data/</w:t>
+            </w:r>
+            <w:proofErr w:type="spellStart"/>
+            <w:r>
+              <w:rPr>
+                <w:rFonts w:ascii="Consolas" w:hAnsi="Consolas"/>
+                <w:color w:val="EEECE1" w:themeColor="background2"/>
+                <w:sz w:val="20"/>
+              </w:rPr>
+              <w:t>raw_data</w:t>
+            </w:r>
+            <w:proofErr w:type="spellEnd"/>
+            <w:r>
+              <w:rPr>
+                <w:rFonts w:ascii="Consolas" w:hAnsi="Consolas"/>
+                <w:color w:val="EEECE1" w:themeColor="background2"/>
+                <w:sz w:val="20"/>
+              </w:rPr>
+              <w:t>/dissatisfied.csv --p data/</w:t>
+            </w:r>
+            <w:proofErr w:type="spellStart"/>
+            <w:r>
+              <w:rPr>
+                <w:rFonts w:ascii="Consolas" w:hAnsi="Consolas"/>
+                <w:color w:val="EEECE1" w:themeColor="background2"/>
+                <w:sz w:val="20"/>
+              </w:rPr>
+              <w:t>raw_data</w:t>
+            </w:r>
+            <w:proofErr w:type="spellEnd"/>
+            <w:r>
+              <w:rPr>
+                <w:rFonts w:ascii="Consolas" w:hAnsi="Consolas"/>
+                <w:color w:val="EEECE1" w:themeColor="background2"/>
+                <w:sz w:val="20"/>
+              </w:rPr>
+              <w:t>/problems.csv --w data/</w:t>
+            </w:r>
+            <w:proofErr w:type="spellStart"/>
+            <w:r>
+              <w:rPr>
+                <w:rFonts w:ascii="Consolas" w:hAnsi="Consolas"/>
+                <w:color w:val="EEECE1" w:themeColor="background2"/>
+                <w:sz w:val="20"/>
+              </w:rPr>
+              <w:t>standard_lists</w:t>
+            </w:r>
+            <w:proofErr w:type="spellEnd"/>
+            <w:r>
+              <w:rPr>
+                <w:rFonts w:ascii="Consolas" w:hAnsi="Consolas"/>
+                <w:color w:val="EEECE1" w:themeColor="background2"/>
+                <w:sz w:val="20"/>
+              </w:rPr>
+              <w:t>/whitelist.xlsx</w:t>
+            </w:r>
+          </w:p>
+        </w:tc>
+      </w:tr>
+    </w:tbl>
     <w:p>
       <w:bookmarkStart w:id="0" w:name="_GoBack"/>
       <w:bookmarkEnd w:id="0"/>
     </w:p>
     <w:p>
-      <w:r>
-        <w:t xml:space="preserve">Run the python </w:t>
-      </w:r>
-      <w:proofErr w:type="gramStart"/>
-      <w:r>
-        <w:t>script which</w:t>
-      </w:r>
-      <w:proofErr w:type="gramEnd"/>
-      <w:r>
-        <w:t xml:space="preserve"> will recreate all the files as needed for the application. </w:t>
-      </w:r>
-    </w:p>
-    <w:p>
       <w:pPr>
         <w:pStyle w:val="Heading3"/>
       </w:pPr>
@@ -4522,7 +5454,6 @@
         <w:t>-pages</w:t>
       </w:r>
     </w:p>
-    <w:p/>
     <w:p/>
     <w:p/>
     <w:sectPr>
@@ -4570,92 +5501,92 @@
       <w:pStyle w:val="Footer"/>
       <w:jc w:val="center"/>
       <w:rPr>
-        <w:rFonts w:ascii="Helvetica" w:hAnsi="Helvetica" w:cs="Times New Roman"/>
+        <w:rFonts w:cs="Times New Roman"/>
         <w:sz w:val="20"/>
       </w:rPr>
     </w:pPr>
     <w:r>
       <w:rPr>
-        <w:rFonts w:ascii="Helvetica" w:hAnsi="Helvetica" w:cs="Times New Roman"/>
+        <w:rFonts w:cs="Times New Roman"/>
         <w:sz w:val="20"/>
       </w:rPr>
       <w:t xml:space="preserve">Page </w:t>
     </w:r>
     <w:r>
       <w:rPr>
-        <w:rFonts w:ascii="Helvetica" w:hAnsi="Helvetica" w:cs="Times New Roman"/>
+        <w:rFonts w:cs="Times New Roman"/>
         <w:sz w:val="20"/>
       </w:rPr>
       <w:fldChar w:fldCharType="begin"/>
     </w:r>
     <w:r>
       <w:rPr>
-        <w:rFonts w:ascii="Helvetica" w:hAnsi="Helvetica" w:cs="Times New Roman"/>
+        <w:rFonts w:cs="Times New Roman"/>
         <w:sz w:val="20"/>
       </w:rPr>
       <w:instrText xml:space="preserve"> PAGE </w:instrText>
     </w:r>
     <w:r>
       <w:rPr>
-        <w:rFonts w:ascii="Helvetica" w:hAnsi="Helvetica" w:cs="Times New Roman"/>
+        <w:rFonts w:cs="Times New Roman"/>
         <w:sz w:val="20"/>
       </w:rPr>
       <w:fldChar w:fldCharType="separate"/>
     </w:r>
     <w:r>
       <w:rPr>
-        <w:rFonts w:ascii="Helvetica" w:hAnsi="Helvetica" w:cs="Times New Roman"/>
+        <w:rFonts w:cs="Times New Roman"/>
         <w:noProof/>
         <w:sz w:val="20"/>
       </w:rPr>
-      <w:t>11</w:t>
+      <w:t>15</w:t>
     </w:r>
     <w:r>
       <w:rPr>
-        <w:rFonts w:ascii="Helvetica" w:hAnsi="Helvetica" w:cs="Times New Roman"/>
+        <w:rFonts w:cs="Times New Roman"/>
         <w:sz w:val="20"/>
       </w:rPr>
       <w:fldChar w:fldCharType="end"/>
     </w:r>
     <w:r>
       <w:rPr>
-        <w:rFonts w:ascii="Helvetica" w:hAnsi="Helvetica" w:cs="Times New Roman"/>
+        <w:rFonts w:cs="Times New Roman"/>
         <w:sz w:val="20"/>
       </w:rPr>
       <w:t xml:space="preserve"> of </w:t>
     </w:r>
     <w:r>
       <w:rPr>
-        <w:rFonts w:ascii="Helvetica" w:hAnsi="Helvetica" w:cs="Times New Roman"/>
+        <w:rFonts w:cs="Times New Roman"/>
         <w:sz w:val="20"/>
       </w:rPr>
       <w:fldChar w:fldCharType="begin"/>
     </w:r>
     <w:r>
       <w:rPr>
-        <w:rFonts w:ascii="Helvetica" w:hAnsi="Helvetica" w:cs="Times New Roman"/>
+        <w:rFonts w:cs="Times New Roman"/>
         <w:sz w:val="20"/>
       </w:rPr>
       <w:instrText xml:space="preserve"> NUMPAGES </w:instrText>
     </w:r>
     <w:r>
       <w:rPr>
-        <w:rFonts w:ascii="Helvetica" w:hAnsi="Helvetica" w:cs="Times New Roman"/>
+        <w:rFonts w:cs="Times New Roman"/>
         <w:sz w:val="20"/>
       </w:rPr>
       <w:fldChar w:fldCharType="separate"/>
     </w:r>
     <w:r>
       <w:rPr>
-        <w:rFonts w:ascii="Helvetica" w:hAnsi="Helvetica" w:cs="Times New Roman"/>
+        <w:rFonts w:cs="Times New Roman"/>
         <w:noProof/>
         <w:sz w:val="20"/>
       </w:rPr>
-      <w:t>11</w:t>
+      <w:t>15</w:t>
     </w:r>
     <w:r>
       <w:rPr>
-        <w:rFonts w:ascii="Helvetica" w:hAnsi="Helvetica" w:cs="Times New Roman"/>
+        <w:rFonts w:cs="Times New Roman"/>
         <w:sz w:val="20"/>
       </w:rPr>
       <w:fldChar w:fldCharType="end"/>
@@ -4891,7 +5822,7 @@
   <w:abstractNum w:abstractNumId="2">
     <w:nsid w:val="24672E09"/>
     <w:multiLevelType w:val="hybridMultilevel"/>
-    <w:tmpl w:val="B84842CC"/>
+    <w:tmpl w:val="BB507016"/>
     <w:lvl w:ilvl="0" w:tplc="04090001">
       <w:start w:val="1"/>
       <w:numFmt w:val="bullet"/>
@@ -5002,6 +5933,95 @@
     </w:lvl>
   </w:abstractNum>
   <w:abstractNum w:abstractNumId="3">
+    <w:nsid w:val="26D61D45"/>
+    <w:multiLevelType w:val="hybridMultilevel"/>
+    <w:tmpl w:val="5F6406EA"/>
+    <w:lvl w:ilvl="0" w:tplc="0409000F">
+      <w:start w:val="1"/>
+      <w:numFmt w:val="decimal"/>
+      <w:lvlText w:val="%1."/>
+      <w:lvlJc w:val="left"/>
+      <w:pPr>
+        <w:ind w:left="720" w:hanging="360"/>
+      </w:pPr>
+      <w:rPr>
+        <w:rFonts w:hint="default"/>
+      </w:rPr>
+    </w:lvl>
+    <w:lvl w:ilvl="1" w:tplc="04090019" w:tentative="1">
+      <w:start w:val="1"/>
+      <w:numFmt w:val="lowerLetter"/>
+      <w:lvlText w:val="%2."/>
+      <w:lvlJc w:val="left"/>
+      <w:pPr>
+        <w:ind w:left="1440" w:hanging="360"/>
+      </w:pPr>
+    </w:lvl>
+    <w:lvl w:ilvl="2" w:tplc="0409001B" w:tentative="1">
+      <w:start w:val="1"/>
+      <w:numFmt w:val="lowerRoman"/>
+      <w:lvlText w:val="%3."/>
+      <w:lvlJc w:val="right"/>
+      <w:pPr>
+        <w:ind w:left="2160" w:hanging="180"/>
+      </w:pPr>
+    </w:lvl>
+    <w:lvl w:ilvl="3" w:tplc="0409000F" w:tentative="1">
+      <w:start w:val="1"/>
+      <w:numFmt w:val="decimal"/>
+      <w:lvlText w:val="%4."/>
+      <w:lvlJc w:val="left"/>
+      <w:pPr>
+        <w:ind w:left="2880" w:hanging="360"/>
+      </w:pPr>
+    </w:lvl>
+    <w:lvl w:ilvl="4" w:tplc="04090019" w:tentative="1">
+      <w:start w:val="1"/>
+      <w:numFmt w:val="lowerLetter"/>
+      <w:lvlText w:val="%5."/>
+      <w:lvlJc w:val="left"/>
+      <w:pPr>
+        <w:ind w:left="3600" w:hanging="360"/>
+      </w:pPr>
+    </w:lvl>
+    <w:lvl w:ilvl="5" w:tplc="0409001B" w:tentative="1">
+      <w:start w:val="1"/>
+      <w:numFmt w:val="lowerRoman"/>
+      <w:lvlText w:val="%6."/>
+      <w:lvlJc w:val="right"/>
+      <w:pPr>
+        <w:ind w:left="4320" w:hanging="180"/>
+      </w:pPr>
+    </w:lvl>
+    <w:lvl w:ilvl="6" w:tplc="0409000F" w:tentative="1">
+      <w:start w:val="1"/>
+      <w:numFmt w:val="decimal"/>
+      <w:lvlText w:val="%7."/>
+      <w:lvlJc w:val="left"/>
+      <w:pPr>
+        <w:ind w:left="5040" w:hanging="360"/>
+      </w:pPr>
+    </w:lvl>
+    <w:lvl w:ilvl="7" w:tplc="04090019" w:tentative="1">
+      <w:start w:val="1"/>
+      <w:numFmt w:val="lowerLetter"/>
+      <w:lvlText w:val="%8."/>
+      <w:lvlJc w:val="left"/>
+      <w:pPr>
+        <w:ind w:left="5760" w:hanging="360"/>
+      </w:pPr>
+    </w:lvl>
+    <w:lvl w:ilvl="8" w:tplc="0409001B" w:tentative="1">
+      <w:start w:val="1"/>
+      <w:numFmt w:val="lowerRoman"/>
+      <w:lvlText w:val="%9."/>
+      <w:lvlJc w:val="right"/>
+      <w:pPr>
+        <w:ind w:left="6480" w:hanging="180"/>
+      </w:pPr>
+    </w:lvl>
+  </w:abstractNum>
+  <w:abstractNum w:abstractNumId="4">
     <w:nsid w:val="27F46749"/>
     <w:multiLevelType w:val="hybridMultilevel"/>
     <w:tmpl w:val="34F62EA2"/>
@@ -5087,7 +6107,7 @@
       </w:pPr>
     </w:lvl>
   </w:abstractNum>
-  <w:abstractNum w:abstractNumId="4">
+  <w:abstractNum w:abstractNumId="5">
     <w:nsid w:val="2CEB7457"/>
     <w:multiLevelType w:val="hybridMultilevel"/>
     <w:tmpl w:val="BAAA81CC"/>
@@ -5173,7 +6193,7 @@
       </w:pPr>
     </w:lvl>
   </w:abstractNum>
-  <w:abstractNum w:abstractNumId="5">
+  <w:abstractNum w:abstractNumId="6">
     <w:nsid w:val="361A31D4"/>
     <w:multiLevelType w:val="hybridMultilevel"/>
     <w:tmpl w:val="951CD2F0"/>
@@ -5259,7 +6279,7 @@
       </w:pPr>
     </w:lvl>
   </w:abstractNum>
-  <w:abstractNum w:abstractNumId="6">
+  <w:abstractNum w:abstractNumId="7">
     <w:nsid w:val="3B4209D7"/>
     <w:multiLevelType w:val="hybridMultilevel"/>
     <w:tmpl w:val="55C00B60"/>
@@ -5345,7 +6365,7 @@
       </w:pPr>
     </w:lvl>
   </w:abstractNum>
-  <w:abstractNum w:abstractNumId="7">
+  <w:abstractNum w:abstractNumId="8">
     <w:nsid w:val="3C6E1592"/>
     <w:multiLevelType w:val="hybridMultilevel"/>
     <w:tmpl w:val="BAAA81CC"/>
@@ -5431,7 +6451,7 @@
       </w:pPr>
     </w:lvl>
   </w:abstractNum>
-  <w:abstractNum w:abstractNumId="8">
+  <w:abstractNum w:abstractNumId="9">
     <w:nsid w:val="436D5EE4"/>
     <w:multiLevelType w:val="hybridMultilevel"/>
     <w:tmpl w:val="55C00B60"/>
@@ -5517,7 +6537,7 @@
       </w:pPr>
     </w:lvl>
   </w:abstractNum>
-  <w:abstractNum w:abstractNumId="9">
+  <w:abstractNum w:abstractNumId="10">
     <w:nsid w:val="447579C7"/>
     <w:multiLevelType w:val="hybridMultilevel"/>
     <w:tmpl w:val="40B6FF90"/>
@@ -5630,7 +6650,7 @@
       </w:rPr>
     </w:lvl>
   </w:abstractNum>
-  <w:abstractNum w:abstractNumId="10">
+  <w:abstractNum w:abstractNumId="11">
     <w:nsid w:val="4783254A"/>
     <w:multiLevelType w:val="hybridMultilevel"/>
     <w:tmpl w:val="A5AEA17E"/>
@@ -5719,7 +6739,7 @@
       </w:pPr>
     </w:lvl>
   </w:abstractNum>
-  <w:abstractNum w:abstractNumId="11">
+  <w:abstractNum w:abstractNumId="12">
     <w:nsid w:val="6B3F2AC9"/>
     <w:multiLevelType w:val="hybridMultilevel"/>
     <w:tmpl w:val="5F6406EA"/>
@@ -5808,7 +6828,7 @@
       </w:pPr>
     </w:lvl>
   </w:abstractNum>
-  <w:abstractNum w:abstractNumId="12">
+  <w:abstractNum w:abstractNumId="13">
     <w:nsid w:val="6C177B02"/>
     <w:multiLevelType w:val="hybridMultilevel"/>
     <w:tmpl w:val="B240F8F4"/>
@@ -5895,43 +6915,46 @@
     </w:lvl>
   </w:abstractNum>
   <w:num w:numId="1">
-    <w:abstractNumId w:val="3"/>
+    <w:abstractNumId w:val="4"/>
   </w:num>
   <w:num w:numId="2">
-    <w:abstractNumId w:val="12"/>
+    <w:abstractNumId w:val="13"/>
   </w:num>
   <w:num w:numId="3">
-    <w:abstractNumId w:val="7"/>
+    <w:abstractNumId w:val="8"/>
   </w:num>
   <w:num w:numId="4">
-    <w:abstractNumId w:val="5"/>
+    <w:abstractNumId w:val="6"/>
   </w:num>
   <w:num w:numId="5">
-    <w:abstractNumId w:val="11"/>
+    <w:abstractNumId w:val="12"/>
   </w:num>
   <w:num w:numId="6">
     <w:abstractNumId w:val="0"/>
   </w:num>
   <w:num w:numId="7">
-    <w:abstractNumId w:val="8"/>
+    <w:abstractNumId w:val="9"/>
   </w:num>
   <w:num w:numId="8">
-    <w:abstractNumId w:val="6"/>
+    <w:abstractNumId w:val="7"/>
   </w:num>
   <w:num w:numId="9">
-    <w:abstractNumId w:val="4"/>
+    <w:abstractNumId w:val="5"/>
   </w:num>
   <w:num w:numId="10">
     <w:abstractNumId w:val="1"/>
   </w:num>
   <w:num w:numId="11">
-    <w:abstractNumId w:val="10"/>
+    <w:abstractNumId w:val="11"/>
   </w:num>
   <w:num w:numId="12">
-    <w:abstractNumId w:val="9"/>
+    <w:abstractNumId w:val="10"/>
   </w:num>
   <w:num w:numId="13">
     <w:abstractNumId w:val="2"/>
+  </w:num>
+  <w:num w:numId="14">
+    <w:abstractNumId w:val="3"/>
   </w:num>
 </w:numbering>
 </file>
@@ -6091,12 +7114,12 @@
   <w:style w:type="paragraph" w:default="1" w:styleId="Normal">
     <w:name w:val="Normal"/>
     <w:qFormat/>
-    <w:rsid w:val="009A1831"/>
+    <w:rsid w:val="00761547"/>
     <w:pPr>
       <w:spacing w:before="120" w:after="120"/>
     </w:pPr>
     <w:rPr>
-      <w:rFonts w:ascii="Eurostile" w:hAnsi="Eurostile"/>
+      <w:rFonts w:ascii="Helvetica" w:hAnsi="Helvetica"/>
     </w:rPr>
   </w:style>
   <w:style w:type="paragraph" w:styleId="Heading1">
@@ -6106,7 +7129,7 @@
     <w:link w:val="Heading1Char"/>
     <w:uiPriority w:val="9"/>
     <w:qFormat/>
-    <w:rsid w:val="008C6AC1"/>
+    <w:rsid w:val="005F37FC"/>
     <w:pPr>
       <w:keepNext/>
       <w:keepLines/>
@@ -6114,11 +7137,11 @@
       <w:outlineLvl w:val="0"/>
     </w:pPr>
     <w:rPr>
-      <w:rFonts w:asciiTheme="majorHAnsi" w:eastAsiaTheme="majorEastAsia" w:hAnsiTheme="majorHAnsi" w:cstheme="majorBidi"/>
+      <w:rFonts w:asciiTheme="minorHAnsi" w:eastAsiaTheme="majorEastAsia" w:hAnsiTheme="minorHAnsi" w:cstheme="majorBidi"/>
       <w:b/>
       <w:bCs/>
       <w:color w:val="345A8A" w:themeColor="accent1" w:themeShade="B5"/>
-      <w:sz w:val="32"/>
+      <w:sz w:val="40"/>
       <w:szCs w:val="32"/>
     </w:rPr>
   </w:style>
@@ -6130,7 +7153,7 @@
     <w:uiPriority w:val="9"/>
     <w:unhideWhenUsed/>
     <w:qFormat/>
-    <w:rsid w:val="008C6AC1"/>
+    <w:rsid w:val="005F37FC"/>
     <w:pPr>
       <w:keepNext/>
       <w:keepLines/>
@@ -6142,7 +7165,7 @@
       <w:b/>
       <w:bCs/>
       <w:color w:val="4F81BD" w:themeColor="accent1"/>
-      <w:sz w:val="26"/>
+      <w:sz w:val="32"/>
       <w:szCs w:val="26"/>
     </w:rPr>
   </w:style>
@@ -6154,7 +7177,7 @@
     <w:uiPriority w:val="9"/>
     <w:unhideWhenUsed/>
     <w:qFormat/>
-    <w:rsid w:val="009A1831"/>
+    <w:rsid w:val="005F37FC"/>
     <w:pPr>
       <w:keepNext/>
       <w:keepLines/>
@@ -6165,7 +7188,8 @@
       <w:rFonts w:asciiTheme="majorHAnsi" w:eastAsiaTheme="majorEastAsia" w:hAnsiTheme="majorHAnsi" w:cstheme="majorBidi"/>
       <w:b/>
       <w:bCs/>
-      <w:color w:val="4F81BD" w:themeColor="accent1"/>
+      <w:color w:val="17365D" w:themeColor="text2" w:themeShade="BF"/>
+      <w:sz w:val="28"/>
     </w:rPr>
   </w:style>
   <w:style w:type="paragraph" w:styleId="Heading4">
@@ -6200,7 +7224,7 @@
     <w:uiPriority w:val="9"/>
     <w:unhideWhenUsed/>
     <w:qFormat/>
-    <w:rsid w:val="00FA01C4"/>
+    <w:rsid w:val="005F37FC"/>
     <w:pPr>
       <w:keepNext/>
       <w:keepLines/>
@@ -6208,9 +7232,10 @@
       <w:outlineLvl w:val="4"/>
     </w:pPr>
     <w:rPr>
-      <w:rFonts w:asciiTheme="majorHAnsi" w:eastAsiaTheme="majorEastAsia" w:hAnsiTheme="majorHAnsi" w:cstheme="majorBidi"/>
+      <w:rFonts w:eastAsiaTheme="majorEastAsia" w:cstheme="majorBidi"/>
       <w:b/>
       <w:color w:val="243F60" w:themeColor="accent1" w:themeShade="7F"/>
+      <w:sz w:val="26"/>
     </w:rPr>
   </w:style>
   <w:style w:type="paragraph" w:styleId="Heading6">
@@ -6306,13 +7331,13 @@
     <w:basedOn w:val="DefaultParagraphFont"/>
     <w:link w:val="Heading1"/>
     <w:uiPriority w:val="9"/>
-    <w:rsid w:val="008C6AC1"/>
+    <w:rsid w:val="005F37FC"/>
     <w:rPr>
-      <w:rFonts w:asciiTheme="majorHAnsi" w:eastAsiaTheme="majorEastAsia" w:hAnsiTheme="majorHAnsi" w:cstheme="majorBidi"/>
+      <w:rFonts w:eastAsiaTheme="majorEastAsia" w:cstheme="majorBidi"/>
       <w:b/>
       <w:bCs/>
       <w:color w:val="345A8A" w:themeColor="accent1" w:themeShade="B5"/>
-      <w:sz w:val="32"/>
+      <w:sz w:val="40"/>
       <w:szCs w:val="32"/>
     </w:rPr>
   </w:style>
@@ -6321,13 +7346,13 @@
     <w:basedOn w:val="DefaultParagraphFont"/>
     <w:link w:val="Heading2"/>
     <w:uiPriority w:val="9"/>
-    <w:rsid w:val="008C6AC1"/>
+    <w:rsid w:val="005F37FC"/>
     <w:rPr>
       <w:rFonts w:asciiTheme="majorHAnsi" w:eastAsiaTheme="majorEastAsia" w:hAnsiTheme="majorHAnsi" w:cstheme="majorBidi"/>
       <w:b/>
       <w:bCs/>
       <w:color w:val="4F81BD" w:themeColor="accent1"/>
-      <w:sz w:val="26"/>
+      <w:sz w:val="32"/>
       <w:szCs w:val="26"/>
     </w:rPr>
   </w:style>
@@ -6359,12 +7384,13 @@
     <w:basedOn w:val="DefaultParagraphFont"/>
     <w:link w:val="Heading3"/>
     <w:uiPriority w:val="9"/>
-    <w:rsid w:val="009A1831"/>
+    <w:rsid w:val="005F37FC"/>
     <w:rPr>
       <w:rFonts w:asciiTheme="majorHAnsi" w:eastAsiaTheme="majorEastAsia" w:hAnsiTheme="majorHAnsi" w:cstheme="majorBidi"/>
       <w:b/>
       <w:bCs/>
-      <w:color w:val="4F81BD" w:themeColor="accent1"/>
+      <w:color w:val="17365D" w:themeColor="text2" w:themeShade="BF"/>
+      <w:sz w:val="28"/>
     </w:rPr>
   </w:style>
   <w:style w:type="paragraph" w:styleId="ListParagraph">
@@ -6428,11 +7454,12 @@
     <w:basedOn w:val="DefaultParagraphFont"/>
     <w:link w:val="Heading5"/>
     <w:uiPriority w:val="9"/>
-    <w:rsid w:val="00FA01C4"/>
+    <w:rsid w:val="005F37FC"/>
     <w:rPr>
-      <w:rFonts w:asciiTheme="majorHAnsi" w:eastAsiaTheme="majorEastAsia" w:hAnsiTheme="majorHAnsi" w:cstheme="majorBidi"/>
+      <w:rFonts w:ascii="Helvetica" w:eastAsiaTheme="majorEastAsia" w:hAnsi="Helvetica" w:cstheme="majorBidi"/>
       <w:b/>
       <w:color w:val="243F60" w:themeColor="accent1" w:themeShade="7F"/>
+      <w:sz w:val="26"/>
     </w:rPr>
   </w:style>
   <w:style w:type="paragraph" w:styleId="NoSpacing">
@@ -6665,12 +7692,12 @@
   <w:style w:type="paragraph" w:default="1" w:styleId="Normal">
     <w:name w:val="Normal"/>
     <w:qFormat/>
-    <w:rsid w:val="009A1831"/>
+    <w:rsid w:val="00761547"/>
     <w:pPr>
       <w:spacing w:before="120" w:after="120"/>
     </w:pPr>
     <w:rPr>
-      <w:rFonts w:ascii="Eurostile" w:hAnsi="Eurostile"/>
+      <w:rFonts w:ascii="Helvetica" w:hAnsi="Helvetica"/>
     </w:rPr>
   </w:style>
   <w:style w:type="paragraph" w:styleId="Heading1">
@@ -6680,7 +7707,7 @@
     <w:link w:val="Heading1Char"/>
     <w:uiPriority w:val="9"/>
     <w:qFormat/>
-    <w:rsid w:val="008C6AC1"/>
+    <w:rsid w:val="005F37FC"/>
     <w:pPr>
       <w:keepNext/>
       <w:keepLines/>
@@ -6688,11 +7715,11 @@
       <w:outlineLvl w:val="0"/>
     </w:pPr>
     <w:rPr>
-      <w:rFonts w:asciiTheme="majorHAnsi" w:eastAsiaTheme="majorEastAsia" w:hAnsiTheme="majorHAnsi" w:cstheme="majorBidi"/>
+      <w:rFonts w:asciiTheme="minorHAnsi" w:eastAsiaTheme="majorEastAsia" w:hAnsiTheme="minorHAnsi" w:cstheme="majorBidi"/>
       <w:b/>
       <w:bCs/>
       <w:color w:val="345A8A" w:themeColor="accent1" w:themeShade="B5"/>
-      <w:sz w:val="32"/>
+      <w:sz w:val="40"/>
       <w:szCs w:val="32"/>
     </w:rPr>
   </w:style>
@@ -6704,7 +7731,7 @@
     <w:uiPriority w:val="9"/>
     <w:unhideWhenUsed/>
     <w:qFormat/>
-    <w:rsid w:val="008C6AC1"/>
+    <w:rsid w:val="005F37FC"/>
     <w:pPr>
       <w:keepNext/>
       <w:keepLines/>
@@ -6716,7 +7743,7 @@
       <w:b/>
       <w:bCs/>
       <w:color w:val="4F81BD" w:themeColor="accent1"/>
-      <w:sz w:val="26"/>
+      <w:sz w:val="32"/>
       <w:szCs w:val="26"/>
     </w:rPr>
   </w:style>
@@ -6728,7 +7755,7 @@
     <w:uiPriority w:val="9"/>
     <w:unhideWhenUsed/>
     <w:qFormat/>
-    <w:rsid w:val="009A1831"/>
+    <w:rsid w:val="005F37FC"/>
     <w:pPr>
       <w:keepNext/>
       <w:keepLines/>
@@ -6739,7 +7766,8 @@
       <w:rFonts w:asciiTheme="majorHAnsi" w:eastAsiaTheme="majorEastAsia" w:hAnsiTheme="majorHAnsi" w:cstheme="majorBidi"/>
       <w:b/>
       <w:bCs/>
-      <w:color w:val="4F81BD" w:themeColor="accent1"/>
+      <w:color w:val="17365D" w:themeColor="text2" w:themeShade="BF"/>
+      <w:sz w:val="28"/>
     </w:rPr>
   </w:style>
   <w:style w:type="paragraph" w:styleId="Heading4">
@@ -6774,7 +7802,7 @@
     <w:uiPriority w:val="9"/>
     <w:unhideWhenUsed/>
     <w:qFormat/>
-    <w:rsid w:val="00FA01C4"/>
+    <w:rsid w:val="005F37FC"/>
     <w:pPr>
       <w:keepNext/>
       <w:keepLines/>
@@ -6782,9 +7810,10 @@
       <w:outlineLvl w:val="4"/>
     </w:pPr>
     <w:rPr>
-      <w:rFonts w:asciiTheme="majorHAnsi" w:eastAsiaTheme="majorEastAsia" w:hAnsiTheme="majorHAnsi" w:cstheme="majorBidi"/>
+      <w:rFonts w:eastAsiaTheme="majorEastAsia" w:cstheme="majorBidi"/>
       <w:b/>
       <w:color w:val="243F60" w:themeColor="accent1" w:themeShade="7F"/>
+      <w:sz w:val="26"/>
     </w:rPr>
   </w:style>
   <w:style w:type="paragraph" w:styleId="Heading6">
@@ -6880,13 +7909,13 @@
     <w:basedOn w:val="DefaultParagraphFont"/>
     <w:link w:val="Heading1"/>
     <w:uiPriority w:val="9"/>
-    <w:rsid w:val="008C6AC1"/>
+    <w:rsid w:val="005F37FC"/>
     <w:rPr>
-      <w:rFonts w:asciiTheme="majorHAnsi" w:eastAsiaTheme="majorEastAsia" w:hAnsiTheme="majorHAnsi" w:cstheme="majorBidi"/>
+      <w:rFonts w:eastAsiaTheme="majorEastAsia" w:cstheme="majorBidi"/>
       <w:b/>
       <w:bCs/>
       <w:color w:val="345A8A" w:themeColor="accent1" w:themeShade="B5"/>
-      <w:sz w:val="32"/>
+      <w:sz w:val="40"/>
       <w:szCs w:val="32"/>
     </w:rPr>
   </w:style>
@@ -6895,13 +7924,13 @@
     <w:basedOn w:val="DefaultParagraphFont"/>
     <w:link w:val="Heading2"/>
     <w:uiPriority w:val="9"/>
-    <w:rsid w:val="008C6AC1"/>
+    <w:rsid w:val="005F37FC"/>
     <w:rPr>
       <w:rFonts w:asciiTheme="majorHAnsi" w:eastAsiaTheme="majorEastAsia" w:hAnsiTheme="majorHAnsi" w:cstheme="majorBidi"/>
       <w:b/>
       <w:bCs/>
       <w:color w:val="4F81BD" w:themeColor="accent1"/>
-      <w:sz w:val="26"/>
+      <w:sz w:val="32"/>
       <w:szCs w:val="26"/>
     </w:rPr>
   </w:style>
@@ -6933,12 +7962,13 @@
     <w:basedOn w:val="DefaultParagraphFont"/>
     <w:link w:val="Heading3"/>
     <w:uiPriority w:val="9"/>
-    <w:rsid w:val="009A1831"/>
+    <w:rsid w:val="005F37FC"/>
     <w:rPr>
       <w:rFonts w:asciiTheme="majorHAnsi" w:eastAsiaTheme="majorEastAsia" w:hAnsiTheme="majorHAnsi" w:cstheme="majorBidi"/>
       <w:b/>
       <w:bCs/>
-      <w:color w:val="4F81BD" w:themeColor="accent1"/>
+      <w:color w:val="17365D" w:themeColor="text2" w:themeShade="BF"/>
+      <w:sz w:val="28"/>
     </w:rPr>
   </w:style>
   <w:style w:type="paragraph" w:styleId="ListParagraph">
@@ -7002,11 +8032,12 @@
     <w:basedOn w:val="DefaultParagraphFont"/>
     <w:link w:val="Heading5"/>
     <w:uiPriority w:val="9"/>
-    <w:rsid w:val="00FA01C4"/>
+    <w:rsid w:val="005F37FC"/>
     <w:rPr>
-      <w:rFonts w:asciiTheme="majorHAnsi" w:eastAsiaTheme="majorEastAsia" w:hAnsiTheme="majorHAnsi" w:cstheme="majorBidi"/>
+      <w:rFonts w:ascii="Helvetica" w:eastAsiaTheme="majorEastAsia" w:hAnsi="Helvetica" w:cstheme="majorBidi"/>
       <w:b/>
       <w:color w:val="243F60" w:themeColor="accent1" w:themeShade="7F"/>
+      <w:sz w:val="26"/>
     </w:rPr>
   </w:style>
   <w:style w:type="paragraph" w:styleId="NoSpacing">
@@ -7409,7 +8440,7 @@
 </file>
 
 <file path=customXml/itemProps1.xml><?xml version="1.0" encoding="utf-8"?>
-<ds:datastoreItem xmlns:ds="http://schemas.openxmlformats.org/officeDocument/2006/customXml" ds:itemID="{9C14E466-6EC2-5243-BFDE-66AFC3DF2C69}">
+<ds:datastoreItem xmlns:ds="http://schemas.openxmlformats.org/officeDocument/2006/customXml" ds:itemID="{D1E383B0-433B-724F-A3D0-3FBC7AFA7BB6}">
   <ds:schemaRefs>
     <ds:schemaRef ds:uri="http://schemas.openxmlformats.org/officeDocument/2006/bibliography"/>
   </ds:schemaRefs>

</xml_diff>

<commit_message>
Rearranging files, updating documentation
</commit_message>
<xml_diff>
--- a/documentation/Kosovo Mosaic Visualization Documentation.docx
+++ b/documentation/Kosovo Mosaic Visualization Documentation.docx
@@ -3673,15 +3673,7 @@
                 <w:sz w:val="20"/>
                 <w:szCs w:val="20"/>
               </w:rPr>
-              <w:t xml:space="preserve"> remote add origin </w:t>
-            </w:r>
-            <w:r>
-              <w:rPr>
-                <w:rFonts w:ascii="Consolas" w:hAnsi="Consolas"/>
-                <w:sz w:val="20"/>
-                <w:szCs w:val="20"/>
-              </w:rPr>
-              <w:t>https://github.com/assemblio/kosovo-mosaic-visualizer.git</w:t>
+              <w:t xml:space="preserve"> remote add origin https://github.com/assemblio/kosovo-mosaic-visualizer.git</w:t>
             </w:r>
           </w:p>
         </w:tc>
@@ -3842,8 +3834,6 @@
                 <w:szCs w:val="20"/>
               </w:rPr>
             </w:pPr>
-            <w:bookmarkStart w:id="0" w:name="_GoBack"/>
-            <w:bookmarkEnd w:id="0"/>
           </w:p>
         </w:tc>
       </w:tr>
@@ -4978,103 +4968,250 @@
       </w:r>
     </w:p>
     <w:p>
-      <w:r>
-        <w:t>In order to run this command successfully</w:t>
-      </w:r>
-      <w:r>
-        <w:t>, you will need Python 3.1 or higher installed on your machine</w:t>
-      </w:r>
-      <w:r>
-        <w:t>, as well as access to the following python packages:</w:t>
-      </w:r>
-    </w:p>
-    <w:p>
-      <w:pPr>
-        <w:pStyle w:val="ListParagraph"/>
-        <w:numPr>
-          <w:ilvl w:val="0"/>
-          <w:numId w:val="13"/>
-        </w:numPr>
-      </w:pPr>
-      <w:proofErr w:type="gramStart"/>
-      <w:r>
-        <w:t>pandas</w:t>
-      </w:r>
-      <w:proofErr w:type="gramEnd"/>
-    </w:p>
-    <w:p>
-      <w:pPr>
-        <w:pStyle w:val="ListParagraph"/>
-        <w:numPr>
-          <w:ilvl w:val="0"/>
-          <w:numId w:val="13"/>
-        </w:numPr>
-      </w:pPr>
+      <w:pPr>
+        <w:pStyle w:val="Heading3"/>
+      </w:pPr>
+      <w:r>
+        <w:t>Installing Requirements</w:t>
+      </w:r>
+    </w:p>
+    <w:p>
+      <w:r>
+        <w:rPr>
+          <w:i/>
+        </w:rPr>
+        <w:t xml:space="preserve">Please note: This step only needs to be done </w:t>
+      </w:r>
+      <w:r>
+        <w:rPr>
+          <w:b/>
+          <w:i/>
+        </w:rPr>
+        <w:t>once</w:t>
+      </w:r>
+      <w:r>
+        <w:rPr>
+          <w:i/>
+        </w:rPr>
+        <w:t xml:space="preserve"> for a given computer. </w:t>
+      </w:r>
+    </w:p>
+    <w:p>
+      <w:r>
+        <w:t>In order to run the Python script that will convert the files, w</w:t>
+      </w:r>
+      <w:r>
+        <w:t xml:space="preserve">e </w:t>
+      </w:r>
+      <w:r>
+        <w:t>need to en</w:t>
+      </w:r>
+      <w:r>
+        <w:t>sure P</w:t>
+      </w:r>
+      <w:r>
+        <w:t xml:space="preserve">ython and one of the key libraries needed for the conversion are available. </w:t>
+      </w:r>
+      <w:r>
+        <w:t>The command to do this installation is shown below. Please be aware that this process can take up to an hour to complete.</w:t>
+      </w:r>
+    </w:p>
+    <w:tbl>
+      <w:tblPr>
+        <w:tblStyle w:val="TableGrid"/>
+        <w:tblW w:w="0" w:type="auto"/>
+        <w:tblLook w:val="04A0" w:firstRow="1" w:lastRow="0" w:firstColumn="1" w:lastColumn="0" w:noHBand="0" w:noVBand="1"/>
+      </w:tblPr>
+      <w:tblGrid>
+        <w:gridCol w:w="8856"/>
+      </w:tblGrid>
+      <w:tr>
+        <w:tc>
+          <w:tcPr>
+            <w:tcW w:w="8856" w:type="dxa"/>
+            <w:shd w:val="clear" w:color="auto" w:fill="262626" w:themeFill="text1" w:themeFillTint="D9"/>
+          </w:tcPr>
+          <w:p>
+            <w:pPr>
+              <w:rPr>
+                <w:rFonts w:ascii="Consolas" w:hAnsi="Consolas"/>
+                <w:sz w:val="20"/>
+                <w:szCs w:val="20"/>
+              </w:rPr>
+            </w:pPr>
+            <w:proofErr w:type="gramStart"/>
+            <w:r>
+              <w:rPr>
+                <w:rFonts w:ascii="Consolas" w:hAnsi="Consolas"/>
+                <w:color w:val="FFFFFF" w:themeColor="background1"/>
+                <w:sz w:val="20"/>
+                <w:szCs w:val="20"/>
+              </w:rPr>
+              <w:t>bash</w:t>
+            </w:r>
+            <w:proofErr w:type="gramEnd"/>
+            <w:r>
+              <w:rPr>
+                <w:rFonts w:ascii="Consolas" w:hAnsi="Consolas"/>
+                <w:sz w:val="20"/>
+                <w:szCs w:val="20"/>
+              </w:rPr>
+              <w:t xml:space="preserve"> </w:t>
+            </w:r>
+            <w:r>
+              <w:rPr>
+                <w:rFonts w:ascii="Consolas" w:hAnsi="Consolas"/>
+                <w:sz w:val="20"/>
+                <w:szCs w:val="20"/>
+              </w:rPr>
+              <w:t>./</w:t>
+            </w:r>
+            <w:r>
+              <w:rPr>
+                <w:rFonts w:ascii="Consolas" w:hAnsi="Consolas"/>
+                <w:sz w:val="20"/>
+                <w:szCs w:val="20"/>
+              </w:rPr>
+              <w:t>bin/</w:t>
+            </w:r>
+            <w:r>
+              <w:rPr>
+                <w:rFonts w:ascii="Consolas" w:hAnsi="Consolas"/>
+                <w:sz w:val="20"/>
+                <w:szCs w:val="20"/>
+              </w:rPr>
+              <w:t>install.sh</w:t>
+            </w:r>
+          </w:p>
+        </w:tc>
+      </w:tr>
+    </w:tbl>
+    <w:p>
+      <w:r>
+        <w:t>Once everything has completed successfully</w:t>
+      </w:r>
+      <w:r>
+        <w:t xml:space="preserve"> (you should see ‘Installation complete’ printed on the final line of output)</w:t>
+      </w:r>
+      <w:r>
+        <w:t xml:space="preserve">, this command will have installed a virtual environment on your computer that will be used to run a Python script. </w:t>
+      </w:r>
+    </w:p>
+    <w:p>
+      <w:pPr>
+        <w:pStyle w:val="Heading3"/>
+      </w:pPr>
+      <w:r>
+        <w:t>Running the Command</w:t>
+      </w:r>
+    </w:p>
+    <w:p>
+      <w:r>
+        <w:t xml:space="preserve">To use this virtual environment, the </w:t>
+      </w:r>
+      <w:bookmarkStart w:id="0" w:name="_GoBack"/>
+      <w:bookmarkEnd w:id="0"/>
+      <w:r>
+        <w:t xml:space="preserve">command needed is </w:t>
+      </w:r>
+    </w:p>
+    <w:tbl>
+      <w:tblPr>
+        <w:tblStyle w:val="TableGrid"/>
+        <w:tblW w:w="0" w:type="auto"/>
+        <w:tblLook w:val="04A0" w:firstRow="1" w:lastRow="0" w:firstColumn="1" w:lastColumn="0" w:noHBand="0" w:noVBand="1"/>
+      </w:tblPr>
+      <w:tblGrid>
+        <w:gridCol w:w="8856"/>
+      </w:tblGrid>
+      <w:tr>
+        <w:tc>
+          <w:tcPr>
+            <w:tcW w:w="8856" w:type="dxa"/>
+            <w:shd w:val="clear" w:color="auto" w:fill="262626" w:themeFill="text1" w:themeFillTint="D9"/>
+          </w:tcPr>
+          <w:p>
+            <w:pPr>
+              <w:rPr>
+                <w:rFonts w:ascii="Consolas" w:hAnsi="Consolas"/>
+                <w:sz w:val="20"/>
+                <w:szCs w:val="20"/>
+              </w:rPr>
+            </w:pPr>
+            <w:proofErr w:type="gramStart"/>
+            <w:r>
+              <w:rPr>
+                <w:rFonts w:ascii="Consolas" w:hAnsi="Consolas"/>
+                <w:color w:val="C70082"/>
+                <w:sz w:val="20"/>
+                <w:szCs w:val="20"/>
+              </w:rPr>
+              <w:t>source</w:t>
+            </w:r>
+            <w:proofErr w:type="gramEnd"/>
+            <w:r>
+              <w:rPr>
+                <w:rFonts w:ascii="Consolas" w:hAnsi="Consolas"/>
+                <w:sz w:val="20"/>
+                <w:szCs w:val="20"/>
+              </w:rPr>
+              <w:t xml:space="preserve"> </w:t>
+            </w:r>
+            <w:r>
+              <w:rPr>
+                <w:rFonts w:ascii="Consolas" w:hAnsi="Consolas"/>
+                <w:sz w:val="20"/>
+                <w:szCs w:val="20"/>
+              </w:rPr>
+              <w:t>./</w:t>
+            </w:r>
+            <w:r>
+              <w:rPr>
+                <w:rFonts w:ascii="Consolas" w:hAnsi="Consolas"/>
+                <w:sz w:val="20"/>
+                <w:szCs w:val="20"/>
+              </w:rPr>
+              <w:t>bin/</w:t>
+            </w:r>
+            <w:proofErr w:type="spellStart"/>
+            <w:r>
+              <w:rPr>
+                <w:rFonts w:ascii="Consolas" w:hAnsi="Consolas"/>
+                <w:sz w:val="20"/>
+                <w:szCs w:val="20"/>
+              </w:rPr>
+              <w:t>venv</w:t>
+            </w:r>
+            <w:proofErr w:type="spellEnd"/>
+            <w:r>
+              <w:rPr>
+                <w:rFonts w:ascii="Consolas" w:hAnsi="Consolas"/>
+                <w:sz w:val="20"/>
+                <w:szCs w:val="20"/>
+              </w:rPr>
+              <w:t>/bin/activate</w:t>
+            </w:r>
+          </w:p>
+        </w:tc>
+      </w:tr>
+    </w:tbl>
+    <w:p>
+      <w:r>
+        <w:t>Your command line prompt should now have ‘(</w:t>
+      </w:r>
       <w:proofErr w:type="spellStart"/>
-      <w:proofErr w:type="gramStart"/>
-      <w:r>
-        <w:t>argparse</w:t>
+      <w:r>
+        <w:t>venv</w:t>
       </w:r>
       <w:proofErr w:type="spellEnd"/>
-      <w:proofErr w:type="gramEnd"/>
-    </w:p>
-    <w:p>
-      <w:pPr>
-        <w:pStyle w:val="ListParagraph"/>
-        <w:numPr>
-          <w:ilvl w:val="0"/>
-          <w:numId w:val="13"/>
-        </w:numPr>
-      </w:pPr>
-      <w:proofErr w:type="spellStart"/>
-      <w:proofErr w:type="gramStart"/>
-      <w:r>
-        <w:t>json</w:t>
-      </w:r>
-      <w:proofErr w:type="spellEnd"/>
-      <w:proofErr w:type="gramEnd"/>
-    </w:p>
-    <w:p>
-      <w:pPr>
-        <w:pStyle w:val="ListParagraph"/>
-        <w:numPr>
-          <w:ilvl w:val="0"/>
-          <w:numId w:val="13"/>
-        </w:numPr>
-      </w:pPr>
-      <w:proofErr w:type="spellStart"/>
-      <w:proofErr w:type="gramStart"/>
-      <w:r>
-        <w:t>os</w:t>
-      </w:r>
-      <w:proofErr w:type="spellEnd"/>
-      <w:proofErr w:type="gramEnd"/>
-    </w:p>
-    <w:p>
-      <w:pPr>
-        <w:pStyle w:val="ListParagraph"/>
-        <w:numPr>
-          <w:ilvl w:val="0"/>
-          <w:numId w:val="13"/>
-        </w:numPr>
-      </w:pPr>
-      <w:proofErr w:type="spellStart"/>
-      <w:proofErr w:type="gramStart"/>
-      <w:r>
-        <w:t>shutil</w:t>
-      </w:r>
-      <w:proofErr w:type="spellEnd"/>
-      <w:proofErr w:type="gramEnd"/>
-    </w:p>
-    <w:p>
-      <w:r>
-        <w:t>Depending on your version of pandas, you may also need to install additional packages (these will be listed in the error message if required</w:t>
-      </w:r>
-      <w:r>
-        <w:t>)</w:t>
-      </w:r>
-      <w:r>
-        <w:t xml:space="preserve">. </w:t>
+      <w:r>
+        <w:t>)’ printed at the front, indicating that you are now operating from this environment.</w:t>
+      </w:r>
+      <w:r>
+        <w:t xml:space="preserve"> The next step is to run the command that will convert the changes made in the Excel files into changes in the files that the visualization uses. </w:t>
+      </w:r>
+      <w:r>
+        <w:t xml:space="preserve"> </w:t>
       </w:r>
     </w:p>
     <w:p>
@@ -5823,6 +5960,60 @@
         <w:t xml:space="preserve"> files. </w:t>
       </w:r>
     </w:p>
+    <w:p>
+      <w:pPr>
+        <w:pStyle w:val="Heading3"/>
+      </w:pPr>
+      <w:r>
+        <w:t>Exiting</w:t>
+      </w:r>
+      <w:r>
+        <w:t xml:space="preserve"> the Virtual Environment</w:t>
+      </w:r>
+    </w:p>
+    <w:p>
+      <w:r>
+        <w:t xml:space="preserve">Once you have finished running the command you need, you should exit the virtual environment with the following command. </w:t>
+      </w:r>
+    </w:p>
+    <w:tbl>
+      <w:tblPr>
+        <w:tblStyle w:val="TableGrid"/>
+        <w:tblW w:w="0" w:type="auto"/>
+        <w:shd w:val="clear" w:color="auto" w:fill="262626" w:themeFill="text1" w:themeFillTint="D9"/>
+        <w:tblLook w:val="04A0" w:firstRow="1" w:lastRow="0" w:firstColumn="1" w:lastColumn="0" w:noHBand="0" w:noVBand="1"/>
+      </w:tblPr>
+      <w:tblGrid>
+        <w:gridCol w:w="8856"/>
+      </w:tblGrid>
+      <w:tr>
+        <w:tc>
+          <w:tcPr>
+            <w:tcW w:w="8856" w:type="dxa"/>
+            <w:shd w:val="clear" w:color="auto" w:fill="262626" w:themeFill="text1" w:themeFillTint="D9"/>
+          </w:tcPr>
+          <w:p>
+            <w:pPr>
+              <w:rPr>
+                <w:rFonts w:ascii="Consolas" w:hAnsi="Consolas"/>
+                <w:color w:val="EEECE1" w:themeColor="background2"/>
+              </w:rPr>
+            </w:pPr>
+            <w:proofErr w:type="gramStart"/>
+            <w:r>
+              <w:rPr>
+                <w:rFonts w:ascii="Consolas" w:hAnsi="Consolas"/>
+                <w:color w:val="EEECE1" w:themeColor="background2"/>
+                <w:sz w:val="20"/>
+              </w:rPr>
+              <w:t>deactivate</w:t>
+            </w:r>
+            <w:proofErr w:type="gramEnd"/>
+          </w:p>
+        </w:tc>
+      </w:tr>
+    </w:tbl>
+    <w:p/>
     <w:p>
       <w:pPr>
         <w:pStyle w:val="Heading3"/>
@@ -6390,7 +6581,7 @@
         <w:noProof/>
         <w:sz w:val="20"/>
       </w:rPr>
-      <w:t>12</w:t>
+      <w:t>15</w:t>
     </w:r>
     <w:r>
       <w:rPr>
@@ -8114,6 +8305,7 @@
   <w:style w:type="character" w:default="1" w:styleId="DefaultParagraphFont">
     <w:name w:val="Default Paragraph Font"/>
     <w:uiPriority w:val="1"/>
+    <w:semiHidden/>
     <w:unhideWhenUsed/>
   </w:style>
   <w:style w:type="table" w:default="1" w:styleId="TableNormal">
@@ -8691,6 +8883,7 @@
   <w:style w:type="character" w:default="1" w:styleId="DefaultParagraphFont">
     <w:name w:val="Default Paragraph Font"/>
     <w:uiPriority w:val="1"/>
+    <w:semiHidden/>
     <w:unhideWhenUsed/>
   </w:style>
   <w:style w:type="table" w:default="1" w:styleId="TableNormal">
@@ -9289,7 +9482,7 @@
 </file>
 
 <file path=customXml/itemProps1.xml><?xml version="1.0" encoding="utf-8"?>
-<ds:datastoreItem xmlns:ds="http://schemas.openxmlformats.org/officeDocument/2006/customXml" ds:itemID="{B11F80D3-3886-3B45-A6AB-F5807AE67215}">
+<ds:datastoreItem xmlns:ds="http://schemas.openxmlformats.org/officeDocument/2006/customXml" ds:itemID="{14E33A87-5101-D146-BDF5-D9693C94AC05}">
   <ds:schemaRefs>
     <ds:schemaRef ds:uri="http://schemas.openxmlformats.org/officeDocument/2006/bibliography"/>
   </ds:schemaRefs>

</xml_diff>

<commit_message>
Updates to installer and documentation
</commit_message>
<xml_diff>
--- a/documentation/Kosovo Mosaic Visualization Documentation.docx
+++ b/documentation/Kosovo Mosaic Visualization Documentation.docx
@@ -2638,10 +2638,10 @@
           <w:noProof/>
         </w:rPr>
         <w:drawing>
-          <wp:inline distT="0" distB="0" distL="0" distR="0" wp14:anchorId="47C58A1F" wp14:editId="66A04720">
-            <wp:extent cx="4765040" cy="4450680"/>
-            <wp:effectExtent l="25400" t="25400" r="35560" b="20320"/>
-            <wp:docPr id="1" name="Picture 1"/>
+          <wp:inline distT="0" distB="0" distL="0" distR="0" wp14:anchorId="2638D563" wp14:editId="70572010">
+            <wp:extent cx="5486400" cy="5059045"/>
+            <wp:effectExtent l="0" t="0" r="0" b="0"/>
+            <wp:docPr id="10" name="Picture 10"/>
             <wp:cNvGraphicFramePr>
               <a:graphicFrameLocks xmlns:a="http://schemas.openxmlformats.org/drawingml/2006/main" noChangeAspect="1"/>
             </wp:cNvGraphicFramePr>
@@ -2649,7 +2649,7 @@
               <a:graphicData uri="http://schemas.openxmlformats.org/drawingml/2006/picture">
                 <pic:pic xmlns:pic="http://schemas.openxmlformats.org/drawingml/2006/picture">
                   <pic:nvPicPr>
-                    <pic:cNvPr id="0" name="Screen Shot 2015-12-07 at 7.05.14 PM.png"/>
+                    <pic:cNvPr id="0" name="Screen Shot 2015-12-11 at 3.10.42 PM.png"/>
                     <pic:cNvPicPr/>
                   </pic:nvPicPr>
                   <pic:blipFill>
@@ -2667,16 +2667,11 @@
                   <pic:spPr>
                     <a:xfrm>
                       <a:off x="0" y="0"/>
-                      <a:ext cx="4765040" cy="4450680"/>
+                      <a:ext cx="5486400" cy="5059045"/>
                     </a:xfrm>
                     <a:prstGeom prst="rect">
                       <a:avLst/>
                     </a:prstGeom>
-                    <a:ln>
-                      <a:solidFill>
-                        <a:schemeClr val="tx1"/>
-                      </a:solidFill>
-                    </a:ln>
                   </pic:spPr>
                 </pic:pic>
               </a:graphicData>
@@ -2786,10 +2781,10 @@
           <w:noProof/>
         </w:rPr>
         <w:drawing>
-          <wp:inline distT="0" distB="0" distL="0" distR="0" wp14:anchorId="639C445B" wp14:editId="3D778E30">
-            <wp:extent cx="5486400" cy="4784090"/>
-            <wp:effectExtent l="25400" t="25400" r="25400" b="16510"/>
-            <wp:docPr id="2" name="Picture 2"/>
+          <wp:inline distT="0" distB="0" distL="0" distR="0" wp14:anchorId="6B6AC1E7" wp14:editId="6D9D1DAB">
+            <wp:extent cx="5486400" cy="5357495"/>
+            <wp:effectExtent l="0" t="0" r="0" b="1905"/>
+            <wp:docPr id="6" name="Picture 6"/>
             <wp:cNvGraphicFramePr>
               <a:graphicFrameLocks xmlns:a="http://schemas.openxmlformats.org/drawingml/2006/main" noChangeAspect="1"/>
             </wp:cNvGraphicFramePr>
@@ -2797,7 +2792,7 @@
               <a:graphicData uri="http://schemas.openxmlformats.org/drawingml/2006/picture">
                 <pic:pic xmlns:pic="http://schemas.openxmlformats.org/drawingml/2006/picture">
                   <pic:nvPicPr>
-                    <pic:cNvPr id="0" name="Screen Shot 2015-12-07 at 7.08.40 PM.png"/>
+                    <pic:cNvPr id="0" name="Screen Shot 2015-12-11 at 3.06.31 PM.png"/>
                     <pic:cNvPicPr/>
                   </pic:nvPicPr>
                   <pic:blipFill>
@@ -2815,16 +2810,11 @@
                   <pic:spPr>
                     <a:xfrm>
                       <a:off x="0" y="0"/>
-                      <a:ext cx="5486400" cy="4784090"/>
+                      <a:ext cx="5486400" cy="5357495"/>
                     </a:xfrm>
                     <a:prstGeom prst="rect">
                       <a:avLst/>
                     </a:prstGeom>
-                    <a:ln>
-                      <a:solidFill>
-                        <a:schemeClr val="tx1"/>
-                      </a:solidFill>
-                    </a:ln>
                   </pic:spPr>
                 </pic:pic>
               </a:graphicData>
@@ -2944,10 +2934,10 @@
           <w:noProof/>
         </w:rPr>
         <w:drawing>
-          <wp:inline distT="0" distB="0" distL="0" distR="0" wp14:anchorId="153B977B" wp14:editId="1B13BF2C">
-            <wp:extent cx="5486400" cy="5234940"/>
-            <wp:effectExtent l="25400" t="25400" r="25400" b="22860"/>
-            <wp:docPr id="3" name="Picture 3"/>
+          <wp:inline distT="0" distB="0" distL="0" distR="0" wp14:anchorId="4B78C6FB" wp14:editId="1F372F9C">
+            <wp:extent cx="5486400" cy="5530850"/>
+            <wp:effectExtent l="0" t="0" r="0" b="6350"/>
+            <wp:docPr id="7" name="Picture 7"/>
             <wp:cNvGraphicFramePr>
               <a:graphicFrameLocks xmlns:a="http://schemas.openxmlformats.org/drawingml/2006/main" noChangeAspect="1"/>
             </wp:cNvGraphicFramePr>
@@ -2955,7 +2945,7 @@
               <a:graphicData uri="http://schemas.openxmlformats.org/drawingml/2006/picture">
                 <pic:pic xmlns:pic="http://schemas.openxmlformats.org/drawingml/2006/picture">
                   <pic:nvPicPr>
-                    <pic:cNvPr id="0" name="Screen Shot 2015-12-07 at 7.24.43 PM.png"/>
+                    <pic:cNvPr id="0" name="Screen Shot 2015-12-11 at 3.07.13 PM.png"/>
                     <pic:cNvPicPr/>
                   </pic:nvPicPr>
                   <pic:blipFill>
@@ -2973,16 +2963,11 @@
                   <pic:spPr>
                     <a:xfrm>
                       <a:off x="0" y="0"/>
-                      <a:ext cx="5486400" cy="5234940"/>
+                      <a:ext cx="5486400" cy="5530850"/>
                     </a:xfrm>
                     <a:prstGeom prst="rect">
                       <a:avLst/>
                     </a:prstGeom>
-                    <a:ln>
-                      <a:solidFill>
-                        <a:schemeClr val="tx1"/>
-                      </a:solidFill>
-                    </a:ln>
                   </pic:spPr>
                 </pic:pic>
               </a:graphicData>
@@ -3058,10 +3043,10 @@
           <w:noProof/>
         </w:rPr>
         <w:drawing>
-          <wp:inline distT="0" distB="0" distL="0" distR="0" wp14:anchorId="3C09D4A2" wp14:editId="5B1CCBF5">
-            <wp:extent cx="5486400" cy="3190240"/>
-            <wp:effectExtent l="25400" t="25400" r="25400" b="35560"/>
-            <wp:docPr id="4" name="Picture 4"/>
+          <wp:inline distT="0" distB="0" distL="0" distR="0" wp14:anchorId="69A64542" wp14:editId="04A8FAB1">
+            <wp:extent cx="5486400" cy="3024505"/>
+            <wp:effectExtent l="0" t="0" r="0" b="0"/>
+            <wp:docPr id="8" name="Picture 8"/>
             <wp:cNvGraphicFramePr>
               <a:graphicFrameLocks xmlns:a="http://schemas.openxmlformats.org/drawingml/2006/main" noChangeAspect="1"/>
             </wp:cNvGraphicFramePr>
@@ -3069,7 +3054,7 @@
               <a:graphicData uri="http://schemas.openxmlformats.org/drawingml/2006/picture">
                 <pic:pic xmlns:pic="http://schemas.openxmlformats.org/drawingml/2006/picture">
                   <pic:nvPicPr>
-                    <pic:cNvPr id="0" name="Screen Shot 2015-12-07 at 7.25.39 PM.png"/>
+                    <pic:cNvPr id="0" name="Screen Shot 2015-12-11 at 3.07.46 PM.png"/>
                     <pic:cNvPicPr/>
                   </pic:nvPicPr>
                   <pic:blipFill>
@@ -3087,16 +3072,11 @@
                   <pic:spPr>
                     <a:xfrm>
                       <a:off x="0" y="0"/>
-                      <a:ext cx="5486400" cy="3190240"/>
+                      <a:ext cx="5486400" cy="3024505"/>
                     </a:xfrm>
                     <a:prstGeom prst="rect">
                       <a:avLst/>
                     </a:prstGeom>
-                    <a:ln>
-                      <a:solidFill>
-                        <a:schemeClr val="tx1"/>
-                      </a:solidFill>
-                    </a:ln>
                   </pic:spPr>
                 </pic:pic>
               </a:graphicData>
@@ -3136,10 +3116,10 @@
           <w:noProof/>
         </w:rPr>
         <w:drawing>
-          <wp:inline distT="0" distB="0" distL="0" distR="0" wp14:anchorId="570F8F4F" wp14:editId="072E669B">
-            <wp:extent cx="5486400" cy="3269615"/>
-            <wp:effectExtent l="25400" t="25400" r="25400" b="32385"/>
-            <wp:docPr id="5" name="Picture 5"/>
+          <wp:inline distT="0" distB="0" distL="0" distR="0" wp14:anchorId="13A25F23" wp14:editId="390BB78C">
+            <wp:extent cx="5486400" cy="3166745"/>
+            <wp:effectExtent l="0" t="0" r="0" b="8255"/>
+            <wp:docPr id="9" name="Picture 9"/>
             <wp:cNvGraphicFramePr>
               <a:graphicFrameLocks xmlns:a="http://schemas.openxmlformats.org/drawingml/2006/main" noChangeAspect="1"/>
             </wp:cNvGraphicFramePr>
@@ -3147,7 +3127,7 @@
               <a:graphicData uri="http://schemas.openxmlformats.org/drawingml/2006/picture">
                 <pic:pic xmlns:pic="http://schemas.openxmlformats.org/drawingml/2006/picture">
                   <pic:nvPicPr>
-                    <pic:cNvPr id="0" name="Screen Shot 2015-12-07 at 7.27.47 PM.png"/>
+                    <pic:cNvPr id="0" name="Screen Shot 2015-12-11 at 3.08.53 PM.png"/>
                     <pic:cNvPicPr/>
                   </pic:nvPicPr>
                   <pic:blipFill>
@@ -3165,16 +3145,11 @@
                   <pic:spPr>
                     <a:xfrm>
                       <a:off x="0" y="0"/>
-                      <a:ext cx="5486400" cy="3269615"/>
+                      <a:ext cx="5486400" cy="3166745"/>
                     </a:xfrm>
                     <a:prstGeom prst="rect">
                       <a:avLst/>
                     </a:prstGeom>
-                    <a:ln>
-                      <a:solidFill>
-                        <a:schemeClr val="tx1"/>
-                      </a:solidFill>
-                    </a:ln>
                   </pic:spPr>
                 </pic:pic>
               </a:graphicData>
@@ -3207,7 +3182,19 @@
         <w:t>Indicators Page</w:t>
       </w:r>
     </w:p>
-    <w:p/>
+    <w:p>
+      <w:pPr>
+        <w:rPr>
+          <w:i/>
+        </w:rPr>
+      </w:pPr>
+      <w:r>
+        <w:rPr>
+          <w:i/>
+        </w:rPr>
+        <w:t>To be added.</w:t>
+      </w:r>
+    </w:p>
     <w:p>
       <w:pPr>
         <w:pStyle w:val="Heading3"/>
@@ -3216,7 +3203,19 @@
         <w:t>Problems Page</w:t>
       </w:r>
     </w:p>
-    <w:p/>
+    <w:p>
+      <w:pPr>
+        <w:rPr>
+          <w:i/>
+        </w:rPr>
+      </w:pPr>
+      <w:r>
+        <w:rPr>
+          <w:i/>
+        </w:rPr>
+        <w:t>To be added.</w:t>
+      </w:r>
+    </w:p>
     <w:p>
       <w:pPr>
         <w:pStyle w:val="Heading2"/>
@@ -3336,32 +3335,6 @@
       </w:pPr>
       <w:r>
         <w:t>Problems</w:t>
-      </w:r>
-    </w:p>
-    <w:p>
-      <w:pPr>
-        <w:pStyle w:val="Heading1"/>
-      </w:pPr>
-      <w:r>
-        <w:t>Technology</w:t>
-      </w:r>
-    </w:p>
-    <w:p>
-      <w:r>
-        <w:t xml:space="preserve">Visualization runs on HTML and </w:t>
-      </w:r>
-      <w:proofErr w:type="spellStart"/>
-      <w:r>
-        <w:t>javascript</w:t>
-      </w:r>
-      <w:proofErr w:type="spellEnd"/>
-      <w:r>
-        <w:t xml:space="preserve">. </w:t>
-      </w:r>
-    </w:p>
-    <w:p>
-      <w:r>
-        <w:t xml:space="preserve">Repository also includes a Python class and script that is used for processing data. </w:t>
       </w:r>
     </w:p>
     <w:p>
@@ -3411,10 +3384,13 @@
         <w:t xml:space="preserve">. </w:t>
       </w:r>
       <w:r>
-        <w:t>In practical terms, this means that by updating the underlying data files, the visualization should also update and rende</w:t>
-      </w:r>
-      <w:r>
-        <w:t xml:space="preserve">r correctly, </w:t>
+        <w:t xml:space="preserve">In practical terms, this means that by updating the underlying data files, the visualization should also update and </w:t>
+      </w:r>
+      <w:r>
+        <w:t>display</w:t>
+      </w:r>
+      <w:r>
+        <w:t xml:space="preserve"> correctly, </w:t>
       </w:r>
       <w:r>
         <w:t xml:space="preserve">provided </w:t>
@@ -3437,94 +3413,138 @@
         <w:t xml:space="preserve">Introduction </w:t>
       </w:r>
       <w:r>
-        <w:t xml:space="preserve">to </w:t>
+        <w:t>to Git</w:t>
+      </w:r>
+      <w:r>
+        <w:t>H</w:t>
+      </w:r>
+      <w:r>
+        <w:t>ub</w:t>
+      </w:r>
+    </w:p>
+    <w:p>
+      <w:r>
+        <w:t>Currently, the entire visualization is being hosted, free of charge</w:t>
+      </w:r>
+      <w:r>
+        <w:t>,</w:t>
+      </w:r>
+      <w:r>
+        <w:t xml:space="preserve"> using GitHub. Git</w:t>
+      </w:r>
+      <w:r>
+        <w:t>H</w:t>
+      </w:r>
+      <w:r>
+        <w:t xml:space="preserve">ub is a service that allows users to create public ‘repositories’ </w:t>
+      </w:r>
+      <w:r>
+        <w:t xml:space="preserve">or ‘repos’ </w:t>
+      </w:r>
+      <w:r>
+        <w:t>to store code, free of charge. As of 2015, GitHub added a new service named ‘</w:t>
       </w:r>
       <w:proofErr w:type="spellStart"/>
       <w:r>
-        <w:t>Github</w:t>
+        <w:t>gh</w:t>
       </w:r>
       <w:proofErr w:type="spellEnd"/>
-    </w:p>
-    <w:p>
-      <w:r>
-        <w:t xml:space="preserve">Currently, the entire visualization is being hosted, free of charge using </w:t>
-      </w:r>
+      <w:r>
+        <w:noBreakHyphen/>
+      </w:r>
+      <w:r>
+        <w:t xml:space="preserve">pages’. This service provides users with free hosting if the repository is a web site/app and the repository is structured in a certain way. </w:t>
+      </w:r>
+    </w:p>
+    <w:p>
       <w:proofErr w:type="spellStart"/>
       <w:r>
-        <w:t>GitHub</w:t>
+        <w:t>Assemblio</w:t>
       </w:r>
       <w:proofErr w:type="spellEnd"/>
       <w:r>
-        <w:t xml:space="preserve">. </w:t>
-      </w:r>
-      <w:proofErr w:type="spellStart"/>
-      <w:r>
-        <w:t>Github</w:t>
-      </w:r>
-      <w:proofErr w:type="spellEnd"/>
-      <w:r>
-        <w:t xml:space="preserve"> is a service that allows users to create public ‘repositories’ </w:t>
-      </w:r>
-      <w:r>
-        <w:t xml:space="preserve">or ‘repos’ </w:t>
-      </w:r>
-      <w:r>
-        <w:t xml:space="preserve">to store code, free of charge. As of 2015, </w:t>
-      </w:r>
-      <w:proofErr w:type="spellStart"/>
-      <w:r>
-        <w:t>GitHub</w:t>
-      </w:r>
-      <w:proofErr w:type="spellEnd"/>
-      <w:r>
-        <w:t xml:space="preserve"> added a new service named ‘</w:t>
-      </w:r>
-      <w:proofErr w:type="spellStart"/>
-      <w:r>
-        <w:t>gh</w:t>
-      </w:r>
-      <w:proofErr w:type="spellEnd"/>
-      <w:r>
-        <w:t xml:space="preserve">-pages’. This service provides users with free hosting if the repository is a web site/app and the repository is structured in a certain way. </w:t>
-      </w:r>
-    </w:p>
-    <w:p>
-      <w:proofErr w:type="spellStart"/>
-      <w:r>
-        <w:t>Assemblio</w:t>
-      </w:r>
-      <w:proofErr w:type="spellEnd"/>
-      <w:r>
         <w:t xml:space="preserve">, in creating this visualization, has utilized this service as a way of guaranteeing free hosting and easy maintainability. </w:t>
       </w:r>
     </w:p>
     <w:p>
-      <w:r>
-        <w:t xml:space="preserve">In order to update the repository you will need to set up </w:t>
-      </w:r>
-    </w:p>
-    <w:p>
       <w:pPr>
         <w:pStyle w:val="Heading3"/>
       </w:pPr>
       <w:r>
-        <w:t xml:space="preserve">Set Up </w:t>
-      </w:r>
-      <w:proofErr w:type="spellStart"/>
-      <w:r>
-        <w:t>Git</w:t>
-      </w:r>
-      <w:proofErr w:type="spellEnd"/>
-    </w:p>
-    <w:p>
-      <w:r>
-        <w:t xml:space="preserve">Install </w:t>
-      </w:r>
-      <w:proofErr w:type="spellStart"/>
-      <w:r>
-        <w:t>git</w:t>
-      </w:r>
-      <w:proofErr w:type="spellEnd"/>
+        <w:t>Set Up Git</w:t>
+      </w:r>
+    </w:p>
+    <w:p>
+      <w:r>
+        <w:t xml:space="preserve">Depending on your computer setup, </w:t>
+      </w:r>
+      <w:r>
+        <w:t xml:space="preserve">you </w:t>
+      </w:r>
+      <w:r>
+        <w:t>may</w:t>
+      </w:r>
+      <w:r>
+        <w:t xml:space="preserve"> need to have </w:t>
+      </w:r>
+      <w:r>
+        <w:t>G</w:t>
+      </w:r>
+      <w:r>
+        <w:t xml:space="preserve">it installed on your machine. </w:t>
+      </w:r>
+    </w:p>
+    <w:p>
+      <w:pPr>
+        <w:pStyle w:val="Heading5"/>
+      </w:pPr>
+      <w:r>
+        <w:t>OSX</w:t>
+      </w:r>
+    </w:p>
+    <w:p>
+      <w:r>
+        <w:t>Macs generally come with a basic version of Git already installed, but you may wish to upgrade it. The latest stable version can be found here:</w:t>
+      </w:r>
+    </w:p>
+    <w:p>
+      <w:hyperlink r:id="rId14" w:history="1">
+        <w:r>
+          <w:rPr>
+            <w:rStyle w:val="Hyperlink"/>
+          </w:rPr>
+          <w:t>http://git-scm.com/download/mac</w:t>
+        </w:r>
+      </w:hyperlink>
+      <w:r>
+        <w:t xml:space="preserve">  </w:t>
+      </w:r>
+    </w:p>
+    <w:p>
+      <w:pPr>
+        <w:pStyle w:val="Heading5"/>
+      </w:pPr>
+      <w:r>
+        <w:t>Linux</w:t>
+      </w:r>
+    </w:p>
+    <w:p>
+      <w:r>
+        <w:t>If you are running Linux (and don’t have Git installed already), please use the following instructions to install Git:</w:t>
+      </w:r>
+    </w:p>
+    <w:p>
+      <w:hyperlink r:id="rId15" w:history="1">
+        <w:r>
+          <w:rPr>
+            <w:rStyle w:val="Hyperlink"/>
+          </w:rPr>
+          <w:t>https://git-scm.com/download/linux</w:t>
+        </w:r>
+      </w:hyperlink>
+      <w:r>
+        <w:t xml:space="preserve"> </w:t>
+      </w:r>
     </w:p>
     <w:p>
       <w:pPr>
@@ -3538,21 +3558,38 @@
       <w:r>
         <w:t xml:space="preserve">Once </w:t>
       </w:r>
-      <w:proofErr w:type="spellStart"/>
-      <w:r>
-        <w:t>git</w:t>
-      </w:r>
-      <w:proofErr w:type="spellEnd"/>
-      <w:r>
-        <w:t xml:space="preserve"> is installed, you need to download all the files to your computer. Navigate to the folder where you would like the files to be located and run the following </w:t>
-      </w:r>
-      <w:proofErr w:type="spellStart"/>
-      <w:r>
-        <w:t>git</w:t>
-      </w:r>
-      <w:proofErr w:type="spellEnd"/>
-      <w:r>
-        <w:t xml:space="preserve"> command:</w:t>
+      <w:r>
+        <w:t>G</w:t>
+      </w:r>
+      <w:r>
+        <w:t xml:space="preserve">it is installed, you need to download all the files </w:t>
+      </w:r>
+      <w:r>
+        <w:t xml:space="preserve">from GitHub </w:t>
+      </w:r>
+      <w:r>
+        <w:t xml:space="preserve">to your computer. </w:t>
+      </w:r>
+      <w:r>
+        <w:t>To do this, c</w:t>
+      </w:r>
+      <w:r>
+        <w:t>hange directory</w:t>
+      </w:r>
+      <w:r>
+        <w:t xml:space="preserve"> to the f</w:t>
+      </w:r>
+      <w:r>
+        <w:t xml:space="preserve">older where you would like the project folder </w:t>
+      </w:r>
+      <w:r>
+        <w:t xml:space="preserve">to be located and run the </w:t>
+      </w:r>
+      <w:r>
+        <w:t>G</w:t>
+      </w:r>
+      <w:r>
+        <w:t xml:space="preserve">it command shown below. Keep in mind, Git will automatically create a folder with all the relevant files inside it for you, you don’t need to create an empty folder beforehand. </w:t>
       </w:r>
     </w:p>
     <w:tbl>
@@ -3629,7 +3666,24 @@
         <w:t xml:space="preserve">Now that you have all the files on your machine, the next step is to </w:t>
       </w:r>
       <w:r>
-        <w:t>set up the access to ‘push’ any changes you make to the online version of the visualization. To do this</w:t>
+        <w:t xml:space="preserve">set up the access to ‘push’ any changes you make to the online </w:t>
+      </w:r>
+      <w:r>
+        <w:t>code repository that you just downloaded the files from</w:t>
+      </w:r>
+      <w:r>
+        <w:t>. To do this</w:t>
+      </w:r>
+      <w:r>
+        <w:t xml:space="preserve">, you will need to be granted access by someone who is an administrator of the repository, </w:t>
+      </w:r>
+      <w:proofErr w:type="gramStart"/>
+      <w:r>
+        <w:t>then</w:t>
+      </w:r>
+      <w:proofErr w:type="gramEnd"/>
+      <w:r>
+        <w:t xml:space="preserve"> run the command shown below. </w:t>
       </w:r>
     </w:p>
     <w:tbl>
@@ -3840,7 +3894,13 @@
     </w:tbl>
     <w:p>
       <w:r>
-        <w:t xml:space="preserve">If you see the expected output shown above, you now have the ability to make changes to the visualization. </w:t>
+        <w:t>If you see the expected output shown above, you now have the ability to make changes to the</w:t>
+      </w:r>
+      <w:r>
+        <w:t xml:space="preserve"> online version of the</w:t>
+      </w:r>
+      <w:r>
+        <w:t xml:space="preserve"> visualization. </w:t>
       </w:r>
     </w:p>
     <w:p>
@@ -3856,10 +3916,16 @@
         <w:t>Generally</w:t>
       </w:r>
       <w:r>
-        <w:t xml:space="preserve">, the current files should serve as templates for the format of any new updated data added. However, there are certain additions that can be made to the files that will update the visualization in the expected format. </w:t>
-      </w:r>
-      <w:r>
-        <w:t xml:space="preserve">Broadly, there are three files that need to be updated to update the visualization. </w:t>
+        <w:t xml:space="preserve">, the current files should serve as templates for the format of any new updated data. However, there are certain additions that can be made to the files that will update the visualization in the expected format. </w:t>
+      </w:r>
+      <w:r>
+        <w:t xml:space="preserve">Broadly, there are </w:t>
+      </w:r>
+      <w:r>
+        <w:t>two</w:t>
+      </w:r>
+      <w:r>
+        <w:t xml:space="preserve"> files that need to be updated to update the visualization. </w:t>
       </w:r>
     </w:p>
     <w:p>
@@ -3926,30 +3992,33 @@
       </w:pPr>
       <w:proofErr w:type="gramStart"/>
       <w:r>
+        <w:t>./</w:t>
+      </w:r>
+      <w:proofErr w:type="gramEnd"/>
+      <w:r>
         <w:t>d</w:t>
       </w:r>
       <w:r>
-        <w:t>ata</w:t>
-      </w:r>
-      <w:proofErr w:type="gramEnd"/>
+        <w:t>ata/</w:t>
+      </w:r>
+      <w:proofErr w:type="spellStart"/>
+      <w:r>
+        <w:t>raw_data</w:t>
+      </w:r>
+      <w:proofErr w:type="spellEnd"/>
       <w:r>
         <w:t>/</w:t>
       </w:r>
-      <w:proofErr w:type="spellStart"/>
-      <w:r>
-        <w:t>raw_data</w:t>
-      </w:r>
-      <w:proofErr w:type="spellEnd"/>
-      <w:r>
-        <w:t>/</w:t>
-      </w:r>
       <w:r>
         <w:t>data.xlsx</w:t>
       </w:r>
     </w:p>
     <w:p>
       <w:r>
-        <w:t xml:space="preserve">In the satisfied and dissatisfied data is contained on the tabs labeled ‘satisfied’ and ‘dissatisfied’ accordingly. </w:t>
+        <w:t>T</w:t>
+      </w:r>
+      <w:r>
+        <w:t xml:space="preserve">he satisfied and dissatisfied data is contained on the tabs labeled ‘satisfied’ and ‘dissatisfied’ accordingly. </w:t>
       </w:r>
       <w:r>
         <w:t>T</w:t>
@@ -3973,7 +4042,19 @@
         <w:t xml:space="preserve">Adding new rows to the data. These rows can have new indicators and/or new years, and do not need to have values for all municipalities. </w:t>
       </w:r>
       <w:r>
-        <w:t xml:space="preserve">If new indicators are added, they also need to be added to the standard lists file. </w:t>
+        <w:t xml:space="preserve">If new indicators are added, they also need to be added </w:t>
+      </w:r>
+      <w:r>
+        <w:t>in</w:t>
+      </w:r>
+      <w:r>
+        <w:t xml:space="preserve"> </w:t>
+      </w:r>
+      <w:r>
+        <w:t>whitelist.xlsx</w:t>
+      </w:r>
+      <w:r>
+        <w:t xml:space="preserve">. </w:t>
       </w:r>
     </w:p>
     <w:p>
@@ -4000,7 +4081,10 @@
         <w:t xml:space="preserve">s </w:t>
       </w:r>
       <w:r>
-        <w:t>are being modified, corresponding changes will also need to be made to the standard lists file</w:t>
+        <w:t xml:space="preserve">are being modified, corresponding changes will also need to be made </w:t>
+      </w:r>
+      <w:r>
+        <w:t>in whitelist.xlsx</w:t>
       </w:r>
       <w:r>
         <w:t xml:space="preserve"> (see Standard Lists below)</w:t>
@@ -4044,7 +4128,7 @@
         <w:t>data.xlsx file</w:t>
       </w:r>
       <w:r>
-        <w:t xml:space="preserve">. This will ensure you can check the format and structure of the originals if your updates are not working as expected. </w:t>
+        <w:t xml:space="preserve">. This will ensure you can check the format and structure of the original if your updates are not working as expected. </w:t>
       </w:r>
     </w:p>
     <w:p>
@@ -4073,7 +4157,13 @@
         <w:t xml:space="preserve"> </w:t>
       </w:r>
       <w:r>
-        <w:t xml:space="preserve">extension) for the new files is flexible – the new names will be handled in the processing step (see Converting). </w:t>
+        <w:t xml:space="preserve">extension) for the new </w:t>
+      </w:r>
+      <w:r>
+        <w:t>file</w:t>
+      </w:r>
+      <w:r>
+        <w:t xml:space="preserve"> is flexible – the new names will be handled in the processing step (see Converting). </w:t>
       </w:r>
     </w:p>
     <w:p>
@@ -4085,7 +4175,7 @@
         </w:numPr>
       </w:pPr>
       <w:r>
-        <w:t>Changing the names of the municipalities from the names currently in the file will cause the data for the changed municipalities to not display (the names are required to match names used to generate the Map visualization).</w:t>
+        <w:t xml:space="preserve">Adding “satisfaction with” or “dissatisfaction with” to the name of the indicator is unnecessary. These are added automatically by the visualization. </w:t>
       </w:r>
     </w:p>
     <w:p>
@@ -4097,16 +4187,7 @@
         </w:numPr>
       </w:pPr>
       <w:r>
-        <w:t xml:space="preserve">Additional indicators also need to be added to the standard list files (see below). If new indicators are added to the satisfied/dissatisfied data </w:t>
-      </w:r>
-      <w:r>
-        <w:rPr>
-          <w:i/>
-        </w:rPr>
-        <w:t>without</w:t>
-      </w:r>
-      <w:r>
-        <w:t xml:space="preserve"> adding them to the standard lists, the visualization will not update correctly. </w:t>
+        <w:t xml:space="preserve">Format the numbers as decimals rather than as percentages. For example, format the numbers as 0.157, not 15.7%. </w:t>
       </w:r>
     </w:p>
     <w:p>
@@ -4118,7 +4199,7 @@
         </w:numPr>
       </w:pPr>
       <w:r>
-        <w:t xml:space="preserve">Adding “satisfaction with” or “dissatisfaction with” to the name of the indicator is unnecessary. These are added automatically by the visualization. </w:t>
+        <w:t>Do not change the municipality names. Changing the names of the municipalities from the names currently in the file will cause the data for the changed municipalities to not display (the names are required to match names used to generate the Map visualization).</w:t>
       </w:r>
     </w:p>
     <w:p>
@@ -4130,7 +4211,7 @@
         </w:numPr>
       </w:pPr>
       <w:r>
-        <w:t xml:space="preserve">Format the numbers as decimals rather than as percentages. For example, format the numbers as 0.157, not 15.7%. </w:t>
+        <w:t xml:space="preserve">Do not use merged cells. Please ensure that you simply repeat the value in the column for all the rows you would typically merge. </w:t>
       </w:r>
     </w:p>
     <w:p>
@@ -4142,19 +4223,13 @@
         </w:numPr>
       </w:pPr>
       <w:r>
-        <w:t xml:space="preserve">Do not use merged cells. Please ensure that you simply repeat the value in the column for all the rows you would typically merge. </w:t>
-      </w:r>
-    </w:p>
-    <w:p>
-      <w:pPr>
-        <w:pStyle w:val="ListParagraph"/>
-        <w:numPr>
-          <w:ilvl w:val="0"/>
-          <w:numId w:val="5"/>
-        </w:numPr>
-      </w:pPr>
-      <w:r>
-        <w:t>Do not change the name of the tabs.</w:t>
+        <w:t>Do not change the name</w:t>
+      </w:r>
+      <w:r>
+        <w:t>s</w:t>
+      </w:r>
+      <w:r>
+        <w:t xml:space="preserve"> of the tabs.</w:t>
       </w:r>
       <w:r>
         <w:t xml:space="preserve"> </w:t>
@@ -4961,10 +5036,10 @@
     </w:p>
     <w:p>
       <w:r>
-        <w:t xml:space="preserve">After all the required files have been updated as described above – the next step is to run a command from the command line that will convert all those files to the formats required for the visualization. </w:t>
-      </w:r>
-      <w:r>
-        <w:t xml:space="preserve">This step is required in order to convert the data provided in the files above to the format that the visualization requires. </w:t>
+        <w:t>After all the required files have been updated as described above – the next step is to run a command from the command line that will convert all those files to the formats required for the visualization.</w:t>
+      </w:r>
+      <w:r>
+        <w:t xml:space="preserve"> </w:t>
       </w:r>
     </w:p>
     <w:p>
@@ -5010,10 +5085,34 @@
         <w:t>sure P</w:t>
       </w:r>
       <w:r>
-        <w:t xml:space="preserve">ython and one of the key libraries needed for the conversion are available. </w:t>
-      </w:r>
-      <w:r>
-        <w:t>The command to do this installation is shown below. Please be aware that this process can take up to an hour to complete.</w:t>
+        <w:t xml:space="preserve">ython and </w:t>
+      </w:r>
+      <w:r>
+        <w:t>some</w:t>
+      </w:r>
+      <w:r>
+        <w:t xml:space="preserve"> key libraries needed for the conversion are available. </w:t>
+      </w:r>
+      <w:r>
+        <w:t xml:space="preserve">By creating a virtual environment, we can ensure we have these requirements without having to install them system wide. </w:t>
+      </w:r>
+      <w:r>
+        <w:t xml:space="preserve">The command to </w:t>
+      </w:r>
+      <w:r>
+        <w:t>create this virtual environment</w:t>
+      </w:r>
+      <w:r>
+        <w:t xml:space="preserve"> (from the project root directory)</w:t>
+      </w:r>
+      <w:r>
+        <w:t xml:space="preserve"> is shown below. Please be aware that this process can take up to </w:t>
+      </w:r>
+      <w:r>
+        <w:t>20 minutes</w:t>
+      </w:r>
+      <w:r>
+        <w:t xml:space="preserve"> to complete.</w:t>
       </w:r>
     </w:p>
     <w:tbl>
@@ -5035,11 +5134,11 @@
             <w:pPr>
               <w:rPr>
                 <w:rFonts w:ascii="Consolas" w:hAnsi="Consolas"/>
-                <w:sz w:val="20"/>
-                <w:szCs w:val="20"/>
-              </w:rPr>
-            </w:pPr>
-            <w:proofErr w:type="gramStart"/>
+                <w:color w:val="FFFFFF" w:themeColor="background1"/>
+                <w:sz w:val="20"/>
+                <w:szCs w:val="20"/>
+              </w:rPr>
+            </w:pPr>
             <w:r>
               <w:rPr>
                 <w:rFonts w:ascii="Consolas" w:hAnsi="Consolas"/>
@@ -5047,6 +5146,25 @@
                 <w:sz w:val="20"/>
                 <w:szCs w:val="20"/>
               </w:rPr>
+              <w:t>cd bin/</w:t>
+            </w:r>
+          </w:p>
+          <w:p>
+            <w:pPr>
+              <w:rPr>
+                <w:rFonts w:ascii="Consolas" w:hAnsi="Consolas"/>
+                <w:sz w:val="20"/>
+                <w:szCs w:val="20"/>
+              </w:rPr>
+            </w:pPr>
+            <w:proofErr w:type="gramStart"/>
+            <w:r>
+              <w:rPr>
+                <w:rFonts w:ascii="Consolas" w:hAnsi="Consolas"/>
+                <w:color w:val="FFFFFF" w:themeColor="background1"/>
+                <w:sz w:val="20"/>
+                <w:szCs w:val="20"/>
+              </w:rPr>
               <w:t>bash</w:t>
             </w:r>
             <w:proofErr w:type="gramEnd"/>
@@ -5064,24 +5182,27 @@
                 <w:sz w:val="20"/>
                 <w:szCs w:val="20"/>
               </w:rPr>
-              <w:t>./</w:t>
-            </w:r>
-            <w:r>
+              <w:t>install.sh</w:t>
+            </w:r>
+          </w:p>
+          <w:p>
+            <w:pPr>
               <w:rPr>
                 <w:rFonts w:ascii="Consolas" w:hAnsi="Consolas"/>
                 <w:sz w:val="20"/>
                 <w:szCs w:val="20"/>
               </w:rPr>
-              <w:t>bin/</w:t>
-            </w:r>
+            </w:pPr>
+            <w:proofErr w:type="gramStart"/>
             <w:r>
               <w:rPr>
                 <w:rFonts w:ascii="Consolas" w:hAnsi="Consolas"/>
                 <w:sz w:val="20"/>
                 <w:szCs w:val="20"/>
               </w:rPr>
-              <w:t>install.sh</w:t>
-            </w:r>
+              <w:t>cd ..</w:t>
+            </w:r>
+            <w:proofErr w:type="gramEnd"/>
           </w:p>
         </w:tc>
       </w:tr>
@@ -5102,17 +5223,30 @@
         <w:pStyle w:val="Heading3"/>
       </w:pPr>
       <w:r>
-        <w:t>Running the Command</w:t>
-      </w:r>
-    </w:p>
-    <w:p>
-      <w:r>
-        <w:t xml:space="preserve">To use this virtual environment, the </w:t>
-      </w:r>
-      <w:bookmarkStart w:id="0" w:name="_GoBack"/>
-      <w:bookmarkEnd w:id="0"/>
-      <w:r>
-        <w:t xml:space="preserve">command needed is </w:t>
+        <w:t>Activating the Virtual Environment</w:t>
+      </w:r>
+    </w:p>
+    <w:p>
+      <w:r>
+        <w:t xml:space="preserve">To use </w:t>
+      </w:r>
+      <w:r>
+        <w:t>the</w:t>
+      </w:r>
+      <w:r>
+        <w:t xml:space="preserve"> virtual environmen</w:t>
+      </w:r>
+      <w:r>
+        <w:t>t, run the following command</w:t>
+      </w:r>
+      <w:r>
+        <w:t xml:space="preserve"> from the project root directory</w:t>
+      </w:r>
+      <w:r>
+        <w:t>:</w:t>
+      </w:r>
+      <w:r>
+        <w:t xml:space="preserve"> </w:t>
       </w:r>
     </w:p>
     <w:tbl>
@@ -5163,14 +5297,6 @@
                 <w:sz w:val="20"/>
                 <w:szCs w:val="20"/>
               </w:rPr>
-              <w:t>./</w:t>
-            </w:r>
-            <w:r>
-              <w:rPr>
-                <w:rFonts w:ascii="Consolas" w:hAnsi="Consolas"/>
-                <w:sz w:val="20"/>
-                <w:szCs w:val="20"/>
-              </w:rPr>
               <w:t>bin/</w:t>
             </w:r>
             <w:proofErr w:type="spellStart"/>
@@ -5197,7 +5323,12 @@
     </w:tbl>
     <w:p>
       <w:r>
-        <w:t>Your command line prompt should now have ‘(</w:t>
+        <w:t>Your command line pro</w:t>
+      </w:r>
+      <w:bookmarkStart w:id="0" w:name="_GoBack"/>
+      <w:bookmarkEnd w:id="0"/>
+      <w:r>
+        <w:t>mpt should now have ‘(</w:t>
       </w:r>
       <w:proofErr w:type="spellStart"/>
       <w:r>
@@ -5208,13 +5339,26 @@
         <w:t>)’ printed at the front, indicating that you are now operating from this environment.</w:t>
       </w:r>
       <w:r>
-        <w:t xml:space="preserve"> The next step is to run the command that will convert the changes made in the Excel files into changes in the files that the visualization uses. </w:t>
-      </w:r>
-      <w:r>
         <w:t xml:space="preserve"> </w:t>
       </w:r>
     </w:p>
     <w:p>
+      <w:pPr>
+        <w:pStyle w:val="Heading3"/>
+      </w:pPr>
+      <w:r>
+        <w:t>Running the Command</w:t>
+      </w:r>
+    </w:p>
+    <w:p>
+      <w:r>
+        <w:t xml:space="preserve">The next step is to run the command that will convert the changes made in the Excel files into changes in the files that the visualization uses. </w:t>
+      </w:r>
+      <w:r>
+        <w:t xml:space="preserve"> </w:t>
+      </w:r>
+    </w:p>
+    <w:p>
       <w:r>
         <w:t xml:space="preserve">The </w:t>
       </w:r>
@@ -5246,6 +5390,11 @@
       </w:r>
       <w:r>
         <w:t xml:space="preserve">where the files are that it needs to convert. </w:t>
+      </w:r>
+    </w:p>
+    <w:p>
+      <w:r>
+        <w:t xml:space="preserve">This is done through the use of command line parameters. A summary of the available parameters is provided below. </w:t>
       </w:r>
     </w:p>
     <w:p>
@@ -5733,15 +5882,13 @@
     </w:tbl>
     <w:p>
       <w:r>
-        <w:t xml:space="preserve">Please note that all the parameters above are optional. The script can be run to update one file only if needed. Below is an example script that updates all the files based on the current default names of the raw </w:t>
-      </w:r>
-      <w:proofErr w:type="gramStart"/>
-      <w:r>
-        <w:t>files.</w:t>
-      </w:r>
-      <w:proofErr w:type="gramEnd"/>
-      <w:r>
-        <w:t xml:space="preserve"> </w:t>
+        <w:t xml:space="preserve">Please note that all the parameters above are optional. The script can be run to update one file only if needed. Below is an example </w:t>
+      </w:r>
+      <w:r>
+        <w:t>call</w:t>
+      </w:r>
+      <w:r>
+        <w:t xml:space="preserve"> that updates all the files based on the current default names of the raw files. </w:t>
       </w:r>
     </w:p>
     <w:p>
@@ -5791,126 +5938,142 @@
                 <w:color w:val="EEECE1" w:themeColor="background2"/>
                 <w:sz w:val="20"/>
               </w:rPr>
-              <w:t xml:space="preserve"> bin/create_data.py --s data/</w:t>
-            </w:r>
-            <w:proofErr w:type="spellStart"/>
+              <w:t xml:space="preserve"> </w:t>
+            </w:r>
             <w:r>
               <w:rPr>
                 <w:rFonts w:ascii="Consolas" w:hAnsi="Consolas"/>
                 <w:color w:val="EEECE1" w:themeColor="background2"/>
                 <w:sz w:val="20"/>
               </w:rPr>
-              <w:t>raw_data</w:t>
-            </w:r>
-            <w:proofErr w:type="spellEnd"/>
+              <w:t>bin/</w:t>
+            </w:r>
             <w:r>
               <w:rPr>
                 <w:rFonts w:ascii="Consolas" w:hAnsi="Consolas"/>
                 <w:color w:val="EEECE1" w:themeColor="background2"/>
                 <w:sz w:val="20"/>
               </w:rPr>
-              <w:t>/</w:t>
-            </w:r>
+              <w:t>create_data.py --s data/</w:t>
+            </w:r>
+            <w:proofErr w:type="spellStart"/>
             <w:r>
               <w:rPr>
                 <w:rFonts w:ascii="Consolas" w:hAnsi="Consolas"/>
                 <w:color w:val="EEECE1" w:themeColor="background2"/>
                 <w:sz w:val="20"/>
               </w:rPr>
-              <w:t>data.xlsx</w:t>
-            </w:r>
+              <w:t>raw_data</w:t>
+            </w:r>
+            <w:proofErr w:type="spellEnd"/>
             <w:r>
               <w:rPr>
                 <w:rFonts w:ascii="Consolas" w:hAnsi="Consolas"/>
                 <w:color w:val="EEECE1" w:themeColor="background2"/>
                 <w:sz w:val="20"/>
               </w:rPr>
-              <w:t xml:space="preserve"> --d data/</w:t>
-            </w:r>
-            <w:proofErr w:type="spellStart"/>
+              <w:t>/</w:t>
+            </w:r>
             <w:r>
               <w:rPr>
                 <w:rFonts w:ascii="Consolas" w:hAnsi="Consolas"/>
                 <w:color w:val="EEECE1" w:themeColor="background2"/>
                 <w:sz w:val="20"/>
               </w:rPr>
-              <w:t>raw_data</w:t>
-            </w:r>
-            <w:proofErr w:type="spellEnd"/>
+              <w:t>data.xlsx</w:t>
+            </w:r>
             <w:r>
               <w:rPr>
                 <w:rFonts w:ascii="Consolas" w:hAnsi="Consolas"/>
                 <w:color w:val="EEECE1" w:themeColor="background2"/>
                 <w:sz w:val="20"/>
               </w:rPr>
-              <w:t>/</w:t>
-            </w:r>
+              <w:t xml:space="preserve"> --d data/</w:t>
+            </w:r>
+            <w:proofErr w:type="spellStart"/>
             <w:r>
               <w:rPr>
                 <w:rFonts w:ascii="Consolas" w:hAnsi="Consolas"/>
                 <w:color w:val="EEECE1" w:themeColor="background2"/>
                 <w:sz w:val="20"/>
               </w:rPr>
-              <w:t>data.xlsx</w:t>
-            </w:r>
+              <w:t>raw_data</w:t>
+            </w:r>
+            <w:proofErr w:type="spellEnd"/>
             <w:r>
               <w:rPr>
                 <w:rFonts w:ascii="Consolas" w:hAnsi="Consolas"/>
                 <w:color w:val="EEECE1" w:themeColor="background2"/>
                 <w:sz w:val="20"/>
               </w:rPr>
-              <w:t xml:space="preserve"> --p data/</w:t>
-            </w:r>
-            <w:proofErr w:type="spellStart"/>
+              <w:t>/</w:t>
+            </w:r>
             <w:r>
               <w:rPr>
                 <w:rFonts w:ascii="Consolas" w:hAnsi="Consolas"/>
                 <w:color w:val="EEECE1" w:themeColor="background2"/>
                 <w:sz w:val="20"/>
               </w:rPr>
-              <w:t>raw_data</w:t>
-            </w:r>
-            <w:proofErr w:type="spellEnd"/>
+              <w:t>data.xlsx</w:t>
+            </w:r>
             <w:r>
               <w:rPr>
                 <w:rFonts w:ascii="Consolas" w:hAnsi="Consolas"/>
                 <w:color w:val="EEECE1" w:themeColor="background2"/>
                 <w:sz w:val="20"/>
               </w:rPr>
-              <w:t>/</w:t>
-            </w:r>
+              <w:t xml:space="preserve"> --p data/</w:t>
+            </w:r>
+            <w:proofErr w:type="spellStart"/>
             <w:r>
               <w:rPr>
                 <w:rFonts w:ascii="Consolas" w:hAnsi="Consolas"/>
                 <w:color w:val="EEECE1" w:themeColor="background2"/>
                 <w:sz w:val="20"/>
               </w:rPr>
-              <w:t>data.xlsx</w:t>
-            </w:r>
+              <w:t>raw_data</w:t>
+            </w:r>
+            <w:proofErr w:type="spellEnd"/>
             <w:r>
               <w:rPr>
                 <w:rFonts w:ascii="Consolas" w:hAnsi="Consolas"/>
                 <w:color w:val="EEECE1" w:themeColor="background2"/>
                 <w:sz w:val="20"/>
               </w:rPr>
-              <w:t xml:space="preserve"> --w data/</w:t>
-            </w:r>
-            <w:proofErr w:type="spellStart"/>
+              <w:t>/</w:t>
+            </w:r>
             <w:r>
               <w:rPr>
                 <w:rFonts w:ascii="Consolas" w:hAnsi="Consolas"/>
                 <w:color w:val="EEECE1" w:themeColor="background2"/>
                 <w:sz w:val="20"/>
               </w:rPr>
-              <w:t>standard_lists</w:t>
-            </w:r>
-            <w:proofErr w:type="spellEnd"/>
+              <w:t>data.xlsx</w:t>
+            </w:r>
             <w:r>
               <w:rPr>
                 <w:rFonts w:ascii="Consolas" w:hAnsi="Consolas"/>
                 <w:color w:val="EEECE1" w:themeColor="background2"/>
                 <w:sz w:val="20"/>
               </w:rPr>
+              <w:t xml:space="preserve"> --w data/</w:t>
+            </w:r>
+            <w:proofErr w:type="spellStart"/>
+            <w:r>
+              <w:rPr>
+                <w:rFonts w:ascii="Consolas" w:hAnsi="Consolas"/>
+                <w:color w:val="EEECE1" w:themeColor="background2"/>
+                <w:sz w:val="20"/>
+              </w:rPr>
+              <w:t>standard_lists</w:t>
+            </w:r>
+            <w:proofErr w:type="spellEnd"/>
+            <w:r>
+              <w:rPr>
+                <w:rFonts w:ascii="Consolas" w:hAnsi="Consolas"/>
+                <w:color w:val="EEECE1" w:themeColor="background2"/>
+                <w:sz w:val="20"/>
+              </w:rPr>
               <w:t>/whitelist.xlsx</w:t>
             </w:r>
           </w:p>
@@ -5927,11 +6090,13 @@
       </w:r>
       <w:proofErr w:type="spellEnd"/>
       <w:r>
-        <w:t xml:space="preserve"> status’. This should provide a list of all the updated files in the </w:t>
-      </w:r>
-      <w:proofErr w:type="gramStart"/>
-      <w:r>
-        <w:t>directory which should include the origi</w:t>
+        <w:t xml:space="preserve"> status’. This should provide a list of all the updated files in the directory </w:t>
+      </w:r>
+      <w:r>
+        <w:t>and</w:t>
+      </w:r>
+      <w:r>
+        <w:t xml:space="preserve"> should include the origi</w:t>
       </w:r>
       <w:r>
         <w:t xml:space="preserve">nal </w:t>
@@ -5942,11 +6107,7 @@
       </w:r>
       <w:proofErr w:type="spellEnd"/>
       <w:r>
-        <w:t xml:space="preserve"> files modified</w:t>
-      </w:r>
-      <w:proofErr w:type="gramEnd"/>
-      <w:r>
-        <w:t xml:space="preserve"> and </w:t>
+        <w:t xml:space="preserve"> files modified and </w:t>
       </w:r>
       <w:r>
         <w:t xml:space="preserve">a list of corresponding </w:t>
@@ -5957,7 +6118,22 @@
       </w:r>
       <w:proofErr w:type="spellEnd"/>
       <w:r>
-        <w:t xml:space="preserve"> files. </w:t>
+        <w:t xml:space="preserve"> files</w:t>
+      </w:r>
+      <w:r>
+        <w:t xml:space="preserve"> </w:t>
+      </w:r>
+      <w:r>
+        <w:t>(</w:t>
+      </w:r>
+      <w:r>
+        <w:t>the output of the python command above</w:t>
+      </w:r>
+      <w:r>
+        <w:t>)</w:t>
+      </w:r>
+      <w:r>
+        <w:t xml:space="preserve">. </w:t>
       </w:r>
     </w:p>
     <w:p>
@@ -5972,8 +6148,17 @@
       </w:r>
     </w:p>
     <w:p>
-      <w:r>
-        <w:t xml:space="preserve">Once you have finished running the command you need, you should exit the virtual environment with the following command. </w:t>
+      <w:pPr>
+        <w:keepNext/>
+      </w:pPr>
+      <w:r>
+        <w:t>Once you have finis</w:t>
+      </w:r>
+      <w:r>
+        <w:t>hed running the command</w:t>
+      </w:r>
+      <w:r>
+        <w:t xml:space="preserve">, you should exit the virtual environment with the following command. </w:t>
       </w:r>
     </w:p>
     <w:tbl>
@@ -6013,7 +6198,6 @@
         </w:tc>
       </w:tr>
     </w:tbl>
-    <w:p/>
     <w:p>
       <w:pPr>
         <w:pStyle w:val="Heading3"/>
@@ -6034,36 +6218,76 @@
       </w:r>
     </w:p>
     <w:p>
-      <w:r>
-        <w:t xml:space="preserve">This step is important because it </w:t>
-      </w:r>
-      <w:r>
-        <w:t xml:space="preserve">makes sure everything is working as expected </w:t>
-      </w:r>
-    </w:p>
-    <w:p>
       <w:pPr>
         <w:pStyle w:val="Heading3"/>
       </w:pPr>
       <w:r>
-        <w:t>Undoing Changes</w:t>
-      </w:r>
-      <w:r>
-        <w:t xml:space="preserve"> – Nuclear Option</w:t>
-      </w:r>
-    </w:p>
-    <w:p>
-      <w:r>
-        <w:t xml:space="preserve">If for some reason your updates have not worked and you cannot work out why, the best option maybe to </w:t>
-      </w:r>
-      <w:r>
-        <w:t>undo all your local</w:t>
+        <w:t xml:space="preserve">Undoing </w:t>
+      </w:r>
+      <w:r>
+        <w:t xml:space="preserve">All </w:t>
+      </w:r>
+      <w:r>
+        <w:t>Changes</w:t>
+      </w:r>
+      <w:r>
+        <w:t xml:space="preserve"> – </w:t>
+      </w:r>
+      <w:r>
+        <w:t xml:space="preserve">The </w:t>
+      </w:r>
+      <w:r>
+        <w:t>Nuclear Option</w:t>
+      </w:r>
+    </w:p>
+    <w:p>
+      <w:r>
+        <w:t xml:space="preserve">Sometimes it happens that </w:t>
+      </w:r>
+      <w:r>
+        <w:t xml:space="preserve">your updates </w:t>
+      </w:r>
+      <w:r>
+        <w:t>will not work</w:t>
+      </w:r>
+      <w:r>
+        <w:t xml:space="preserve"> and you cannot </w:t>
+      </w:r>
+      <w:r>
+        <w:t>remember how to</w:t>
+      </w:r>
+      <w:r>
+        <w:t xml:space="preserve"> undo all the changes you made</w:t>
+      </w:r>
+      <w:r>
+        <w:t xml:space="preserve">. In this case </w:t>
+      </w:r>
+      <w:r>
+        <w:t xml:space="preserve">the best option maybe to </w:t>
+      </w:r>
+      <w:r>
+        <w:t xml:space="preserve">undo </w:t>
+      </w:r>
+      <w:r>
+        <w:rPr>
+          <w:i/>
+        </w:rPr>
+        <w:t>all</w:t>
+      </w:r>
+      <w:r>
+        <w:t xml:space="preserve"> your local</w:t>
       </w:r>
       <w:r>
         <w:t xml:space="preserve"> changes </w:t>
       </w:r>
       <w:r>
-        <w:t xml:space="preserve">and go back to the </w:t>
+        <w:t xml:space="preserve">and </w:t>
+      </w:r>
+      <w:r>
+        <w:t xml:space="preserve">simply </w:t>
+      </w:r>
+      <w:r>
+        <w:t xml:space="preserve">go back to the </w:t>
       </w:r>
       <w:r>
         <w:t>version already online and start again. To do that, run the following command</w:t>
@@ -6159,7 +6383,7 @@
         <w:rPr>
           <w:i/>
         </w:rPr>
-        <w:t xml:space="preserve">Keep in mind, this will delete all your local changes and you will not be able to recover them. </w:t>
+        <w:t xml:space="preserve">Keep in mind, this will delete all your changes and you will not be able to recover them. </w:t>
       </w:r>
     </w:p>
     <w:p>
@@ -6181,7 +6405,10 @@
         <w:t xml:space="preserve"> have updated the changes on y</w:t>
       </w:r>
       <w:r>
-        <w:t>our computer (‘local machine’), and the testing has shown everything is working as expected, you</w:t>
+        <w:t>our computer</w:t>
+      </w:r>
+      <w:r>
+        <w:t>, and the testing has shown everything is working as expected, you</w:t>
       </w:r>
       <w:r>
         <w:t xml:space="preserve"> need to push those changes to the online</w:t>
@@ -6496,11 +6723,36 @@
         </w:tc>
       </w:tr>
     </w:tbl>
-    <w:p/>
+    <w:p>
+      <w:pPr>
+        <w:pStyle w:val="Heading1"/>
+      </w:pPr>
+      <w:r>
+        <w:t>Technology</w:t>
+      </w:r>
+    </w:p>
+    <w:p>
+      <w:r>
+        <w:t xml:space="preserve">Visualization runs on HTML and </w:t>
+      </w:r>
+      <w:proofErr w:type="spellStart"/>
+      <w:r>
+        <w:t>javascript</w:t>
+      </w:r>
+      <w:proofErr w:type="spellEnd"/>
+      <w:r>
+        <w:t xml:space="preserve">. </w:t>
+      </w:r>
+    </w:p>
+    <w:p>
+      <w:r>
+        <w:t xml:space="preserve">Repository also includes a Python class and script that is used for processing data. </w:t>
+      </w:r>
+    </w:p>
     <w:p/>
     <w:sectPr>
-      <w:headerReference w:type="default" r:id="rId14"/>
-      <w:footerReference w:type="default" r:id="rId15"/>
+      <w:headerReference w:type="default" r:id="rId16"/>
+      <w:footerReference w:type="default" r:id="rId17"/>
       <w:pgSz w:w="12240" w:h="15840"/>
       <w:pgMar w:top="1440" w:right="1800" w:bottom="1440" w:left="1800" w:header="720" w:footer="720" w:gutter="0"/>
       <w:cols w:space="720"/>
@@ -6581,7 +6833,7 @@
         <w:noProof/>
         <w:sz w:val="20"/>
       </w:rPr>
-      <w:t>15</w:t>
+      <w:t>16</w:t>
     </w:r>
     <w:r>
       <w:rPr>
@@ -6624,7 +6876,7 @@
         <w:noProof/>
         <w:sz w:val="20"/>
       </w:rPr>
-      <w:t>17</w:t>
+      <w:t>18</w:t>
     </w:r>
     <w:r>
       <w:rPr>
@@ -8576,6 +8828,17 @@
       <w:rFonts w:ascii="Eurostile" w:hAnsi="Eurostile"/>
     </w:rPr>
   </w:style>
+  <w:style w:type="character" w:styleId="Hyperlink">
+    <w:name w:val="Hyperlink"/>
+    <w:basedOn w:val="DefaultParagraphFont"/>
+    <w:uiPriority w:val="99"/>
+    <w:unhideWhenUsed/>
+    <w:rsid w:val="0040385A"/>
+    <w:rPr>
+      <w:color w:val="0000FF" w:themeColor="hyperlink"/>
+      <w:u w:val="single"/>
+    </w:rPr>
+  </w:style>
 </w:styles>
 </file>
 
@@ -9154,6 +9417,17 @@
       <w:rFonts w:ascii="Eurostile" w:hAnsi="Eurostile"/>
     </w:rPr>
   </w:style>
+  <w:style w:type="character" w:styleId="Hyperlink">
+    <w:name w:val="Hyperlink"/>
+    <w:basedOn w:val="DefaultParagraphFont"/>
+    <w:uiPriority w:val="99"/>
+    <w:unhideWhenUsed/>
+    <w:rsid w:val="0040385A"/>
+    <w:rPr>
+      <w:color w:val="0000FF" w:themeColor="hyperlink"/>
+      <w:u w:val="single"/>
+    </w:rPr>
+  </w:style>
 </w:styles>
 </file>
 
@@ -9482,7 +9756,7 @@
 </file>
 
 <file path=customXml/itemProps1.xml><?xml version="1.0" encoding="utf-8"?>
-<ds:datastoreItem xmlns:ds="http://schemas.openxmlformats.org/officeDocument/2006/customXml" ds:itemID="{14E33A87-5101-D146-BDF5-D9693C94AC05}">
+<ds:datastoreItem xmlns:ds="http://schemas.openxmlformats.org/officeDocument/2006/customXml" ds:itemID="{CB8CEEF0-551A-4849-96A1-C11591113241}">
   <ds:schemaRefs>
     <ds:schemaRef ds:uri="http://schemas.openxmlformats.org/officeDocument/2006/bibliography"/>
   </ds:schemaRefs>

</xml_diff>

<commit_message>
Updates to documentation and README.md
</commit_message>
<xml_diff>
--- a/documentation/Kosovo Mosaic Visualization Documentation.docx
+++ b/documentation/Kosovo Mosaic Visualization Documentation.docx
@@ -178,7 +178,7 @@
               <w:jc w:val="right"/>
             </w:pPr>
             <w:r>
-              <w:t>22</w:t>
+              <w:t>21</w:t>
             </w:r>
             <w:r>
               <w:t xml:space="preserve"> </w:t>
@@ -291,26 +291,10 @@
     </w:p>
     <w:p>
       <w:r>
-        <w:t>The data used in the visualization is primarily based around a set of 36 indicators (see Table 1). These indicators reflect a range of public services, processes and areas of public responsibility. The values reflected in the dataset represent (based on the users selections) either the percentage of citizens (</w:t>
-      </w:r>
-      <w:proofErr w:type="gramStart"/>
-      <w:r>
-        <w:t>dis)satisfied</w:t>
-      </w:r>
-      <w:proofErr w:type="gramEnd"/>
-      <w:r>
-        <w:t xml:space="preserve"> or very (dis)satisfied with the particular service/process/area of responsibility. </w:t>
-      </w:r>
-      <w:r>
-        <w:t>The satisfied and dissatisfied percentages are the inverse of each other, with the difference resulting from the people who responded ‘</w:t>
-      </w:r>
-      <w:proofErr w:type="gramStart"/>
-      <w:r>
-        <w:t>Don’t</w:t>
-      </w:r>
-      <w:proofErr w:type="gramEnd"/>
-      <w:r>
-        <w:t xml:space="preserve"> know”.</w:t>
+        <w:t xml:space="preserve">The data used in the visualization is primarily based around a set of 36 indicators (see Table 1). These indicators reflect a range of public services, processes and areas of public responsibility. The values reflected in the dataset represent (based on the users selections) either the percentage of citizens (dis)satisfied or very (dis)satisfied with the particular service/process/area of responsibility. </w:t>
+      </w:r>
+      <w:r>
+        <w:t>The satisfied and dissatisfied percentages are the inverse of each other, with the difference resulting from the people who responded ‘Don’t know”.</w:t>
       </w:r>
     </w:p>
     <w:p>
@@ -2333,7 +2317,25 @@
         <w:t xml:space="preserve">In addition to the indicator data, data on what citizens perceived to be the major problems in their municipality is also shown in the visualization. The data reflects </w:t>
       </w:r>
       <w:r>
-        <w:t xml:space="preserve">a survey question that asked respondents what they perceived to be the bigger problems in their municipality. These results were then aggregated and the data shows the 3 most commonly identified problems in each municipality. </w:t>
+        <w:t>a survey question that asked respondents what they perceived to be the bigge</w:t>
+      </w:r>
+      <w:r>
+        <w:t>st</w:t>
+      </w:r>
+      <w:r>
+        <w:t xml:space="preserve"> problem</w:t>
+      </w:r>
+      <w:r>
+        <w:t>(</w:t>
+      </w:r>
+      <w:r>
+        <w:t>s</w:t>
+      </w:r>
+      <w:r>
+        <w:t>)</w:t>
+      </w:r>
+      <w:r>
+        <w:t xml:space="preserve"> in their municipality. These results were then aggregated and the data shows the 3 most commonly identified problems in each municipality. </w:t>
       </w:r>
     </w:p>
     <w:p>
@@ -2418,7 +2420,13 @@
         </w:numPr>
       </w:pPr>
       <w:r>
-        <w:t>The indicator – The indicators are a list of public services and processes about which citizens were asked to provide their level of satisfaction or dissatisfaction.</w:t>
+        <w:t xml:space="preserve">The indicator – The indicators are a list of public services and processes </w:t>
+      </w:r>
+      <w:r>
+        <w:t xml:space="preserve">(see Table 1) </w:t>
+      </w:r>
+      <w:r>
+        <w:t>about which citizens were asked to provide their level of satisfaction or dissatisfaction.</w:t>
       </w:r>
     </w:p>
     <w:p>
@@ -2588,7 +2596,13 @@
         <w:t>anding page</w:t>
       </w:r>
       <w:r>
-        <w:t xml:space="preserve"> this data is displayed using</w:t>
+        <w:t xml:space="preserve"> </w:t>
+      </w:r>
+      <w:r>
+        <w:t>the</w:t>
+      </w:r>
+      <w:r>
+        <w:t xml:space="preserve"> data is displayed using</w:t>
       </w:r>
       <w:r>
         <w:t xml:space="preserve"> </w:t>
@@ -2612,7 +2626,7 @@
         <w:t xml:space="preserve">An interactive </w:t>
       </w:r>
       <w:r>
-        <w:t>M</w:t>
+        <w:t>m</w:t>
       </w:r>
       <w:r>
         <w:t>ap</w:t>
@@ -2761,7 +2775,13 @@
         <w:t xml:space="preserve">The default view </w:t>
       </w:r>
       <w:r>
-        <w:t xml:space="preserve">(see figure 2) </w:t>
+        <w:t xml:space="preserve">(see </w:t>
+      </w:r>
+      <w:r>
+        <w:t>F</w:t>
+      </w:r>
+      <w:r>
+        <w:t xml:space="preserve">igure 2) </w:t>
       </w:r>
       <w:r>
         <w:t xml:space="preserve">displays a ranking of the municipalities for the selected indicator and year, based on the level of satisfaction/dissatisfaction. </w:t>
@@ -2779,15 +2799,7 @@
         <w:t>The other view displays the Kosovo average level of satisfaction/dissatisfaction across all indicators for the selected year.</w:t>
       </w:r>
       <w:r>
-        <w:t xml:space="preserve"> It should be noted that in this view, selecting an indicator </w:t>
-      </w:r>
-      <w:proofErr w:type="gramStart"/>
-      <w:r>
-        <w:t>will</w:t>
-      </w:r>
-      <w:proofErr w:type="gramEnd"/>
-      <w:r>
-        <w:t xml:space="preserve"> update the selection as would occur if the user selected it from the dropdown box. </w:t>
+        <w:t xml:space="preserve"> It should be noted that in this view, selecting an indicator will update the selection as would occur if the user selected it from the dropdown box. </w:t>
       </w:r>
     </w:p>
     <w:p>
@@ -2942,7 +2954,10 @@
         <w:t xml:space="preserve"> page by clickin</w:t>
       </w:r>
       <w:r>
-        <w:t xml:space="preserve">g on a municipality in the Map. </w:t>
+        <w:t>g on a municipality in the m</w:t>
+      </w:r>
+      <w:r>
+        <w:t xml:space="preserve">ap. </w:t>
       </w:r>
       <w:r>
         <w:t xml:space="preserve">On this page the user has access to similar options as the Landing page for changing their selections. The year selector buttons and satisfaction/dissatisfaction options are similarly located on the Municipality profile page. </w:t>
@@ -3248,70 +3263,12 @@
         <w:pStyle w:val="Heading2"/>
       </w:pPr>
       <w:r>
-        <w:t>Information Pages</w:t>
-      </w:r>
-    </w:p>
-    <w:p>
-      <w:pPr>
-        <w:pStyle w:val="Heading3"/>
-      </w:pPr>
-      <w:r>
-        <w:t>Indicators Page</w:t>
-      </w:r>
-    </w:p>
-    <w:p>
-      <w:pPr>
-        <w:rPr>
-          <w:i/>
-        </w:rPr>
-      </w:pPr>
-      <w:r>
-        <w:rPr>
-          <w:i/>
-        </w:rPr>
-        <w:t>To be added.</w:t>
-      </w:r>
-    </w:p>
-    <w:p>
-      <w:pPr>
-        <w:pStyle w:val="Heading3"/>
-      </w:pPr>
-      <w:r>
-        <w:t>Problems Page</w:t>
-      </w:r>
-    </w:p>
-    <w:p>
-      <w:pPr>
-        <w:rPr>
-          <w:i/>
-        </w:rPr>
-      </w:pPr>
-      <w:r>
-        <w:rPr>
-          <w:i/>
-        </w:rPr>
-        <w:t>To be added.</w:t>
-      </w:r>
-    </w:p>
-    <w:p>
-      <w:pPr>
-        <w:pStyle w:val="Heading2"/>
-      </w:pPr>
-      <w:r>
         <w:t>Languages</w:t>
       </w:r>
     </w:p>
     <w:p>
       <w:r>
-        <w:t xml:space="preserve">The visualization is available in English, Serbian and Albanian. </w:t>
-      </w:r>
-      <w:proofErr w:type="gramStart"/>
-      <w:r>
-        <w:t>The language can be changed by using the language buttons on the right hand side of the navigation bar</w:t>
-      </w:r>
-      <w:proofErr w:type="gramEnd"/>
-      <w:r>
-        <w:t xml:space="preserve">. </w:t>
+        <w:t xml:space="preserve">The visualization is available in English, Serbian and Albanian. The language can be changed by using the language buttons on the right hand side of the navigation bar. </w:t>
       </w:r>
     </w:p>
     <w:p>
@@ -3449,14 +3406,12 @@
         <w:t xml:space="preserve"> javascript library, while all other charts in the visualization use </w:t>
       </w:r>
       <w:hyperlink r:id="rId18" w:history="1">
-        <w:proofErr w:type="spellStart"/>
         <w:r>
           <w:rPr>
             <w:rStyle w:val="Hyperlink"/>
           </w:rPr>
           <w:t>Highcharts</w:t>
         </w:r>
-        <w:proofErr w:type="spellEnd"/>
       </w:hyperlink>
       <w:r>
         <w:t>.</w:t>
@@ -3464,18 +3419,22 @@
     </w:p>
     <w:p>
       <w:r>
-        <w:t xml:space="preserve">Repository also includes a Python class and script that is used for processing data. To run this script requires access to the </w:t>
-      </w:r>
-      <w:hyperlink r:id="rId19" w:history="1">
-        <w:r>
-          <w:rPr>
-            <w:rStyle w:val="Hyperlink"/>
-          </w:rPr>
-          <w:t>Pandas</w:t>
-        </w:r>
-      </w:hyperlink>
-      <w:r>
-        <w:t xml:space="preserve"> Python library. </w:t>
+        <w:t>The r</w:t>
+      </w:r>
+      <w:r>
+        <w:t xml:space="preserve">epository </w:t>
+      </w:r>
+      <w:r>
+        <w:t xml:space="preserve">for this visualization </w:t>
+      </w:r>
+      <w:r>
+        <w:t xml:space="preserve">also includes a Python class and script that is used for processing data. </w:t>
+      </w:r>
+      <w:r>
+        <w:t xml:space="preserve">To assist running this script, there is an install script that will create a virtual environment to run the script from. This is explained in more detail in the Updating section. </w:t>
+      </w:r>
+      <w:r>
+        <w:t xml:space="preserve"> </w:t>
       </w:r>
     </w:p>
     <w:p>
@@ -3577,7 +3536,24 @@
         <w:t>,</w:t>
       </w:r>
       <w:r>
-        <w:t xml:space="preserve"> using GitHub. Git</w:t>
+        <w:t xml:space="preserve"> using GitHub. </w:t>
+      </w:r>
+      <w:r>
+        <w:t xml:space="preserve">At the time of writing the repository could be found </w:t>
+      </w:r>
+      <w:hyperlink r:id="rId19" w:history="1">
+        <w:r>
+          <w:rPr>
+            <w:rStyle w:val="Hyperlink"/>
+          </w:rPr>
+          <w:t>here</w:t>
+        </w:r>
+      </w:hyperlink>
+      <w:r>
+        <w:t xml:space="preserve">. </w:t>
+      </w:r>
+      <w:r>
+        <w:t>Git</w:t>
       </w:r>
       <w:r>
         <w:t>H</w:t>
@@ -3589,13 +3565,8 @@
         <w:t xml:space="preserve">or ‘repos’ </w:t>
       </w:r>
       <w:r>
-        <w:t>to store code, free of charge. As of 2015, GitHub added a new service named ‘</w:t>
-      </w:r>
-      <w:proofErr w:type="spellStart"/>
-      <w:r>
-        <w:t>gh</w:t>
-      </w:r>
-      <w:proofErr w:type="spellEnd"/>
+        <w:t>to store code, free of charge. As of 2015, GitHub added a new service named ‘gh</w:t>
+      </w:r>
       <w:r>
         <w:noBreakHyphen/>
       </w:r>
@@ -3604,13 +3575,8 @@
       </w:r>
     </w:p>
     <w:p>
-      <w:proofErr w:type="spellStart"/>
-      <w:r>
-        <w:t>Assemblio</w:t>
-      </w:r>
-      <w:proofErr w:type="spellEnd"/>
-      <w:r>
-        <w:t xml:space="preserve">, in creating this visualization, has utilized this service as a way of guaranteeing free hosting and easy maintainability. </w:t>
+      <w:r>
+        <w:t xml:space="preserve">Assemblio, in creating this visualization, has utilized this service as a way of guaranteeing free hosting and easy maintainability. </w:t>
       </w:r>
     </w:p>
     <w:p>
@@ -3772,25 +3738,13 @@
                 <w:rFonts w:ascii="Consolas" w:hAnsi="Consolas"/>
               </w:rPr>
             </w:pPr>
-            <w:proofErr w:type="spellStart"/>
-            <w:proofErr w:type="gramStart"/>
             <w:r>
               <w:rPr>
                 <w:rFonts w:ascii="Consolas" w:hAnsi="Consolas"/>
                 <w:sz w:val="20"/>
                 <w:szCs w:val="20"/>
               </w:rPr>
-              <w:t>git</w:t>
-            </w:r>
-            <w:proofErr w:type="spellEnd"/>
-            <w:proofErr w:type="gramEnd"/>
-            <w:r>
-              <w:rPr>
-                <w:rFonts w:ascii="Consolas" w:hAnsi="Consolas"/>
-                <w:sz w:val="20"/>
-                <w:szCs w:val="20"/>
-              </w:rPr>
-              <w:t xml:space="preserve"> </w:t>
+              <w:t xml:space="preserve">git </w:t>
             </w:r>
             <w:r>
               <w:rPr>
@@ -3837,15 +3791,7 @@
         <w:t>. To do this</w:t>
       </w:r>
       <w:r>
-        <w:t xml:space="preserve">, you will need to be granted access by someone who is an administrator of the repository, </w:t>
-      </w:r>
-      <w:proofErr w:type="gramStart"/>
-      <w:r>
-        <w:t>then</w:t>
-      </w:r>
-      <w:proofErr w:type="gramEnd"/>
-      <w:r>
-        <w:t xml:space="preserve"> run the command shown below. </w:t>
+        <w:t xml:space="preserve">, you will need to be granted access by someone who is an administrator of the repository, then run the command shown below. </w:t>
       </w:r>
     </w:p>
     <w:tbl>
@@ -3871,25 +3817,13 @@
                 <w:szCs w:val="20"/>
               </w:rPr>
             </w:pPr>
-            <w:proofErr w:type="spellStart"/>
-            <w:proofErr w:type="gramStart"/>
             <w:r>
               <w:rPr>
                 <w:rFonts w:ascii="Consolas" w:hAnsi="Consolas"/>
                 <w:sz w:val="20"/>
                 <w:szCs w:val="20"/>
               </w:rPr>
-              <w:t>git</w:t>
-            </w:r>
-            <w:proofErr w:type="spellEnd"/>
-            <w:proofErr w:type="gramEnd"/>
-            <w:r>
-              <w:rPr>
-                <w:rFonts w:ascii="Consolas" w:hAnsi="Consolas"/>
-                <w:sz w:val="20"/>
-                <w:szCs w:val="20"/>
-              </w:rPr>
-              <w:t xml:space="preserve"> remote add origin https://github.com/assemblio/kosovo-mosaic-visualizer.git</w:t>
+              <w:t>git remote add origin https://github.com/assemblio/kosovo-mosaic-visualizer.git</w:t>
             </w:r>
           </w:p>
         </w:tc>
@@ -3924,25 +3858,13 @@
                 <w:szCs w:val="20"/>
               </w:rPr>
             </w:pPr>
-            <w:proofErr w:type="spellStart"/>
-            <w:proofErr w:type="gramStart"/>
             <w:r>
               <w:rPr>
                 <w:rFonts w:ascii="Consolas" w:hAnsi="Consolas"/>
                 <w:sz w:val="20"/>
                 <w:szCs w:val="20"/>
               </w:rPr>
-              <w:t>git</w:t>
-            </w:r>
-            <w:proofErr w:type="spellEnd"/>
-            <w:proofErr w:type="gramEnd"/>
-            <w:r>
-              <w:rPr>
-                <w:rFonts w:ascii="Consolas" w:hAnsi="Consolas"/>
-                <w:sz w:val="20"/>
-                <w:szCs w:val="20"/>
-              </w:rPr>
-              <w:t xml:space="preserve"> remote </w:t>
+              <w:t xml:space="preserve">git remote </w:t>
             </w:r>
             <w:r>
               <w:rPr>
@@ -3992,7 +3914,6 @@
                 <w:szCs w:val="20"/>
               </w:rPr>
             </w:pPr>
-            <w:proofErr w:type="gramStart"/>
             <w:r>
               <w:rPr>
                 <w:rFonts w:ascii="Consolas" w:hAnsi="Consolas"/>
@@ -4001,7 +3922,6 @@
               </w:rPr>
               <w:t>origin</w:t>
             </w:r>
-            <w:proofErr w:type="gramEnd"/>
             <w:r>
               <w:rPr>
                 <w:rFonts w:ascii="Consolas" w:hAnsi="Consolas"/>
@@ -4021,7 +3941,6 @@
                 <w:szCs w:val="20"/>
               </w:rPr>
             </w:pPr>
-            <w:proofErr w:type="gramStart"/>
             <w:r>
               <w:rPr>
                 <w:rFonts w:ascii="Consolas" w:hAnsi="Consolas"/>
@@ -4030,7 +3949,6 @@
               </w:rPr>
               <w:t>origin</w:t>
             </w:r>
-            <w:proofErr w:type="gramEnd"/>
             <w:r>
               <w:rPr>
                 <w:rFonts w:ascii="Consolas" w:hAnsi="Consolas"/>
@@ -4104,11 +4022,9 @@
           <w:numId w:val="15"/>
         </w:numPr>
       </w:pPr>
-      <w:proofErr w:type="gramStart"/>
       <w:r>
         <w:t>data.xlsx</w:t>
       </w:r>
-      <w:proofErr w:type="gramEnd"/>
     </w:p>
     <w:p>
       <w:pPr>
@@ -4118,11 +4034,9 @@
           <w:numId w:val="15"/>
         </w:numPr>
       </w:pPr>
-      <w:proofErr w:type="gramStart"/>
       <w:r>
         <w:t>whitelist.xlsx</w:t>
       </w:r>
-      <w:proofErr w:type="gramEnd"/>
     </w:p>
     <w:p>
       <w:pPr>
@@ -4148,19 +4062,20 @@
       <w:r>
         <w:t xml:space="preserve"> datasets are saved in the </w:t>
       </w:r>
-      <w:proofErr w:type="spellStart"/>
-      <w:r>
-        <w:t>raw_data</w:t>
-      </w:r>
-      <w:proofErr w:type="spellEnd"/>
-      <w:r>
-        <w:t xml:space="preserve"> </w:t>
+      <w:r>
+        <w:t xml:space="preserve">raw_data </w:t>
       </w:r>
       <w:r>
         <w:t>folder</w:t>
       </w:r>
       <w:r>
-        <w:t xml:space="preserve"> and are saved in an Excel file data.xlsx</w:t>
+        <w:t xml:space="preserve"> and are saved in an Excel file</w:t>
+      </w:r>
+      <w:r>
+        <w:t xml:space="preserve"> –</w:t>
+      </w:r>
+      <w:r>
+        <w:t xml:space="preserve"> data.xlsx</w:t>
       </w:r>
       <w:r>
         <w:t xml:space="preserve">. </w:t>
@@ -4195,22 +4110,15 @@
           <w:numId w:val="12"/>
         </w:numPr>
       </w:pPr>
-      <w:proofErr w:type="gramStart"/>
       <w:r>
         <w:t>./</w:t>
       </w:r>
-      <w:proofErr w:type="gramEnd"/>
       <w:r>
         <w:t>d</w:t>
       </w:r>
       <w:r>
-        <w:t>ata/</w:t>
-      </w:r>
-      <w:proofErr w:type="spellStart"/>
-      <w:r>
-        <w:t>raw_data</w:t>
-      </w:r>
-      <w:proofErr w:type="spellEnd"/>
+        <w:t>ata/raw_data</w:t>
+      </w:r>
       <w:r>
         <w:t>/</w:t>
       </w:r>
@@ -4357,16 +4265,11 @@
         <w:t xml:space="preserve"> (except the </w:t>
       </w:r>
       <w:r>
-        <w:t>‘</w:t>
-      </w:r>
-      <w:proofErr w:type="gramStart"/>
-      <w:r>
-        <w:t>.</w:t>
+        <w:t>‘.</w:t>
       </w:r>
       <w:r>
         <w:t>xlsx</w:t>
       </w:r>
-      <w:proofErr w:type="gramEnd"/>
       <w:r>
         <w:t xml:space="preserve"> </w:t>
       </w:r>
@@ -4509,19 +4412,9 @@
           <w:numId w:val="13"/>
         </w:numPr>
       </w:pPr>
-      <w:proofErr w:type="gramStart"/>
-      <w:r>
-        <w:t>data</w:t>
-      </w:r>
-      <w:proofErr w:type="gramEnd"/>
-      <w:r>
-        <w:t>/</w:t>
-      </w:r>
-      <w:proofErr w:type="spellStart"/>
-      <w:r>
-        <w:t>raw_data</w:t>
-      </w:r>
-      <w:proofErr w:type="spellEnd"/>
+      <w:r>
+        <w:t>data/raw_data</w:t>
+      </w:r>
       <w:r>
         <w:t>/</w:t>
       </w:r>
@@ -4635,16 +4528,11 @@
         <w:t xml:space="preserve">The file name (except the </w:t>
       </w:r>
       <w:r>
-        <w:t>‘</w:t>
-      </w:r>
-      <w:proofErr w:type="gramStart"/>
-      <w:r>
-        <w:t>.</w:t>
+        <w:t>‘.</w:t>
       </w:r>
       <w:r>
         <w:t>xlsx</w:t>
       </w:r>
-      <w:proofErr w:type="gramEnd"/>
       <w:r>
         <w:t xml:space="preserve"> </w:t>
       </w:r>
@@ -4765,8 +4653,6 @@
       <w:r>
         <w:t xml:space="preserve"> are added to the</w:t>
       </w:r>
-      <w:bookmarkStart w:id="0" w:name="_GoBack"/>
-      <w:bookmarkEnd w:id="0"/>
       <w:r>
         <w:t>ir</w:t>
       </w:r>
@@ -4856,21 +4742,8 @@
           <w:i/>
         </w:rPr>
       </w:pPr>
-      <w:proofErr w:type="gramStart"/>
-      <w:r>
-        <w:t>data</w:t>
-      </w:r>
-      <w:proofErr w:type="gramEnd"/>
-      <w:r>
-        <w:t>/</w:t>
-      </w:r>
-      <w:proofErr w:type="spellStart"/>
-      <w:r>
-        <w:t>standard_lists</w:t>
-      </w:r>
-      <w:proofErr w:type="spellEnd"/>
-      <w:r>
-        <w:t>/whitelist.xlsx</w:t>
+      <w:r>
+        <w:t>data/standard_lists/whitelist.xlsx</w:t>
       </w:r>
     </w:p>
     <w:p>
@@ -5072,19 +4945,11 @@
           <w:numId w:val="7"/>
         </w:numPr>
       </w:pPr>
-      <w:proofErr w:type="gramStart"/>
       <w:r>
         <w:rPr>
           <w:b/>
         </w:rPr>
-        <w:t>english</w:t>
-      </w:r>
-      <w:proofErr w:type="gramEnd"/>
-      <w:r>
-        <w:rPr>
-          <w:b/>
-        </w:rPr>
-        <w:t>_short</w:t>
+        <w:t>english_short</w:t>
       </w:r>
       <w:r>
         <w:t xml:space="preserve"> - (</w:t>
@@ -5107,14 +4972,12 @@
           <w:numId w:val="7"/>
         </w:numPr>
       </w:pPr>
-      <w:proofErr w:type="gramStart"/>
       <w:r>
         <w:rPr>
           <w:b/>
         </w:rPr>
         <w:t>albanian</w:t>
       </w:r>
-      <w:proofErr w:type="gramEnd"/>
       <w:r>
         <w:t xml:space="preserve"> – this is the name of the indicator</w:t>
       </w:r>
@@ -5169,14 +5032,12 @@
           <w:numId w:val="7"/>
         </w:numPr>
       </w:pPr>
-      <w:proofErr w:type="gramStart"/>
       <w:r>
         <w:rPr>
           <w:b/>
         </w:rPr>
         <w:t>serbian</w:t>
       </w:r>
-      <w:proofErr w:type="gramEnd"/>
       <w:r>
         <w:t xml:space="preserve"> – this is the name of the indicator</w:t>
       </w:r>
@@ -5280,23 +5141,7 @@
         </w:numPr>
       </w:pPr>
       <w:r>
-        <w:t>The file name (except the ‘</w:t>
-      </w:r>
-      <w:proofErr w:type="gramStart"/>
-      <w:r>
-        <w:t>.</w:t>
-      </w:r>
-      <w:proofErr w:type="spellStart"/>
-      <w:r>
-        <w:t>xlsx</w:t>
-      </w:r>
-      <w:proofErr w:type="spellEnd"/>
-      <w:r>
-        <w:t>’</w:t>
-      </w:r>
-      <w:proofErr w:type="gramEnd"/>
-      <w:r>
-        <w:t xml:space="preserve"> extension) is flexible – it will be handled in the processing step.</w:t>
+        <w:t>The file name (except the ‘.xlsx’ extension) is flexible – it will be handled in the processing step.</w:t>
       </w:r>
     </w:p>
     <w:p>
@@ -5403,7 +5248,13 @@
         <w:t xml:space="preserve">By creating a virtual environment, we can ensure we have these requirements without having to install them system wide. </w:t>
       </w:r>
       <w:r>
-        <w:t xml:space="preserve">The command to </w:t>
+        <w:t>The command</w:t>
+      </w:r>
+      <w:r>
+        <w:t>s</w:t>
+      </w:r>
+      <w:r>
+        <w:t xml:space="preserve"> to </w:t>
       </w:r>
       <w:r>
         <w:t>create this virtual environment</w:t>
@@ -5463,7 +5314,6 @@
                 <w:szCs w:val="20"/>
               </w:rPr>
             </w:pPr>
-            <w:proofErr w:type="gramStart"/>
             <w:r>
               <w:rPr>
                 <w:rFonts w:ascii="Consolas" w:hAnsi="Consolas"/>
@@ -5473,7 +5323,6 @@
               </w:rPr>
               <w:t>bash</w:t>
             </w:r>
-            <w:proofErr w:type="gramEnd"/>
             <w:r>
               <w:rPr>
                 <w:rFonts w:ascii="Consolas" w:hAnsi="Consolas"/>
@@ -5490,25 +5339,6 @@
               </w:rPr>
               <w:t>install.sh</w:t>
             </w:r>
-          </w:p>
-          <w:p>
-            <w:pPr>
-              <w:rPr>
-                <w:rFonts w:ascii="Consolas" w:hAnsi="Consolas"/>
-                <w:sz w:val="20"/>
-                <w:szCs w:val="20"/>
-              </w:rPr>
-            </w:pPr>
-            <w:proofErr w:type="gramStart"/>
-            <w:r>
-              <w:rPr>
-                <w:rFonts w:ascii="Consolas" w:hAnsi="Consolas"/>
-                <w:sz w:val="20"/>
-                <w:szCs w:val="20"/>
-              </w:rPr>
-              <w:t>cd ..</w:t>
-            </w:r>
-            <w:proofErr w:type="gramEnd"/>
           </w:p>
         </w:tc>
       </w:tr>
@@ -5553,6 +5383,15 @@
       </w:r>
       <w:r>
         <w:t xml:space="preserve"> from the project root directory</w:t>
+      </w:r>
+      <w:r>
+        <w:t xml:space="preserve"> (note – you may need to go back up a level using ‘cd ..’ if you just completed the installation</w:t>
+      </w:r>
+      <w:r>
+        <w:t xml:space="preserve"> step</w:t>
+      </w:r>
+      <w:r>
+        <w:t>)</w:t>
       </w:r>
       <w:r>
         <w:t>:</w:t>
@@ -5584,7 +5423,6 @@
                 <w:szCs w:val="20"/>
               </w:rPr>
             </w:pPr>
-            <w:proofErr w:type="gramStart"/>
             <w:r>
               <w:rPr>
                 <w:rFonts w:ascii="Consolas" w:hAnsi="Consolas"/>
@@ -5594,7 +5432,6 @@
               </w:rPr>
               <w:t>source</w:t>
             </w:r>
-            <w:proofErr w:type="gramEnd"/>
             <w:r>
               <w:rPr>
                 <w:rFonts w:ascii="Consolas" w:hAnsi="Consolas"/>
@@ -5611,23 +5448,13 @@
               </w:rPr>
               <w:t>bin/</w:t>
             </w:r>
-            <w:proofErr w:type="spellStart"/>
             <w:r>
               <w:rPr>
                 <w:rFonts w:ascii="Consolas" w:hAnsi="Consolas"/>
                 <w:sz w:val="20"/>
                 <w:szCs w:val="20"/>
               </w:rPr>
-              <w:t>venv</w:t>
-            </w:r>
-            <w:proofErr w:type="spellEnd"/>
-            <w:r>
-              <w:rPr>
-                <w:rFonts w:ascii="Consolas" w:hAnsi="Consolas"/>
-                <w:sz w:val="20"/>
-                <w:szCs w:val="20"/>
-              </w:rPr>
-              <w:t>/bin/activate</w:t>
+              <w:t>venv/bin/activate</w:t>
             </w:r>
           </w:p>
         </w:tc>
@@ -5635,15 +5462,7 @@
     </w:tbl>
     <w:p>
       <w:r>
-        <w:t>Your command line prompt should now have ‘(</w:t>
-      </w:r>
-      <w:proofErr w:type="spellStart"/>
-      <w:r>
-        <w:t>venv</w:t>
-      </w:r>
-      <w:proofErr w:type="spellEnd"/>
-      <w:r>
-        <w:t>)’ printed at the front, indicating that you are now operating from this environment.</w:t>
+        <w:t>Your command line prompt should now have ‘(venv)’ printed at the front, indicating that you are now operating from this environment.</w:t>
       </w:r>
       <w:r>
         <w:t xml:space="preserve"> </w:t>
@@ -5679,21 +5498,19 @@
         <w:t xml:space="preserve">Python </w:t>
       </w:r>
       <w:r>
-        <w:t xml:space="preserve">script that will in turn run a </w:t>
+        <w:t xml:space="preserve">script that will in turn </w:t>
+      </w:r>
+      <w:r>
+        <w:t>use</w:t>
+      </w:r>
+      <w:r>
+        <w:t xml:space="preserve"> a </w:t>
       </w:r>
       <w:r>
         <w:t>purpose</w:t>
       </w:r>
       <w:r>
-        <w:t xml:space="preserve"> built Python class called </w:t>
-      </w:r>
-      <w:proofErr w:type="spellStart"/>
-      <w:r>
-        <w:t>MosaicData</w:t>
-      </w:r>
-      <w:proofErr w:type="spellEnd"/>
-      <w:r>
-        <w:t xml:space="preserve">. This command will specify </w:t>
+        <w:t xml:space="preserve"> built Python class called MosaicData. This command will specify </w:t>
       </w:r>
       <w:r>
         <w:t xml:space="preserve">which files to refresh and </w:t>
@@ -5776,13 +5593,8 @@
               <w:jc w:val="center"/>
             </w:pPr>
             <w:r>
-              <w:t>--</w:t>
-            </w:r>
-            <w:proofErr w:type="gramStart"/>
-            <w:r>
-              <w:t>s</w:t>
-            </w:r>
-            <w:proofErr w:type="gramEnd"/>
+              <w:t>--s</w:t>
+            </w:r>
           </w:p>
         </w:tc>
         <w:tc>
@@ -5805,21 +5617,7 @@
               <w:rPr>
                 <w:sz w:val="20"/>
               </w:rPr>
-              <w:t xml:space="preserve">cause the script to refresh the satisfied indicators data. The </w:t>
-            </w:r>
-            <w:proofErr w:type="gramStart"/>
-            <w:r>
-              <w:rPr>
-                <w:sz w:val="20"/>
-              </w:rPr>
-              <w:t>parameter should immediately be followed by the file path of the file with the new satisfied indicators data</w:t>
-            </w:r>
-            <w:proofErr w:type="gramEnd"/>
-            <w:r>
-              <w:rPr>
-                <w:sz w:val="20"/>
-              </w:rPr>
-              <w:t>. This file should be a</w:t>
+              <w:t>cause the script to refresh the satisfied indicators data. The parameter should immediately be followed by the file path of the file with the new satisfied indicators data. This file should be a</w:t>
             </w:r>
             <w:r>
               <w:rPr>
@@ -5833,19 +5631,11 @@
               </w:rPr>
               <w:t xml:space="preserve"> </w:t>
             </w:r>
-            <w:proofErr w:type="spellStart"/>
-            <w:r>
-              <w:rPr>
-                <w:sz w:val="20"/>
-              </w:rPr>
-              <w:t>xlsx</w:t>
-            </w:r>
-            <w:proofErr w:type="spellEnd"/>
-            <w:r>
-              <w:rPr>
-                <w:sz w:val="20"/>
-              </w:rPr>
-              <w:t xml:space="preserve"> file with a ‘satisfied’ tab</w:t>
+            <w:r>
+              <w:rPr>
+                <w:sz w:val="20"/>
+              </w:rPr>
+              <w:t>xlsx file with a ‘satisfied’ tab</w:t>
             </w:r>
             <w:r>
               <w:rPr>
@@ -5891,13 +5681,8 @@
               <w:jc w:val="center"/>
             </w:pPr>
             <w:r>
-              <w:t>--</w:t>
-            </w:r>
-            <w:proofErr w:type="gramStart"/>
-            <w:r>
-              <w:t>d</w:t>
-            </w:r>
-            <w:proofErr w:type="gramEnd"/>
+              <w:t>--d</w:t>
+            </w:r>
           </w:p>
         </w:tc>
         <w:tc>
@@ -5914,21 +5699,7 @@
               <w:rPr>
                 <w:sz w:val="20"/>
               </w:rPr>
-              <w:t xml:space="preserve">Including this parameter will cause the script to refresh the dissatisfied indicators data. The </w:t>
-            </w:r>
-            <w:proofErr w:type="gramStart"/>
-            <w:r>
-              <w:rPr>
-                <w:sz w:val="20"/>
-              </w:rPr>
-              <w:t>parameter should immediately be followed by the file path of the file with the new dissatisfied indicators data</w:t>
-            </w:r>
-            <w:proofErr w:type="gramEnd"/>
-            <w:r>
-              <w:rPr>
-                <w:sz w:val="20"/>
-              </w:rPr>
-              <w:t xml:space="preserve">. </w:t>
+              <w:t xml:space="preserve">Including this parameter will cause the script to refresh the dissatisfied indicators data. The parameter should immediately be followed by the file path of the file with the new dissatisfied indicators data. </w:t>
             </w:r>
             <w:r>
               <w:rPr>
@@ -5948,19 +5719,11 @@
               </w:rPr>
               <w:t xml:space="preserve"> </w:t>
             </w:r>
-            <w:proofErr w:type="spellStart"/>
-            <w:r>
-              <w:rPr>
-                <w:sz w:val="20"/>
-              </w:rPr>
-              <w:t>xlsx</w:t>
-            </w:r>
-            <w:proofErr w:type="spellEnd"/>
-            <w:r>
-              <w:rPr>
-                <w:sz w:val="20"/>
-              </w:rPr>
-              <w:t xml:space="preserve"> file with a ‘dissatisfied’ tab</w:t>
+            <w:r>
+              <w:rPr>
+                <w:sz w:val="20"/>
+              </w:rPr>
+              <w:t>xlsx file with a ‘dissatisfied’ tab</w:t>
             </w:r>
             <w:r>
               <w:rPr>
@@ -6006,13 +5769,8 @@
               <w:jc w:val="center"/>
             </w:pPr>
             <w:r>
-              <w:t>--</w:t>
-            </w:r>
-            <w:proofErr w:type="gramStart"/>
-            <w:r>
-              <w:t>p</w:t>
-            </w:r>
-            <w:proofErr w:type="gramEnd"/>
+              <w:t>--p</w:t>
+            </w:r>
           </w:p>
         </w:tc>
         <w:tc>
@@ -6029,21 +5787,7 @@
               <w:rPr>
                 <w:sz w:val="20"/>
               </w:rPr>
-              <w:t xml:space="preserve">Including this parameter will cause the script to refresh the problems data. The </w:t>
-            </w:r>
-            <w:proofErr w:type="gramStart"/>
-            <w:r>
-              <w:rPr>
-                <w:sz w:val="20"/>
-              </w:rPr>
-              <w:t>parameter should immediately be followed by the file path of the file with the new problems data</w:t>
-            </w:r>
-            <w:proofErr w:type="gramEnd"/>
-            <w:r>
-              <w:rPr>
-                <w:sz w:val="20"/>
-              </w:rPr>
-              <w:t xml:space="preserve">. </w:t>
+              <w:t xml:space="preserve">Including this parameter will cause the script to refresh the problems data. The parameter should immediately be followed by the file path of the file with the new problems data. </w:t>
             </w:r>
             <w:r>
               <w:rPr>
@@ -6063,19 +5807,11 @@
               </w:rPr>
               <w:t xml:space="preserve"> </w:t>
             </w:r>
-            <w:proofErr w:type="spellStart"/>
-            <w:r>
-              <w:rPr>
-                <w:sz w:val="20"/>
-              </w:rPr>
-              <w:t>xlsx</w:t>
-            </w:r>
-            <w:proofErr w:type="spellEnd"/>
-            <w:r>
-              <w:rPr>
-                <w:sz w:val="20"/>
-              </w:rPr>
-              <w:t xml:space="preserve"> file with a ‘problems tab</w:t>
+            <w:r>
+              <w:rPr>
+                <w:sz w:val="20"/>
+              </w:rPr>
+              <w:t>xlsx file with a ‘problems tab</w:t>
             </w:r>
             <w:r>
               <w:rPr>
@@ -6121,13 +5857,8 @@
               <w:jc w:val="center"/>
             </w:pPr>
             <w:r>
-              <w:t>--</w:t>
-            </w:r>
-            <w:proofErr w:type="gramStart"/>
-            <w:r>
-              <w:t>w</w:t>
-            </w:r>
-            <w:proofErr w:type="gramEnd"/>
+              <w:t>--w</w:t>
+            </w:r>
           </w:p>
         </w:tc>
         <w:tc>
@@ -6144,35 +5875,19 @@
               <w:rPr>
                 <w:sz w:val="20"/>
               </w:rPr>
-              <w:t xml:space="preserve">Including this parameter will cause the script to refresh the standard lists used by the visualization. The </w:t>
-            </w:r>
-            <w:proofErr w:type="gramStart"/>
-            <w:r>
-              <w:rPr>
-                <w:sz w:val="20"/>
-              </w:rPr>
-              <w:t>parameter should immediately be followed by the file path of the file with the new standard lists</w:t>
-            </w:r>
-            <w:proofErr w:type="gramEnd"/>
+              <w:t>Including this parameter will cause the script to refresh the standard lists used by the visualization. The parameter should immediately be followed by the file path of the file with the new standard lists</w:t>
+            </w:r>
             <w:r>
               <w:rPr>
                 <w:sz w:val="20"/>
               </w:rPr>
               <w:t xml:space="preserve">. This file should be an </w:t>
             </w:r>
-            <w:proofErr w:type="spellStart"/>
-            <w:r>
-              <w:rPr>
-                <w:sz w:val="20"/>
-              </w:rPr>
-              <w:t>xlsx</w:t>
-            </w:r>
-            <w:proofErr w:type="spellEnd"/>
-            <w:r>
-              <w:rPr>
-                <w:sz w:val="20"/>
-              </w:rPr>
-              <w:t xml:space="preserve"> </w:t>
+            <w:r>
+              <w:rPr>
+                <w:sz w:val="20"/>
+              </w:rPr>
+              <w:t xml:space="preserve">xlsx </w:t>
             </w:r>
             <w:r>
               <w:rPr>
@@ -6232,23 +5947,21 @@
                 <w:color w:val="EEECE1" w:themeColor="background2"/>
               </w:rPr>
             </w:pPr>
-            <w:proofErr w:type="gramStart"/>
             <w:r>
               <w:rPr>
                 <w:rFonts w:ascii="Consolas" w:hAnsi="Consolas"/>
                 <w:color w:val="EEECE1" w:themeColor="background2"/>
                 <w:sz w:val="20"/>
               </w:rPr>
-              <w:t>python</w:t>
-            </w:r>
-            <w:proofErr w:type="gramEnd"/>
+              <w:t xml:space="preserve">python </w:t>
+            </w:r>
             <w:r>
               <w:rPr>
                 <w:rFonts w:ascii="Consolas" w:hAnsi="Consolas"/>
                 <w:color w:val="EEECE1" w:themeColor="background2"/>
                 <w:sz w:val="20"/>
               </w:rPr>
-              <w:t xml:space="preserve"> </w:t>
+              <w:t>bin/</w:t>
             </w:r>
             <w:r>
               <w:rPr>
@@ -6256,7 +5969,7 @@
                 <w:color w:val="EEECE1" w:themeColor="background2"/>
                 <w:sz w:val="20"/>
               </w:rPr>
-              <w:t>bin/</w:t>
+              <w:t>create_data.py --s data/raw_data/</w:t>
             </w:r>
             <w:r>
               <w:rPr>
@@ -6264,25 +5977,23 @@
                 <w:color w:val="EEECE1" w:themeColor="background2"/>
                 <w:sz w:val="20"/>
               </w:rPr>
-              <w:t>create_data.py --s data/</w:t>
-            </w:r>
-            <w:proofErr w:type="spellStart"/>
+              <w:t>data.xlsx</w:t>
+            </w:r>
             <w:r>
               <w:rPr>
                 <w:rFonts w:ascii="Consolas" w:hAnsi="Consolas"/>
                 <w:color w:val="EEECE1" w:themeColor="background2"/>
                 <w:sz w:val="20"/>
               </w:rPr>
-              <w:t>raw_data</w:t>
-            </w:r>
-            <w:proofErr w:type="spellEnd"/>
+              <w:t xml:space="preserve"> --d data/raw_data/</w:t>
+            </w:r>
             <w:r>
               <w:rPr>
                 <w:rFonts w:ascii="Consolas" w:hAnsi="Consolas"/>
                 <w:color w:val="EEECE1" w:themeColor="background2"/>
                 <w:sz w:val="20"/>
               </w:rPr>
-              <w:t>/</w:t>
+              <w:t>data.xlsx</w:t>
             </w:r>
             <w:r>
               <w:rPr>
@@ -6290,7 +6001,7 @@
                 <w:color w:val="EEECE1" w:themeColor="background2"/>
                 <w:sz w:val="20"/>
               </w:rPr>
-              <w:t>data.xlsx</w:t>
+              <w:t xml:space="preserve"> --p data/raw_data/</w:t>
             </w:r>
             <w:r>
               <w:rPr>
@@ -6298,93 +6009,15 @@
                 <w:color w:val="EEECE1" w:themeColor="background2"/>
                 <w:sz w:val="20"/>
               </w:rPr>
-              <w:t xml:space="preserve"> --d data/</w:t>
-            </w:r>
-            <w:proofErr w:type="spellStart"/>
+              <w:t>data.xlsx</w:t>
+            </w:r>
             <w:r>
               <w:rPr>
                 <w:rFonts w:ascii="Consolas" w:hAnsi="Consolas"/>
                 <w:color w:val="EEECE1" w:themeColor="background2"/>
                 <w:sz w:val="20"/>
               </w:rPr>
-              <w:t>raw_data</w:t>
-            </w:r>
-            <w:proofErr w:type="spellEnd"/>
-            <w:r>
-              <w:rPr>
-                <w:rFonts w:ascii="Consolas" w:hAnsi="Consolas"/>
-                <w:color w:val="EEECE1" w:themeColor="background2"/>
-                <w:sz w:val="20"/>
-              </w:rPr>
-              <w:t>/</w:t>
-            </w:r>
-            <w:r>
-              <w:rPr>
-                <w:rFonts w:ascii="Consolas" w:hAnsi="Consolas"/>
-                <w:color w:val="EEECE1" w:themeColor="background2"/>
-                <w:sz w:val="20"/>
-              </w:rPr>
-              <w:t>data.xlsx</w:t>
-            </w:r>
-            <w:r>
-              <w:rPr>
-                <w:rFonts w:ascii="Consolas" w:hAnsi="Consolas"/>
-                <w:color w:val="EEECE1" w:themeColor="background2"/>
-                <w:sz w:val="20"/>
-              </w:rPr>
-              <w:t xml:space="preserve"> --p data/</w:t>
-            </w:r>
-            <w:proofErr w:type="spellStart"/>
-            <w:r>
-              <w:rPr>
-                <w:rFonts w:ascii="Consolas" w:hAnsi="Consolas"/>
-                <w:color w:val="EEECE1" w:themeColor="background2"/>
-                <w:sz w:val="20"/>
-              </w:rPr>
-              <w:t>raw_data</w:t>
-            </w:r>
-            <w:proofErr w:type="spellEnd"/>
-            <w:r>
-              <w:rPr>
-                <w:rFonts w:ascii="Consolas" w:hAnsi="Consolas"/>
-                <w:color w:val="EEECE1" w:themeColor="background2"/>
-                <w:sz w:val="20"/>
-              </w:rPr>
-              <w:t>/</w:t>
-            </w:r>
-            <w:r>
-              <w:rPr>
-                <w:rFonts w:ascii="Consolas" w:hAnsi="Consolas"/>
-                <w:color w:val="EEECE1" w:themeColor="background2"/>
-                <w:sz w:val="20"/>
-              </w:rPr>
-              <w:t>data.xlsx</w:t>
-            </w:r>
-            <w:r>
-              <w:rPr>
-                <w:rFonts w:ascii="Consolas" w:hAnsi="Consolas"/>
-                <w:color w:val="EEECE1" w:themeColor="background2"/>
-                <w:sz w:val="20"/>
-              </w:rPr>
-              <w:t xml:space="preserve"> --w data/</w:t>
-            </w:r>
-            <w:proofErr w:type="spellStart"/>
-            <w:r>
-              <w:rPr>
-                <w:rFonts w:ascii="Consolas" w:hAnsi="Consolas"/>
-                <w:color w:val="EEECE1" w:themeColor="background2"/>
-                <w:sz w:val="20"/>
-              </w:rPr>
-              <w:t>standard_lists</w:t>
-            </w:r>
-            <w:proofErr w:type="spellEnd"/>
-            <w:r>
-              <w:rPr>
-                <w:rFonts w:ascii="Consolas" w:hAnsi="Consolas"/>
-                <w:color w:val="EEECE1" w:themeColor="background2"/>
-                <w:sz w:val="20"/>
-              </w:rPr>
-              <w:t>/whitelist.xlsx</w:t>
+              <w:t xml:space="preserve"> --w data/standard_lists/whitelist.xlsx</w:t>
             </w:r>
           </w:p>
         </w:tc>
@@ -6392,15 +6025,7 @@
     </w:tbl>
     <w:p>
       <w:r>
-        <w:t>If the script has run successfully, a success message should be returned confirming which files were updated. This can be further confirmed by running the command ‘</w:t>
-      </w:r>
-      <w:proofErr w:type="spellStart"/>
-      <w:r>
-        <w:t>git</w:t>
-      </w:r>
-      <w:proofErr w:type="spellEnd"/>
-      <w:r>
-        <w:t xml:space="preserve"> status’. This should provide a list of all the updated files in the directory </w:t>
+        <w:t xml:space="preserve">If the script has run successfully, a success message should be returned confirming which files were updated. This can be further confirmed by running the command ‘git status’. This should provide a list of all the updated files in the directory </w:t>
       </w:r>
       <w:r>
         <w:t>and</w:t>
@@ -6409,15 +6034,7 @@
         <w:t xml:space="preserve"> should include the origi</w:t>
       </w:r>
       <w:r>
-        <w:t xml:space="preserve">nal </w:t>
-      </w:r>
-      <w:proofErr w:type="spellStart"/>
-      <w:r>
-        <w:t>xlsx</w:t>
-      </w:r>
-      <w:proofErr w:type="spellEnd"/>
-      <w:r>
-        <w:t xml:space="preserve"> files modified</w:t>
+        <w:t>nal xlsx files modified</w:t>
       </w:r>
       <w:r>
         <w:t xml:space="preserve"> in step 1,</w:t>
@@ -6426,15 +6043,7 @@
         <w:t xml:space="preserve"> and </w:t>
       </w:r>
       <w:r>
-        <w:t xml:space="preserve">a list of corresponding </w:t>
-      </w:r>
-      <w:proofErr w:type="spellStart"/>
-      <w:r>
-        <w:t>js</w:t>
-      </w:r>
-      <w:proofErr w:type="spellEnd"/>
-      <w:r>
-        <w:t xml:space="preserve"> files</w:t>
+        <w:t>a list of corresponding js files</w:t>
       </w:r>
       <w:r>
         <w:t xml:space="preserve"> </w:t>
@@ -6503,7 +6112,6 @@
                 <w:color w:val="EEECE1" w:themeColor="background2"/>
               </w:rPr>
             </w:pPr>
-            <w:proofErr w:type="gramStart"/>
             <w:r>
               <w:rPr>
                 <w:rFonts w:ascii="Consolas" w:hAnsi="Consolas"/>
@@ -6512,7 +6120,6 @@
               </w:rPr>
               <w:t>deactivate</w:t>
             </w:r>
-            <w:proofErr w:type="gramEnd"/>
           </w:p>
         </w:tc>
       </w:tr>
@@ -6619,23 +6226,13 @@
                 <w:color w:val="EEECE1" w:themeColor="background2"/>
               </w:rPr>
             </w:pPr>
-            <w:proofErr w:type="gramStart"/>
             <w:r>
               <w:rPr>
                 <w:rFonts w:ascii="Consolas" w:hAnsi="Consolas"/>
                 <w:color w:val="EEECE1" w:themeColor="background2"/>
                 <w:sz w:val="20"/>
               </w:rPr>
-              <w:t>gem</w:t>
-            </w:r>
-            <w:proofErr w:type="gramEnd"/>
-            <w:r>
-              <w:rPr>
-                <w:rFonts w:ascii="Consolas" w:hAnsi="Consolas"/>
-                <w:color w:val="EEECE1" w:themeColor="background2"/>
-                <w:sz w:val="20"/>
-              </w:rPr>
-              <w:t xml:space="preserve"> install jekyll</w:t>
+              <w:t>gem install jekyll</w:t>
             </w:r>
           </w:p>
         </w:tc>
@@ -6695,15 +6292,7 @@
     </w:tbl>
     <w:p>
       <w:r>
-        <w:t>If you see this error, add ‘</w:t>
-      </w:r>
-      <w:proofErr w:type="spellStart"/>
-      <w:r>
-        <w:t>sudo</w:t>
-      </w:r>
-      <w:proofErr w:type="spellEnd"/>
-      <w:r>
-        <w:t>’ before ‘</w:t>
+        <w:t>If you see this error, add ‘sudo’ before ‘</w:t>
       </w:r>
       <w:r>
         <w:t>gem’ and run the command again:</w:t>
@@ -6732,25 +6321,13 @@
                 <w:color w:val="EEECE1" w:themeColor="background2"/>
               </w:rPr>
             </w:pPr>
-            <w:proofErr w:type="spellStart"/>
-            <w:proofErr w:type="gramStart"/>
             <w:r>
               <w:rPr>
                 <w:rFonts w:ascii="Consolas" w:hAnsi="Consolas"/>
                 <w:color w:val="EEECE1" w:themeColor="background2"/>
                 <w:sz w:val="20"/>
               </w:rPr>
-              <w:t>sudo</w:t>
-            </w:r>
-            <w:proofErr w:type="spellEnd"/>
-            <w:proofErr w:type="gramEnd"/>
-            <w:r>
-              <w:rPr>
-                <w:rFonts w:ascii="Consolas" w:hAnsi="Consolas"/>
-                <w:color w:val="EEECE1" w:themeColor="background2"/>
-                <w:sz w:val="20"/>
-              </w:rPr>
-              <w:t xml:space="preserve"> gem install jekyll</w:t>
+              <w:t>sudo gem install jekyll</w:t>
             </w:r>
           </w:p>
         </w:tc>
@@ -6959,27 +6536,7 @@
                 <w:sz w:val="20"/>
                 <w:szCs w:val="26"/>
               </w:rPr>
-              <w:t>/</w:t>
-            </w:r>
-            <w:proofErr w:type="spellStart"/>
-            <w:r>
-              <w:rPr>
-                <w:rFonts w:ascii="Consolas" w:hAnsi="Consolas" w:cs="Consolas"/>
-                <w:color w:val="F2D4A9"/>
-                <w:sz w:val="20"/>
-                <w:szCs w:val="26"/>
-              </w:rPr>
-              <w:t>kosovo</w:t>
-            </w:r>
-            <w:proofErr w:type="spellEnd"/>
-            <w:r>
-              <w:rPr>
-                <w:rFonts w:ascii="Consolas" w:hAnsi="Consolas" w:cs="Consolas"/>
-                <w:color w:val="F2D4A9"/>
-                <w:sz w:val="20"/>
-                <w:szCs w:val="26"/>
-              </w:rPr>
-              <w:t>-mosaic-visualizer</w:t>
+              <w:t>/kosovo-mosaic-visualizer</w:t>
             </w:r>
           </w:p>
           <w:p>
@@ -7035,27 +6592,7 @@
                 <w:sz w:val="20"/>
                 <w:szCs w:val="26"/>
               </w:rPr>
-              <w:t>/</w:t>
-            </w:r>
-            <w:proofErr w:type="spellStart"/>
-            <w:r>
-              <w:rPr>
-                <w:rFonts w:ascii="Consolas" w:hAnsi="Consolas" w:cs="Consolas"/>
-                <w:color w:val="F2D4A9"/>
-                <w:sz w:val="20"/>
-                <w:szCs w:val="26"/>
-              </w:rPr>
-              <w:t>kosovo</w:t>
-            </w:r>
-            <w:proofErr w:type="spellEnd"/>
-            <w:r>
-              <w:rPr>
-                <w:rFonts w:ascii="Consolas" w:hAnsi="Consolas" w:cs="Consolas"/>
-                <w:color w:val="F2D4A9"/>
-                <w:sz w:val="20"/>
-                <w:szCs w:val="26"/>
-              </w:rPr>
-              <w:t>-mosaic-visualizer/_site</w:t>
+              <w:t>/kosovo-mosaic-visualizer/_site</w:t>
             </w:r>
           </w:p>
           <w:p>
@@ -7169,27 +6706,7 @@
                 <w:sz w:val="20"/>
                 <w:szCs w:val="26"/>
               </w:rPr>
-              <w:t xml:space="preserve">                    </w:t>
-            </w:r>
-            <w:proofErr w:type="gramStart"/>
-            <w:r>
-              <w:rPr>
-                <w:rFonts w:ascii="Consolas" w:hAnsi="Consolas" w:cs="Consolas"/>
-                <w:color w:val="F2D4A9"/>
-                <w:sz w:val="20"/>
-                <w:szCs w:val="26"/>
-              </w:rPr>
-              <w:t>done</w:t>
-            </w:r>
-            <w:proofErr w:type="gramEnd"/>
-            <w:r>
-              <w:rPr>
-                <w:rFonts w:ascii="Consolas" w:hAnsi="Consolas" w:cs="Consolas"/>
-                <w:color w:val="F2D4A9"/>
-                <w:sz w:val="20"/>
-                <w:szCs w:val="26"/>
-              </w:rPr>
-              <w:t xml:space="preserve"> in 5.468 seconds.</w:t>
+              <w:t xml:space="preserve">                    done in 5.468 seconds.</w:t>
             </w:r>
           </w:p>
           <w:p>
@@ -7245,27 +6762,7 @@
                 <w:sz w:val="20"/>
                 <w:szCs w:val="26"/>
               </w:rPr>
-              <w:t>/</w:t>
-            </w:r>
-            <w:proofErr w:type="spellStart"/>
-            <w:r>
-              <w:rPr>
-                <w:rFonts w:ascii="Consolas" w:hAnsi="Consolas" w:cs="Consolas"/>
-                <w:color w:val="F2D4A9"/>
-                <w:sz w:val="20"/>
-                <w:szCs w:val="26"/>
-              </w:rPr>
-              <w:t>kosovo</w:t>
-            </w:r>
-            <w:proofErr w:type="spellEnd"/>
-            <w:r>
-              <w:rPr>
-                <w:rFonts w:ascii="Consolas" w:hAnsi="Consolas" w:cs="Consolas"/>
-                <w:color w:val="F2D4A9"/>
-                <w:sz w:val="20"/>
-                <w:szCs w:val="26"/>
-              </w:rPr>
-              <w:t>-mosaic-visualizer'</w:t>
+              <w:t>/kosovo-mosaic-visualizer'</w:t>
             </w:r>
           </w:p>
           <w:p>
@@ -7458,7 +6955,25 @@
     </w:p>
     <w:p>
       <w:r>
-        <w:t xml:space="preserve">Once you have viewed your changes, press control + c to stop the server in the terminal window. </w:t>
+        <w:t xml:space="preserve">Once you have viewed your changes, </w:t>
+      </w:r>
+      <w:r>
+        <w:t xml:space="preserve">return to the </w:t>
+      </w:r>
+      <w:r>
+        <w:t>terminal window</w:t>
+      </w:r>
+      <w:r>
+        <w:t xml:space="preserve"> and </w:t>
+      </w:r>
+      <w:r>
+        <w:t xml:space="preserve">press control + c to stop the </w:t>
+      </w:r>
+      <w:r>
+        <w:t>server</w:t>
+      </w:r>
+      <w:r>
+        <w:t xml:space="preserve">. </w:t>
       </w:r>
     </w:p>
     <w:p>
@@ -7566,52 +7081,28 @@
                 <w:szCs w:val="20"/>
               </w:rPr>
             </w:pPr>
-            <w:proofErr w:type="spellStart"/>
-            <w:proofErr w:type="gramStart"/>
             <w:r>
               <w:rPr>
                 <w:rFonts w:ascii="Consolas" w:hAnsi="Consolas"/>
                 <w:sz w:val="20"/>
                 <w:szCs w:val="20"/>
               </w:rPr>
-              <w:t>git</w:t>
-            </w:r>
-            <w:proofErr w:type="spellEnd"/>
-            <w:proofErr w:type="gramEnd"/>
-            <w:r>
+              <w:t>git fetch origin</w:t>
+            </w:r>
+          </w:p>
+          <w:p>
+            <w:pPr>
               <w:rPr>
                 <w:rFonts w:ascii="Consolas" w:hAnsi="Consolas"/>
-                <w:sz w:val="20"/>
-                <w:szCs w:val="20"/>
-              </w:rPr>
-              <w:t xml:space="preserve"> fetch origin</w:t>
-            </w:r>
-          </w:p>
-          <w:p>
-            <w:pPr>
+              </w:rPr>
+            </w:pPr>
+            <w:r>
               <w:rPr>
                 <w:rFonts w:ascii="Consolas" w:hAnsi="Consolas"/>
-              </w:rPr>
-            </w:pPr>
-            <w:proofErr w:type="spellStart"/>
-            <w:proofErr w:type="gramStart"/>
-            <w:r>
-              <w:rPr>
-                <w:rFonts w:ascii="Consolas" w:hAnsi="Consolas"/>
-                <w:sz w:val="20"/>
-                <w:szCs w:val="20"/>
-              </w:rPr>
-              <w:t>git</w:t>
-            </w:r>
-            <w:proofErr w:type="spellEnd"/>
-            <w:proofErr w:type="gramEnd"/>
-            <w:r>
-              <w:rPr>
-                <w:rFonts w:ascii="Consolas" w:hAnsi="Consolas"/>
-                <w:sz w:val="20"/>
-                <w:szCs w:val="20"/>
-              </w:rPr>
-              <w:t xml:space="preserve"> reset --hard origin/master</w:t>
+                <w:sz w:val="20"/>
+                <w:szCs w:val="20"/>
+              </w:rPr>
+              <w:t>git reset --hard origin/master</w:t>
             </w:r>
           </w:p>
         </w:tc>
@@ -7713,92 +7204,56 @@
                 <w:szCs w:val="20"/>
               </w:rPr>
             </w:pPr>
-            <w:proofErr w:type="spellStart"/>
-            <w:proofErr w:type="gramStart"/>
             <w:r>
               <w:rPr>
                 <w:rFonts w:ascii="Consolas" w:hAnsi="Consolas"/>
                 <w:sz w:val="20"/>
                 <w:szCs w:val="20"/>
               </w:rPr>
-              <w:t>git</w:t>
-            </w:r>
-            <w:proofErr w:type="spellEnd"/>
-            <w:proofErr w:type="gramEnd"/>
+              <w:t xml:space="preserve">git </w:t>
+            </w:r>
             <w:r>
               <w:rPr>
                 <w:rFonts w:ascii="Consolas" w:hAnsi="Consolas"/>
                 <w:sz w:val="20"/>
                 <w:szCs w:val="20"/>
               </w:rPr>
-              <w:t xml:space="preserve"> </w:t>
-            </w:r>
-            <w:r>
+              <w:t>add -A</w:t>
+            </w:r>
+          </w:p>
+          <w:p>
+            <w:pPr>
               <w:rPr>
                 <w:rFonts w:ascii="Consolas" w:hAnsi="Consolas"/>
                 <w:sz w:val="20"/>
                 <w:szCs w:val="20"/>
               </w:rPr>
-              <w:t>add -A</w:t>
-            </w:r>
-          </w:p>
-          <w:p>
-            <w:pPr>
+            </w:pPr>
+            <w:r>
               <w:rPr>
                 <w:rFonts w:ascii="Consolas" w:hAnsi="Consolas"/>
                 <w:sz w:val="20"/>
                 <w:szCs w:val="20"/>
               </w:rPr>
-            </w:pPr>
-            <w:proofErr w:type="spellStart"/>
-            <w:proofErr w:type="gramStart"/>
+              <w:t xml:space="preserve">git </w:t>
+            </w:r>
             <w:r>
               <w:rPr>
                 <w:rFonts w:ascii="Consolas" w:hAnsi="Consolas"/>
                 <w:sz w:val="20"/>
                 <w:szCs w:val="20"/>
               </w:rPr>
-              <w:t>git</w:t>
-            </w:r>
-            <w:proofErr w:type="spellEnd"/>
-            <w:proofErr w:type="gramEnd"/>
+              <w:t>commit –m “Enter a description of your changes here”</w:t>
+            </w:r>
+          </w:p>
+          <w:p>
             <w:r>
               <w:rPr>
                 <w:rFonts w:ascii="Consolas" w:hAnsi="Consolas"/>
                 <w:sz w:val="20"/>
                 <w:szCs w:val="20"/>
               </w:rPr>
-              <w:t xml:space="preserve"> </w:t>
-            </w:r>
-            <w:r>
-              <w:rPr>
-                <w:rFonts w:ascii="Consolas" w:hAnsi="Consolas"/>
-                <w:sz w:val="20"/>
-                <w:szCs w:val="20"/>
-              </w:rPr>
-              <w:t>commit –m “Enter a description of your changes here”</w:t>
-            </w:r>
-          </w:p>
-          <w:p>
-            <w:proofErr w:type="spellStart"/>
-            <w:proofErr w:type="gramStart"/>
-            <w:r>
-              <w:rPr>
-                <w:rFonts w:ascii="Consolas" w:hAnsi="Consolas"/>
-                <w:sz w:val="20"/>
-                <w:szCs w:val="20"/>
-              </w:rPr>
-              <w:t>git</w:t>
-            </w:r>
-            <w:proofErr w:type="spellEnd"/>
-            <w:proofErr w:type="gramEnd"/>
-            <w:r>
-              <w:rPr>
-                <w:rFonts w:ascii="Consolas" w:hAnsi="Consolas"/>
-                <w:sz w:val="20"/>
-                <w:szCs w:val="20"/>
-              </w:rPr>
-              <w:t xml:space="preserve"> push origin master</w:t>
+              <w:t>git push origin master</w:t>
             </w:r>
           </w:p>
         </w:tc>
@@ -7817,13 +7272,8 @@
       <w:r>
         <w:t xml:space="preserve"> Push to </w:t>
       </w:r>
-      <w:proofErr w:type="spellStart"/>
-      <w:r>
-        <w:t>gh</w:t>
-      </w:r>
-      <w:proofErr w:type="spellEnd"/>
-      <w:r>
-        <w:t>-pages branch</w:t>
+      <w:r>
+        <w:t>gh-pages branch</w:t>
       </w:r>
     </w:p>
     <w:tbl>
@@ -7849,134 +7299,68 @@
                 <w:szCs w:val="20"/>
               </w:rPr>
             </w:pPr>
-            <w:proofErr w:type="spellStart"/>
-            <w:proofErr w:type="gramStart"/>
             <w:r>
               <w:rPr>
                 <w:rFonts w:ascii="Consolas" w:hAnsi="Consolas"/>
                 <w:sz w:val="20"/>
                 <w:szCs w:val="20"/>
               </w:rPr>
-              <w:t>git</w:t>
-            </w:r>
-            <w:proofErr w:type="spellEnd"/>
-            <w:proofErr w:type="gramEnd"/>
+              <w:t xml:space="preserve">git </w:t>
+            </w:r>
             <w:r>
               <w:rPr>
                 <w:rFonts w:ascii="Consolas" w:hAnsi="Consolas"/>
                 <w:sz w:val="20"/>
                 <w:szCs w:val="20"/>
               </w:rPr>
-              <w:t xml:space="preserve"> </w:t>
-            </w:r>
-            <w:r>
+              <w:t>checkout gh-pages</w:t>
+            </w:r>
+          </w:p>
+          <w:p>
+            <w:pPr>
               <w:rPr>
                 <w:rFonts w:ascii="Consolas" w:hAnsi="Consolas"/>
                 <w:sz w:val="20"/>
                 <w:szCs w:val="20"/>
               </w:rPr>
-              <w:t xml:space="preserve">checkout </w:t>
-            </w:r>
-            <w:proofErr w:type="spellStart"/>
+            </w:pPr>
             <w:r>
               <w:rPr>
                 <w:rFonts w:ascii="Consolas" w:hAnsi="Consolas"/>
                 <w:sz w:val="20"/>
                 <w:szCs w:val="20"/>
               </w:rPr>
-              <w:t>gh</w:t>
-            </w:r>
-            <w:proofErr w:type="spellEnd"/>
+              <w:t xml:space="preserve">git </w:t>
+            </w:r>
             <w:r>
               <w:rPr>
                 <w:rFonts w:ascii="Consolas" w:hAnsi="Consolas"/>
                 <w:sz w:val="20"/>
                 <w:szCs w:val="20"/>
               </w:rPr>
-              <w:t>-pages</w:t>
-            </w:r>
-          </w:p>
-          <w:p>
-            <w:pPr>
+              <w:t>merge master</w:t>
+            </w:r>
+          </w:p>
+          <w:p>
+            <w:r>
               <w:rPr>
                 <w:rFonts w:ascii="Consolas" w:hAnsi="Consolas"/>
                 <w:sz w:val="20"/>
                 <w:szCs w:val="20"/>
               </w:rPr>
-            </w:pPr>
-            <w:proofErr w:type="spellStart"/>
-            <w:proofErr w:type="gramStart"/>
-            <w:r>
-              <w:rPr>
-                <w:rFonts w:ascii="Consolas" w:hAnsi="Consolas"/>
-                <w:sz w:val="20"/>
-                <w:szCs w:val="20"/>
-              </w:rPr>
-              <w:t>git</w:t>
-            </w:r>
-            <w:proofErr w:type="spellEnd"/>
-            <w:proofErr w:type="gramEnd"/>
-            <w:r>
-              <w:rPr>
-                <w:rFonts w:ascii="Consolas" w:hAnsi="Consolas"/>
-                <w:sz w:val="20"/>
-                <w:szCs w:val="20"/>
-              </w:rPr>
-              <w:t xml:space="preserve"> </w:t>
-            </w:r>
-            <w:r>
-              <w:rPr>
-                <w:rFonts w:ascii="Consolas" w:hAnsi="Consolas"/>
-                <w:sz w:val="20"/>
-                <w:szCs w:val="20"/>
-              </w:rPr>
-              <w:t>merge master</w:t>
-            </w:r>
-          </w:p>
-          <w:p>
-            <w:proofErr w:type="spellStart"/>
-            <w:proofErr w:type="gramStart"/>
-            <w:r>
-              <w:rPr>
-                <w:rFonts w:ascii="Consolas" w:hAnsi="Consolas"/>
-                <w:sz w:val="20"/>
-                <w:szCs w:val="20"/>
-              </w:rPr>
-              <w:t>git</w:t>
-            </w:r>
-            <w:proofErr w:type="spellEnd"/>
-            <w:proofErr w:type="gramEnd"/>
-            <w:r>
-              <w:rPr>
-                <w:rFonts w:ascii="Consolas" w:hAnsi="Consolas"/>
-                <w:sz w:val="20"/>
-                <w:szCs w:val="20"/>
-              </w:rPr>
-              <w:t xml:space="preserve"> push origin </w:t>
-            </w:r>
-            <w:proofErr w:type="spellStart"/>
-            <w:r>
-              <w:rPr>
-                <w:rFonts w:ascii="Consolas" w:hAnsi="Consolas"/>
-                <w:sz w:val="20"/>
-                <w:szCs w:val="20"/>
-              </w:rPr>
-              <w:t>gh</w:t>
-            </w:r>
-            <w:proofErr w:type="spellEnd"/>
-            <w:r>
-              <w:rPr>
-                <w:rFonts w:ascii="Consolas" w:hAnsi="Consolas"/>
-                <w:sz w:val="20"/>
-                <w:szCs w:val="20"/>
-              </w:rPr>
-              <w:t>-pages</w:t>
+              <w:t>git push origin gh-pages</w:t>
             </w:r>
           </w:p>
         </w:tc>
       </w:tr>
     </w:tbl>
-    <w:p/>
+    <w:p>
+      <w:r>
+        <w:t xml:space="preserve">After a few seconds, you should be able to see the updated version of the visualization online. </w:t>
+      </w:r>
+      <w:bookmarkStart w:id="0" w:name="_GoBack"/>
+      <w:bookmarkEnd w:id="0"/>
+    </w:p>
     <w:sectPr>
       <w:headerReference w:type="default" r:id="rId24"/>
       <w:footerReference w:type="default" r:id="rId25"/>
@@ -8060,7 +7444,7 @@
         <w:noProof/>
         <w:sz w:val="20"/>
       </w:rPr>
-      <w:t>14</w:t>
+      <w:t>19</w:t>
     </w:r>
     <w:r>
       <w:rPr>
@@ -11096,7 +10480,7 @@
 </file>
 
 <file path=customXml/itemProps1.xml><?xml version="1.0" encoding="utf-8"?>
-<ds:datastoreItem xmlns:ds="http://schemas.openxmlformats.org/officeDocument/2006/customXml" ds:itemID="{942F9E65-CD74-D24D-B29C-522EBCC71873}">
+<ds:datastoreItem xmlns:ds="http://schemas.openxmlformats.org/officeDocument/2006/customXml" ds:itemID="{33CB2D1C-24ED-7E42-A8EB-2484AF0B53D6}">
   <ds:schemaRefs>
     <ds:schemaRef ds:uri="http://schemas.openxmlformats.org/officeDocument/2006/bibliography"/>
   </ds:schemaRefs>

</xml_diff>